<commit_message>
Design section classes diagram
</commit_message>
<xml_diff>
--- a/Report/Louis_Pattern_design.docx
+++ b/Report/Louis_Pattern_design.docx
@@ -2855,7 +2855,15 @@
         <w:t xml:space="preserve">and most liked the space theme. </w:t>
       </w:r>
       <w:r>
-        <w:t xml:space="preserve">The game will be designed in Python, using the pygame module for the game and tkinter for the login window. </w:t>
+        <w:t xml:space="preserve">The game will be designed in Python, using the pygame module for the game and </w:t>
+      </w:r>
+      <w:proofErr w:type="spellStart"/>
+      <w:r>
+        <w:t>tkinter</w:t>
+      </w:r>
+      <w:proofErr w:type="spellEnd"/>
+      <w:r>
+        <w:t xml:space="preserve"> for the login window. </w:t>
       </w:r>
       <w:r>
         <w:br/>
@@ -4656,6 +4664,9 @@
     </w:p>
     <w:p>
       <w:r>
+        <w:rPr>
+          <w:noProof/>
+        </w:rPr>
         <mc:AlternateContent>
           <mc:Choice Requires="wps">
             <w:drawing>
@@ -4722,6 +4733,9 @@
         </mc:AlternateContent>
       </w:r>
       <w:r>
+        <w:rPr>
+          <w:noProof/>
+        </w:rPr>
         <mc:AlternateContent>
           <mc:Choice Requires="wps">
             <w:drawing>
@@ -4785,6 +4799,9 @@
         </mc:AlternateContent>
       </w:r>
       <w:r>
+        <w:rPr>
+          <w:noProof/>
+        </w:rPr>
         <mc:AlternateContent>
           <mc:Choice Requires="wps">
             <w:drawing>
@@ -4854,6 +4871,9 @@
         </mc:AlternateContent>
       </w:r>
       <w:r>
+        <w:rPr>
+          <w:noProof/>
+        </w:rPr>
         <mc:AlternateContent>
           <mc:Choice Requires="wps">
             <w:drawing>
@@ -4917,6 +4937,9 @@
         </mc:AlternateContent>
       </w:r>
       <w:r>
+        <w:rPr>
+          <w:noProof/>
+        </w:rPr>
         <mc:AlternateContent>
           <mc:Choice Requires="wps">
             <w:drawing>
@@ -4980,6 +5003,9 @@
         </mc:AlternateContent>
       </w:r>
       <w:r>
+        <w:rPr>
+          <w:noProof/>
+        </w:rPr>
         <mc:AlternateContent>
           <mc:Choice Requires="wps">
             <w:drawing>
@@ -5185,6 +5211,9 @@
     </w:p>
     <w:p>
       <w:r>
+        <w:rPr>
+          <w:noProof/>
+        </w:rPr>
         <mc:AlternateContent>
           <mc:Choice Requires="wps">
             <w:drawing>
@@ -5256,6 +5285,9 @@
     </w:p>
     <w:p>
       <w:r>
+        <w:rPr>
+          <w:noProof/>
+        </w:rPr>
         <mc:AlternateContent>
           <mc:Choice Requires="wps">
             <w:drawing>
@@ -5325,6 +5357,9 @@
         </mc:AlternateContent>
       </w:r>
       <w:r>
+        <w:rPr>
+          <w:noProof/>
+        </w:rPr>
         <mc:AlternateContent>
           <mc:Choice Requires="wps">
             <w:drawing>
@@ -5388,6 +5423,9 @@
         </mc:AlternateContent>
       </w:r>
       <w:r>
+        <w:rPr>
+          <w:noProof/>
+        </w:rPr>
         <mc:AlternateContent>
           <mc:Choice Requires="wps">
             <w:drawing>
@@ -5451,6 +5489,9 @@
         </mc:AlternateContent>
       </w:r>
       <w:r>
+        <w:rPr>
+          <w:noProof/>
+        </w:rPr>
         <mc:AlternateContent>
           <mc:Choice Requires="wps">
             <w:drawing>
@@ -5517,6 +5558,9 @@
         </mc:AlternateContent>
       </w:r>
       <w:r>
+        <w:rPr>
+          <w:noProof/>
+        </w:rPr>
         <mc:AlternateContent>
           <mc:Choice Requires="wps">
             <w:drawing>
@@ -5580,6 +5624,9 @@
         </mc:AlternateContent>
       </w:r>
       <w:r>
+        <w:rPr>
+          <w:noProof/>
+        </w:rPr>
         <mc:AlternateContent>
           <mc:Choice Requires="wps">
             <w:drawing>
@@ -5711,7 +5758,7 @@
                                 <w:color w:val="000000" w:themeColor="text1"/>
                                 <w:lang w:val="en-US"/>
                               </w:rPr>
-                              <w:t>Settings screen</w:t>
+                              <w:t>Settings</w:t>
                             </w:r>
                           </w:p>
                         </w:txbxContent>
@@ -5753,7 +5800,7 @@
                           <w:color w:val="000000" w:themeColor="text1"/>
                           <w:lang w:val="en-US"/>
                         </w:rPr>
-                        <w:t>Settings screen</w:t>
+                        <w:t>Settings</w:t>
                       </w:r>
                     </w:p>
                   </w:txbxContent>
@@ -5855,7 +5902,7 @@
           </mc:Choice>
           <mc:Fallback>
             <w:pict>
-              <v:roundrect w14:anchorId="3A85E70C" id="Rectangle: Rounded Corners 36" o:spid="_x0000_s1037" style="position:absolute;margin-left:304.1pt;margin-top:1.45pt;width:73.4pt;height:41pt;z-index:251709440;visibility:visible;mso-wrap-style:square;mso-width-percent:0;mso-height-percent:0;mso-wrap-distance-left:9pt;mso-wrap-distance-top:0;mso-wrap-distance-right:9pt;mso-wrap-distance-bottom:0;mso-position-horizontal:absolute;mso-position-horizontal-relative:text;mso-position-vertical:absolute;mso-position-vertical-relative:text;mso-width-percent:0;mso-height-percent:0;mso-width-relative:margin;mso-height-relative:margin;v-text-anchor:middle" arcsize="10923f" o:gfxdata="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" fillcolor="#e7e6e6 [3214]" strokecolor="#1f4d78 [1604]" strokeweight="1pt">
+              <v:roundrect w14:anchorId="3A85E70C" id="Rectangle: Rounded Corners 36" o:spid="_x0000_s1037" style="position:absolute;margin-left:304.1pt;margin-top:1.45pt;width:73.4pt;height:41pt;z-index:251709440;visibility:visible;mso-wrap-style:square;mso-width-percent:0;mso-height-percent:0;mso-wrap-distance-left:9pt;mso-wrap-distance-top:0;mso-wrap-distance-right:9pt;mso-wrap-distance-bottom:0;mso-position-horizontal:absolute;mso-position-horizontal-relative:text;mso-position-vertical:absolute;mso-position-vertical-relative:text;mso-width-percent:0;mso-height-percent:0;mso-width-relative:margin;mso-height-relative:margin;v-text-anchor:middle" arcsize="10923f" o:gfxdata="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" fillcolor="#e7e6e6 [3214]" strokecolor="#1f4d78 [1604]" strokeweight="1pt">
                 <v:stroke joinstyle="miter"/>
                 <v:textbox>
                   <w:txbxContent>
@@ -5974,7 +6021,7 @@
           </mc:Choice>
           <mc:Fallback>
             <w:pict>
-              <v:roundrect w14:anchorId="59BEE26A" id="Rectangle: Rounded Corners 37" o:spid="_x0000_s1038" style="position:absolute;margin-left:393.5pt;margin-top:.5pt;width:80.35pt;height:41pt;z-index:251711488;visibility:visible;mso-wrap-style:square;mso-width-percent:0;mso-height-percent:0;mso-wrap-distance-left:9pt;mso-wrap-distance-top:0;mso-wrap-distance-right:9pt;mso-wrap-distance-bottom:0;mso-position-horizontal:absolute;mso-position-horizontal-relative:text;mso-position-vertical:absolute;mso-position-vertical-relative:text;mso-width-percent:0;mso-height-percent:0;mso-width-relative:margin;mso-height-relative:margin;v-text-anchor:middle" arcsize="10923f" o:gfxdata="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" fillcolor="#e7e6e6 [3214]" strokecolor="#1f4d78 [1604]" strokeweight="1pt">
+              <v:roundrect w14:anchorId="59BEE26A" id="Rectangle: Rounded Corners 37" o:spid="_x0000_s1038" style="position:absolute;margin-left:393.5pt;margin-top:.5pt;width:80.35pt;height:41pt;z-index:251711488;visibility:visible;mso-wrap-style:square;mso-width-percent:0;mso-height-percent:0;mso-wrap-distance-left:9pt;mso-wrap-distance-top:0;mso-wrap-distance-right:9pt;mso-wrap-distance-bottom:0;mso-position-horizontal:absolute;mso-position-horizontal-relative:text;mso-position-vertical:absolute;mso-position-vertical-relative:text;mso-width-percent:0;mso-height-percent:0;mso-width-relative:margin;mso-height-relative:margin;v-text-anchor:middle" arcsize="10923f" o:gfxdata="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" fillcolor="#e7e6e6 [3214]" strokecolor="#1f4d78 [1604]" strokeweight="1pt">
                 <v:stroke joinstyle="miter"/>
                 <v:textbox>
                   <w:txbxContent>
@@ -6093,7 +6140,7 @@
           </mc:Choice>
           <mc:Fallback>
             <w:pict>
-              <v:roundrect w14:anchorId="074B6D85" id="Rectangle: Rounded Corners 33" o:spid="_x0000_s1039" style="position:absolute;margin-left:27.75pt;margin-top:.5pt;width:68.65pt;height:41pt;z-index:251703296;visibility:visible;mso-wrap-style:square;mso-width-percent:0;mso-height-percent:0;mso-wrap-distance-left:9pt;mso-wrap-distance-top:0;mso-wrap-distance-right:9pt;mso-wrap-distance-bottom:0;mso-position-horizontal:absolute;mso-position-horizontal-relative:text;mso-position-vertical:absolute;mso-position-vertical-relative:text;mso-width-percent:0;mso-height-percent:0;mso-width-relative:margin;mso-height-relative:margin;v-text-anchor:middle" arcsize="10923f" o:gfxdata="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" fillcolor="#e7e6e6 [3214]" strokecolor="#1f4d78 [1604]" strokeweight="1pt">
+              <v:roundrect w14:anchorId="074B6D85" id="Rectangle: Rounded Corners 33" o:spid="_x0000_s1039" style="position:absolute;margin-left:27.75pt;margin-top:.5pt;width:68.65pt;height:41pt;z-index:251703296;visibility:visible;mso-wrap-style:square;mso-width-percent:0;mso-height-percent:0;mso-wrap-distance-left:9pt;mso-wrap-distance-top:0;mso-wrap-distance-right:9pt;mso-wrap-distance-bottom:0;mso-position-horizontal:absolute;mso-position-horizontal-relative:text;mso-position-vertical:absolute;mso-position-vertical-relative:text;mso-width-percent:0;mso-height-percent:0;mso-width-relative:margin;mso-height-relative:margin;v-text-anchor:middle" arcsize="10923f" o:gfxdata="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" fillcolor="#e7e6e6 [3214]" strokecolor="#1f4d78 [1604]" strokeweight="1pt">
                 <v:stroke joinstyle="miter"/>
                 <v:textbox>
                   <w:txbxContent>
@@ -6212,7 +6259,7 @@
           </mc:Choice>
           <mc:Fallback>
             <w:pict>
-              <v:roundrect w14:anchorId="572DD8B1" id="Rectangle: Rounded Corners 35" o:spid="_x0000_s1040" style="position:absolute;margin-left:203.35pt;margin-top:1pt;width:80.35pt;height:41pt;z-index:251707392;visibility:visible;mso-wrap-style:square;mso-width-percent:0;mso-height-percent:0;mso-wrap-distance-left:9pt;mso-wrap-distance-top:0;mso-wrap-distance-right:9pt;mso-wrap-distance-bottom:0;mso-position-horizontal:absolute;mso-position-horizontal-relative:text;mso-position-vertical:absolute;mso-position-vertical-relative:text;mso-width-percent:0;mso-height-percent:0;mso-width-relative:margin;mso-height-relative:margin;v-text-anchor:middle" arcsize="10923f" o:gfxdata="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" fillcolor="#e7e6e6 [3214]" strokecolor="#1f4d78 [1604]" strokeweight="1pt">
+              <v:roundrect w14:anchorId="572DD8B1" id="Rectangle: Rounded Corners 35" o:spid="_x0000_s1040" style="position:absolute;margin-left:203.35pt;margin-top:1pt;width:80.35pt;height:41pt;z-index:251707392;visibility:visible;mso-wrap-style:square;mso-width-percent:0;mso-height-percent:0;mso-wrap-distance-left:9pt;mso-wrap-distance-top:0;mso-wrap-distance-right:9pt;mso-wrap-distance-bottom:0;mso-position-horizontal:absolute;mso-position-horizontal-relative:text;mso-position-vertical:absolute;mso-position-vertical-relative:text;mso-width-percent:0;mso-height-percent:0;mso-width-relative:margin;mso-height-relative:margin;v-text-anchor:middle" arcsize="10923f" o:gfxdata="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" fillcolor="#e7e6e6 [3214]" strokecolor="#1f4d78 [1604]" strokeweight="1pt">
                 <v:stroke joinstyle="miter"/>
                 <v:textbox>
                   <w:txbxContent>
@@ -6276,6 +6323,169 @@
         <w:t>Login data flow diagram:</w:t>
       </w:r>
     </w:p>
+    <w:p>
+      <w:r>
+        <w:rPr>
+          <w:noProof/>
+        </w:rPr>
+        <w:drawing>
+          <wp:anchor distT="0" distB="0" distL="114300" distR="114300" simplePos="0" relativeHeight="251719680" behindDoc="1" locked="0" layoutInCell="1" allowOverlap="1" wp14:anchorId="6EBB63C6" wp14:editId="57402D30">
+            <wp:simplePos x="0" y="0"/>
+            <wp:positionH relativeFrom="margin">
+              <wp:align>right</wp:align>
+            </wp:positionH>
+            <wp:positionV relativeFrom="paragraph">
+              <wp:posOffset>245569</wp:posOffset>
+            </wp:positionV>
+            <wp:extent cx="5729591" cy="2913981"/>
+            <wp:effectExtent l="0" t="0" r="5080" b="1270"/>
+            <wp:wrapNone/>
+            <wp:docPr id="15" name="Picture 15"/>
+            <wp:cNvGraphicFramePr>
+              <a:graphicFrameLocks xmlns:a="http://schemas.openxmlformats.org/drawingml/2006/main" noChangeAspect="1"/>
+            </wp:cNvGraphicFramePr>
+            <a:graphic xmlns:a="http://schemas.openxmlformats.org/drawingml/2006/main">
+              <a:graphicData uri="http://schemas.openxmlformats.org/drawingml/2006/picture">
+                <pic:pic xmlns:pic="http://schemas.openxmlformats.org/drawingml/2006/picture">
+                  <pic:nvPicPr>
+                    <pic:cNvPr id="1" name=""/>
+                    <pic:cNvPicPr/>
+                  </pic:nvPicPr>
+                  <pic:blipFill rotWithShape="1">
+                    <a:blip r:embed="rId15">
+                      <a:extLst>
+                        <a:ext uri="{28A0092B-C50C-407E-A947-70E740481C1C}">
+                          <a14:useLocalDpi xmlns:a14="http://schemas.microsoft.com/office/drawing/2010/main" val="0"/>
+                        </a:ext>
+                      </a:extLst>
+                    </a:blip>
+                    <a:srcRect l="35617" t="34700" r="8684" b="14938"/>
+                    <a:stretch/>
+                  </pic:blipFill>
+                  <pic:spPr bwMode="auto">
+                    <a:xfrm>
+                      <a:off x="0" y="0"/>
+                      <a:ext cx="5729591" cy="2913981"/>
+                    </a:xfrm>
+                    <a:prstGeom prst="rect">
+                      <a:avLst/>
+                    </a:prstGeom>
+                    <a:ln>
+                      <a:noFill/>
+                    </a:ln>
+                    <a:extLst>
+                      <a:ext uri="{53640926-AAD7-44D8-BBD7-CCE9431645EC}">
+                        <a14:shadowObscured xmlns:a14="http://schemas.microsoft.com/office/drawing/2010/main"/>
+                      </a:ext>
+                    </a:extLst>
+                  </pic:spPr>
+                </pic:pic>
+              </a:graphicData>
+            </a:graphic>
+            <wp14:sizeRelH relativeFrom="margin">
+              <wp14:pctWidth>0</wp14:pctWidth>
+            </wp14:sizeRelH>
+            <wp14:sizeRelV relativeFrom="margin">
+              <wp14:pctHeight>0</wp14:pctHeight>
+            </wp14:sizeRelV>
+          </wp:anchor>
+        </w:drawing>
+      </w:r>
+    </w:p>
+    <w:p/>
+    <w:p/>
+    <w:p/>
+    <w:p/>
+    <w:p/>
+    <w:p/>
+    <w:p/>
+    <w:p/>
+    <w:p/>
+    <w:p/>
+    <w:p/>
+    <w:p/>
+    <w:p>
+      <w:r>
+        <w:t>Game data flow diagram:</w:t>
+      </w:r>
+    </w:p>
+    <w:p>
+      <w:r>
+        <w:rPr>
+          <w:noProof/>
+        </w:rPr>
+        <w:drawing>
+          <wp:anchor distT="0" distB="0" distL="114300" distR="114300" simplePos="0" relativeHeight="251720704" behindDoc="1" locked="0" layoutInCell="1" allowOverlap="1" wp14:anchorId="12876C6B" wp14:editId="73767013">
+            <wp:simplePos x="0" y="0"/>
+            <wp:positionH relativeFrom="margin">
+              <wp:align>right</wp:align>
+            </wp:positionH>
+            <wp:positionV relativeFrom="paragraph">
+              <wp:posOffset>50341</wp:posOffset>
+            </wp:positionV>
+            <wp:extent cx="5728970" cy="3719348"/>
+            <wp:effectExtent l="0" t="0" r="5080" b="0"/>
+            <wp:wrapNone/>
+            <wp:docPr id="16" name="Picture 16"/>
+            <wp:cNvGraphicFramePr>
+              <a:graphicFrameLocks xmlns:a="http://schemas.openxmlformats.org/drawingml/2006/main" noChangeAspect="1"/>
+            </wp:cNvGraphicFramePr>
+            <a:graphic xmlns:a="http://schemas.openxmlformats.org/drawingml/2006/main">
+              <a:graphicData uri="http://schemas.openxmlformats.org/drawingml/2006/picture">
+                <pic:pic xmlns:pic="http://schemas.openxmlformats.org/drawingml/2006/picture">
+                  <pic:nvPicPr>
+                    <pic:cNvPr id="1" name=""/>
+                    <pic:cNvPicPr/>
+                  </pic:nvPicPr>
+                  <pic:blipFill rotWithShape="1">
+                    <a:blip r:embed="rId16">
+                      <a:extLst>
+                        <a:ext uri="{28A0092B-C50C-407E-A947-70E740481C1C}">
+                          <a14:useLocalDpi xmlns:a14="http://schemas.microsoft.com/office/drawing/2010/main" val="0"/>
+                        </a:ext>
+                      </a:extLst>
+                    </a:blip>
+                    <a:srcRect l="29872" t="22938" r="15470" b="13976"/>
+                    <a:stretch/>
+                  </pic:blipFill>
+                  <pic:spPr bwMode="auto">
+                    <a:xfrm>
+                      <a:off x="0" y="0"/>
+                      <a:ext cx="5728970" cy="3719348"/>
+                    </a:xfrm>
+                    <a:prstGeom prst="rect">
+                      <a:avLst/>
+                    </a:prstGeom>
+                    <a:ln>
+                      <a:noFill/>
+                    </a:ln>
+                    <a:extLst>
+                      <a:ext uri="{53640926-AAD7-44D8-BBD7-CCE9431645EC}">
+                        <a14:shadowObscured xmlns:a14="http://schemas.microsoft.com/office/drawing/2010/main"/>
+                      </a:ext>
+                    </a:extLst>
+                  </pic:spPr>
+                </pic:pic>
+              </a:graphicData>
+            </a:graphic>
+            <wp14:sizeRelH relativeFrom="margin">
+              <wp14:pctWidth>0</wp14:pctWidth>
+            </wp14:sizeRelH>
+            <wp14:sizeRelV relativeFrom="margin">
+              <wp14:pctHeight>0</wp14:pctHeight>
+            </wp14:sizeRelV>
+          </wp:anchor>
+        </w:drawing>
+      </w:r>
+    </w:p>
+    <w:p/>
+    <w:p/>
+    <w:p/>
+    <w:p/>
+    <w:p/>
+    <w:p/>
+    <w:p/>
+    <w:p/>
     <w:p/>
     <w:p/>
     <w:p/>
@@ -6287,6 +6497,7 @@
       <w:bookmarkStart w:id="22" w:name="_Toc116642017"/>
       <w:commentRangeStart w:id="23"/>
       <w:r>
+        <w:lastRenderedPageBreak/>
         <w:t>2.2.3 Input Process Output</w:t>
       </w:r>
       <w:commentRangeEnd w:id="23"/>
@@ -6304,6 +6515,347 @@
     <w:p>
       <w:pPr>
         <w:pStyle w:val="Heading3"/>
+      </w:pPr>
+    </w:p>
+    <w:p>
+      <w:r>
+        <w:t>Login:</w:t>
+      </w:r>
+    </w:p>
+    <w:tbl>
+      <w:tblPr>
+        <w:tblStyle w:val="TableGrid"/>
+        <w:tblW w:w="0" w:type="auto"/>
+        <w:tblInd w:w="-5" w:type="dxa"/>
+        <w:tblLook w:val="04A0" w:firstRow="1" w:lastRow="0" w:firstColumn="1" w:lastColumn="0" w:noHBand="0" w:noVBand="1"/>
+      </w:tblPr>
+      <w:tblGrid>
+        <w:gridCol w:w="3190"/>
+        <w:gridCol w:w="2922"/>
+        <w:gridCol w:w="2909"/>
+      </w:tblGrid>
+      <w:tr>
+        <w:tc>
+          <w:tcPr>
+            <w:tcW w:w="3190" w:type="dxa"/>
+          </w:tcPr>
+          <w:p>
+            <w:r>
+              <w:t xml:space="preserve">Input </w:t>
+            </w:r>
+          </w:p>
+        </w:tc>
+        <w:tc>
+          <w:tcPr>
+            <w:tcW w:w="2922" w:type="dxa"/>
+          </w:tcPr>
+          <w:p>
+            <w:r>
+              <w:t>Process</w:t>
+            </w:r>
+          </w:p>
+        </w:tc>
+        <w:tc>
+          <w:tcPr>
+            <w:tcW w:w="2909" w:type="dxa"/>
+          </w:tcPr>
+          <w:p>
+            <w:r>
+              <w:t>Output</w:t>
+            </w:r>
+          </w:p>
+        </w:tc>
+      </w:tr>
+      <w:tr>
+        <w:tc>
+          <w:tcPr>
+            <w:tcW w:w="3190" w:type="dxa"/>
+          </w:tcPr>
+          <w:p>
+            <w:r>
+              <w:t>Username</w:t>
+            </w:r>
+          </w:p>
+        </w:tc>
+        <w:tc>
+          <w:tcPr>
+            <w:tcW w:w="2922" w:type="dxa"/>
+          </w:tcPr>
+          <w:p>
+            <w:r>
+              <w:t>If logging in, checks the username exists in the database and the corresponding password is correct. If creating a user, checks the username doesn’t already exist in the database and the username is valid (is between 3 and 18 characters in length and only contains alphanumeric characters and underscores)</w:t>
+            </w:r>
+            <w:r>
+              <w:t>.</w:t>
+            </w:r>
+          </w:p>
+        </w:tc>
+        <w:tc>
+          <w:tcPr>
+            <w:tcW w:w="2909" w:type="dxa"/>
+          </w:tcPr>
+          <w:p>
+            <w:r>
+              <w:t>Error or success message</w:t>
+            </w:r>
+          </w:p>
+        </w:tc>
+      </w:tr>
+      <w:tr>
+        <w:tc>
+          <w:tcPr>
+            <w:tcW w:w="3190" w:type="dxa"/>
+          </w:tcPr>
+          <w:p>
+            <w:r>
+              <w:t>Password</w:t>
+            </w:r>
+          </w:p>
+        </w:tc>
+        <w:tc>
+          <w:tcPr>
+            <w:tcW w:w="2922" w:type="dxa"/>
+          </w:tcPr>
+          <w:p>
+            <w:r>
+              <w:t>When creating a new user, checks the password is valid (8 or more characters long and is a string).</w:t>
+            </w:r>
+            <w:r>
+              <w:t xml:space="preserve"> When logging in, checks the password matches user’s password.</w:t>
+            </w:r>
+          </w:p>
+        </w:tc>
+        <w:tc>
+          <w:tcPr>
+            <w:tcW w:w="2909" w:type="dxa"/>
+          </w:tcPr>
+          <w:p>
+            <w:r>
+              <w:t>Error or success message</w:t>
+            </w:r>
+          </w:p>
+        </w:tc>
+      </w:tr>
+      <w:tr>
+        <w:tc>
+          <w:tcPr>
+            <w:tcW w:w="3190" w:type="dxa"/>
+          </w:tcPr>
+          <w:p>
+            <w:r>
+              <w:t>Repeat password</w:t>
+            </w:r>
+          </w:p>
+        </w:tc>
+        <w:tc>
+          <w:tcPr>
+            <w:tcW w:w="2922" w:type="dxa"/>
+          </w:tcPr>
+          <w:p>
+            <w:r>
+              <w:t>When creating a new user, checks if the repeat password is equal to the password. If they aren’t a new user will not be created.</w:t>
+            </w:r>
+          </w:p>
+        </w:tc>
+        <w:tc>
+          <w:tcPr>
+            <w:tcW w:w="2909" w:type="dxa"/>
+          </w:tcPr>
+          <w:p>
+            <w:r>
+              <w:t>“Passwords do not match” error message if the passwords don’t match.</w:t>
+            </w:r>
+          </w:p>
+        </w:tc>
+      </w:tr>
+    </w:tbl>
+    <w:p>
+      <w:pPr>
+        <w:pStyle w:val="Heading3"/>
+      </w:pPr>
+    </w:p>
+    <w:p>
+      <w:r>
+        <w:t>Actual game:</w:t>
+      </w:r>
+    </w:p>
+    <w:tbl>
+      <w:tblPr>
+        <w:tblStyle w:val="TableGrid"/>
+        <w:tblW w:w="0" w:type="auto"/>
+        <w:tblLook w:val="04A0" w:firstRow="1" w:lastRow="0" w:firstColumn="1" w:lastColumn="0" w:noHBand="0" w:noVBand="1"/>
+      </w:tblPr>
+      <w:tblGrid>
+        <w:gridCol w:w="3005"/>
+        <w:gridCol w:w="3005"/>
+        <w:gridCol w:w="3006"/>
+      </w:tblGrid>
+      <w:tr>
+        <w:tc>
+          <w:tcPr>
+            <w:tcW w:w="3005" w:type="dxa"/>
+          </w:tcPr>
+          <w:p>
+            <w:r>
+              <w:t>Input</w:t>
+            </w:r>
+          </w:p>
+        </w:tc>
+        <w:tc>
+          <w:tcPr>
+            <w:tcW w:w="3005" w:type="dxa"/>
+          </w:tcPr>
+          <w:p>
+            <w:r>
+              <w:t>Process</w:t>
+            </w:r>
+          </w:p>
+        </w:tc>
+        <w:tc>
+          <w:tcPr>
+            <w:tcW w:w="3006" w:type="dxa"/>
+          </w:tcPr>
+          <w:p>
+            <w:r>
+              <w:t>Output</w:t>
+            </w:r>
+          </w:p>
+        </w:tc>
+      </w:tr>
+      <w:tr>
+        <w:tc>
+          <w:tcPr>
+            <w:tcW w:w="3005" w:type="dxa"/>
+          </w:tcPr>
+          <w:p>
+            <w:r>
+              <w:t>Main menu navigation</w:t>
+            </w:r>
+          </w:p>
+        </w:tc>
+        <w:tc>
+          <w:tcPr>
+            <w:tcW w:w="3005" w:type="dxa"/>
+          </w:tcPr>
+          <w:p>
+            <w:r>
+              <w:t>If enter is pressed, the corresponding menu option happens.</w:t>
+            </w:r>
+          </w:p>
+        </w:tc>
+        <w:tc>
+          <w:tcPr>
+            <w:tcW w:w="3006" w:type="dxa"/>
+          </w:tcPr>
+          <w:p>
+            <w:r>
+              <w:t>Change of current menu option selected (indicated by arrows). Screen changed when an option is clicked.</w:t>
+            </w:r>
+          </w:p>
+        </w:tc>
+      </w:tr>
+      <w:tr>
+        <w:tc>
+          <w:tcPr>
+            <w:tcW w:w="3005" w:type="dxa"/>
+          </w:tcPr>
+          <w:p>
+            <w:r>
+              <w:t xml:space="preserve">Movement </w:t>
+            </w:r>
+          </w:p>
+        </w:tc>
+        <w:tc>
+          <w:tcPr>
+            <w:tcW w:w="3005" w:type="dxa"/>
+          </w:tcPr>
+          <w:p>
+            <w:r>
+              <w:t>During gameplay, check if the player is not at the edge of the screen before moving in the corresponding direction.</w:t>
+            </w:r>
+            <w:r>
+              <w:t xml:space="preserve"> Update the ship’s position.</w:t>
+            </w:r>
+          </w:p>
+        </w:tc>
+        <w:tc>
+          <w:tcPr>
+            <w:tcW w:w="3006" w:type="dxa"/>
+          </w:tcPr>
+          <w:p>
+            <w:r>
+              <w:t>Draws the ship moving on screen.</w:t>
+            </w:r>
+          </w:p>
+        </w:tc>
+      </w:tr>
+      <w:tr>
+        <w:tc>
+          <w:tcPr>
+            <w:tcW w:w="3005" w:type="dxa"/>
+          </w:tcPr>
+          <w:p>
+            <w:r>
+              <w:t>Shooting</w:t>
+            </w:r>
+          </w:p>
+        </w:tc>
+        <w:tc>
+          <w:tcPr>
+            <w:tcW w:w="3005" w:type="dxa"/>
+          </w:tcPr>
+          <w:p>
+            <w:r>
+              <w:t xml:space="preserve">Check that the player has not already fired recently. This cooldown </w:t>
+            </w:r>
+          </w:p>
+        </w:tc>
+        <w:tc>
+          <w:tcPr>
+            <w:tcW w:w="3006" w:type="dxa"/>
+          </w:tcPr>
+          <w:p>
+            <w:r>
+              <w:t>Draws lasers fired by the player.</w:t>
+            </w:r>
+          </w:p>
+        </w:tc>
+      </w:tr>
+      <w:tr>
+        <w:tc>
+          <w:tcPr>
+            <w:tcW w:w="3005" w:type="dxa"/>
+          </w:tcPr>
+          <w:p>
+            <w:r>
+              <w:t>Settings</w:t>
+            </w:r>
+          </w:p>
+        </w:tc>
+        <w:tc>
+          <w:tcPr>
+            <w:tcW w:w="3005" w:type="dxa"/>
+          </w:tcPr>
+          <w:p>
+            <w:r>
+              <w:t>Update settings text file to the new values specified.</w:t>
+            </w:r>
+          </w:p>
+        </w:tc>
+        <w:tc>
+          <w:tcPr>
+            <w:tcW w:w="3006" w:type="dxa"/>
+          </w:tcPr>
+          <w:p>
+            <w:r>
+              <w:t>Current settings shown as highlighted in settings menu.</w:t>
+            </w:r>
+          </w:p>
+        </w:tc>
+      </w:tr>
+    </w:tbl>
+    <w:p>
+      <w:pPr>
         <w:rPr>
           <w:color w:val="002060"/>
           <w:sz w:val="32"/>
@@ -6370,6 +6922,170 @@
         <w:commentReference w:id="28"/>
       </w:r>
     </w:p>
+    <w:p>
+      <w:r>
+        <w:t>For the login system:</w:t>
+      </w:r>
+    </w:p>
+    <w:p>
+      <w:r>
+        <w:rPr>
+          <w:noProof/>
+        </w:rPr>
+        <w:drawing>
+          <wp:anchor distT="0" distB="0" distL="114300" distR="114300" simplePos="0" relativeHeight="251721728" behindDoc="1" locked="0" layoutInCell="1" allowOverlap="1" wp14:anchorId="0F21B64E" wp14:editId="6F4D0469">
+            <wp:simplePos x="0" y="0"/>
+            <wp:positionH relativeFrom="margin">
+              <wp:align>right</wp:align>
+            </wp:positionH>
+            <wp:positionV relativeFrom="paragraph">
+              <wp:posOffset>198836</wp:posOffset>
+            </wp:positionV>
+            <wp:extent cx="5729591" cy="2722542"/>
+            <wp:effectExtent l="0" t="0" r="5080" b="1905"/>
+            <wp:wrapNone/>
+            <wp:docPr id="17" name="Picture 17"/>
+            <wp:cNvGraphicFramePr>
+              <a:graphicFrameLocks xmlns:a="http://schemas.openxmlformats.org/drawingml/2006/main" noChangeAspect="1"/>
+            </wp:cNvGraphicFramePr>
+            <a:graphic xmlns:a="http://schemas.openxmlformats.org/drawingml/2006/main">
+              <a:graphicData uri="http://schemas.openxmlformats.org/drawingml/2006/picture">
+                <pic:pic xmlns:pic="http://schemas.openxmlformats.org/drawingml/2006/picture">
+                  <pic:nvPicPr>
+                    <pic:cNvPr id="1" name=""/>
+                    <pic:cNvPicPr/>
+                  </pic:nvPicPr>
+                  <pic:blipFill rotWithShape="1">
+                    <a:blip r:embed="rId17">
+                      <a:extLst>
+                        <a:ext uri="{28A0092B-C50C-407E-A947-70E740481C1C}">
+                          <a14:useLocalDpi xmlns:a14="http://schemas.microsoft.com/office/drawing/2010/main" val="0"/>
+                        </a:ext>
+                      </a:extLst>
+                    </a:blip>
+                    <a:srcRect l="20537" t="27156" r="11740" b="16110"/>
+                    <a:stretch/>
+                  </pic:blipFill>
+                  <pic:spPr bwMode="auto">
+                    <a:xfrm>
+                      <a:off x="0" y="0"/>
+                      <a:ext cx="5729591" cy="2722542"/>
+                    </a:xfrm>
+                    <a:prstGeom prst="rect">
+                      <a:avLst/>
+                    </a:prstGeom>
+                    <a:ln>
+                      <a:noFill/>
+                    </a:ln>
+                    <a:extLst>
+                      <a:ext uri="{53640926-AAD7-44D8-BBD7-CCE9431645EC}">
+                        <a14:shadowObscured xmlns:a14="http://schemas.microsoft.com/office/drawing/2010/main"/>
+                      </a:ext>
+                    </a:extLst>
+                  </pic:spPr>
+                </pic:pic>
+              </a:graphicData>
+            </a:graphic>
+            <wp14:sizeRelH relativeFrom="margin">
+              <wp14:pctWidth>0</wp14:pctWidth>
+            </wp14:sizeRelH>
+            <wp14:sizeRelV relativeFrom="margin">
+              <wp14:pctHeight>0</wp14:pctHeight>
+            </wp14:sizeRelV>
+          </wp:anchor>
+        </w:drawing>
+      </w:r>
+    </w:p>
+    <w:p/>
+    <w:p/>
+    <w:p/>
+    <w:p/>
+    <w:p/>
+    <w:p/>
+    <w:p/>
+    <w:p/>
+    <w:p/>
+    <w:p/>
+    <w:p/>
+    <w:p>
+      <w:r>
+        <w:t>For game:</w:t>
+      </w:r>
+    </w:p>
+    <w:p>
+      <w:r>
+        <w:rPr>
+          <w:noProof/>
+        </w:rPr>
+        <w:drawing>
+          <wp:anchor distT="0" distB="0" distL="114300" distR="114300" simplePos="0" relativeHeight="251722752" behindDoc="1" locked="0" layoutInCell="1" allowOverlap="1" wp14:anchorId="34F80014" wp14:editId="48A8048F">
+            <wp:simplePos x="0" y="0"/>
+            <wp:positionH relativeFrom="margin">
+              <wp:align>center</wp:align>
+            </wp:positionH>
+            <wp:positionV relativeFrom="paragraph">
+              <wp:posOffset>187445</wp:posOffset>
+            </wp:positionV>
+            <wp:extent cx="5641675" cy="3901407"/>
+            <wp:effectExtent l="0" t="0" r="0" b="4445"/>
+            <wp:wrapNone/>
+            <wp:docPr id="25" name="Picture 25"/>
+            <wp:cNvGraphicFramePr>
+              <a:graphicFrameLocks xmlns:a="http://schemas.openxmlformats.org/drawingml/2006/main" noChangeAspect="1"/>
+            </wp:cNvGraphicFramePr>
+            <a:graphic xmlns:a="http://schemas.openxmlformats.org/drawingml/2006/main">
+              <a:graphicData uri="http://schemas.openxmlformats.org/drawingml/2006/picture">
+                <pic:pic xmlns:pic="http://schemas.openxmlformats.org/drawingml/2006/picture">
+                  <pic:nvPicPr>
+                    <pic:cNvPr id="1" name=""/>
+                    <pic:cNvPicPr/>
+                  </pic:nvPicPr>
+                  <pic:blipFill rotWithShape="1">
+                    <a:blip r:embed="rId18">
+                      <a:extLst>
+                        <a:ext uri="{28A0092B-C50C-407E-A947-70E740481C1C}">
+                          <a14:useLocalDpi xmlns:a14="http://schemas.microsoft.com/office/drawing/2010/main" val="0"/>
+                        </a:ext>
+                      </a:extLst>
+                    </a:blip>
+                    <a:srcRect l="31308" t="20337" r="16016" b="14902"/>
+                    <a:stretch/>
+                  </pic:blipFill>
+                  <pic:spPr bwMode="auto">
+                    <a:xfrm>
+                      <a:off x="0" y="0"/>
+                      <a:ext cx="5641675" cy="3901407"/>
+                    </a:xfrm>
+                    <a:prstGeom prst="rect">
+                      <a:avLst/>
+                    </a:prstGeom>
+                    <a:ln>
+                      <a:noFill/>
+                    </a:ln>
+                    <a:extLst>
+                      <a:ext uri="{53640926-AAD7-44D8-BBD7-CCE9431645EC}">
+                        <a14:shadowObscured xmlns:a14="http://schemas.microsoft.com/office/drawing/2010/main"/>
+                      </a:ext>
+                    </a:extLst>
+                  </pic:spPr>
+                </pic:pic>
+              </a:graphicData>
+            </a:graphic>
+          </wp:anchor>
+        </w:drawing>
+      </w:r>
+    </w:p>
+    <w:p/>
+    <w:p/>
+    <w:p/>
+    <w:p/>
+    <w:p/>
+    <w:p/>
+    <w:p/>
+    <w:p/>
+    <w:p/>
+    <w:p/>
+    <w:p/>
     <w:p/>
     <w:p/>
     <w:p/>
@@ -6380,12 +7096,17 @@
         <w:pStyle w:val="Heading3"/>
       </w:pPr>
       <w:bookmarkStart w:id="29" w:name="_Toc116642020"/>
+      <w:proofErr w:type="gramStart"/>
       <w:r>
         <w:t xml:space="preserve">2.3.2  </w:t>
       </w:r>
       <w:commentRangeStart w:id="30"/>
       <w:r>
-        <w:t xml:space="preserve">How different functions /classes are </w:t>
+        <w:t>How</w:t>
+      </w:r>
+      <w:proofErr w:type="gramEnd"/>
+      <w:r>
+        <w:t xml:space="preserve"> different functions /classes are </w:t>
       </w:r>
       <w:r>
         <w:t>connected</w:t>
@@ -6405,6 +7126,207 @@
       </w:r>
       <w:bookmarkEnd w:id="29"/>
     </w:p>
+    <w:tbl>
+      <w:tblPr>
+        <w:tblStyle w:val="TableGrid"/>
+        <w:tblpPr w:leftFromText="180" w:rightFromText="180" w:vertAnchor="page" w:horzAnchor="page" w:tblpX="2202" w:tblpY="4063"/>
+        <w:tblW w:w="0" w:type="auto"/>
+        <w:tblLook w:val="04A0" w:firstRow="1" w:lastRow="0" w:firstColumn="1" w:lastColumn="0" w:noHBand="0" w:noVBand="1"/>
+      </w:tblPr>
+      <w:tblGrid>
+        <w:gridCol w:w="2662"/>
+      </w:tblGrid>
+      <w:tr>
+        <w:trPr>
+          <w:trHeight w:val="416"/>
+        </w:trPr>
+        <w:tc>
+          <w:tcPr>
+            <w:tcW w:w="2662" w:type="dxa"/>
+          </w:tcPr>
+          <w:p>
+            <w:r>
+              <w:t>Login Window</w:t>
+            </w:r>
+          </w:p>
+        </w:tc>
+      </w:tr>
+      <w:tr>
+        <w:trPr>
+          <w:trHeight w:val="916"/>
+        </w:trPr>
+        <w:tc>
+          <w:tcPr>
+            <w:tcW w:w="2662" w:type="dxa"/>
+          </w:tcPr>
+          <w:p>
+            <w:proofErr w:type="spellStart"/>
+            <w:proofErr w:type="gramStart"/>
+            <w:r>
+              <w:t>title:string</w:t>
+            </w:r>
+            <w:proofErr w:type="spellEnd"/>
+            <w:proofErr w:type="gramEnd"/>
+            <w:r>
+              <w:br/>
+            </w:r>
+            <w:proofErr w:type="spellStart"/>
+            <w:r>
+              <w:t>geometry:string</w:t>
+            </w:r>
+            <w:proofErr w:type="spellEnd"/>
+            <w:r>
+              <w:br/>
+              <w:t>icon:.</w:t>
+            </w:r>
+            <w:proofErr w:type="spellStart"/>
+            <w:r>
+              <w:t>ico</w:t>
+            </w:r>
+            <w:proofErr w:type="spellEnd"/>
+            <w:r>
+              <w:t xml:space="preserve"> file</w:t>
+            </w:r>
+          </w:p>
+          <w:p>
+            <w:proofErr w:type="spellStart"/>
+            <w:proofErr w:type="gramStart"/>
+            <w:r>
+              <w:t>hidden:boolean</w:t>
+            </w:r>
+            <w:proofErr w:type="spellEnd"/>
+            <w:proofErr w:type="gramEnd"/>
+          </w:p>
+          <w:p/>
+          <w:p>
+            <w:r>
+              <w:t>(buttons)</w:t>
+            </w:r>
+            <w:r>
+              <w:br/>
+              <w:t>(entry boxes)</w:t>
+            </w:r>
+          </w:p>
+          <w:p/>
+        </w:tc>
+      </w:tr>
+      <w:tr>
+        <w:trPr>
+          <w:trHeight w:val="916"/>
+        </w:trPr>
+        <w:tc>
+          <w:tcPr>
+            <w:tcW w:w="2662" w:type="dxa"/>
+          </w:tcPr>
+          <w:p>
+            <w:r>
+              <w:rPr>
+                <w:noProof/>
+              </w:rPr>
+              <mc:AlternateContent>
+                <mc:Choice Requires="wps">
+                  <w:drawing>
+                    <wp:anchor distT="0" distB="0" distL="114300" distR="114300" simplePos="0" relativeHeight="251723776" behindDoc="0" locked="0" layoutInCell="1" allowOverlap="1" wp14:anchorId="1337B74C" wp14:editId="10F11EEA">
+                      <wp:simplePos x="0" y="0"/>
+                      <wp:positionH relativeFrom="column">
+                        <wp:posOffset>715010</wp:posOffset>
+                      </wp:positionH>
+                      <wp:positionV relativeFrom="paragraph">
+                        <wp:posOffset>574040</wp:posOffset>
+                      </wp:positionV>
+                      <wp:extent cx="0" cy="501650"/>
+                      <wp:effectExtent l="76200" t="0" r="57150" b="50800"/>
+                      <wp:wrapNone/>
+                      <wp:docPr id="39" name="Straight Arrow Connector 39"/>
+                      <wp:cNvGraphicFramePr/>
+                      <a:graphic xmlns:a="http://schemas.openxmlformats.org/drawingml/2006/main">
+                        <a:graphicData uri="http://schemas.microsoft.com/office/word/2010/wordprocessingShape">
+                          <wps:wsp>
+                            <wps:cNvCnPr/>
+                            <wps:spPr>
+                              <a:xfrm>
+                                <a:off x="0" y="0"/>
+                                <a:ext cx="0" cy="501650"/>
+                              </a:xfrm>
+                              <a:prstGeom prst="straightConnector1">
+                                <a:avLst/>
+                              </a:prstGeom>
+                              <a:ln>
+                                <a:solidFill>
+                                  <a:schemeClr val="tx1"/>
+                                </a:solidFill>
+                                <a:tailEnd type="triangle"/>
+                              </a:ln>
+                            </wps:spPr>
+                            <wps:style>
+                              <a:lnRef idx="1">
+                                <a:schemeClr val="accent1"/>
+                              </a:lnRef>
+                              <a:fillRef idx="0">
+                                <a:schemeClr val="accent1"/>
+                              </a:fillRef>
+                              <a:effectRef idx="0">
+                                <a:schemeClr val="accent1"/>
+                              </a:effectRef>
+                              <a:fontRef idx="minor">
+                                <a:schemeClr val="tx1"/>
+                              </a:fontRef>
+                            </wps:style>
+                            <wps:bodyPr/>
+                          </wps:wsp>
+                        </a:graphicData>
+                      </a:graphic>
+                    </wp:anchor>
+                  </w:drawing>
+                </mc:Choice>
+                <mc:Fallback>
+                  <w:pict>
+                    <v:shapetype w14:anchorId="1B502A0E" id="_x0000_t32" coordsize="21600,21600" o:spt="32" o:oned="t" path="m,l21600,21600e" filled="f">
+                      <v:path arrowok="t" fillok="f" o:connecttype="none"/>
+                      <o:lock v:ext="edit" shapetype="t"/>
+                    </v:shapetype>
+                    <v:shape id="Straight Arrow Connector 39" o:spid="_x0000_s1026" type="#_x0000_t32" style="position:absolute;margin-left:56.3pt;margin-top:45.2pt;width:0;height:39.5pt;z-index:251723776;visibility:visible;mso-wrap-style:square;mso-wrap-distance-left:9pt;mso-wrap-distance-top:0;mso-wrap-distance-right:9pt;mso-wrap-distance-bottom:0;mso-position-horizontal:absolute;mso-position-horizontal-relative:text;mso-position-vertical:absolute;mso-position-vertical-relative:text" o:gfxdata="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" strokecolor="black [3213]" strokeweight=".5pt">
+                      <v:stroke endarrow="block" joinstyle="miter"/>
+                    </v:shape>
+                  </w:pict>
+                </mc:Fallback>
+              </mc:AlternateContent>
+            </w:r>
+            <w:proofErr w:type="spellStart"/>
+            <w:r>
+              <w:t>toggle_pass</w:t>
+            </w:r>
+            <w:proofErr w:type="spellEnd"/>
+            <w:r>
+              <w:t>()</w:t>
+            </w:r>
+            <w:r>
+              <w:br/>
+            </w:r>
+            <w:proofErr w:type="spellStart"/>
+            <w:r>
+              <w:t>log_in</w:t>
+            </w:r>
+            <w:proofErr w:type="spellEnd"/>
+            <w:r>
+              <w:t>()</w:t>
+            </w:r>
+            <w:r>
+              <w:br/>
+            </w:r>
+            <w:proofErr w:type="gramStart"/>
+            <w:r>
+              <w:t>cancel(</w:t>
+            </w:r>
+            <w:proofErr w:type="gramEnd"/>
+            <w:r>
+              <w:t>)</w:t>
+            </w:r>
+          </w:p>
+        </w:tc>
+      </w:tr>
+    </w:tbl>
+    <w:p/>
     <w:p>
       <w:pPr>
         <w:rPr>
@@ -6415,217 +7337,7 @@
           <w:szCs w:val="26"/>
         </w:rPr>
       </w:pPr>
-      <w:r>
-        <w:br w:type="page"/>
-      </w:r>
-    </w:p>
-    <w:p>
-      <w:pPr>
-        <w:pStyle w:val="Heading2"/>
-      </w:pPr>
-      <w:bookmarkStart w:id="31" w:name="_Toc516474198"/>
-      <w:bookmarkStart w:id="32" w:name="_Toc116642021"/>
-      <w:commentRangeStart w:id="33"/>
-      <w:r>
-        <w:lastRenderedPageBreak/>
-        <w:t xml:space="preserve">2.4 </w:t>
-      </w:r>
-      <w:r>
-        <w:t>Database Design</w:t>
-      </w:r>
-      <w:bookmarkEnd w:id="31"/>
-      <w:commentRangeEnd w:id="33"/>
-      <w:r>
-        <w:rPr>
-          <w:rStyle w:val="CommentReference"/>
-          <w:rFonts w:asciiTheme="minorHAnsi" w:eastAsiaTheme="minorHAnsi" w:hAnsiTheme="minorHAnsi" w:cstheme="minorBidi"/>
-          <w:b w:val="0"/>
-          <w:color w:val="auto"/>
-        </w:rPr>
-        <w:commentReference w:id="33"/>
-      </w:r>
-      <w:bookmarkEnd w:id="32"/>
-    </w:p>
-    <w:p>
-      <w:pPr>
-        <w:pStyle w:val="Heading3"/>
-      </w:pPr>
-      <w:bookmarkStart w:id="34" w:name="_Toc516474199"/>
-    </w:p>
-    <w:p>
-      <w:pPr>
-        <w:pStyle w:val="Heading3"/>
-      </w:pPr>
-    </w:p>
-    <w:p>
-      <w:pPr>
-        <w:pStyle w:val="Heading3"/>
-      </w:pPr>
-    </w:p>
-    <w:p>
-      <w:pPr>
-        <w:pStyle w:val="Heading3"/>
-      </w:pPr>
-    </w:p>
-    <w:p>
-      <w:pPr>
-        <w:pStyle w:val="Heading3"/>
-      </w:pPr>
-    </w:p>
-    <w:p>
-      <w:pPr>
-        <w:pStyle w:val="Heading3"/>
-      </w:pPr>
-      <w:bookmarkStart w:id="35" w:name="_Toc116642022"/>
-      <w:commentRangeStart w:id="36"/>
-      <w:r>
-        <w:t>2.4.1 Normalisation</w:t>
-      </w:r>
-      <w:bookmarkEnd w:id="34"/>
-      <w:r>
-        <w:t xml:space="preserve"> </w:t>
-      </w:r>
-      <w:commentRangeEnd w:id="36"/>
-      <w:r>
-        <w:rPr>
-          <w:rStyle w:val="CommentReference"/>
-          <w:rFonts w:asciiTheme="minorHAnsi" w:eastAsiaTheme="minorHAnsi" w:hAnsiTheme="minorHAnsi" w:cstheme="minorBidi"/>
-          <w:b w:val="0"/>
-          <w:color w:val="auto"/>
-        </w:rPr>
-        <w:commentReference w:id="36"/>
-      </w:r>
-      <w:bookmarkEnd w:id="35"/>
-    </w:p>
-    <w:p/>
-    <w:p>
-      <w:pPr>
-        <w:pStyle w:val="Heading3"/>
-      </w:pPr>
-      <w:bookmarkStart w:id="37" w:name="_Toc516474200"/>
-    </w:p>
-    <w:p>
-      <w:pPr>
-        <w:pStyle w:val="Heading3"/>
-      </w:pPr>
-    </w:p>
-    <w:p>
-      <w:pPr>
-        <w:pStyle w:val="Heading3"/>
-      </w:pPr>
-    </w:p>
-    <w:p>
-      <w:pPr>
-        <w:pStyle w:val="Heading3"/>
-      </w:pPr>
-      <w:bookmarkStart w:id="38" w:name="_Toc116642023"/>
-      <w:commentRangeStart w:id="39"/>
-      <w:commentRangeStart w:id="40"/>
-      <w:r>
-        <w:t>2.4.2</w:t>
-      </w:r>
-      <w:r>
-        <w:t xml:space="preserve"> </w:t>
-      </w:r>
-      <w:r>
-        <w:t>Data Dictionary</w:t>
-      </w:r>
-      <w:bookmarkEnd w:id="37"/>
-      <w:r>
-        <w:t xml:space="preserve"> </w:t>
-      </w:r>
-      <w:bookmarkStart w:id="41" w:name="_Toc516474201"/>
-      <w:commentRangeEnd w:id="39"/>
-      <w:r>
-        <w:rPr>
-          <w:rStyle w:val="CommentReference"/>
-          <w:rFonts w:asciiTheme="minorHAnsi" w:eastAsiaTheme="minorHAnsi" w:hAnsiTheme="minorHAnsi" w:cstheme="minorBidi"/>
-          <w:b w:val="0"/>
-          <w:color w:val="auto"/>
-        </w:rPr>
-        <w:commentReference w:id="39"/>
-      </w:r>
-      <w:commentRangeEnd w:id="40"/>
-      <w:r>
-        <w:rPr>
-          <w:rStyle w:val="CommentReference"/>
-          <w:rFonts w:asciiTheme="minorHAnsi" w:eastAsiaTheme="minorHAnsi" w:hAnsiTheme="minorHAnsi" w:cstheme="minorBidi"/>
-          <w:b w:val="0"/>
-          <w:color w:val="auto"/>
-        </w:rPr>
-        <w:commentReference w:id="40"/>
-      </w:r>
-      <w:bookmarkEnd w:id="38"/>
-    </w:p>
-    <w:p/>
-    <w:p/>
-    <w:p/>
-    <w:p/>
-    <w:p/>
-    <w:p/>
-    <w:p>
-      <w:pPr>
-        <w:pStyle w:val="Heading3"/>
-      </w:pPr>
-      <w:bookmarkStart w:id="42" w:name="_Toc116642024"/>
-      <w:commentRangeStart w:id="43"/>
-      <w:r>
-        <w:t>2.4.3 Entity Relationship Diagram</w:t>
-      </w:r>
-      <w:bookmarkEnd w:id="41"/>
-      <w:r>
-        <w:t xml:space="preserve"> </w:t>
-      </w:r>
-      <w:commentRangeEnd w:id="43"/>
-      <w:r>
-        <w:rPr>
-          <w:rStyle w:val="CommentReference"/>
-          <w:rFonts w:asciiTheme="minorHAnsi" w:eastAsiaTheme="minorHAnsi" w:hAnsiTheme="minorHAnsi" w:cstheme="minorBidi"/>
-          <w:b w:val="0"/>
-          <w:color w:val="auto"/>
-        </w:rPr>
-        <w:commentReference w:id="43"/>
-      </w:r>
-      <w:bookmarkEnd w:id="42"/>
-    </w:p>
-    <w:p/>
-    <w:p/>
-    <w:p/>
-    <w:p/>
-    <w:p/>
-    <w:p/>
-    <w:p>
-      <w:pPr>
-        <w:pStyle w:val="Heading3"/>
-      </w:pPr>
-      <w:bookmarkStart w:id="44" w:name="_Toc516474202"/>
-      <w:bookmarkStart w:id="45" w:name="_Toc116642025"/>
-      <w:commentRangeStart w:id="46"/>
-      <w:r>
-        <w:t>2.4.4 SQL Pseudocode</w:t>
-      </w:r>
-      <w:bookmarkEnd w:id="44"/>
-      <w:r>
-        <w:t xml:space="preserve"> </w:t>
-      </w:r>
-      <w:commentRangeEnd w:id="46"/>
-      <w:r>
-        <w:rPr>
-          <w:rStyle w:val="CommentReference"/>
-          <w:rFonts w:asciiTheme="minorHAnsi" w:eastAsiaTheme="minorHAnsi" w:hAnsiTheme="minorHAnsi" w:cstheme="minorBidi"/>
-          <w:b w:val="0"/>
-          <w:color w:val="auto"/>
-        </w:rPr>
-        <w:commentReference w:id="46"/>
-      </w:r>
-      <w:bookmarkEnd w:id="45"/>
-    </w:p>
-    <w:p/>
-    <w:p/>
-    <w:p/>
-    <w:p/>
-    <w:p/>
-    <w:p/>
+    </w:p>
     <w:p>
       <w:pPr>
         <w:rPr>
@@ -6636,31 +7348,316 @@
           <w:szCs w:val="26"/>
         </w:rPr>
       </w:pPr>
-      <w:bookmarkStart w:id="47" w:name="_Toc516474203"/>
-      <w:r>
-        <w:br w:type="page"/>
-      </w:r>
+    </w:p>
+    <w:p>
+      <w:pPr>
+        <w:rPr>
+          <w:rFonts w:asciiTheme="majorHAnsi" w:eastAsiaTheme="majorEastAsia" w:hAnsiTheme="majorHAnsi" w:cstheme="majorBidi"/>
+          <w:b/>
+          <w:color w:val="002060"/>
+          <w:sz w:val="32"/>
+          <w:szCs w:val="26"/>
+        </w:rPr>
+      </w:pPr>
+    </w:p>
+    <w:p>
+      <w:pPr>
+        <w:rPr>
+          <w:rFonts w:asciiTheme="majorHAnsi" w:eastAsiaTheme="majorEastAsia" w:hAnsiTheme="majorHAnsi" w:cstheme="majorBidi"/>
+          <w:b/>
+          <w:color w:val="002060"/>
+          <w:sz w:val="32"/>
+          <w:szCs w:val="26"/>
+        </w:rPr>
+      </w:pPr>
+    </w:p>
+    <w:p>
+      <w:pPr>
+        <w:rPr>
+          <w:rFonts w:asciiTheme="majorHAnsi" w:eastAsiaTheme="majorEastAsia" w:hAnsiTheme="majorHAnsi" w:cstheme="majorBidi"/>
+          <w:b/>
+          <w:color w:val="002060"/>
+          <w:sz w:val="32"/>
+          <w:szCs w:val="26"/>
+        </w:rPr>
+      </w:pPr>
+    </w:p>
+    <w:p>
+      <w:pPr>
+        <w:rPr>
+          <w:rFonts w:asciiTheme="majorHAnsi" w:eastAsiaTheme="majorEastAsia" w:hAnsiTheme="majorHAnsi" w:cstheme="majorBidi"/>
+          <w:b/>
+          <w:color w:val="002060"/>
+          <w:sz w:val="32"/>
+          <w:szCs w:val="26"/>
+        </w:rPr>
+      </w:pPr>
+    </w:p>
+    <w:p>
+      <w:pPr>
+        <w:rPr>
+          <w:rFonts w:asciiTheme="majorHAnsi" w:eastAsiaTheme="majorEastAsia" w:hAnsiTheme="majorHAnsi" w:cstheme="majorBidi"/>
+          <w:b/>
+          <w:color w:val="002060"/>
+          <w:sz w:val="32"/>
+          <w:szCs w:val="26"/>
+        </w:rPr>
+      </w:pPr>
+    </w:p>
+    <w:tbl>
+      <w:tblPr>
+        <w:tblStyle w:val="TableGrid"/>
+        <w:tblpPr w:leftFromText="180" w:rightFromText="180" w:vertAnchor="text" w:horzAnchor="page" w:tblpX="2201" w:tblpY="804"/>
+        <w:tblW w:w="0" w:type="auto"/>
+        <w:tblLook w:val="04A0" w:firstRow="1" w:lastRow="0" w:firstColumn="1" w:lastColumn="0" w:noHBand="0" w:noVBand="1"/>
+      </w:tblPr>
+      <w:tblGrid>
+        <w:gridCol w:w="2693"/>
+      </w:tblGrid>
+      <w:tr>
+        <w:tc>
+          <w:tcPr>
+            <w:tcW w:w="2693" w:type="dxa"/>
+          </w:tcPr>
+          <w:p>
+            <w:r>
+              <w:t>Admin window</w:t>
+            </w:r>
+          </w:p>
+        </w:tc>
+      </w:tr>
+      <w:tr>
+        <w:tc>
+          <w:tcPr>
+            <w:tcW w:w="2693" w:type="dxa"/>
+          </w:tcPr>
+          <w:p>
+            <w:r>
+              <w:t>(re-enter password box)</w:t>
+            </w:r>
+          </w:p>
+        </w:tc>
+      </w:tr>
+      <w:tr>
+        <w:tc>
+          <w:tcPr>
+            <w:tcW w:w="2693" w:type="dxa"/>
+          </w:tcPr>
+          <w:p>
+            <w:proofErr w:type="spellStart"/>
+            <w:r>
+              <w:t>c</w:t>
+            </w:r>
+            <w:r>
+              <w:t>reate_</w:t>
+            </w:r>
+            <w:proofErr w:type="gramStart"/>
+            <w:r>
+              <w:t>user</w:t>
+            </w:r>
+            <w:proofErr w:type="spellEnd"/>
+            <w:r>
+              <w:t>(</w:t>
+            </w:r>
+            <w:proofErr w:type="gramEnd"/>
+            <w:r>
+              <w:t>)</w:t>
+            </w:r>
+          </w:p>
+          <w:p>
+            <w:proofErr w:type="spellStart"/>
+            <w:r>
+              <w:t>d</w:t>
+            </w:r>
+            <w:r>
+              <w:t>elete_user</w:t>
+            </w:r>
+            <w:proofErr w:type="spellEnd"/>
+            <w:r>
+              <w:t>()</w:t>
+            </w:r>
+            <w:r>
+              <w:br/>
+            </w:r>
+            <w:proofErr w:type="spellStart"/>
+            <w:r>
+              <w:t>go_</w:t>
+            </w:r>
+            <w:proofErr w:type="gramStart"/>
+            <w:r>
+              <w:t>back</w:t>
+            </w:r>
+            <w:proofErr w:type="spellEnd"/>
+            <w:r>
+              <w:t>(</w:t>
+            </w:r>
+            <w:proofErr w:type="gramEnd"/>
+            <w:r>
+              <w:t>)</w:t>
+            </w:r>
+          </w:p>
+        </w:tc>
+      </w:tr>
+    </w:tbl>
+    <w:p>
+      <w:pPr>
+        <w:rPr>
+          <w:rFonts w:asciiTheme="majorHAnsi" w:eastAsiaTheme="majorEastAsia" w:hAnsiTheme="majorHAnsi" w:cstheme="majorBidi"/>
+          <w:b/>
+          <w:color w:val="002060"/>
+          <w:sz w:val="32"/>
+          <w:szCs w:val="26"/>
+        </w:rPr>
+      </w:pPr>
+    </w:p>
+    <w:p>
+      <w:pPr>
+        <w:rPr>
+          <w:rFonts w:asciiTheme="majorHAnsi" w:eastAsiaTheme="majorEastAsia" w:hAnsiTheme="majorHAnsi" w:cstheme="majorBidi"/>
+          <w:b/>
+          <w:color w:val="002060"/>
+          <w:sz w:val="32"/>
+          <w:szCs w:val="26"/>
+        </w:rPr>
+      </w:pPr>
+    </w:p>
+    <w:p>
+      <w:pPr>
+        <w:rPr>
+          <w:rFonts w:asciiTheme="majorHAnsi" w:eastAsiaTheme="majorEastAsia" w:hAnsiTheme="majorHAnsi" w:cstheme="majorBidi"/>
+          <w:b/>
+          <w:color w:val="002060"/>
+          <w:sz w:val="32"/>
+          <w:szCs w:val="26"/>
+        </w:rPr>
+      </w:pPr>
+    </w:p>
+    <w:p>
+      <w:pPr>
+        <w:rPr>
+          <w:rFonts w:asciiTheme="majorHAnsi" w:eastAsiaTheme="majorEastAsia" w:hAnsiTheme="majorHAnsi" w:cstheme="majorBidi"/>
+          <w:b/>
+          <w:color w:val="002060"/>
+          <w:sz w:val="32"/>
+          <w:szCs w:val="26"/>
+        </w:rPr>
+      </w:pPr>
+    </w:p>
+    <w:p>
+      <w:pPr>
+        <w:rPr>
+          <w:rFonts w:asciiTheme="majorHAnsi" w:eastAsiaTheme="majorEastAsia" w:hAnsiTheme="majorHAnsi" w:cstheme="majorBidi"/>
+          <w:b/>
+          <w:color w:val="002060"/>
+          <w:sz w:val="32"/>
+          <w:szCs w:val="26"/>
+        </w:rPr>
+      </w:pPr>
+    </w:p>
+    <w:p>
+      <w:pPr>
+        <w:rPr>
+          <w:rFonts w:asciiTheme="majorHAnsi" w:eastAsiaTheme="majorEastAsia" w:hAnsiTheme="majorHAnsi" w:cstheme="majorBidi"/>
+          <w:b/>
+          <w:color w:val="002060"/>
+          <w:sz w:val="32"/>
+          <w:szCs w:val="26"/>
+        </w:rPr>
+      </w:pPr>
+    </w:p>
+    <w:p>
+      <w:pPr>
+        <w:rPr>
+          <w:rFonts w:asciiTheme="majorHAnsi" w:eastAsiaTheme="majorEastAsia" w:hAnsiTheme="majorHAnsi" w:cstheme="majorBidi"/>
+          <w:b/>
+          <w:color w:val="002060"/>
+          <w:sz w:val="32"/>
+          <w:szCs w:val="26"/>
+        </w:rPr>
+      </w:pPr>
+    </w:p>
+    <w:p>
+      <w:pPr>
+        <w:rPr>
+          <w:rFonts w:asciiTheme="majorHAnsi" w:eastAsiaTheme="majorEastAsia" w:hAnsiTheme="majorHAnsi" w:cstheme="majorBidi"/>
+          <w:b/>
+          <w:color w:val="002060"/>
+          <w:sz w:val="32"/>
+          <w:szCs w:val="26"/>
+        </w:rPr>
+      </w:pPr>
+    </w:p>
+    <w:p>
+      <w:pPr>
+        <w:rPr>
+          <w:rFonts w:asciiTheme="majorHAnsi" w:eastAsiaTheme="majorEastAsia" w:hAnsiTheme="majorHAnsi" w:cstheme="majorBidi"/>
+          <w:b/>
+          <w:color w:val="002060"/>
+          <w:sz w:val="32"/>
+          <w:szCs w:val="26"/>
+        </w:rPr>
+      </w:pPr>
+    </w:p>
+    <w:p>
+      <w:pPr>
+        <w:rPr>
+          <w:rFonts w:asciiTheme="majorHAnsi" w:eastAsiaTheme="majorEastAsia" w:hAnsiTheme="majorHAnsi" w:cstheme="majorBidi"/>
+          <w:b/>
+          <w:color w:val="002060"/>
+          <w:sz w:val="32"/>
+          <w:szCs w:val="26"/>
+        </w:rPr>
+      </w:pPr>
+    </w:p>
+    <w:p>
+      <w:pPr>
+        <w:rPr>
+          <w:rFonts w:asciiTheme="majorHAnsi" w:eastAsiaTheme="majorEastAsia" w:hAnsiTheme="majorHAnsi" w:cstheme="majorBidi"/>
+          <w:b/>
+          <w:color w:val="002060"/>
+          <w:sz w:val="32"/>
+          <w:szCs w:val="26"/>
+        </w:rPr>
+      </w:pPr>
+    </w:p>
+    <w:p>
+      <w:pPr>
+        <w:rPr>
+          <w:rFonts w:asciiTheme="majorHAnsi" w:eastAsiaTheme="majorEastAsia" w:hAnsiTheme="majorHAnsi" w:cstheme="majorBidi"/>
+          <w:b/>
+          <w:color w:val="002060"/>
+          <w:sz w:val="32"/>
+          <w:szCs w:val="26"/>
+        </w:rPr>
+      </w:pPr>
+    </w:p>
+    <w:p>
+      <w:pPr>
+        <w:rPr>
+          <w:rFonts w:asciiTheme="majorHAnsi" w:eastAsiaTheme="majorEastAsia" w:hAnsiTheme="majorHAnsi" w:cstheme="majorBidi"/>
+          <w:b/>
+          <w:color w:val="002060"/>
+          <w:sz w:val="32"/>
+          <w:szCs w:val="26"/>
+        </w:rPr>
+      </w:pPr>
     </w:p>
     <w:p>
       <w:pPr>
         <w:pStyle w:val="Heading2"/>
       </w:pPr>
-      <w:bookmarkStart w:id="48" w:name="_Toc116642026"/>
-      <w:commentRangeStart w:id="49"/>
+      <w:bookmarkStart w:id="31" w:name="_Toc516474198"/>
+      <w:bookmarkStart w:id="32" w:name="_Toc116642021"/>
+      <w:commentRangeStart w:id="33"/>
       <w:r>
         <w:lastRenderedPageBreak/>
-        <w:t xml:space="preserve">2.5 </w:t>
-      </w:r>
-      <w:r>
-        <w:t xml:space="preserve">Design of </w:t>
-      </w:r>
-      <w:r>
-        <w:t xml:space="preserve">Main Parts </w:t>
-      </w:r>
-      <w:r>
-        <w:t>of the Solution</w:t>
-      </w:r>
-      <w:commentRangeEnd w:id="49"/>
+        <w:t xml:space="preserve">2.4 </w:t>
+      </w:r>
+      <w:r>
+        <w:t>Database Design</w:t>
+      </w:r>
+      <w:bookmarkEnd w:id="31"/>
+      <w:commentRangeEnd w:id="33"/>
       <w:r>
         <w:rPr>
           <w:rStyle w:val="CommentReference"/>
@@ -6668,30 +7665,15 @@
           <w:b w:val="0"/>
           <w:color w:val="auto"/>
         </w:rPr>
-        <w:commentReference w:id="49"/>
-      </w:r>
-      <w:bookmarkEnd w:id="48"/>
-    </w:p>
-    <w:p/>
-    <w:p>
-      <w:commentRangeStart w:id="50"/>
-      <w:r>
-        <w:t xml:space="preserve">2.5.1 Part ONE:   </w:t>
-      </w:r>
-      <w:commentRangeEnd w:id="50"/>
-      <w:r>
-        <w:rPr>
-          <w:rStyle w:val="CommentReference"/>
-        </w:rPr>
-        <w:commentReference w:id="50"/>
-      </w:r>
+        <w:commentReference w:id="33"/>
+      </w:r>
+      <w:bookmarkEnd w:id="32"/>
     </w:p>
     <w:p>
       <w:pPr>
         <w:pStyle w:val="Heading3"/>
       </w:pPr>
-      <w:bookmarkStart w:id="51" w:name="_Toc516474204"/>
-      <w:bookmarkEnd w:id="47"/>
+      <w:bookmarkStart w:id="34" w:name="_Toc516474199"/>
     </w:p>
     <w:p>
       <w:pPr>
@@ -6707,19 +7689,26 @@
       <w:pPr>
         <w:pStyle w:val="Heading3"/>
       </w:pPr>
-      <w:bookmarkStart w:id="52" w:name="_Toc116642027"/>
-      <w:commentRangeStart w:id="53"/>
-      <w:r>
-        <w:t>2.5.1</w:t>
-      </w:r>
-      <w:r>
-        <w:t>.2</w:t>
-      </w:r>
-      <w:r>
-        <w:t xml:space="preserve"> Form Design and Layout</w:t>
-      </w:r>
-      <w:bookmarkEnd w:id="51"/>
-      <w:commentRangeEnd w:id="53"/>
+    </w:p>
+    <w:p>
+      <w:pPr>
+        <w:pStyle w:val="Heading3"/>
+      </w:pPr>
+    </w:p>
+    <w:p>
+      <w:pPr>
+        <w:pStyle w:val="Heading3"/>
+      </w:pPr>
+      <w:bookmarkStart w:id="35" w:name="_Toc116642022"/>
+      <w:commentRangeStart w:id="36"/>
+      <w:r>
+        <w:t>2.4.1 Normalisation</w:t>
+      </w:r>
+      <w:bookmarkEnd w:id="34"/>
+      <w:r>
+        <w:t xml:space="preserve"> </w:t>
+      </w:r>
+      <w:commentRangeEnd w:id="36"/>
       <w:r>
         <w:rPr>
           <w:rStyle w:val="CommentReference"/>
@@ -6727,41 +7716,49 @@
           <w:b w:val="0"/>
           <w:color w:val="auto"/>
         </w:rPr>
-        <w:commentReference w:id="53"/>
-      </w:r>
-      <w:bookmarkEnd w:id="52"/>
-    </w:p>
-    <w:p/>
-    <w:p/>
-    <w:p/>
+        <w:commentReference w:id="36"/>
+      </w:r>
+      <w:bookmarkEnd w:id="35"/>
+    </w:p>
     <w:p/>
     <w:p>
       <w:pPr>
         <w:pStyle w:val="Heading3"/>
       </w:pPr>
-      <w:bookmarkStart w:id="54" w:name="_Toc516474205"/>
-      <w:bookmarkStart w:id="55" w:name="_Toc116642028"/>
-      <w:commentRangeStart w:id="56"/>
-      <w:r>
-        <w:t>2.5.</w:t>
-      </w:r>
-      <w:r>
-        <w:t>1.2</w:t>
+      <w:bookmarkStart w:id="37" w:name="_Toc516474200"/>
+    </w:p>
+    <w:p>
+      <w:pPr>
+        <w:pStyle w:val="Heading3"/>
+      </w:pPr>
+    </w:p>
+    <w:p>
+      <w:pPr>
+        <w:pStyle w:val="Heading3"/>
+      </w:pPr>
+    </w:p>
+    <w:p>
+      <w:pPr>
+        <w:pStyle w:val="Heading3"/>
+      </w:pPr>
+      <w:bookmarkStart w:id="38" w:name="_Toc116642023"/>
+      <w:commentRangeStart w:id="39"/>
+      <w:commentRangeStart w:id="40"/>
+      <w:r>
+        <w:t>2.4.2</w:t>
       </w:r>
       <w:r>
         <w:t xml:space="preserve"> </w:t>
       </w:r>
       <w:r>
-        <w:t xml:space="preserve">Justification of </w:t>
-      </w:r>
-      <w:r>
-        <w:t>Validation</w:t>
-      </w:r>
-      <w:bookmarkEnd w:id="54"/>
-      <w:r>
-        <w:t xml:space="preserve"> rules</w:t>
-      </w:r>
-      <w:commentRangeEnd w:id="56"/>
+        <w:t>Data Dictionary</w:t>
+      </w:r>
+      <w:bookmarkEnd w:id="37"/>
+      <w:r>
+        <w:t xml:space="preserve"> </w:t>
+      </w:r>
+      <w:bookmarkStart w:id="41" w:name="_Toc516474201"/>
+      <w:commentRangeEnd w:id="39"/>
       <w:r>
         <w:rPr>
           <w:rStyle w:val="CommentReference"/>
@@ -6769,45 +7766,9 @@
           <w:b w:val="0"/>
           <w:color w:val="auto"/>
         </w:rPr>
-        <w:commentReference w:id="56"/>
-      </w:r>
-      <w:bookmarkEnd w:id="55"/>
-    </w:p>
-    <w:p/>
-    <w:p/>
-    <w:p/>
-    <w:p/>
-    <w:p/>
-    <w:p>
-      <w:pPr>
-        <w:pStyle w:val="Heading3"/>
-      </w:pPr>
-      <w:commentRangeStart w:id="57"/>
-      <w:r>
-        <w:t xml:space="preserve"> </w:t>
-      </w:r>
-      <w:bookmarkStart w:id="58" w:name="_Toc516474206"/>
-      <w:bookmarkStart w:id="59" w:name="_Toc116642029"/>
-      <w:r>
-        <w:t>2.5.</w:t>
-      </w:r>
-      <w:r>
-        <w:t>1</w:t>
-      </w:r>
-      <w:r>
-        <w:t xml:space="preserve"> </w:t>
-      </w:r>
-      <w:r>
-        <w:t xml:space="preserve">.3 </w:t>
-      </w:r>
-      <w:r>
-        <w:t>Algorithms</w:t>
-      </w:r>
-      <w:bookmarkEnd w:id="58"/>
-      <w:r>
-        <w:t xml:space="preserve"> and PseudoCode</w:t>
-      </w:r>
-      <w:commentRangeEnd w:id="57"/>
+        <w:commentReference w:id="39"/>
+      </w:r>
+      <w:commentRangeEnd w:id="40"/>
       <w:r>
         <w:rPr>
           <w:rStyle w:val="CommentReference"/>
@@ -6815,9 +7776,9 @@
           <w:b w:val="0"/>
           <w:color w:val="auto"/>
         </w:rPr>
-        <w:commentReference w:id="57"/>
-      </w:r>
-      <w:bookmarkEnd w:id="59"/>
+        <w:commentReference w:id="40"/>
+      </w:r>
+      <w:bookmarkEnd w:id="38"/>
     </w:p>
     <w:p/>
     <w:p/>
@@ -6829,29 +7790,16 @@
       <w:pPr>
         <w:pStyle w:val="Heading3"/>
       </w:pPr>
-      <w:bookmarkStart w:id="60" w:name="_Toc516474207"/>
-      <w:bookmarkStart w:id="61" w:name="_Toc116642030"/>
-      <w:commentRangeStart w:id="62"/>
-      <w:r>
-        <w:t xml:space="preserve">2.5.1.4 </w:t>
-      </w:r>
+      <w:bookmarkStart w:id="42" w:name="_Toc116642024"/>
+      <w:commentRangeStart w:id="43"/>
+      <w:r>
+        <w:t>2.4.3 Entity Relationship Diagram</w:t>
+      </w:r>
+      <w:bookmarkEnd w:id="41"/>
       <w:r>
         <w:t xml:space="preserve"> </w:t>
       </w:r>
-      <w:r>
-        <w:t>Key Variables/</w:t>
-      </w:r>
-      <w:r>
-        <w:t>Data Structures</w:t>
-      </w:r>
-      <w:bookmarkEnd w:id="60"/>
-      <w:r>
-        <w:t xml:space="preserve"> </w:t>
-      </w:r>
-      <w:r>
-        <w:t xml:space="preserve">/Classes  </w:t>
-      </w:r>
-      <w:commentRangeEnd w:id="62"/>
+      <w:commentRangeEnd w:id="43"/>
       <w:r>
         <w:rPr>
           <w:rStyle w:val="CommentReference"/>
@@ -6859,9 +7807,9 @@
           <w:b w:val="0"/>
           <w:color w:val="auto"/>
         </w:rPr>
-        <w:commentReference w:id="62"/>
-      </w:r>
-      <w:bookmarkEnd w:id="61"/>
+        <w:commentReference w:id="43"/>
+      </w:r>
+      <w:bookmarkEnd w:id="42"/>
     </w:p>
     <w:p/>
     <w:p/>
@@ -6873,12 +7821,17 @@
       <w:pPr>
         <w:pStyle w:val="Heading3"/>
       </w:pPr>
-      <w:bookmarkStart w:id="63" w:name="_Toc116642031"/>
-      <w:commentRangeStart w:id="64"/>
-      <w:r>
-        <w:t>2.5.1.5  Test Plan for PART ONE</w:t>
-      </w:r>
-      <w:commentRangeEnd w:id="64"/>
+      <w:bookmarkStart w:id="44" w:name="_Toc516474202"/>
+      <w:bookmarkStart w:id="45" w:name="_Toc116642025"/>
+      <w:commentRangeStart w:id="46"/>
+      <w:r>
+        <w:t>2.4.4 SQL Pseudocode</w:t>
+      </w:r>
+      <w:bookmarkEnd w:id="44"/>
+      <w:r>
+        <w:t xml:space="preserve"> </w:t>
+      </w:r>
+      <w:commentRangeEnd w:id="46"/>
       <w:r>
         <w:rPr>
           <w:rStyle w:val="CommentReference"/>
@@ -6886,6 +7839,291 @@
           <w:b w:val="0"/>
           <w:color w:val="auto"/>
         </w:rPr>
+        <w:commentReference w:id="46"/>
+      </w:r>
+      <w:bookmarkEnd w:id="45"/>
+    </w:p>
+    <w:p/>
+    <w:p/>
+    <w:p/>
+    <w:p/>
+    <w:p/>
+    <w:p/>
+    <w:p>
+      <w:pPr>
+        <w:rPr>
+          <w:rFonts w:asciiTheme="majorHAnsi" w:eastAsiaTheme="majorEastAsia" w:hAnsiTheme="majorHAnsi" w:cstheme="majorBidi"/>
+          <w:b/>
+          <w:color w:val="002060"/>
+          <w:sz w:val="32"/>
+          <w:szCs w:val="26"/>
+        </w:rPr>
+      </w:pPr>
+      <w:bookmarkStart w:id="47" w:name="_Toc516474203"/>
+      <w:r>
+        <w:br w:type="page"/>
+      </w:r>
+    </w:p>
+    <w:p>
+      <w:pPr>
+        <w:pStyle w:val="Heading2"/>
+      </w:pPr>
+      <w:bookmarkStart w:id="48" w:name="_Toc116642026"/>
+      <w:commentRangeStart w:id="49"/>
+      <w:r>
+        <w:lastRenderedPageBreak/>
+        <w:t xml:space="preserve">2.5 </w:t>
+      </w:r>
+      <w:r>
+        <w:t xml:space="preserve">Design of </w:t>
+      </w:r>
+      <w:r>
+        <w:t xml:space="preserve">Main Parts </w:t>
+      </w:r>
+      <w:r>
+        <w:t>of the Solution</w:t>
+      </w:r>
+      <w:commentRangeEnd w:id="49"/>
+      <w:r>
+        <w:rPr>
+          <w:rStyle w:val="CommentReference"/>
+          <w:rFonts w:asciiTheme="minorHAnsi" w:eastAsiaTheme="minorHAnsi" w:hAnsiTheme="minorHAnsi" w:cstheme="minorBidi"/>
+          <w:b w:val="0"/>
+          <w:color w:val="auto"/>
+        </w:rPr>
+        <w:commentReference w:id="49"/>
+      </w:r>
+      <w:bookmarkEnd w:id="48"/>
+    </w:p>
+    <w:p/>
+    <w:p>
+      <w:commentRangeStart w:id="50"/>
+      <w:r>
+        <w:t xml:space="preserve">2.5.1 Part ONE:   </w:t>
+      </w:r>
+      <w:commentRangeEnd w:id="50"/>
+      <w:r>
+        <w:rPr>
+          <w:rStyle w:val="CommentReference"/>
+        </w:rPr>
+        <w:commentReference w:id="50"/>
+      </w:r>
+    </w:p>
+    <w:p>
+      <w:pPr>
+        <w:pStyle w:val="Heading3"/>
+      </w:pPr>
+      <w:bookmarkStart w:id="51" w:name="_Toc516474204"/>
+      <w:bookmarkEnd w:id="47"/>
+    </w:p>
+    <w:p>
+      <w:pPr>
+        <w:pStyle w:val="Heading3"/>
+      </w:pPr>
+    </w:p>
+    <w:p>
+      <w:pPr>
+        <w:pStyle w:val="Heading3"/>
+      </w:pPr>
+    </w:p>
+    <w:p>
+      <w:pPr>
+        <w:pStyle w:val="Heading3"/>
+      </w:pPr>
+      <w:bookmarkStart w:id="52" w:name="_Toc116642027"/>
+      <w:commentRangeStart w:id="53"/>
+      <w:r>
+        <w:t>2.5.1</w:t>
+      </w:r>
+      <w:r>
+        <w:t>.2</w:t>
+      </w:r>
+      <w:r>
+        <w:t xml:space="preserve"> Form Design and Layout</w:t>
+      </w:r>
+      <w:bookmarkEnd w:id="51"/>
+      <w:commentRangeEnd w:id="53"/>
+      <w:r>
+        <w:rPr>
+          <w:rStyle w:val="CommentReference"/>
+          <w:rFonts w:asciiTheme="minorHAnsi" w:eastAsiaTheme="minorHAnsi" w:hAnsiTheme="minorHAnsi" w:cstheme="minorBidi"/>
+          <w:b w:val="0"/>
+          <w:color w:val="auto"/>
+        </w:rPr>
+        <w:commentReference w:id="53"/>
+      </w:r>
+      <w:bookmarkEnd w:id="52"/>
+    </w:p>
+    <w:p/>
+    <w:p/>
+    <w:p/>
+    <w:p/>
+    <w:p>
+      <w:pPr>
+        <w:pStyle w:val="Heading3"/>
+      </w:pPr>
+      <w:bookmarkStart w:id="54" w:name="_Toc516474205"/>
+      <w:bookmarkStart w:id="55" w:name="_Toc116642028"/>
+      <w:commentRangeStart w:id="56"/>
+      <w:r>
+        <w:t>2.5.</w:t>
+      </w:r>
+      <w:r>
+        <w:t>1.2</w:t>
+      </w:r>
+      <w:r>
+        <w:t xml:space="preserve"> </w:t>
+      </w:r>
+      <w:r>
+        <w:t xml:space="preserve">Justification of </w:t>
+      </w:r>
+      <w:r>
+        <w:t>Validation</w:t>
+      </w:r>
+      <w:bookmarkEnd w:id="54"/>
+      <w:r>
+        <w:t xml:space="preserve"> rules</w:t>
+      </w:r>
+      <w:commentRangeEnd w:id="56"/>
+      <w:r>
+        <w:rPr>
+          <w:rStyle w:val="CommentReference"/>
+          <w:rFonts w:asciiTheme="minorHAnsi" w:eastAsiaTheme="minorHAnsi" w:hAnsiTheme="minorHAnsi" w:cstheme="minorBidi"/>
+          <w:b w:val="0"/>
+          <w:color w:val="auto"/>
+        </w:rPr>
+        <w:commentReference w:id="56"/>
+      </w:r>
+      <w:bookmarkEnd w:id="55"/>
+    </w:p>
+    <w:p/>
+    <w:p/>
+    <w:p/>
+    <w:p/>
+    <w:p/>
+    <w:p>
+      <w:pPr>
+        <w:pStyle w:val="Heading3"/>
+      </w:pPr>
+      <w:commentRangeStart w:id="57"/>
+      <w:r>
+        <w:t xml:space="preserve"> </w:t>
+      </w:r>
+      <w:bookmarkStart w:id="58" w:name="_Toc516474206"/>
+      <w:bookmarkStart w:id="59" w:name="_Toc116642029"/>
+      <w:r>
+        <w:t>2.5.</w:t>
+      </w:r>
+      <w:r>
+        <w:t>1</w:t>
+      </w:r>
+      <w:r>
+        <w:t xml:space="preserve"> </w:t>
+      </w:r>
+      <w:r>
+        <w:t xml:space="preserve">.3 </w:t>
+      </w:r>
+      <w:r>
+        <w:t>Algorithms</w:t>
+      </w:r>
+      <w:bookmarkEnd w:id="58"/>
+      <w:r>
+        <w:t xml:space="preserve"> and </w:t>
+      </w:r>
+      <w:proofErr w:type="spellStart"/>
+      <w:r>
+        <w:t>PseudoCode</w:t>
+      </w:r>
+      <w:commentRangeEnd w:id="57"/>
+      <w:proofErr w:type="spellEnd"/>
+      <w:r>
+        <w:rPr>
+          <w:rStyle w:val="CommentReference"/>
+          <w:rFonts w:asciiTheme="minorHAnsi" w:eastAsiaTheme="minorHAnsi" w:hAnsiTheme="minorHAnsi" w:cstheme="minorBidi"/>
+          <w:b w:val="0"/>
+          <w:color w:val="auto"/>
+        </w:rPr>
+        <w:commentReference w:id="57"/>
+      </w:r>
+      <w:bookmarkEnd w:id="59"/>
+    </w:p>
+    <w:p/>
+    <w:p/>
+    <w:p/>
+    <w:p/>
+    <w:p/>
+    <w:p/>
+    <w:p>
+      <w:pPr>
+        <w:pStyle w:val="Heading3"/>
+      </w:pPr>
+      <w:bookmarkStart w:id="60" w:name="_Toc516474207"/>
+      <w:bookmarkStart w:id="61" w:name="_Toc116642030"/>
+      <w:commentRangeStart w:id="62"/>
+      <w:proofErr w:type="gramStart"/>
+      <w:r>
+        <w:t xml:space="preserve">2.5.1.4 </w:t>
+      </w:r>
+      <w:r>
+        <w:t xml:space="preserve"> </w:t>
+      </w:r>
+      <w:r>
+        <w:t>Key</w:t>
+      </w:r>
+      <w:proofErr w:type="gramEnd"/>
+      <w:r>
+        <w:t xml:space="preserve"> Variables/</w:t>
+      </w:r>
+      <w:r>
+        <w:t>Data Structures</w:t>
+      </w:r>
+      <w:bookmarkEnd w:id="60"/>
+      <w:r>
+        <w:t xml:space="preserve"> </w:t>
+      </w:r>
+      <w:r>
+        <w:t xml:space="preserve">/Classes  </w:t>
+      </w:r>
+      <w:commentRangeEnd w:id="62"/>
+      <w:r>
+        <w:rPr>
+          <w:rStyle w:val="CommentReference"/>
+          <w:rFonts w:asciiTheme="minorHAnsi" w:eastAsiaTheme="minorHAnsi" w:hAnsiTheme="minorHAnsi" w:cstheme="minorBidi"/>
+          <w:b w:val="0"/>
+          <w:color w:val="auto"/>
+        </w:rPr>
+        <w:commentReference w:id="62"/>
+      </w:r>
+      <w:bookmarkEnd w:id="61"/>
+    </w:p>
+    <w:p/>
+    <w:p/>
+    <w:p/>
+    <w:p/>
+    <w:p/>
+    <w:p/>
+    <w:p>
+      <w:pPr>
+        <w:pStyle w:val="Heading3"/>
+      </w:pPr>
+      <w:bookmarkStart w:id="63" w:name="_Toc116642031"/>
+      <w:commentRangeStart w:id="64"/>
+      <w:proofErr w:type="gramStart"/>
+      <w:r>
+        <w:t>2.5.1.5  Test</w:t>
+      </w:r>
+      <w:proofErr w:type="gramEnd"/>
+      <w:r>
+        <w:t xml:space="preserve"> Plan for PART ONE</w:t>
+      </w:r>
+      <w:commentRangeEnd w:id="64"/>
+      <w:r>
+        <w:rPr>
+          <w:rStyle w:val="CommentReference"/>
+          <w:rFonts w:asciiTheme="minorHAnsi" w:eastAsiaTheme="minorHAnsi" w:hAnsiTheme="minorHAnsi" w:cstheme="minorBidi"/>
+          <w:b w:val="0"/>
+          <w:color w:val="auto"/>
+        </w:rPr>
         <w:commentReference w:id="64"/>
       </w:r>
       <w:bookmarkEnd w:id="63"/>
@@ -6947,9 +8185,14 @@
       </w:r>
       <w:bookmarkStart w:id="68" w:name="_Toc116642034"/>
       <w:r>
-        <w:t>2.5.2. 3 Algorithms and PseudoCode</w:t>
+        <w:t xml:space="preserve">2.5.2. 3 Algorithms and </w:t>
+      </w:r>
+      <w:proofErr w:type="spellStart"/>
+      <w:r>
+        <w:t>PseudoCode</w:t>
       </w:r>
       <w:bookmarkEnd w:id="68"/>
+      <w:proofErr w:type="spellEnd"/>
     </w:p>
     <w:p/>
     <w:p/>
@@ -6963,8 +8206,13 @@
         <w:pStyle w:val="Heading3"/>
       </w:pPr>
       <w:bookmarkStart w:id="69" w:name="_Toc116642035"/>
-      <w:r>
-        <w:t>2.5.2.4  Key Variables/Data Structures /Classes</w:t>
+      <w:proofErr w:type="gramStart"/>
+      <w:r>
+        <w:t>2.5.2.4  Key</w:t>
+      </w:r>
+      <w:proofErr w:type="gramEnd"/>
+      <w:r>
+        <w:t xml:space="preserve"> Variables/Data Structures /Classes</w:t>
       </w:r>
       <w:bookmarkEnd w:id="69"/>
       <w:r>
@@ -6982,8 +8230,13 @@
         <w:pStyle w:val="Heading3"/>
       </w:pPr>
       <w:bookmarkStart w:id="70" w:name="_Toc116642036"/>
-      <w:r>
-        <w:t>2.5.1.5  Test Plan for PART TWO</w:t>
+      <w:proofErr w:type="gramStart"/>
+      <w:r>
+        <w:t>2.5.1.5  Test</w:t>
+      </w:r>
+      <w:proofErr w:type="gramEnd"/>
+      <w:r>
+        <w:t xml:space="preserve"> Plan for PART TWO</w:t>
       </w:r>
       <w:bookmarkEnd w:id="70"/>
     </w:p>
@@ -7049,9 +8302,14 @@
       </w:r>
       <w:bookmarkStart w:id="74" w:name="_Toc116642039"/>
       <w:r>
-        <w:t>2.5.3. 3 Algorithms and PseudoCode</w:t>
+        <w:t xml:space="preserve">2.5.3. 3 Algorithms and </w:t>
+      </w:r>
+      <w:proofErr w:type="spellStart"/>
+      <w:r>
+        <w:t>PseudoCode</w:t>
       </w:r>
       <w:bookmarkEnd w:id="74"/>
+      <w:proofErr w:type="spellEnd"/>
     </w:p>
     <w:p/>
     <w:p/>
@@ -7062,8 +8320,13 @@
         <w:pStyle w:val="Heading3"/>
       </w:pPr>
       <w:bookmarkStart w:id="75" w:name="_Toc116642040"/>
-      <w:r>
-        <w:t>2.5.3.4  Key Variables/Data Structures /Classes</w:t>
+      <w:proofErr w:type="gramStart"/>
+      <w:r>
+        <w:t>2.5.3.4  Key</w:t>
+      </w:r>
+      <w:proofErr w:type="gramEnd"/>
+      <w:r>
+        <w:t xml:space="preserve"> Variables/Data Structures /Classes</w:t>
       </w:r>
       <w:bookmarkEnd w:id="75"/>
       <w:r>
@@ -7080,8 +8343,13 @@
         <w:pStyle w:val="Heading3"/>
       </w:pPr>
       <w:bookmarkStart w:id="76" w:name="_Toc116642041"/>
-      <w:r>
-        <w:t>2.5.1.5  Test Plan for PART THREE</w:t>
+      <w:proofErr w:type="gramStart"/>
+      <w:r>
+        <w:t>2.5.1.5  Test</w:t>
+      </w:r>
+      <w:proofErr w:type="gramEnd"/>
+      <w:r>
+        <w:t xml:space="preserve"> Plan for PART THREE</w:t>
       </w:r>
       <w:bookmarkEnd w:id="76"/>
     </w:p>
@@ -7144,9 +8412,14 @@
       </w:r>
       <w:bookmarkStart w:id="80" w:name="_Toc116642044"/>
       <w:r>
-        <w:t>2.5.4. 3 Algorithms and PseudoCode</w:t>
+        <w:t xml:space="preserve">2.5.4. 3 Algorithms and </w:t>
+      </w:r>
+      <w:proofErr w:type="spellStart"/>
+      <w:r>
+        <w:t>PseudoCode</w:t>
       </w:r>
       <w:bookmarkEnd w:id="80"/>
+      <w:proofErr w:type="spellEnd"/>
     </w:p>
     <w:p/>
     <w:p/>
@@ -7157,8 +8430,13 @@
         <w:pStyle w:val="Heading3"/>
       </w:pPr>
       <w:bookmarkStart w:id="81" w:name="_Toc116642045"/>
-      <w:r>
-        <w:t>2.5.4.4  Key Variables/Data Structures /Classes</w:t>
+      <w:proofErr w:type="gramStart"/>
+      <w:r>
+        <w:t>2.5.4.4  Key</w:t>
+      </w:r>
+      <w:proofErr w:type="gramEnd"/>
+      <w:r>
+        <w:t xml:space="preserve"> Variables/Data Structures /Classes</w:t>
       </w:r>
       <w:bookmarkEnd w:id="81"/>
       <w:r>
@@ -7174,8 +8452,13 @@
         <w:pStyle w:val="Heading3"/>
       </w:pPr>
       <w:bookmarkStart w:id="82" w:name="_Toc116642046"/>
-      <w:r>
-        <w:t>2.5.1.5  Test Plan for PART FOUR</w:t>
+      <w:proofErr w:type="gramStart"/>
+      <w:r>
+        <w:t>2.5.1.5  Test</w:t>
+      </w:r>
+      <w:proofErr w:type="gramEnd"/>
+      <w:r>
+        <w:t xml:space="preserve"> Plan for PART FOUR</w:t>
       </w:r>
       <w:bookmarkEnd w:id="82"/>
     </w:p>
@@ -7285,8 +8568,8 @@
       </w:pPr>
     </w:p>
     <w:sectPr>
-      <w:headerReference w:type="default" r:id="rId15"/>
-      <w:footerReference w:type="default" r:id="rId16"/>
+      <w:headerReference w:type="default" r:id="rId19"/>
+      <w:footerReference w:type="default" r:id="rId20"/>
       <w:pgSz w:w="11906" w:h="16838"/>
       <w:pgMar w:top="1440" w:right="1440" w:bottom="1440" w:left="1440" w:header="708" w:footer="708" w:gutter="0"/>
       <w:cols w:space="708"/>
@@ -7320,7 +8603,15 @@
         <w:pStyle w:val="CommentText"/>
       </w:pPr>
       <w:r>
-        <w:t>Give summary on  how you will plan your design.</w:t>
+        <w:t xml:space="preserve">Give summary </w:t>
+      </w:r>
+      <w:proofErr w:type="gramStart"/>
+      <w:r>
+        <w:t>on  how</w:t>
+      </w:r>
+      <w:proofErr w:type="gramEnd"/>
+      <w:r>
+        <w:t xml:space="preserve"> you will plan your design.</w:t>
       </w:r>
     </w:p>
     <w:p>
@@ -7719,8 +9010,13 @@
       <w:pPr>
         <w:pStyle w:val="CommentText"/>
       </w:pPr>
-      <w:r>
-        <w:t>Also you can use state diagram to show how different parts are connected together</w:t>
+      <w:proofErr w:type="gramStart"/>
+      <w:r>
+        <w:t>Also</w:t>
+      </w:r>
+      <w:proofErr w:type="gramEnd"/>
+      <w:r>
+        <w:t xml:space="preserve"> you can use state diagram to show how different parts are connected together</w:t>
       </w:r>
     </w:p>
     <w:p>
@@ -7740,7 +9036,19 @@
           <w:rPr>
             <w:rStyle w:val="Hyperlink"/>
           </w:rPr>
-          <w:t>https://creately.com/lp/state-machine-diagram-tool/</w:t>
+          <w:t>https://crea</w:t>
+        </w:r>
+        <w:r>
+          <w:rPr>
+            <w:rStyle w:val="Hyperlink"/>
+          </w:rPr>
+          <w:t>t</w:t>
+        </w:r>
+        <w:r>
+          <w:rPr>
+            <w:rStyle w:val="Hyperlink"/>
+          </w:rPr>
+          <w:t>ely.com/lp/state-machine-diagram-tool/</w:t>
         </w:r>
       </w:hyperlink>
     </w:p>
@@ -7761,7 +9069,19 @@
           <w:rPr>
             <w:rStyle w:val="Hyperlink"/>
           </w:rPr>
-          <w:t>https://online.visual-paradigm.com/diagrams/features/state-machine-diagram-software/</w:t>
+          <w:t>https://onl</w:t>
+        </w:r>
+        <w:r>
+          <w:rPr>
+            <w:rStyle w:val="Hyperlink"/>
+          </w:rPr>
+          <w:t>i</w:t>
+        </w:r>
+        <w:r>
+          <w:rPr>
+            <w:rStyle w:val="Hyperlink"/>
+          </w:rPr>
+          <w:t>ne.visual-paradigm.com/diagrams/features/state-machine-diagram-software/</w:t>
         </w:r>
       </w:hyperlink>
       <w:r>
@@ -7778,7 +9098,15 @@
         <w:pStyle w:val="CommentText"/>
       </w:pPr>
       <w:r>
-        <w:t xml:space="preserve">You can use visio or any other available tools. </w:t>
+        <w:t xml:space="preserve">You can use </w:t>
+      </w:r>
+      <w:proofErr w:type="spellStart"/>
+      <w:r>
+        <w:t>visio</w:t>
+      </w:r>
+      <w:proofErr w:type="spellEnd"/>
+      <w:r>
+        <w:t xml:space="preserve"> or any other available tools. </w:t>
       </w:r>
     </w:p>
   </w:comment>
@@ -7804,7 +9132,15 @@
         <w:pStyle w:val="CommentText"/>
       </w:pPr>
       <w:r>
-        <w:t xml:space="preserve">As above,  class diagram can help you showing the plan for all of your classes (if you have used any) and shows the attributes and methods. Here is presentation that can help you </w:t>
+        <w:t xml:space="preserve">As </w:t>
+      </w:r>
+      <w:proofErr w:type="gramStart"/>
+      <w:r>
+        <w:t>above,  class</w:t>
+      </w:r>
+      <w:proofErr w:type="gramEnd"/>
+      <w:r>
+        <w:t xml:space="preserve"> diagram can help you showing the plan for all of your classes (if you have used any) and shows the attributes and methods. Here is presentation that can help you </w:t>
       </w:r>
     </w:p>
     <w:p>
@@ -7839,7 +9175,27 @@
             <w:szCs w:val="24"/>
             <w:lang w:eastAsia="en-GB"/>
           </w:rPr>
-          <w:t>https://stokesfc.sharepoint.com/:p:/s/Computing/Ec-SHp_HCBVOv3IY32T3aIUBXP9Bw4teXkRJI60LzyYJLw?e=pdHie3</w:t>
+          <w:t>https://stokesfc.sharepoint.com/:p:/s/Computing/Ec-SHp_HCBV</w:t>
+        </w:r>
+        <w:r>
+          <w:rPr>
+            <w:rStyle w:val="Hyperlink"/>
+            <w:rFonts w:ascii="Times New Roman" w:eastAsia="Times New Roman" w:hAnsi="Times New Roman" w:cs="Times New Roman"/>
+            <w:sz w:val="24"/>
+            <w:szCs w:val="24"/>
+            <w:lang w:eastAsia="en-GB"/>
+          </w:rPr>
+          <w:t>O</w:t>
+        </w:r>
+        <w:r>
+          <w:rPr>
+            <w:rStyle w:val="Hyperlink"/>
+            <w:rFonts w:ascii="Times New Roman" w:eastAsia="Times New Roman" w:hAnsi="Times New Roman" w:cs="Times New Roman"/>
+            <w:sz w:val="24"/>
+            <w:szCs w:val="24"/>
+            <w:lang w:eastAsia="en-GB"/>
+          </w:rPr>
+          <w:t>v3IY32T3aIUBXP9Bw4teXkRJI60LzyYJLw?e=pdHie3</w:t>
         </w:r>
       </w:hyperlink>
     </w:p>
@@ -8066,8 +9422,13 @@
         <w:pStyle w:val="CommentText"/>
       </w:pPr>
       <w:r>
-        <w:t>Field, Data Type, Length, Validation rule, Index, …..</w:t>
-      </w:r>
+        <w:t xml:space="preserve">Field, Data Type, Length, Validation rule, Index, </w:t>
+      </w:r>
+      <w:proofErr w:type="gramStart"/>
+      <w:r>
+        <w:t>…..</w:t>
+      </w:r>
+      <w:proofErr w:type="gramEnd"/>
     </w:p>
     <w:p>
       <w:pPr>
@@ -8172,8 +9533,20 @@
           <w:szCs w:val="16"/>
           <w:lang w:eastAsia="en-GB"/>
         </w:rPr>
-        <w:t>CREATE TABLE Student(</w:t>
-      </w:r>
+        <w:t xml:space="preserve">CREATE TABLE </w:t>
+      </w:r>
+      <w:proofErr w:type="gramStart"/>
+      <w:r>
+        <w:rPr>
+          <w:rFonts w:ascii="Consolas" w:eastAsia="Times New Roman" w:hAnsi="Consolas" w:cs="Courier New"/>
+          <w:color w:val="212529"/>
+          <w:sz w:val="16"/>
+          <w:szCs w:val="16"/>
+          <w:lang w:eastAsia="en-GB"/>
+        </w:rPr>
+        <w:t>Student(</w:t>
+      </w:r>
+      <w:proofErr w:type="gramEnd"/>
     </w:p>
     <w:p>
       <w:pPr>
@@ -8213,7 +9586,51 @@
           <w:szCs w:val="16"/>
           <w:lang w:eastAsia="en-GB"/>
         </w:rPr>
-        <w:t xml:space="preserve">  StudentId CHAR(8),</w:t>
+        <w:t xml:space="preserve">  </w:t>
+      </w:r>
+      <w:proofErr w:type="spellStart"/>
+      <w:r>
+        <w:rPr>
+          <w:rFonts w:ascii="Consolas" w:eastAsia="Times New Roman" w:hAnsi="Consolas" w:cs="Courier New"/>
+          <w:color w:val="212529"/>
+          <w:sz w:val="16"/>
+          <w:szCs w:val="16"/>
+          <w:lang w:eastAsia="en-GB"/>
+        </w:rPr>
+        <w:t>StudentId</w:t>
+      </w:r>
+      <w:proofErr w:type="spellEnd"/>
+      <w:r>
+        <w:rPr>
+          <w:rFonts w:ascii="Consolas" w:eastAsia="Times New Roman" w:hAnsi="Consolas" w:cs="Courier New"/>
+          <w:color w:val="212529"/>
+          <w:sz w:val="16"/>
+          <w:szCs w:val="16"/>
+          <w:lang w:eastAsia="en-GB"/>
+        </w:rPr>
+        <w:t xml:space="preserve"> </w:t>
+      </w:r>
+      <w:proofErr w:type="gramStart"/>
+      <w:r>
+        <w:rPr>
+          <w:rFonts w:ascii="Consolas" w:eastAsia="Times New Roman" w:hAnsi="Consolas" w:cs="Courier New"/>
+          <w:color w:val="212529"/>
+          <w:sz w:val="16"/>
+          <w:szCs w:val="16"/>
+          <w:lang w:eastAsia="en-GB"/>
+        </w:rPr>
+        <w:t>CHAR(</w:t>
+      </w:r>
+      <w:proofErr w:type="gramEnd"/>
+      <w:r>
+        <w:rPr>
+          <w:rFonts w:ascii="Consolas" w:eastAsia="Times New Roman" w:hAnsi="Consolas" w:cs="Courier New"/>
+          <w:color w:val="212529"/>
+          <w:sz w:val="16"/>
+          <w:szCs w:val="16"/>
+          <w:lang w:eastAsia="en-GB"/>
+        </w:rPr>
+        <w:t>8),</w:t>
       </w:r>
     </w:p>
     <w:p>
@@ -8254,7 +9671,29 @@
           <w:szCs w:val="16"/>
           <w:lang w:eastAsia="en-GB"/>
         </w:rPr>
-        <w:t xml:space="preserve">  Surname VARCHAR(40) NOT NULL,</w:t>
+        <w:t xml:space="preserve">  Surname </w:t>
+      </w:r>
+      <w:proofErr w:type="gramStart"/>
+      <w:r>
+        <w:rPr>
+          <w:rFonts w:ascii="Consolas" w:eastAsia="Times New Roman" w:hAnsi="Consolas" w:cs="Courier New"/>
+          <w:color w:val="212529"/>
+          <w:sz w:val="16"/>
+          <w:szCs w:val="16"/>
+          <w:lang w:eastAsia="en-GB"/>
+        </w:rPr>
+        <w:t>VARCHAR(</w:t>
+      </w:r>
+      <w:proofErr w:type="gramEnd"/>
+      <w:r>
+        <w:rPr>
+          <w:rFonts w:ascii="Consolas" w:eastAsia="Times New Roman" w:hAnsi="Consolas" w:cs="Courier New"/>
+          <w:color w:val="212529"/>
+          <w:sz w:val="16"/>
+          <w:szCs w:val="16"/>
+          <w:lang w:eastAsia="en-GB"/>
+        </w:rPr>
+        <w:t>40) NOT NULL,</w:t>
       </w:r>
     </w:p>
     <w:p>
@@ -8377,7 +9816,51 @@
           <w:szCs w:val="16"/>
           <w:lang w:eastAsia="en-GB"/>
         </w:rPr>
-        <w:t xml:space="preserve">  TutorId CHAR(4) NOT NULL,</w:t>
+        <w:t xml:space="preserve">  </w:t>
+      </w:r>
+      <w:proofErr w:type="spellStart"/>
+      <w:r>
+        <w:rPr>
+          <w:rFonts w:ascii="Consolas" w:eastAsia="Times New Roman" w:hAnsi="Consolas" w:cs="Courier New"/>
+          <w:color w:val="212529"/>
+          <w:sz w:val="16"/>
+          <w:szCs w:val="16"/>
+          <w:lang w:eastAsia="en-GB"/>
+        </w:rPr>
+        <w:t>TutorId</w:t>
+      </w:r>
+      <w:proofErr w:type="spellEnd"/>
+      <w:r>
+        <w:rPr>
+          <w:rFonts w:ascii="Consolas" w:eastAsia="Times New Roman" w:hAnsi="Consolas" w:cs="Courier New"/>
+          <w:color w:val="212529"/>
+          <w:sz w:val="16"/>
+          <w:szCs w:val="16"/>
+          <w:lang w:eastAsia="en-GB"/>
+        </w:rPr>
+        <w:t xml:space="preserve"> </w:t>
+      </w:r>
+      <w:proofErr w:type="gramStart"/>
+      <w:r>
+        <w:rPr>
+          <w:rFonts w:ascii="Consolas" w:eastAsia="Times New Roman" w:hAnsi="Consolas" w:cs="Courier New"/>
+          <w:color w:val="212529"/>
+          <w:sz w:val="16"/>
+          <w:szCs w:val="16"/>
+          <w:lang w:eastAsia="en-GB"/>
+        </w:rPr>
+        <w:t>CHAR(</w:t>
+      </w:r>
+      <w:proofErr w:type="gramEnd"/>
+      <w:r>
+        <w:rPr>
+          <w:rFonts w:ascii="Consolas" w:eastAsia="Times New Roman" w:hAnsi="Consolas" w:cs="Courier New"/>
+          <w:color w:val="212529"/>
+          <w:sz w:val="16"/>
+          <w:szCs w:val="16"/>
+          <w:lang w:eastAsia="en-GB"/>
+        </w:rPr>
+        <w:t>4) NOT NULL,</w:t>
       </w:r>
     </w:p>
     <w:p>
@@ -8418,7 +9901,63 @@
           <w:szCs w:val="16"/>
           <w:lang w:eastAsia="en-GB"/>
         </w:rPr>
-        <w:t xml:space="preserve">  FOREIGN KEY (Tutorid)  REFERENCES Tutor (Tutorid),</w:t>
+        <w:t xml:space="preserve">  FOREIGN KEY (</w:t>
+      </w:r>
+      <w:proofErr w:type="spellStart"/>
+      <w:proofErr w:type="gramStart"/>
+      <w:r>
+        <w:rPr>
+          <w:rFonts w:ascii="Consolas" w:eastAsia="Times New Roman" w:hAnsi="Consolas" w:cs="Courier New"/>
+          <w:color w:val="212529"/>
+          <w:sz w:val="16"/>
+          <w:szCs w:val="16"/>
+          <w:lang w:eastAsia="en-GB"/>
+        </w:rPr>
+        <w:t>Tutorid</w:t>
+      </w:r>
+      <w:proofErr w:type="spellEnd"/>
+      <w:r>
+        <w:rPr>
+          <w:rFonts w:ascii="Consolas" w:eastAsia="Times New Roman" w:hAnsi="Consolas" w:cs="Courier New"/>
+          <w:color w:val="212529"/>
+          <w:sz w:val="16"/>
+          <w:szCs w:val="16"/>
+          <w:lang w:eastAsia="en-GB"/>
+        </w:rPr>
+        <w:t>)  REFERENCES</w:t>
+      </w:r>
+      <w:proofErr w:type="gramEnd"/>
+      <w:r>
+        <w:rPr>
+          <w:rFonts w:ascii="Consolas" w:eastAsia="Times New Roman" w:hAnsi="Consolas" w:cs="Courier New"/>
+          <w:color w:val="212529"/>
+          <w:sz w:val="16"/>
+          <w:szCs w:val="16"/>
+          <w:lang w:eastAsia="en-GB"/>
+        </w:rPr>
+        <w:t xml:space="preserve"> Tutor (</w:t>
+      </w:r>
+      <w:proofErr w:type="spellStart"/>
+      <w:r>
+        <w:rPr>
+          <w:rFonts w:ascii="Consolas" w:eastAsia="Times New Roman" w:hAnsi="Consolas" w:cs="Courier New"/>
+          <w:color w:val="212529"/>
+          <w:sz w:val="16"/>
+          <w:szCs w:val="16"/>
+          <w:lang w:eastAsia="en-GB"/>
+        </w:rPr>
+        <w:t>Tutorid</w:t>
+      </w:r>
+      <w:proofErr w:type="spellEnd"/>
+      <w:r>
+        <w:rPr>
+          <w:rFonts w:ascii="Consolas" w:eastAsia="Times New Roman" w:hAnsi="Consolas" w:cs="Courier New"/>
+          <w:color w:val="212529"/>
+          <w:sz w:val="16"/>
+          <w:szCs w:val="16"/>
+          <w:lang w:eastAsia="en-GB"/>
+        </w:rPr>
+        <w:t>),</w:t>
       </w:r>
     </w:p>
     <w:p>
@@ -8459,7 +9998,29 @@
           <w:szCs w:val="16"/>
           <w:lang w:eastAsia="en-GB"/>
         </w:rPr>
-        <w:t xml:space="preserve">  PRIMARY KEY (StudentId));</w:t>
+        <w:t xml:space="preserve">  PRIMARY KEY (</w:t>
+      </w:r>
+      <w:proofErr w:type="spellStart"/>
+      <w:r>
+        <w:rPr>
+          <w:rFonts w:ascii="Consolas" w:eastAsia="Times New Roman" w:hAnsi="Consolas" w:cs="Courier New"/>
+          <w:color w:val="212529"/>
+          <w:sz w:val="16"/>
+          <w:szCs w:val="16"/>
+          <w:lang w:eastAsia="en-GB"/>
+        </w:rPr>
+        <w:t>StudentId</w:t>
+      </w:r>
+      <w:proofErr w:type="spellEnd"/>
+      <w:r>
+        <w:rPr>
+          <w:rFonts w:ascii="Consolas" w:eastAsia="Times New Roman" w:hAnsi="Consolas" w:cs="Courier New"/>
+          <w:color w:val="212529"/>
+          <w:sz w:val="16"/>
+          <w:szCs w:val="16"/>
+          <w:lang w:eastAsia="en-GB"/>
+        </w:rPr>
+        <w:t>));</w:t>
       </w:r>
     </w:p>
     <w:p>
@@ -8472,7 +10033,15 @@
         <w:pStyle w:val="CommentText"/>
       </w:pPr>
       <w:r>
-        <w:t>Remember NO CONNECT, NO CLOSE(), NO REFERENCE TO FILE NAMES OR ANY FILE FORMAT.</w:t>
+        <w:t xml:space="preserve">Remember NO CONNECT, NO </w:t>
+      </w:r>
+      <w:proofErr w:type="gramStart"/>
+      <w:r>
+        <w:t>CLOSE(</w:t>
+      </w:r>
+      <w:proofErr w:type="gramEnd"/>
+      <w:r>
+        <w:t>), NO REFERENCE TO FILE NAMES OR ANY FILE FORMAT.</w:t>
       </w:r>
     </w:p>
     <w:p>
@@ -8514,7 +10083,15 @@
         <w:pStyle w:val="CommentText"/>
       </w:pPr>
       <w:r>
-        <w:t>You need to divide your system into smaller parts (e.g. Login, Record Booking, Amend Bookings, …. etc.)</w:t>
+        <w:t>You need to divide your system into smaller parts (</w:t>
+      </w:r>
+      <w:proofErr w:type="gramStart"/>
+      <w:r>
+        <w:t>e.g.</w:t>
+      </w:r>
+      <w:proofErr w:type="gramEnd"/>
+      <w:r>
+        <w:t xml:space="preserve"> Login, Record Booking, Amend Bookings, …. etc.)</w:t>
       </w:r>
     </w:p>
     <w:p>
@@ -8543,7 +10120,15 @@
         <w:annotationRef/>
       </w:r>
       <w:r>
-        <w:t>This will be one of your system parts: e.g. Login, Record Bookings, Amend , … etc.</w:t>
+        <w:t xml:space="preserve">This will be one of your system parts: e.g. Login, Record Bookings, </w:t>
+      </w:r>
+      <w:proofErr w:type="gramStart"/>
+      <w:r>
+        <w:t>Amend ,</w:t>
+      </w:r>
+      <w:proofErr w:type="gramEnd"/>
+      <w:r>
+        <w:t xml:space="preserve"> … etc.</w:t>
       </w:r>
     </w:p>
     <w:p>
@@ -8588,8 +10173,13 @@
         <w:annotationRef/>
       </w:r>
       <w:r>
-        <w:t>If you have data entry form, then you need to have identified and justified validation rules you will use. You may use table with columns :</w:t>
-      </w:r>
+        <w:t xml:space="preserve">If you have data entry form, then you need to have identified and justified validation rules you will use. You may use table with </w:t>
+      </w:r>
+      <w:proofErr w:type="gramStart"/>
+      <w:r>
+        <w:t>columns :</w:t>
+      </w:r>
+      <w:proofErr w:type="gramEnd"/>
     </w:p>
     <w:p>
       <w:pPr>
@@ -8698,7 +10288,15 @@
         <w:pStyle w:val="CommentText"/>
       </w:pPr>
       <w:r>
-        <w:t>Use Pseudocode ONLY. Alternatively you may use flowchart.</w:t>
+        <w:t xml:space="preserve">Use Pseudocode ONLY. </w:t>
+      </w:r>
+      <w:proofErr w:type="gramStart"/>
+      <w:r>
+        <w:t>Alternatively</w:t>
+      </w:r>
+      <w:proofErr w:type="gramEnd"/>
+      <w:r>
+        <w:t xml:space="preserve"> you may use flowchart.</w:t>
       </w:r>
     </w:p>
     <w:p>
@@ -8833,7 +10431,15 @@
         <w:pStyle w:val="CommentText"/>
       </w:pPr>
       <w:r>
-        <w:t xml:space="preserve">Here you add a test plan how you will test this part (e.g. How you will test LOGIN  part of the project. You need to justify the tests and use wide range of test data </w:t>
+        <w:t xml:space="preserve">Here you add a test plan how you will test this part (e.g. How you will test </w:t>
+      </w:r>
+      <w:proofErr w:type="gramStart"/>
+      <w:r>
+        <w:t>LOGIN  part</w:t>
+      </w:r>
+      <w:proofErr w:type="gramEnd"/>
+      <w:r>
+        <w:t xml:space="preserve"> of the project. You need to justify the tests and use wide range of test data </w:t>
       </w:r>
     </w:p>
     <w:p>
@@ -8952,7 +10558,15 @@
         <w:pStyle w:val="CommentText"/>
       </w:pPr>
       <w:r>
-        <w:t xml:space="preserve">Show summary of what you did to get feedback and what feedback you have received. Any recommendation? Requests to change some parts?.... etc. </w:t>
+        <w:t xml:space="preserve">Show summary of what you did to get feedback and what feedback you have received. Any recommendation? Requests to change some </w:t>
+      </w:r>
+      <w:proofErr w:type="gramStart"/>
+      <w:r>
+        <w:t>parts?...</w:t>
+      </w:r>
+      <w:proofErr w:type="gramEnd"/>
+      <w:r>
+        <w:t xml:space="preserve">. etc. </w:t>
       </w:r>
     </w:p>
     <w:p>
@@ -9106,6 +10720,7 @@
         <w:docPartUnique/>
       </w:docPartObj>
     </w:sdtPr>
+    <w:sdtEndPr/>
     <w:sdtContent>
       <w:p>
         <w:pPr>

</xml_diff>

<commit_message>
Design section classes diagram 2
</commit_message>
<xml_diff>
--- a/Report/Louis_Pattern_design.docx
+++ b/Report/Louis_Pattern_design.docx
@@ -1118,7 +1118,21 @@
                 <w:rStyle w:val="Hyperlink"/>
                 <w:noProof/>
               </w:rPr>
-              <w:t xml:space="preserve">2.4.4 SQL Pseudocode </w:t>
+              <w:t>2.4.4 SQL Pseudoc</w:t>
+            </w:r>
+            <w:r>
+              <w:rPr>
+                <w:rStyle w:val="Hyperlink"/>
+                <w:noProof/>
+              </w:rPr>
+              <w:t>o</w:t>
+            </w:r>
+            <w:r>
+              <w:rPr>
+                <w:rStyle w:val="Hyperlink"/>
+                <w:noProof/>
+              </w:rPr>
+              <w:t xml:space="preserve">de </w:t>
             </w:r>
             <w:r>
               <w:rPr>
@@ -2873,6 +2887,86 @@
         <w:t>show it to them. I will then collect feedback from this and implement the feedback.</w:t>
       </w:r>
     </w:p>
+    <w:p/>
+    <w:p/>
+    <w:p>
+      <w:pPr>
+        <w:jc w:val="both"/>
+        <w:rPr>
+          <w:noProof/>
+        </w:rPr>
+      </w:pPr>
+      <w:bookmarkStart w:id="14" w:name="_Toc462393438"/>
+      <w:r>
+        <w:rPr>
+          <w:noProof/>
+        </w:rPr>
+        <w:drawing>
+          <wp:anchor distT="0" distB="0" distL="114300" distR="114300" simplePos="0" relativeHeight="251727872" behindDoc="1" locked="0" layoutInCell="1" allowOverlap="1" wp14:anchorId="5E4F5DD1" wp14:editId="267C6C23">
+            <wp:simplePos x="0" y="0"/>
+            <wp:positionH relativeFrom="margin">
+              <wp:align>right</wp:align>
+            </wp:positionH>
+            <wp:positionV relativeFrom="paragraph">
+              <wp:posOffset>219087</wp:posOffset>
+            </wp:positionV>
+            <wp:extent cx="5607050" cy="3441700"/>
+            <wp:effectExtent l="0" t="0" r="0" b="6350"/>
+            <wp:wrapNone/>
+            <wp:docPr id="41" name="Picture 41"/>
+            <wp:cNvGraphicFramePr>
+              <a:graphicFrameLocks xmlns:a="http://schemas.openxmlformats.org/drawingml/2006/main" noChangeAspect="1"/>
+            </wp:cNvGraphicFramePr>
+            <a:graphic xmlns:a="http://schemas.openxmlformats.org/drawingml/2006/main">
+              <a:graphicData uri="http://schemas.openxmlformats.org/drawingml/2006/picture">
+                <pic:pic xmlns:pic="http://schemas.openxmlformats.org/drawingml/2006/picture">
+                  <pic:nvPicPr>
+                    <pic:cNvPr id="0" name="Picture 2"/>
+                    <pic:cNvPicPr>
+                      <a:picLocks noChangeAspect="1" noChangeArrowheads="1"/>
+                    </pic:cNvPicPr>
+                  </pic:nvPicPr>
+                  <pic:blipFill>
+                    <a:blip r:embed="rId15">
+                      <a:extLst>
+                        <a:ext uri="{28A0092B-C50C-407E-A947-70E740481C1C}">
+                          <a14:useLocalDpi xmlns:a14="http://schemas.microsoft.com/office/drawing/2010/main" val="0"/>
+                        </a:ext>
+                      </a:extLst>
+                    </a:blip>
+                    <a:srcRect/>
+                    <a:stretch>
+                      <a:fillRect/>
+                    </a:stretch>
+                  </pic:blipFill>
+                  <pic:spPr bwMode="auto">
+                    <a:xfrm>
+                      <a:off x="0" y="0"/>
+                      <a:ext cx="5607050" cy="3441700"/>
+                    </a:xfrm>
+                    <a:prstGeom prst="rect">
+                      <a:avLst/>
+                    </a:prstGeom>
+                    <a:noFill/>
+                    <a:ln>
+                      <a:noFill/>
+                    </a:ln>
+                  </pic:spPr>
+                </pic:pic>
+              </a:graphicData>
+            </a:graphic>
+          </wp:anchor>
+        </w:drawing>
+      </w:r>
+    </w:p>
+    <w:p>
+      <w:pPr>
+        <w:jc w:val="both"/>
+        <w:rPr>
+          <w:noProof/>
+        </w:rPr>
+      </w:pPr>
+    </w:p>
     <w:p>
       <w:pPr>
         <w:jc w:val="both"/>
@@ -2884,7 +2978,6 @@
           <w:szCs w:val="26"/>
         </w:rPr>
       </w:pPr>
-      <w:bookmarkStart w:id="14" w:name="_Toc462393438"/>
       <w:r>
         <w:br w:type="page"/>
       </w:r>
@@ -6329,18 +6422,18 @@
           <w:noProof/>
         </w:rPr>
         <w:drawing>
-          <wp:anchor distT="0" distB="0" distL="114300" distR="114300" simplePos="0" relativeHeight="251719680" behindDoc="1" locked="0" layoutInCell="1" allowOverlap="1" wp14:anchorId="6EBB63C6" wp14:editId="57402D30">
+          <wp:anchor distT="0" distB="0" distL="114300" distR="114300" simplePos="0" relativeHeight="251726848" behindDoc="1" locked="0" layoutInCell="1" allowOverlap="1" wp14:anchorId="33CA423B" wp14:editId="0B05D7A3">
             <wp:simplePos x="0" y="0"/>
-            <wp:positionH relativeFrom="margin">
-              <wp:align>right</wp:align>
+            <wp:positionH relativeFrom="column">
+              <wp:posOffset>138023</wp:posOffset>
             </wp:positionH>
             <wp:positionV relativeFrom="paragraph">
-              <wp:posOffset>245569</wp:posOffset>
+              <wp:posOffset>209574</wp:posOffset>
             </wp:positionV>
-            <wp:extent cx="5729591" cy="2913981"/>
-            <wp:effectExtent l="0" t="0" r="5080" b="1270"/>
+            <wp:extent cx="5727700" cy="2915920"/>
+            <wp:effectExtent l="0" t="0" r="6350" b="0"/>
             <wp:wrapNone/>
-            <wp:docPr id="15" name="Picture 15"/>
+            <wp:docPr id="40" name="Picture 40"/>
             <wp:cNvGraphicFramePr>
               <a:graphicFrameLocks xmlns:a="http://schemas.openxmlformats.org/drawingml/2006/main" noChangeAspect="1"/>
             </wp:cNvGraphicFramePr>
@@ -6348,36 +6441,36 @@
               <a:graphicData uri="http://schemas.openxmlformats.org/drawingml/2006/picture">
                 <pic:pic xmlns:pic="http://schemas.openxmlformats.org/drawingml/2006/picture">
                   <pic:nvPicPr>
-                    <pic:cNvPr id="1" name=""/>
-                    <pic:cNvPicPr/>
+                    <pic:cNvPr id="0" name="Picture 1"/>
+                    <pic:cNvPicPr>
+                      <a:picLocks noChangeAspect="1" noChangeArrowheads="1"/>
+                    </pic:cNvPicPr>
                   </pic:nvPicPr>
-                  <pic:blipFill rotWithShape="1">
-                    <a:blip r:embed="rId15">
+                  <pic:blipFill>
+                    <a:blip r:embed="rId16">
                       <a:extLst>
                         <a:ext uri="{28A0092B-C50C-407E-A947-70E740481C1C}">
                           <a14:useLocalDpi xmlns:a14="http://schemas.microsoft.com/office/drawing/2010/main" val="0"/>
                         </a:ext>
                       </a:extLst>
                     </a:blip>
-                    <a:srcRect l="35617" t="34700" r="8684" b="14938"/>
-                    <a:stretch/>
+                    <a:srcRect/>
+                    <a:stretch>
+                      <a:fillRect/>
+                    </a:stretch>
                   </pic:blipFill>
                   <pic:spPr bwMode="auto">
                     <a:xfrm>
                       <a:off x="0" y="0"/>
-                      <a:ext cx="5729591" cy="2913981"/>
+                      <a:ext cx="5727700" cy="2915920"/>
                     </a:xfrm>
                     <a:prstGeom prst="rect">
                       <a:avLst/>
                     </a:prstGeom>
+                    <a:noFill/>
                     <a:ln>
                       <a:noFill/>
                     </a:ln>
-                    <a:extLst>
-                      <a:ext uri="{53640926-AAD7-44D8-BBD7-CCE9431645EC}">
-                        <a14:shadowObscured xmlns:a14="http://schemas.microsoft.com/office/drawing/2010/main"/>
-                      </a:ext>
-                    </a:extLst>
                   </pic:spPr>
                 </pic:pic>
               </a:graphicData>
@@ -6385,9 +6478,6 @@
             <wp14:sizeRelH relativeFrom="margin">
               <wp14:pctWidth>0</wp14:pctWidth>
             </wp14:sizeRelH>
-            <wp14:sizeRelV relativeFrom="margin">
-              <wp14:pctHeight>0</wp14:pctHeight>
-            </wp14:sizeRelV>
           </wp:anchor>
         </w:drawing>
       </w:r>
@@ -6415,18 +6505,18 @@
           <w:noProof/>
         </w:rPr>
         <w:drawing>
-          <wp:anchor distT="0" distB="0" distL="114300" distR="114300" simplePos="0" relativeHeight="251720704" behindDoc="1" locked="0" layoutInCell="1" allowOverlap="1" wp14:anchorId="12876C6B" wp14:editId="73767013">
+          <wp:anchor distT="0" distB="0" distL="114300" distR="114300" simplePos="0" relativeHeight="251728896" behindDoc="1" locked="0" layoutInCell="1" allowOverlap="1" wp14:anchorId="06AB7E20" wp14:editId="4641891F">
             <wp:simplePos x="0" y="0"/>
             <wp:positionH relativeFrom="margin">
-              <wp:align>right</wp:align>
+              <wp:align>left</wp:align>
             </wp:positionH>
             <wp:positionV relativeFrom="paragraph">
-              <wp:posOffset>50341</wp:posOffset>
+              <wp:posOffset>58480</wp:posOffset>
             </wp:positionV>
-            <wp:extent cx="5728970" cy="3719348"/>
-            <wp:effectExtent l="0" t="0" r="5080" b="0"/>
+            <wp:extent cx="5727700" cy="3726815"/>
+            <wp:effectExtent l="0" t="0" r="6350" b="6985"/>
             <wp:wrapNone/>
-            <wp:docPr id="16" name="Picture 16"/>
+            <wp:docPr id="42" name="Picture 42"/>
             <wp:cNvGraphicFramePr>
               <a:graphicFrameLocks xmlns:a="http://schemas.openxmlformats.org/drawingml/2006/main" noChangeAspect="1"/>
             </wp:cNvGraphicFramePr>
@@ -6434,46 +6524,40 @@
               <a:graphicData uri="http://schemas.openxmlformats.org/drawingml/2006/picture">
                 <pic:pic xmlns:pic="http://schemas.openxmlformats.org/drawingml/2006/picture">
                   <pic:nvPicPr>
-                    <pic:cNvPr id="1" name=""/>
-                    <pic:cNvPicPr/>
+                    <pic:cNvPr id="0" name="Picture 3"/>
+                    <pic:cNvPicPr>
+                      <a:picLocks noChangeAspect="1" noChangeArrowheads="1"/>
+                    </pic:cNvPicPr>
                   </pic:nvPicPr>
-                  <pic:blipFill rotWithShape="1">
-                    <a:blip r:embed="rId16">
+                  <pic:blipFill>
+                    <a:blip r:embed="rId17">
                       <a:extLst>
                         <a:ext uri="{28A0092B-C50C-407E-A947-70E740481C1C}">
                           <a14:useLocalDpi xmlns:a14="http://schemas.microsoft.com/office/drawing/2010/main" val="0"/>
                         </a:ext>
                       </a:extLst>
                     </a:blip>
-                    <a:srcRect l="29872" t="22938" r="15470" b="13976"/>
-                    <a:stretch/>
+                    <a:srcRect/>
+                    <a:stretch>
+                      <a:fillRect/>
+                    </a:stretch>
                   </pic:blipFill>
                   <pic:spPr bwMode="auto">
                     <a:xfrm>
                       <a:off x="0" y="0"/>
-                      <a:ext cx="5728970" cy="3719348"/>
+                      <a:ext cx="5727700" cy="3726815"/>
                     </a:xfrm>
                     <a:prstGeom prst="rect">
                       <a:avLst/>
                     </a:prstGeom>
+                    <a:noFill/>
                     <a:ln>
                       <a:noFill/>
                     </a:ln>
-                    <a:extLst>
-                      <a:ext uri="{53640926-AAD7-44D8-BBD7-CCE9431645EC}">
-                        <a14:shadowObscured xmlns:a14="http://schemas.microsoft.com/office/drawing/2010/main"/>
-                      </a:ext>
-                    </a:extLst>
                   </pic:spPr>
                 </pic:pic>
               </a:graphicData>
             </a:graphic>
-            <wp14:sizeRelH relativeFrom="margin">
-              <wp14:pctWidth>0</wp14:pctWidth>
-            </wp14:sizeRelH>
-            <wp14:sizeRelV relativeFrom="margin">
-              <wp14:pctHeight>0</wp14:pctHeight>
-            </wp14:sizeRelV>
           </wp:anchor>
         </w:drawing>
       </w:r>
@@ -6956,7 +7040,7 @@
                     <pic:cNvPicPr/>
                   </pic:nvPicPr>
                   <pic:blipFill rotWithShape="1">
-                    <a:blip r:embed="rId17">
+                    <a:blip r:embed="rId18">
                       <a:extLst>
                         <a:ext uri="{28A0092B-C50C-407E-A947-70E740481C1C}">
                           <a14:useLocalDpi xmlns:a14="http://schemas.microsoft.com/office/drawing/2010/main" val="0"/>
@@ -7041,7 +7125,7 @@
                     <pic:cNvPicPr/>
                   </pic:nvPicPr>
                   <pic:blipFill rotWithShape="1">
-                    <a:blip r:embed="rId18">
+                    <a:blip r:embed="rId19">
                       <a:extLst>
                         <a:ext uri="{28A0092B-C50C-407E-A947-70E740481C1C}">
                           <a14:useLocalDpi xmlns:a14="http://schemas.microsoft.com/office/drawing/2010/main" val="0"/>
@@ -7096,17 +7180,12 @@
         <w:pStyle w:val="Heading3"/>
       </w:pPr>
       <w:bookmarkStart w:id="29" w:name="_Toc116642020"/>
-      <w:proofErr w:type="gramStart"/>
       <w:r>
         <w:t xml:space="preserve">2.3.2  </w:t>
       </w:r>
       <w:commentRangeStart w:id="30"/>
       <w:r>
-        <w:t>How</w:t>
-      </w:r>
-      <w:proofErr w:type="gramEnd"/>
-      <w:r>
-        <w:t xml:space="preserve"> different functions /classes are </w:t>
+        <w:t xml:space="preserve">How different functions /classes are </w:t>
       </w:r>
       <w:r>
         <w:t>connected</w:t>
@@ -7126,206 +7205,143 @@
       </w:r>
       <w:bookmarkEnd w:id="29"/>
     </w:p>
-    <w:tbl>
-      <w:tblPr>
-        <w:tblStyle w:val="TableGrid"/>
-        <w:tblpPr w:leftFromText="180" w:rightFromText="180" w:vertAnchor="page" w:horzAnchor="page" w:tblpX="2202" w:tblpY="4063"/>
-        <w:tblW w:w="0" w:type="auto"/>
-        <w:tblLook w:val="04A0" w:firstRow="1" w:lastRow="0" w:firstColumn="1" w:lastColumn="0" w:noHBand="0" w:noVBand="1"/>
-      </w:tblPr>
-      <w:tblGrid>
-        <w:gridCol w:w="2662"/>
-      </w:tblGrid>
-      <w:tr>
-        <w:trPr>
-          <w:trHeight w:val="416"/>
-        </w:trPr>
-        <w:tc>
-          <w:tcPr>
-            <w:tcW w:w="2662" w:type="dxa"/>
-          </w:tcPr>
-          <w:p>
-            <w:r>
-              <w:t>Login Window</w:t>
-            </w:r>
-          </w:p>
-        </w:tc>
-      </w:tr>
-      <w:tr>
-        <w:trPr>
-          <w:trHeight w:val="916"/>
-        </w:trPr>
-        <w:tc>
-          <w:tcPr>
-            <w:tcW w:w="2662" w:type="dxa"/>
-          </w:tcPr>
-          <w:p>
-            <w:proofErr w:type="spellStart"/>
-            <w:proofErr w:type="gramStart"/>
-            <w:r>
-              <w:t>title:string</w:t>
-            </w:r>
-            <w:proofErr w:type="spellEnd"/>
-            <w:proofErr w:type="gramEnd"/>
-            <w:r>
-              <w:br/>
-            </w:r>
-            <w:proofErr w:type="spellStart"/>
-            <w:r>
-              <w:t>geometry:string</w:t>
-            </w:r>
-            <w:proofErr w:type="spellEnd"/>
-            <w:r>
-              <w:br/>
-              <w:t>icon:.</w:t>
-            </w:r>
-            <w:proofErr w:type="spellStart"/>
-            <w:r>
-              <w:t>ico</w:t>
-            </w:r>
-            <w:proofErr w:type="spellEnd"/>
-            <w:r>
-              <w:t xml:space="preserve"> file</w:t>
-            </w:r>
-          </w:p>
-          <w:p>
-            <w:proofErr w:type="spellStart"/>
-            <w:proofErr w:type="gramStart"/>
-            <w:r>
-              <w:t>hidden:boolean</w:t>
-            </w:r>
-            <w:proofErr w:type="spellEnd"/>
-            <w:proofErr w:type="gramEnd"/>
-          </w:p>
-          <w:p/>
-          <w:p>
-            <w:r>
-              <w:t>(buttons)</w:t>
-            </w:r>
-            <w:r>
-              <w:br/>
-              <w:t>(entry boxes)</w:t>
-            </w:r>
-          </w:p>
-          <w:p/>
-        </w:tc>
-      </w:tr>
-      <w:tr>
-        <w:trPr>
-          <w:trHeight w:val="916"/>
-        </w:trPr>
-        <w:tc>
-          <w:tcPr>
-            <w:tcW w:w="2662" w:type="dxa"/>
-          </w:tcPr>
-          <w:p>
-            <w:r>
-              <w:rPr>
-                <w:noProof/>
-              </w:rPr>
-              <mc:AlternateContent>
-                <mc:Choice Requires="wps">
-                  <w:drawing>
-                    <wp:anchor distT="0" distB="0" distL="114300" distR="114300" simplePos="0" relativeHeight="251723776" behindDoc="0" locked="0" layoutInCell="1" allowOverlap="1" wp14:anchorId="1337B74C" wp14:editId="10F11EEA">
-                      <wp:simplePos x="0" y="0"/>
-                      <wp:positionH relativeFrom="column">
-                        <wp:posOffset>715010</wp:posOffset>
-                      </wp:positionH>
-                      <wp:positionV relativeFrom="paragraph">
-                        <wp:posOffset>574040</wp:posOffset>
-                      </wp:positionV>
-                      <wp:extent cx="0" cy="501650"/>
-                      <wp:effectExtent l="76200" t="0" r="57150" b="50800"/>
-                      <wp:wrapNone/>
-                      <wp:docPr id="39" name="Straight Arrow Connector 39"/>
-                      <wp:cNvGraphicFramePr/>
-                      <a:graphic xmlns:a="http://schemas.openxmlformats.org/drawingml/2006/main">
-                        <a:graphicData uri="http://schemas.microsoft.com/office/word/2010/wordprocessingShape">
-                          <wps:wsp>
-                            <wps:cNvCnPr/>
-                            <wps:spPr>
-                              <a:xfrm>
-                                <a:off x="0" y="0"/>
-                                <a:ext cx="0" cy="501650"/>
-                              </a:xfrm>
-                              <a:prstGeom prst="straightConnector1">
-                                <a:avLst/>
-                              </a:prstGeom>
-                              <a:ln>
-                                <a:solidFill>
-                                  <a:schemeClr val="tx1"/>
-                                </a:solidFill>
-                                <a:tailEnd type="triangle"/>
-                              </a:ln>
-                            </wps:spPr>
-                            <wps:style>
-                              <a:lnRef idx="1">
-                                <a:schemeClr val="accent1"/>
-                              </a:lnRef>
-                              <a:fillRef idx="0">
-                                <a:schemeClr val="accent1"/>
-                              </a:fillRef>
-                              <a:effectRef idx="0">
-                                <a:schemeClr val="accent1"/>
-                              </a:effectRef>
-                              <a:fontRef idx="minor">
-                                <a:schemeClr val="tx1"/>
-                              </a:fontRef>
-                            </wps:style>
-                            <wps:bodyPr/>
-                          </wps:wsp>
-                        </a:graphicData>
-                      </a:graphic>
-                    </wp:anchor>
-                  </w:drawing>
-                </mc:Choice>
-                <mc:Fallback>
-                  <w:pict>
-                    <v:shapetype w14:anchorId="1B502A0E" id="_x0000_t32" coordsize="21600,21600" o:spt="32" o:oned="t" path="m,l21600,21600e" filled="f">
-                      <v:path arrowok="t" fillok="f" o:connecttype="none"/>
-                      <o:lock v:ext="edit" shapetype="t"/>
-                    </v:shapetype>
-                    <v:shape id="Straight Arrow Connector 39" o:spid="_x0000_s1026" type="#_x0000_t32" style="position:absolute;margin-left:56.3pt;margin-top:45.2pt;width:0;height:39.5pt;z-index:251723776;visibility:visible;mso-wrap-style:square;mso-wrap-distance-left:9pt;mso-wrap-distance-top:0;mso-wrap-distance-right:9pt;mso-wrap-distance-bottom:0;mso-position-horizontal:absolute;mso-position-horizontal-relative:text;mso-position-vertical:absolute;mso-position-vertical-relative:text" o:gfxdata="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" strokecolor="black [3213]" strokeweight=".5pt">
-                      <v:stroke endarrow="block" joinstyle="miter"/>
-                    </v:shape>
-                  </w:pict>
-                </mc:Fallback>
-              </mc:AlternateContent>
-            </w:r>
-            <w:proofErr w:type="spellStart"/>
-            <w:r>
-              <w:t>toggle_pass</w:t>
-            </w:r>
-            <w:proofErr w:type="spellEnd"/>
-            <w:r>
-              <w:t>()</w:t>
-            </w:r>
-            <w:r>
-              <w:br/>
-            </w:r>
-            <w:proofErr w:type="spellStart"/>
-            <w:r>
-              <w:t>log_in</w:t>
-            </w:r>
-            <w:proofErr w:type="spellEnd"/>
-            <w:r>
-              <w:t>()</w:t>
-            </w:r>
-            <w:r>
-              <w:br/>
-            </w:r>
-            <w:proofErr w:type="gramStart"/>
-            <w:r>
-              <w:t>cancel(</w:t>
-            </w:r>
-            <w:proofErr w:type="gramEnd"/>
-            <w:r>
-              <w:t>)</w:t>
-            </w:r>
-          </w:p>
-        </w:tc>
-      </w:tr>
-    </w:tbl>
+    <w:p>
+      <w:r>
+        <w:rPr>
+          <w:noProof/>
+        </w:rPr>
+        <w:drawing>
+          <wp:anchor distT="0" distB="0" distL="114300" distR="114300" simplePos="0" relativeHeight="251724800" behindDoc="1" locked="0" layoutInCell="1" allowOverlap="1" wp14:anchorId="30051F8A" wp14:editId="02546325">
+            <wp:simplePos x="0" y="0"/>
+            <wp:positionH relativeFrom="column">
+              <wp:posOffset>132715</wp:posOffset>
+            </wp:positionH>
+            <wp:positionV relativeFrom="paragraph">
+              <wp:posOffset>256540</wp:posOffset>
+            </wp:positionV>
+            <wp:extent cx="1532308" cy="3065145"/>
+            <wp:effectExtent l="0" t="0" r="0" b="1905"/>
+            <wp:wrapNone/>
+            <wp:docPr id="14" name="Picture 14"/>
+            <wp:cNvGraphicFramePr>
+              <a:graphicFrameLocks xmlns:a="http://schemas.openxmlformats.org/drawingml/2006/main" noChangeAspect="1"/>
+            </wp:cNvGraphicFramePr>
+            <a:graphic xmlns:a="http://schemas.openxmlformats.org/drawingml/2006/main">
+              <a:graphicData uri="http://schemas.openxmlformats.org/drawingml/2006/picture">
+                <pic:pic xmlns:pic="http://schemas.openxmlformats.org/drawingml/2006/picture">
+                  <pic:nvPicPr>
+                    <pic:cNvPr id="1" name=""/>
+                    <pic:cNvPicPr/>
+                  </pic:nvPicPr>
+                  <pic:blipFill rotWithShape="1">
+                    <a:blip r:embed="rId20">
+                      <a:extLst>
+                        <a:ext uri="{28A0092B-C50C-407E-A947-70E740481C1C}">
+                          <a14:useLocalDpi xmlns:a14="http://schemas.microsoft.com/office/drawing/2010/main" val="0"/>
+                        </a:ext>
+                      </a:extLst>
+                    </a:blip>
+                    <a:srcRect l="29500" t="28096" r="54995" b="16775"/>
+                    <a:stretch/>
+                  </pic:blipFill>
+                  <pic:spPr bwMode="auto">
+                    <a:xfrm>
+                      <a:off x="0" y="0"/>
+                      <a:ext cx="1532308" cy="3065145"/>
+                    </a:xfrm>
+                    <a:prstGeom prst="rect">
+                      <a:avLst/>
+                    </a:prstGeom>
+                    <a:ln>
+                      <a:noFill/>
+                    </a:ln>
+                    <a:extLst>
+                      <a:ext uri="{53640926-AAD7-44D8-BBD7-CCE9431645EC}">
+                        <a14:shadowObscured xmlns:a14="http://schemas.microsoft.com/office/drawing/2010/main"/>
+                      </a:ext>
+                    </a:extLst>
+                  </pic:spPr>
+                </pic:pic>
+              </a:graphicData>
+            </a:graphic>
+            <wp14:sizeRelH relativeFrom="margin">
+              <wp14:pctWidth>0</wp14:pctWidth>
+            </wp14:sizeRelH>
+            <wp14:sizeRelV relativeFrom="margin">
+              <wp14:pctHeight>0</wp14:pctHeight>
+            </wp14:sizeRelV>
+          </wp:anchor>
+        </w:drawing>
+      </w:r>
+      <w:r>
+        <w:rPr>
+          <w:noProof/>
+        </w:rPr>
+        <w:drawing>
+          <wp:anchor distT="0" distB="0" distL="114300" distR="114300" simplePos="0" relativeHeight="251723776" behindDoc="1" locked="0" layoutInCell="1" allowOverlap="1" wp14:anchorId="0A3CC4F3" wp14:editId="53558AD1">
+            <wp:simplePos x="0" y="0"/>
+            <wp:positionH relativeFrom="page">
+              <wp:posOffset>112245</wp:posOffset>
+            </wp:positionH>
+            <wp:positionV relativeFrom="paragraph">
+              <wp:posOffset>3704590</wp:posOffset>
+            </wp:positionV>
+            <wp:extent cx="7380755" cy="3085451"/>
+            <wp:effectExtent l="0" t="0" r="0" b="1270"/>
+            <wp:wrapNone/>
+            <wp:docPr id="18" name="Picture 18"/>
+            <wp:cNvGraphicFramePr>
+              <a:graphicFrameLocks xmlns:a="http://schemas.openxmlformats.org/drawingml/2006/main" noChangeAspect="1"/>
+            </wp:cNvGraphicFramePr>
+            <a:graphic xmlns:a="http://schemas.openxmlformats.org/drawingml/2006/main">
+              <a:graphicData uri="http://schemas.openxmlformats.org/drawingml/2006/picture">
+                <pic:pic xmlns:pic="http://schemas.openxmlformats.org/drawingml/2006/picture">
+                  <pic:nvPicPr>
+                    <pic:cNvPr id="1" name=""/>
+                    <pic:cNvPicPr/>
+                  </pic:nvPicPr>
+                  <pic:blipFill rotWithShape="1">
+                    <a:blip r:embed="rId21">
+                      <a:extLst>
+                        <a:ext uri="{28A0092B-C50C-407E-A947-70E740481C1C}">
+                          <a14:useLocalDpi xmlns:a14="http://schemas.microsoft.com/office/drawing/2010/main" val="0"/>
+                        </a:ext>
+                      </a:extLst>
+                    </a:blip>
+                    <a:srcRect l="7401" t="22749" r="8688" b="14889"/>
+                    <a:stretch/>
+                  </pic:blipFill>
+                  <pic:spPr bwMode="auto">
+                    <a:xfrm>
+                      <a:off x="0" y="0"/>
+                      <a:ext cx="7392706" cy="3090447"/>
+                    </a:xfrm>
+                    <a:prstGeom prst="rect">
+                      <a:avLst/>
+                    </a:prstGeom>
+                    <a:ln>
+                      <a:noFill/>
+                    </a:ln>
+                    <a:extLst>
+                      <a:ext uri="{53640926-AAD7-44D8-BBD7-CCE9431645EC}">
+                        <a14:shadowObscured xmlns:a14="http://schemas.microsoft.com/office/drawing/2010/main"/>
+                      </a:ext>
+                    </a:extLst>
+                  </pic:spPr>
+                </pic:pic>
+              </a:graphicData>
+            </a:graphic>
+            <wp14:sizeRelH relativeFrom="margin">
+              <wp14:pctWidth>0</wp14:pctWidth>
+            </wp14:sizeRelH>
+            <wp14:sizeRelV relativeFrom="margin">
+              <wp14:pctHeight>0</wp14:pctHeight>
+            </wp14:sizeRelV>
+          </wp:anchor>
+        </w:drawing>
+      </w:r>
+    </w:p>
+    <w:p/>
     <w:p/>
     <w:p>
       <w:pPr>
@@ -7404,24 +7420,567 @@
         </w:rPr>
       </w:pPr>
     </w:p>
+    <w:p>
+      <w:pPr>
+        <w:rPr>
+          <w:rFonts w:asciiTheme="majorHAnsi" w:eastAsiaTheme="majorEastAsia" w:hAnsiTheme="majorHAnsi" w:cstheme="majorBidi"/>
+          <w:b/>
+          <w:color w:val="002060"/>
+          <w:sz w:val="32"/>
+          <w:szCs w:val="26"/>
+        </w:rPr>
+      </w:pPr>
+    </w:p>
+    <w:p/>
+    <w:p/>
+    <w:p/>
+    <w:p/>
+    <w:p/>
+    <w:p/>
+    <w:p/>
+    <w:p/>
+    <w:p/>
+    <w:p/>
+    <w:p/>
+    <w:p/>
+    <w:p/>
+    <w:p/>
+    <w:p>
+      <w:pPr>
+        <w:rPr>
+          <w:rFonts w:asciiTheme="majorHAnsi" w:eastAsiaTheme="majorEastAsia" w:hAnsiTheme="majorHAnsi" w:cstheme="majorBidi"/>
+          <w:b/>
+          <w:color w:val="002060"/>
+          <w:sz w:val="32"/>
+          <w:szCs w:val="26"/>
+        </w:rPr>
+      </w:pPr>
+      <w:r>
+        <w:lastRenderedPageBreak/>
+        <w:t xml:space="preserve">I have decided to use classes in my project for a number of reasons. I found it to be extremely useful in the game section especially because there is often a large number of objects that need to be created and displayed on the screen at the same time. This is because a single class can be used as a template to create a large number of </w:t>
+      </w:r>
+      <w:r>
+        <w:t xml:space="preserve">objects </w:t>
+      </w:r>
+      <w:r>
+        <w:t>efficiently</w:t>
+      </w:r>
+      <w:r>
+        <w:t xml:space="preserve">. </w:t>
+      </w:r>
+      <w:r>
+        <w:br/>
+        <w:t xml:space="preserve">For example, with the lasers class, each individual laser behaves the same but there can be a large created within quick succession. </w:t>
+      </w:r>
+      <w:r>
+        <w:br/>
+        <w:t xml:space="preserve">Using classes also allowed for inheritance. In the game, inheritance is mainly used to have the update(), kill() and remove() functions from the </w:t>
+      </w:r>
+      <w:proofErr w:type="spellStart"/>
+      <w:r>
+        <w:t>pygame.sprite.Sprite</w:t>
+      </w:r>
+      <w:proofErr w:type="spellEnd"/>
+      <w:r>
+        <w:t xml:space="preserve"> class inherit to each of the subclasses. This allows the code to be more compact because rather than writing an identical update() method for every sprite, they each inherit this from the pygame sprite class.</w:t>
+      </w:r>
+    </w:p>
+    <w:p>
+      <w:pPr>
+        <w:rPr>
+          <w:rFonts w:asciiTheme="majorHAnsi" w:eastAsiaTheme="majorEastAsia" w:hAnsiTheme="majorHAnsi" w:cstheme="majorBidi"/>
+          <w:b/>
+          <w:color w:val="002060"/>
+          <w:sz w:val="32"/>
+          <w:szCs w:val="26"/>
+        </w:rPr>
+      </w:pPr>
+    </w:p>
+    <w:p>
+      <w:pPr>
+        <w:rPr>
+          <w:rFonts w:asciiTheme="majorHAnsi" w:eastAsiaTheme="majorEastAsia" w:hAnsiTheme="majorHAnsi" w:cstheme="majorBidi"/>
+          <w:b/>
+          <w:color w:val="002060"/>
+          <w:sz w:val="32"/>
+          <w:szCs w:val="26"/>
+        </w:rPr>
+      </w:pPr>
+    </w:p>
+    <w:p>
+      <w:pPr>
+        <w:rPr>
+          <w:rFonts w:asciiTheme="majorHAnsi" w:eastAsiaTheme="majorEastAsia" w:hAnsiTheme="majorHAnsi" w:cstheme="majorBidi"/>
+          <w:b/>
+          <w:color w:val="002060"/>
+          <w:sz w:val="32"/>
+          <w:szCs w:val="26"/>
+        </w:rPr>
+      </w:pPr>
+    </w:p>
+    <w:p>
+      <w:pPr>
+        <w:rPr>
+          <w:rFonts w:asciiTheme="majorHAnsi" w:eastAsiaTheme="majorEastAsia" w:hAnsiTheme="majorHAnsi" w:cstheme="majorBidi"/>
+          <w:b/>
+          <w:color w:val="002060"/>
+          <w:sz w:val="32"/>
+          <w:szCs w:val="26"/>
+        </w:rPr>
+      </w:pPr>
+    </w:p>
+    <w:p>
+      <w:pPr>
+        <w:rPr>
+          <w:rFonts w:asciiTheme="majorHAnsi" w:eastAsiaTheme="majorEastAsia" w:hAnsiTheme="majorHAnsi" w:cstheme="majorBidi"/>
+          <w:b/>
+          <w:color w:val="002060"/>
+          <w:sz w:val="32"/>
+          <w:szCs w:val="26"/>
+        </w:rPr>
+      </w:pPr>
+    </w:p>
+    <w:p>
+      <w:pPr>
+        <w:rPr>
+          <w:rFonts w:asciiTheme="majorHAnsi" w:eastAsiaTheme="majorEastAsia" w:hAnsiTheme="majorHAnsi" w:cstheme="majorBidi"/>
+          <w:b/>
+          <w:color w:val="002060"/>
+          <w:sz w:val="32"/>
+          <w:szCs w:val="26"/>
+        </w:rPr>
+      </w:pPr>
+    </w:p>
+    <w:p>
+      <w:pPr>
+        <w:rPr>
+          <w:rFonts w:asciiTheme="majorHAnsi" w:eastAsiaTheme="majorEastAsia" w:hAnsiTheme="majorHAnsi" w:cstheme="majorBidi"/>
+          <w:b/>
+          <w:color w:val="002060"/>
+          <w:sz w:val="32"/>
+          <w:szCs w:val="26"/>
+        </w:rPr>
+      </w:pPr>
+    </w:p>
+    <w:p>
+      <w:pPr>
+        <w:rPr>
+          <w:rFonts w:asciiTheme="majorHAnsi" w:eastAsiaTheme="majorEastAsia" w:hAnsiTheme="majorHAnsi" w:cstheme="majorBidi"/>
+          <w:b/>
+          <w:color w:val="002060"/>
+          <w:sz w:val="32"/>
+          <w:szCs w:val="26"/>
+        </w:rPr>
+      </w:pPr>
+    </w:p>
+    <w:p>
+      <w:pPr>
+        <w:rPr>
+          <w:rFonts w:asciiTheme="majorHAnsi" w:eastAsiaTheme="majorEastAsia" w:hAnsiTheme="majorHAnsi" w:cstheme="majorBidi"/>
+          <w:b/>
+          <w:color w:val="002060"/>
+          <w:sz w:val="32"/>
+          <w:szCs w:val="26"/>
+        </w:rPr>
+      </w:pPr>
+    </w:p>
+    <w:p>
+      <w:pPr>
+        <w:rPr>
+          <w:rFonts w:asciiTheme="majorHAnsi" w:eastAsiaTheme="majorEastAsia" w:hAnsiTheme="majorHAnsi" w:cstheme="majorBidi"/>
+          <w:b/>
+          <w:color w:val="002060"/>
+          <w:sz w:val="32"/>
+          <w:szCs w:val="26"/>
+        </w:rPr>
+      </w:pPr>
+    </w:p>
+    <w:p>
+      <w:pPr>
+        <w:rPr>
+          <w:rFonts w:asciiTheme="majorHAnsi" w:eastAsiaTheme="majorEastAsia" w:hAnsiTheme="majorHAnsi" w:cstheme="majorBidi"/>
+          <w:b/>
+          <w:color w:val="002060"/>
+          <w:sz w:val="32"/>
+          <w:szCs w:val="26"/>
+        </w:rPr>
+      </w:pPr>
+    </w:p>
+    <w:p>
+      <w:pPr>
+        <w:rPr>
+          <w:rFonts w:asciiTheme="majorHAnsi" w:eastAsiaTheme="majorEastAsia" w:hAnsiTheme="majorHAnsi" w:cstheme="majorBidi"/>
+          <w:b/>
+          <w:color w:val="002060"/>
+          <w:sz w:val="32"/>
+          <w:szCs w:val="26"/>
+        </w:rPr>
+      </w:pPr>
+    </w:p>
+    <w:p>
+      <w:pPr>
+        <w:rPr>
+          <w:rFonts w:asciiTheme="majorHAnsi" w:eastAsiaTheme="majorEastAsia" w:hAnsiTheme="majorHAnsi" w:cstheme="majorBidi"/>
+          <w:b/>
+          <w:color w:val="002060"/>
+          <w:sz w:val="32"/>
+          <w:szCs w:val="26"/>
+        </w:rPr>
+      </w:pPr>
+    </w:p>
+    <w:p>
+      <w:pPr>
+        <w:rPr>
+          <w:rFonts w:asciiTheme="majorHAnsi" w:eastAsiaTheme="majorEastAsia" w:hAnsiTheme="majorHAnsi" w:cstheme="majorBidi"/>
+          <w:b/>
+          <w:color w:val="002060"/>
+          <w:sz w:val="32"/>
+          <w:szCs w:val="26"/>
+        </w:rPr>
+      </w:pPr>
+    </w:p>
+    <w:p>
+      <w:pPr>
+        <w:rPr>
+          <w:rFonts w:asciiTheme="majorHAnsi" w:eastAsiaTheme="majorEastAsia" w:hAnsiTheme="majorHAnsi" w:cstheme="majorBidi"/>
+          <w:b/>
+          <w:color w:val="002060"/>
+          <w:sz w:val="32"/>
+          <w:szCs w:val="26"/>
+        </w:rPr>
+      </w:pPr>
+    </w:p>
+    <w:p>
+      <w:pPr>
+        <w:rPr>
+          <w:rFonts w:asciiTheme="majorHAnsi" w:eastAsiaTheme="majorEastAsia" w:hAnsiTheme="majorHAnsi" w:cstheme="majorBidi"/>
+          <w:b/>
+          <w:color w:val="002060"/>
+          <w:sz w:val="32"/>
+          <w:szCs w:val="26"/>
+        </w:rPr>
+      </w:pPr>
+    </w:p>
+    <w:p>
+      <w:pPr>
+        <w:rPr>
+          <w:rFonts w:asciiTheme="majorHAnsi" w:eastAsiaTheme="majorEastAsia" w:hAnsiTheme="majorHAnsi" w:cstheme="majorBidi"/>
+          <w:b/>
+          <w:color w:val="002060"/>
+          <w:sz w:val="32"/>
+          <w:szCs w:val="26"/>
+        </w:rPr>
+      </w:pPr>
+    </w:p>
+    <w:p>
+      <w:pPr>
+        <w:pStyle w:val="Heading2"/>
+      </w:pPr>
+      <w:bookmarkStart w:id="31" w:name="_Toc516474198"/>
+      <w:bookmarkStart w:id="32" w:name="_Toc116642021"/>
+      <w:commentRangeStart w:id="33"/>
+      <w:r>
+        <w:lastRenderedPageBreak/>
+        <w:t xml:space="preserve">2.4 </w:t>
+      </w:r>
+      <w:r>
+        <w:t>Database Design</w:t>
+      </w:r>
+      <w:bookmarkEnd w:id="31"/>
+      <w:commentRangeEnd w:id="33"/>
+      <w:r>
+        <w:rPr>
+          <w:rStyle w:val="CommentReference"/>
+          <w:rFonts w:asciiTheme="minorHAnsi" w:eastAsiaTheme="minorHAnsi" w:hAnsiTheme="minorHAnsi" w:cstheme="minorBidi"/>
+          <w:b w:val="0"/>
+          <w:color w:val="auto"/>
+        </w:rPr>
+        <w:commentReference w:id="33"/>
+      </w:r>
+      <w:bookmarkEnd w:id="32"/>
+    </w:p>
+    <w:p>
+      <w:bookmarkStart w:id="34" w:name="_Toc516474199"/>
+      <w:r>
+        <w:t xml:space="preserve">I will use a database </w:t>
+      </w:r>
+      <w:r>
+        <w:t xml:space="preserve">file </w:t>
+      </w:r>
+      <w:r>
+        <w:t xml:space="preserve">to store users' </w:t>
+      </w:r>
+      <w:r>
+        <w:t xml:space="preserve">usernames </w:t>
+      </w:r>
+      <w:r>
+        <w:t xml:space="preserve">and passwords. </w:t>
+      </w:r>
+      <w:r>
+        <w:t>I will allow an admin account to have the ability to create new users</w:t>
+      </w:r>
+      <w:r>
+        <w:t>.</w:t>
+      </w:r>
+      <w:r>
+        <w:t xml:space="preserve"> </w:t>
+      </w:r>
+      <w:r>
+        <w:t>E</w:t>
+      </w:r>
+      <w:r>
+        <w:t>xisting users</w:t>
+      </w:r>
+      <w:r>
+        <w:t xml:space="preserve"> should be able</w:t>
+      </w:r>
+      <w:r>
+        <w:t xml:space="preserve"> to log in by verifying </w:t>
+      </w:r>
+      <w:r>
+        <w:t xml:space="preserve">whether their username and password match those in the database. </w:t>
+      </w:r>
+      <w:r>
+        <w:t xml:space="preserve">I </w:t>
+      </w:r>
+      <w:r>
+        <w:t>have decided to</w:t>
+      </w:r>
+      <w:r>
+        <w:t xml:space="preserve"> hash users’ passwords in order to improve security.</w:t>
+      </w:r>
+    </w:p>
+    <w:p>
+      <w:pPr>
+        <w:pStyle w:val="Heading3"/>
+      </w:pPr>
+    </w:p>
+    <w:p>
+      <w:pPr>
+        <w:pStyle w:val="Heading3"/>
+      </w:pPr>
+    </w:p>
+    <w:p>
+      <w:pPr>
+        <w:pStyle w:val="Heading3"/>
+      </w:pPr>
+    </w:p>
+    <w:p>
+      <w:pPr>
+        <w:pStyle w:val="Heading3"/>
+      </w:pPr>
+    </w:p>
+    <w:p>
+      <w:pPr>
+        <w:pStyle w:val="Heading3"/>
+      </w:pPr>
+      <w:bookmarkStart w:id="35" w:name="_Toc116642022"/>
+      <w:commentRangeStart w:id="36"/>
+      <w:r>
+        <w:t>2.4.1 Normalisation</w:t>
+      </w:r>
+      <w:bookmarkEnd w:id="34"/>
+      <w:r>
+        <w:t xml:space="preserve"> </w:t>
+      </w:r>
+      <w:commentRangeEnd w:id="36"/>
+      <w:r>
+        <w:rPr>
+          <w:rStyle w:val="CommentReference"/>
+          <w:rFonts w:asciiTheme="minorHAnsi" w:eastAsiaTheme="minorHAnsi" w:hAnsiTheme="minorHAnsi" w:cstheme="minorBidi"/>
+          <w:b w:val="0"/>
+          <w:color w:val="auto"/>
+        </w:rPr>
+        <w:commentReference w:id="36"/>
+      </w:r>
+      <w:bookmarkEnd w:id="35"/>
+    </w:p>
+    <w:p/>
+    <w:p>
+      <w:pPr>
+        <w:pStyle w:val="Heading3"/>
+      </w:pPr>
+      <w:bookmarkStart w:id="37" w:name="_Toc516474200"/>
+    </w:p>
+    <w:p>
+      <w:pPr>
+        <w:pStyle w:val="Heading3"/>
+      </w:pPr>
+    </w:p>
+    <w:p>
+      <w:pPr>
+        <w:pStyle w:val="Heading3"/>
+      </w:pPr>
+    </w:p>
+    <w:p>
+      <w:pPr>
+        <w:pStyle w:val="Heading3"/>
+      </w:pPr>
+      <w:bookmarkStart w:id="38" w:name="_Toc116642023"/>
+      <w:commentRangeStart w:id="39"/>
+      <w:commentRangeStart w:id="40"/>
+      <w:r>
+        <w:t>2.4.2</w:t>
+      </w:r>
+      <w:r>
+        <w:t xml:space="preserve"> </w:t>
+      </w:r>
+      <w:r>
+        <w:t>Data Dictionary</w:t>
+      </w:r>
+      <w:bookmarkEnd w:id="37"/>
+      <w:r>
+        <w:t xml:space="preserve"> </w:t>
+      </w:r>
+      <w:bookmarkStart w:id="41" w:name="_Toc516474201"/>
+      <w:commentRangeEnd w:id="39"/>
+      <w:r>
+        <w:rPr>
+          <w:rStyle w:val="CommentReference"/>
+          <w:rFonts w:asciiTheme="minorHAnsi" w:eastAsiaTheme="minorHAnsi" w:hAnsiTheme="minorHAnsi" w:cstheme="minorBidi"/>
+          <w:b w:val="0"/>
+          <w:color w:val="auto"/>
+        </w:rPr>
+        <w:commentReference w:id="39"/>
+      </w:r>
+      <w:commentRangeEnd w:id="40"/>
+      <w:r>
+        <w:rPr>
+          <w:rStyle w:val="CommentReference"/>
+          <w:rFonts w:asciiTheme="minorHAnsi" w:eastAsiaTheme="minorHAnsi" w:hAnsiTheme="minorHAnsi" w:cstheme="minorBidi"/>
+          <w:b w:val="0"/>
+          <w:color w:val="auto"/>
+        </w:rPr>
+        <w:commentReference w:id="40"/>
+      </w:r>
+      <w:bookmarkEnd w:id="38"/>
+    </w:p>
+    <w:p>
+      <w:r>
+        <w:br/>
+        <w:t>Users table</w:t>
+      </w:r>
+    </w:p>
     <w:tbl>
       <w:tblPr>
         <w:tblStyle w:val="TableGrid"/>
-        <w:tblpPr w:leftFromText="180" w:rightFromText="180" w:vertAnchor="text" w:horzAnchor="page" w:tblpX="2201" w:tblpY="804"/>
         <w:tblW w:w="0" w:type="auto"/>
         <w:tblLook w:val="04A0" w:firstRow="1" w:lastRow="0" w:firstColumn="1" w:lastColumn="0" w:noHBand="0" w:noVBand="1"/>
       </w:tblPr>
       <w:tblGrid>
-        <w:gridCol w:w="2693"/>
+        <w:gridCol w:w="1485"/>
+        <w:gridCol w:w="1476"/>
+        <w:gridCol w:w="1474"/>
+        <w:gridCol w:w="1488"/>
+        <w:gridCol w:w="1487"/>
+        <w:gridCol w:w="1606"/>
       </w:tblGrid>
       <w:tr>
         <w:tc>
           <w:tcPr>
-            <w:tcW w:w="2693" w:type="dxa"/>
+            <w:tcW w:w="1502" w:type="dxa"/>
           </w:tcPr>
           <w:p>
-            <w:r>
-              <w:t>Admin window</w:t>
+            <w:pPr>
+              <w:rPr>
+                <w:rStyle w:val="Strong"/>
+              </w:rPr>
+            </w:pPr>
+            <w:r>
+              <w:rPr>
+                <w:rStyle w:val="Strong"/>
+              </w:rPr>
+              <w:t>Field</w:t>
+            </w:r>
+          </w:p>
+        </w:tc>
+        <w:tc>
+          <w:tcPr>
+            <w:tcW w:w="1502" w:type="dxa"/>
+          </w:tcPr>
+          <w:p>
+            <w:pPr>
+              <w:rPr>
+                <w:rStyle w:val="Strong"/>
+              </w:rPr>
+            </w:pPr>
+            <w:r>
+              <w:rPr>
+                <w:rStyle w:val="Strong"/>
+              </w:rPr>
+              <w:t>Data type</w:t>
+            </w:r>
+          </w:p>
+        </w:tc>
+        <w:tc>
+          <w:tcPr>
+            <w:tcW w:w="1503" w:type="dxa"/>
+          </w:tcPr>
+          <w:p>
+            <w:pPr>
+              <w:rPr>
+                <w:rStyle w:val="Strong"/>
+              </w:rPr>
+            </w:pPr>
+            <w:r>
+              <w:rPr>
+                <w:rStyle w:val="Strong"/>
+              </w:rPr>
+              <w:t>Length</w:t>
+            </w:r>
+          </w:p>
+        </w:tc>
+        <w:tc>
+          <w:tcPr>
+            <w:tcW w:w="1503" w:type="dxa"/>
+          </w:tcPr>
+          <w:p>
+            <w:pPr>
+              <w:rPr>
+                <w:rStyle w:val="Strong"/>
+              </w:rPr>
+            </w:pPr>
+            <w:r>
+              <w:rPr>
+                <w:rStyle w:val="Strong"/>
+              </w:rPr>
+              <w:t>Validation</w:t>
+            </w:r>
+          </w:p>
+        </w:tc>
+        <w:tc>
+          <w:tcPr>
+            <w:tcW w:w="1503" w:type="dxa"/>
+          </w:tcPr>
+          <w:p>
+            <w:pPr>
+              <w:rPr>
+                <w:rStyle w:val="Strong"/>
+              </w:rPr>
+            </w:pPr>
+            <w:r>
+              <w:rPr>
+                <w:rStyle w:val="Strong"/>
+              </w:rPr>
+              <w:t>Comment</w:t>
+            </w:r>
+          </w:p>
+        </w:tc>
+        <w:tc>
+          <w:tcPr>
+            <w:tcW w:w="1503" w:type="dxa"/>
+          </w:tcPr>
+          <w:p>
+            <w:pPr>
+              <w:rPr>
+                <w:rStyle w:val="Strong"/>
+              </w:rPr>
+            </w:pPr>
+            <w:r>
+              <w:rPr>
+                <w:rStyle w:val="Strong"/>
+              </w:rPr>
+              <w:t>Example</w:t>
             </w:r>
           </w:p>
         </w:tc>
@@ -7429,11 +7988,64 @@
       <w:tr>
         <w:tc>
           <w:tcPr>
-            <w:tcW w:w="2693" w:type="dxa"/>
+            <w:tcW w:w="1502" w:type="dxa"/>
           </w:tcPr>
           <w:p>
             <w:r>
-              <w:t>(re-enter password box)</w:t>
+              <w:t>Username</w:t>
+            </w:r>
+          </w:p>
+        </w:tc>
+        <w:tc>
+          <w:tcPr>
+            <w:tcW w:w="1502" w:type="dxa"/>
+          </w:tcPr>
+          <w:p>
+            <w:r>
+              <w:t>Varchar</w:t>
+            </w:r>
+          </w:p>
+        </w:tc>
+        <w:tc>
+          <w:tcPr>
+            <w:tcW w:w="1503" w:type="dxa"/>
+          </w:tcPr>
+          <w:p>
+            <w:r>
+              <w:t>2</w:t>
+            </w:r>
+            <w:r>
+              <w:t>55</w:t>
+            </w:r>
+          </w:p>
+        </w:tc>
+        <w:tc>
+          <w:tcPr>
+            <w:tcW w:w="1503" w:type="dxa"/>
+          </w:tcPr>
+          <w:p>
+            <w:r>
+              <w:t>Primary key field, not null</w:t>
+            </w:r>
+          </w:p>
+        </w:tc>
+        <w:tc>
+          <w:tcPr>
+            <w:tcW w:w="1503" w:type="dxa"/>
+          </w:tcPr>
+          <w:p>
+            <w:r>
+              <w:t>Username must be unique for each user</w:t>
+            </w:r>
+          </w:p>
+        </w:tc>
+        <w:tc>
+          <w:tcPr>
+            <w:tcW w:w="1503" w:type="dxa"/>
+          </w:tcPr>
+          <w:p>
+            <w:r>
+              <w:t>Louis_125</w:t>
             </w:r>
           </w:p>
         </w:tc>
@@ -7441,64 +8053,1261 @@
       <w:tr>
         <w:tc>
           <w:tcPr>
-            <w:tcW w:w="2693" w:type="dxa"/>
+            <w:tcW w:w="1502" w:type="dxa"/>
           </w:tcPr>
           <w:p>
-            <w:proofErr w:type="spellStart"/>
-            <w:r>
-              <w:t>c</w:t>
-            </w:r>
-            <w:r>
-              <w:t>reate_</w:t>
-            </w:r>
-            <w:proofErr w:type="gramStart"/>
-            <w:r>
-              <w:t>user</w:t>
-            </w:r>
-            <w:proofErr w:type="spellEnd"/>
-            <w:r>
-              <w:t>(</w:t>
-            </w:r>
-            <w:proofErr w:type="gramEnd"/>
-            <w:r>
-              <w:t>)</w:t>
+            <w:r>
+              <w:t>Password</w:t>
             </w:r>
           </w:p>
+        </w:tc>
+        <w:tc>
+          <w:tcPr>
+            <w:tcW w:w="1502" w:type="dxa"/>
+          </w:tcPr>
           <w:p>
-            <w:proofErr w:type="spellStart"/>
-            <w:r>
-              <w:t>d</w:t>
-            </w:r>
-            <w:r>
-              <w:t>elete_user</w:t>
-            </w:r>
-            <w:proofErr w:type="spellEnd"/>
-            <w:r>
-              <w:t>()</w:t>
+            <w:r>
+              <w:t>Text</w:t>
+            </w:r>
+          </w:p>
+        </w:tc>
+        <w:tc>
+          <w:tcPr>
+            <w:tcW w:w="1503" w:type="dxa"/>
+          </w:tcPr>
+          <w:p/>
+        </w:tc>
+        <w:tc>
+          <w:tcPr>
+            <w:tcW w:w="1503" w:type="dxa"/>
+          </w:tcPr>
+          <w:p>
+            <w:r>
+              <w:t>Not null</w:t>
+            </w:r>
+          </w:p>
+        </w:tc>
+        <w:tc>
+          <w:tcPr>
+            <w:tcW w:w="1503" w:type="dxa"/>
+          </w:tcPr>
+          <w:p>
+            <w:r>
+              <w:t>Hashed password stored</w:t>
+            </w:r>
+          </w:p>
+        </w:tc>
+        <w:tc>
+          <w:tcPr>
+            <w:tcW w:w="1503" w:type="dxa"/>
+          </w:tcPr>
+          <w:p>
+            <w:r>
+              <w:t>36,50,98,36,49</w:t>
+            </w:r>
+            <w:r>
+              <w:t>,</w:t>
             </w:r>
             <w:r>
               <w:br/>
-            </w:r>
-            <w:proofErr w:type="spellStart"/>
-            <w:r>
-              <w:t>go_</w:t>
-            </w:r>
-            <w:proofErr w:type="gramStart"/>
-            <w:r>
-              <w:t>back</w:t>
-            </w:r>
-            <w:proofErr w:type="spellEnd"/>
-            <w:r>
-              <w:t>(</w:t>
-            </w:r>
-            <w:proofErr w:type="gramEnd"/>
-            <w:r>
-              <w:t>)</w:t>
+              <w:t>50, …</w:t>
             </w:r>
           </w:p>
         </w:tc>
       </w:tr>
     </w:tbl>
+    <w:p/>
+    <w:p>
+      <w:r>
+        <w:t>Highscores table</w:t>
+      </w:r>
+    </w:p>
+    <w:tbl>
+      <w:tblPr>
+        <w:tblStyle w:val="TableGrid"/>
+        <w:tblW w:w="0" w:type="auto"/>
+        <w:tblLook w:val="04A0" w:firstRow="1" w:lastRow="0" w:firstColumn="1" w:lastColumn="0" w:noHBand="0" w:noVBand="1"/>
+      </w:tblPr>
+      <w:tblGrid>
+        <w:gridCol w:w="1389"/>
+        <w:gridCol w:w="1414"/>
+        <w:gridCol w:w="1403"/>
+        <w:gridCol w:w="1547"/>
+        <w:gridCol w:w="1794"/>
+        <w:gridCol w:w="1469"/>
+      </w:tblGrid>
+      <w:tr>
+        <w:tc>
+          <w:tcPr>
+            <w:tcW w:w="1502" w:type="dxa"/>
+          </w:tcPr>
+          <w:p>
+            <w:pPr>
+              <w:rPr>
+                <w:rStyle w:val="Strong"/>
+              </w:rPr>
+            </w:pPr>
+            <w:r>
+              <w:rPr>
+                <w:rStyle w:val="Strong"/>
+              </w:rPr>
+              <w:t>Field</w:t>
+            </w:r>
+          </w:p>
+        </w:tc>
+        <w:tc>
+          <w:tcPr>
+            <w:tcW w:w="1502" w:type="dxa"/>
+          </w:tcPr>
+          <w:p>
+            <w:pPr>
+              <w:rPr>
+                <w:rStyle w:val="Strong"/>
+              </w:rPr>
+            </w:pPr>
+            <w:r>
+              <w:rPr>
+                <w:rStyle w:val="Strong"/>
+              </w:rPr>
+              <w:t>Data type</w:t>
+            </w:r>
+          </w:p>
+        </w:tc>
+        <w:tc>
+          <w:tcPr>
+            <w:tcW w:w="1503" w:type="dxa"/>
+          </w:tcPr>
+          <w:p>
+            <w:pPr>
+              <w:rPr>
+                <w:rStyle w:val="Strong"/>
+              </w:rPr>
+            </w:pPr>
+            <w:r>
+              <w:rPr>
+                <w:rStyle w:val="Strong"/>
+              </w:rPr>
+              <w:t>Length</w:t>
+            </w:r>
+          </w:p>
+        </w:tc>
+        <w:tc>
+          <w:tcPr>
+            <w:tcW w:w="1503" w:type="dxa"/>
+          </w:tcPr>
+          <w:p>
+            <w:pPr>
+              <w:rPr>
+                <w:rStyle w:val="Strong"/>
+              </w:rPr>
+            </w:pPr>
+            <w:r>
+              <w:rPr>
+                <w:rStyle w:val="Strong"/>
+              </w:rPr>
+              <w:t>Validation</w:t>
+            </w:r>
+          </w:p>
+        </w:tc>
+        <w:tc>
+          <w:tcPr>
+            <w:tcW w:w="1503" w:type="dxa"/>
+          </w:tcPr>
+          <w:p>
+            <w:pPr>
+              <w:rPr>
+                <w:rStyle w:val="Strong"/>
+              </w:rPr>
+            </w:pPr>
+            <w:r>
+              <w:rPr>
+                <w:rStyle w:val="Strong"/>
+              </w:rPr>
+              <w:t>Comment</w:t>
+            </w:r>
+          </w:p>
+        </w:tc>
+        <w:tc>
+          <w:tcPr>
+            <w:tcW w:w="1503" w:type="dxa"/>
+          </w:tcPr>
+          <w:p>
+            <w:pPr>
+              <w:rPr>
+                <w:rStyle w:val="Strong"/>
+              </w:rPr>
+            </w:pPr>
+            <w:r>
+              <w:rPr>
+                <w:rStyle w:val="Strong"/>
+              </w:rPr>
+              <w:t>Example</w:t>
+            </w:r>
+          </w:p>
+        </w:tc>
+      </w:tr>
+      <w:tr>
+        <w:tc>
+          <w:tcPr>
+            <w:tcW w:w="1502" w:type="dxa"/>
+          </w:tcPr>
+          <w:p>
+            <w:r>
+              <w:t>ID</w:t>
+            </w:r>
+          </w:p>
+        </w:tc>
+        <w:tc>
+          <w:tcPr>
+            <w:tcW w:w="1502" w:type="dxa"/>
+          </w:tcPr>
+          <w:p>
+            <w:r>
+              <w:t>Int</w:t>
+            </w:r>
+          </w:p>
+        </w:tc>
+        <w:tc>
+          <w:tcPr>
+            <w:tcW w:w="1503" w:type="dxa"/>
+          </w:tcPr>
+          <w:p/>
+        </w:tc>
+        <w:tc>
+          <w:tcPr>
+            <w:tcW w:w="1503" w:type="dxa"/>
+          </w:tcPr>
+          <w:p>
+            <w:r>
+              <w:t xml:space="preserve">Primary key field, </w:t>
+            </w:r>
+            <w:r>
+              <w:t>autoincrement</w:t>
+            </w:r>
+          </w:p>
+        </w:tc>
+        <w:tc>
+          <w:tcPr>
+            <w:tcW w:w="1503" w:type="dxa"/>
+          </w:tcPr>
+          <w:p>
+            <w:r>
+              <w:t>Autoincremented to avoid the same ID appearing twice.</w:t>
+            </w:r>
+          </w:p>
+        </w:tc>
+        <w:tc>
+          <w:tcPr>
+            <w:tcW w:w="1503" w:type="dxa"/>
+          </w:tcPr>
+          <w:p>
+            <w:r>
+              <w:t>5</w:t>
+            </w:r>
+          </w:p>
+        </w:tc>
+      </w:tr>
+      <w:tr>
+        <w:tc>
+          <w:tcPr>
+            <w:tcW w:w="1502" w:type="dxa"/>
+          </w:tcPr>
+          <w:p>
+            <w:r>
+              <w:t xml:space="preserve">Name </w:t>
+            </w:r>
+          </w:p>
+        </w:tc>
+        <w:tc>
+          <w:tcPr>
+            <w:tcW w:w="1502" w:type="dxa"/>
+          </w:tcPr>
+          <w:p>
+            <w:r>
+              <w:t>Varchar</w:t>
+            </w:r>
+          </w:p>
+        </w:tc>
+        <w:tc>
+          <w:tcPr>
+            <w:tcW w:w="1503" w:type="dxa"/>
+          </w:tcPr>
+          <w:p>
+            <w:r>
+              <w:t>255</w:t>
+            </w:r>
+          </w:p>
+        </w:tc>
+        <w:tc>
+          <w:tcPr>
+            <w:tcW w:w="1503" w:type="dxa"/>
+          </w:tcPr>
+          <w:p>
+            <w:r>
+              <w:t>Not null</w:t>
+            </w:r>
+          </w:p>
+        </w:tc>
+        <w:tc>
+          <w:tcPr>
+            <w:tcW w:w="1503" w:type="dxa"/>
+          </w:tcPr>
+          <w:p>
+            <w:r>
+              <w:t>Foreign key field from the Users table.</w:t>
+            </w:r>
+          </w:p>
+        </w:tc>
+        <w:tc>
+          <w:tcPr>
+            <w:tcW w:w="1503" w:type="dxa"/>
+          </w:tcPr>
+          <w:p>
+            <w:r>
+              <w:t>Louis_125</w:t>
+            </w:r>
+          </w:p>
+        </w:tc>
+      </w:tr>
+      <w:tr>
+        <w:tc>
+          <w:tcPr>
+            <w:tcW w:w="1502" w:type="dxa"/>
+          </w:tcPr>
+          <w:p>
+            <w:r>
+              <w:t xml:space="preserve">Score </w:t>
+            </w:r>
+          </w:p>
+        </w:tc>
+        <w:tc>
+          <w:tcPr>
+            <w:tcW w:w="1502" w:type="dxa"/>
+          </w:tcPr>
+          <w:p>
+            <w:r>
+              <w:t>Int</w:t>
+            </w:r>
+          </w:p>
+        </w:tc>
+        <w:tc>
+          <w:tcPr>
+            <w:tcW w:w="1503" w:type="dxa"/>
+          </w:tcPr>
+          <w:p/>
+        </w:tc>
+        <w:tc>
+          <w:tcPr>
+            <w:tcW w:w="1503" w:type="dxa"/>
+          </w:tcPr>
+          <w:p>
+            <w:r>
+              <w:t>Not null, not &lt; 0, not &gt; 9999999</w:t>
+            </w:r>
+          </w:p>
+        </w:tc>
+        <w:tc>
+          <w:tcPr>
+            <w:tcW w:w="1503" w:type="dxa"/>
+          </w:tcPr>
+          <w:p>
+            <w:r>
+              <w:t>The player’s score stored as integer. It can’t be negative or too high.</w:t>
+            </w:r>
+          </w:p>
+        </w:tc>
+        <w:tc>
+          <w:tcPr>
+            <w:tcW w:w="1503" w:type="dxa"/>
+          </w:tcPr>
+          <w:p>
+            <w:r>
+              <w:t>6500</w:t>
+            </w:r>
+          </w:p>
+        </w:tc>
+      </w:tr>
+      <w:tr>
+        <w:tc>
+          <w:tcPr>
+            <w:tcW w:w="1502" w:type="dxa"/>
+          </w:tcPr>
+          <w:p>
+            <w:r>
+              <w:t>Date</w:t>
+            </w:r>
+          </w:p>
+        </w:tc>
+        <w:tc>
+          <w:tcPr>
+            <w:tcW w:w="1502" w:type="dxa"/>
+          </w:tcPr>
+          <w:p>
+            <w:r>
+              <w:t>Text</w:t>
+            </w:r>
+          </w:p>
+        </w:tc>
+        <w:tc>
+          <w:tcPr>
+            <w:tcW w:w="1503" w:type="dxa"/>
+          </w:tcPr>
+          <w:p>
+            <w:r>
+              <w:t>16</w:t>
+            </w:r>
+          </w:p>
+        </w:tc>
+        <w:tc>
+          <w:tcPr>
+            <w:tcW w:w="1503" w:type="dxa"/>
+          </w:tcPr>
+          <w:p>
+            <w:r>
+              <w:t>Not null</w:t>
+            </w:r>
+          </w:p>
+        </w:tc>
+        <w:tc>
+          <w:tcPr>
+            <w:tcW w:w="1503" w:type="dxa"/>
+          </w:tcPr>
+          <w:p>
+            <w:r>
+              <w:t>Date the score was achieved</w:t>
+            </w:r>
+          </w:p>
+        </w:tc>
+        <w:tc>
+          <w:tcPr>
+            <w:tcW w:w="1503" w:type="dxa"/>
+          </w:tcPr>
+          <w:p>
+            <w:r>
+              <w:t>01/10/2022</w:t>
+            </w:r>
+          </w:p>
+        </w:tc>
+      </w:tr>
+    </w:tbl>
+    <w:p/>
+    <w:p/>
+    <w:p/>
+    <w:p/>
+    <w:p>
+      <w:pPr>
+        <w:pStyle w:val="Heading3"/>
+      </w:pPr>
+      <w:bookmarkStart w:id="42" w:name="_Toc116642024"/>
+      <w:commentRangeStart w:id="43"/>
+      <w:r>
+        <w:t>2.4.3 Entity Relationship Diagram</w:t>
+      </w:r>
+      <w:bookmarkEnd w:id="41"/>
+      <w:r>
+        <w:t xml:space="preserve"> </w:t>
+      </w:r>
+      <w:commentRangeEnd w:id="43"/>
+      <w:r>
+        <w:rPr>
+          <w:rStyle w:val="CommentReference"/>
+          <w:rFonts w:asciiTheme="minorHAnsi" w:eastAsiaTheme="minorHAnsi" w:hAnsiTheme="minorHAnsi" w:cstheme="minorBidi"/>
+          <w:b w:val="0"/>
+          <w:color w:val="auto"/>
+        </w:rPr>
+        <w:commentReference w:id="43"/>
+      </w:r>
+      <w:bookmarkEnd w:id="42"/>
+    </w:p>
+    <w:p/>
+    <w:p/>
+    <w:p>
+      <w:r>
+        <w:rPr>
+          <w:noProof/>
+        </w:rPr>
+        <mc:AlternateContent>
+          <mc:Choice Requires="wps">
+            <w:drawing>
+              <wp:anchor distT="0" distB="0" distL="114300" distR="114300" simplePos="0" relativeHeight="251740160" behindDoc="0" locked="0" layoutInCell="1" allowOverlap="1" wp14:anchorId="7CCB475B" wp14:editId="781A7097">
+                <wp:simplePos x="0" y="0"/>
+                <wp:positionH relativeFrom="column">
+                  <wp:posOffset>2771775</wp:posOffset>
+                </wp:positionH>
+                <wp:positionV relativeFrom="paragraph">
+                  <wp:posOffset>4445</wp:posOffset>
+                </wp:positionV>
+                <wp:extent cx="328613" cy="271463"/>
+                <wp:effectExtent l="0" t="0" r="0" b="0"/>
+                <wp:wrapNone/>
+                <wp:docPr id="58" name="Text Box 58"/>
+                <wp:cNvGraphicFramePr/>
+                <a:graphic xmlns:a="http://schemas.openxmlformats.org/drawingml/2006/main">
+                  <a:graphicData uri="http://schemas.microsoft.com/office/word/2010/wordprocessingShape">
+                    <wps:wsp>
+                      <wps:cNvSpPr txBox="1"/>
+                      <wps:spPr>
+                        <a:xfrm>
+                          <a:off x="0" y="0"/>
+                          <a:ext cx="328613" cy="271463"/>
+                        </a:xfrm>
+                        <a:prstGeom prst="rect">
+                          <a:avLst/>
+                        </a:prstGeom>
+                        <a:noFill/>
+                        <a:ln w="6350">
+                          <a:noFill/>
+                        </a:ln>
+                      </wps:spPr>
+                      <wps:txbx>
+                        <w:txbxContent>
+                          <w:p>
+                            <w:pPr>
+                              <w:rPr>
+                                <w:lang w:val="en-US"/>
+                              </w:rPr>
+                            </w:pPr>
+                            <w:r>
+                              <w:rPr>
+                                <w:lang w:val="en-US"/>
+                              </w:rPr>
+                              <w:t>∞</w:t>
+                            </w:r>
+                          </w:p>
+                        </w:txbxContent>
+                      </wps:txbx>
+                      <wps:bodyPr rot="0" spcFirstLastPara="0" vertOverflow="overflow" horzOverflow="overflow" vert="horz" wrap="square" lIns="91440" tIns="45720" rIns="91440" bIns="45720" numCol="1" spcCol="0" rtlCol="0" fromWordArt="0" anchor="t" anchorCtr="0" forceAA="0" compatLnSpc="1">
+                        <a:prstTxWarp prst="textNoShape">
+                          <a:avLst/>
+                        </a:prstTxWarp>
+                        <a:noAutofit/>
+                      </wps:bodyPr>
+                    </wps:wsp>
+                  </a:graphicData>
+                </a:graphic>
+                <wp14:sizeRelH relativeFrom="margin">
+                  <wp14:pctWidth>0</wp14:pctWidth>
+                </wp14:sizeRelH>
+                <wp14:sizeRelV relativeFrom="margin">
+                  <wp14:pctHeight>0</wp14:pctHeight>
+                </wp14:sizeRelV>
+              </wp:anchor>
+            </w:drawing>
+          </mc:Choice>
+          <mc:Fallback>
+            <w:pict>
+              <v:shape w14:anchorId="7CCB475B" id="Text Box 58" o:spid="_x0000_s1041" type="#_x0000_t202" style="position:absolute;margin-left:218.25pt;margin-top:.35pt;width:25.9pt;height:21.4pt;z-index:251740160;visibility:visible;mso-wrap-style:square;mso-width-percent:0;mso-height-percent:0;mso-wrap-distance-left:9pt;mso-wrap-distance-top:0;mso-wrap-distance-right:9pt;mso-wrap-distance-bottom:0;mso-position-horizontal:absolute;mso-position-horizontal-relative:text;mso-position-vertical:absolute;mso-position-vertical-relative:text;mso-width-percent:0;mso-height-percent:0;mso-width-relative:margin;mso-height-relative:margin;v-text-anchor:top" o:gfxdata="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" filled="f" stroked="f" strokeweight=".5pt">
+                <v:textbox>
+                  <w:txbxContent>
+                    <w:p>
+                      <w:pPr>
+                        <w:rPr>
+                          <w:lang w:val="en-US"/>
+                        </w:rPr>
+                      </w:pPr>
+                      <w:r>
+                        <w:rPr>
+                          <w:lang w:val="en-US"/>
+                        </w:rPr>
+                        <w:t>∞</w:t>
+                      </w:r>
+                    </w:p>
+                  </w:txbxContent>
+                </v:textbox>
+              </v:shape>
+            </w:pict>
+          </mc:Fallback>
+        </mc:AlternateContent>
+      </w:r>
+      <w:r>
+        <w:rPr>
+          <w:noProof/>
+        </w:rPr>
+        <mc:AlternateContent>
+          <mc:Choice Requires="wps">
+            <w:drawing>
+              <wp:anchor distT="0" distB="0" distL="114300" distR="114300" simplePos="0" relativeHeight="251738112" behindDoc="0" locked="0" layoutInCell="1" allowOverlap="1" wp14:anchorId="45C00DC8" wp14:editId="72D32802">
+                <wp:simplePos x="0" y="0"/>
+                <wp:positionH relativeFrom="column">
+                  <wp:posOffset>2114550</wp:posOffset>
+                </wp:positionH>
+                <wp:positionV relativeFrom="paragraph">
+                  <wp:posOffset>56515</wp:posOffset>
+                </wp:positionV>
+                <wp:extent cx="328613" cy="271463"/>
+                <wp:effectExtent l="0" t="0" r="0" b="0"/>
+                <wp:wrapNone/>
+                <wp:docPr id="57" name="Text Box 57"/>
+                <wp:cNvGraphicFramePr/>
+                <a:graphic xmlns:a="http://schemas.openxmlformats.org/drawingml/2006/main">
+                  <a:graphicData uri="http://schemas.microsoft.com/office/word/2010/wordprocessingShape">
+                    <wps:wsp>
+                      <wps:cNvSpPr txBox="1"/>
+                      <wps:spPr>
+                        <a:xfrm>
+                          <a:off x="0" y="0"/>
+                          <a:ext cx="328613" cy="271463"/>
+                        </a:xfrm>
+                        <a:prstGeom prst="rect">
+                          <a:avLst/>
+                        </a:prstGeom>
+                        <a:noFill/>
+                        <a:ln w="6350">
+                          <a:noFill/>
+                        </a:ln>
+                      </wps:spPr>
+                      <wps:txbx>
+                        <w:txbxContent>
+                          <w:p>
+                            <w:pPr>
+                              <w:rPr>
+                                <w:lang w:val="en-US"/>
+                              </w:rPr>
+                            </w:pPr>
+                            <w:r>
+                              <w:rPr>
+                                <w:lang w:val="en-US"/>
+                              </w:rPr>
+                              <w:t>1</w:t>
+                            </w:r>
+                          </w:p>
+                        </w:txbxContent>
+                      </wps:txbx>
+                      <wps:bodyPr rot="0" spcFirstLastPara="0" vertOverflow="overflow" horzOverflow="overflow" vert="horz" wrap="square" lIns="91440" tIns="45720" rIns="91440" bIns="45720" numCol="1" spcCol="0" rtlCol="0" fromWordArt="0" anchor="t" anchorCtr="0" forceAA="0" compatLnSpc="1">
+                        <a:prstTxWarp prst="textNoShape">
+                          <a:avLst/>
+                        </a:prstTxWarp>
+                        <a:noAutofit/>
+                      </wps:bodyPr>
+                    </wps:wsp>
+                  </a:graphicData>
+                </a:graphic>
+                <wp14:sizeRelH relativeFrom="margin">
+                  <wp14:pctWidth>0</wp14:pctWidth>
+                </wp14:sizeRelH>
+                <wp14:sizeRelV relativeFrom="margin">
+                  <wp14:pctHeight>0</wp14:pctHeight>
+                </wp14:sizeRelV>
+              </wp:anchor>
+            </w:drawing>
+          </mc:Choice>
+          <mc:Fallback>
+            <w:pict>
+              <v:shape w14:anchorId="45C00DC8" id="Text Box 57" o:spid="_x0000_s1042" type="#_x0000_t202" style="position:absolute;margin-left:166.5pt;margin-top:4.45pt;width:25.9pt;height:21.4pt;z-index:251738112;visibility:visible;mso-wrap-style:square;mso-width-percent:0;mso-height-percent:0;mso-wrap-distance-left:9pt;mso-wrap-distance-top:0;mso-wrap-distance-right:9pt;mso-wrap-distance-bottom:0;mso-position-horizontal:absolute;mso-position-horizontal-relative:text;mso-position-vertical:absolute;mso-position-vertical-relative:text;mso-width-percent:0;mso-height-percent:0;mso-width-relative:margin;mso-height-relative:margin;v-text-anchor:top" o:gfxdata="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" filled="f" stroked="f" strokeweight=".5pt">
+                <v:textbox>
+                  <w:txbxContent>
+                    <w:p>
+                      <w:pPr>
+                        <w:rPr>
+                          <w:lang w:val="en-US"/>
+                        </w:rPr>
+                      </w:pPr>
+                      <w:r>
+                        <w:rPr>
+                          <w:lang w:val="en-US"/>
+                        </w:rPr>
+                        <w:t>1</w:t>
+                      </w:r>
+                    </w:p>
+                  </w:txbxContent>
+                </v:textbox>
+              </v:shape>
+            </w:pict>
+          </mc:Fallback>
+        </mc:AlternateContent>
+      </w:r>
+      <w:r>
+        <w:rPr>
+          <w:noProof/>
+        </w:rPr>
+        <mc:AlternateContent>
+          <mc:Choice Requires="wps">
+            <w:drawing>
+              <wp:anchor distT="0" distB="0" distL="114300" distR="114300" simplePos="0" relativeHeight="251737088" behindDoc="0" locked="0" layoutInCell="1" allowOverlap="1" wp14:anchorId="638814D9" wp14:editId="216D005B">
+                <wp:simplePos x="0" y="0"/>
+                <wp:positionH relativeFrom="column">
+                  <wp:posOffset>2816226</wp:posOffset>
+                </wp:positionH>
+                <wp:positionV relativeFrom="paragraph">
+                  <wp:posOffset>254000</wp:posOffset>
+                </wp:positionV>
+                <wp:extent cx="254000" cy="104775"/>
+                <wp:effectExtent l="0" t="0" r="31750" b="28575"/>
+                <wp:wrapNone/>
+                <wp:docPr id="56" name="Straight Connector 56"/>
+                <wp:cNvGraphicFramePr/>
+                <a:graphic xmlns:a="http://schemas.openxmlformats.org/drawingml/2006/main">
+                  <a:graphicData uri="http://schemas.microsoft.com/office/word/2010/wordprocessingShape">
+                    <wps:wsp>
+                      <wps:cNvCnPr/>
+                      <wps:spPr>
+                        <a:xfrm>
+                          <a:off x="0" y="0"/>
+                          <a:ext cx="254000" cy="104775"/>
+                        </a:xfrm>
+                        <a:prstGeom prst="line">
+                          <a:avLst/>
+                        </a:prstGeom>
+                      </wps:spPr>
+                      <wps:style>
+                        <a:lnRef idx="2">
+                          <a:schemeClr val="dk1"/>
+                        </a:lnRef>
+                        <a:fillRef idx="0">
+                          <a:schemeClr val="dk1"/>
+                        </a:fillRef>
+                        <a:effectRef idx="1">
+                          <a:schemeClr val="dk1"/>
+                        </a:effectRef>
+                        <a:fontRef idx="minor">
+                          <a:schemeClr val="tx1"/>
+                        </a:fontRef>
+                      </wps:style>
+                      <wps:bodyPr/>
+                    </wps:wsp>
+                  </a:graphicData>
+                </a:graphic>
+                <wp14:sizeRelH relativeFrom="margin">
+                  <wp14:pctWidth>0</wp14:pctWidth>
+                </wp14:sizeRelH>
+                <wp14:sizeRelV relativeFrom="margin">
+                  <wp14:pctHeight>0</wp14:pctHeight>
+                </wp14:sizeRelV>
+              </wp:anchor>
+            </w:drawing>
+          </mc:Choice>
+          <mc:Fallback>
+            <w:pict>
+              <v:line w14:anchorId="3E6A9C83" id="Straight Connector 56" o:spid="_x0000_s1026" style="position:absolute;z-index:251737088;visibility:visible;mso-wrap-style:square;mso-width-percent:0;mso-height-percent:0;mso-wrap-distance-left:9pt;mso-wrap-distance-top:0;mso-wrap-distance-right:9pt;mso-wrap-distance-bottom:0;mso-position-horizontal:absolute;mso-position-horizontal-relative:text;mso-position-vertical:absolute;mso-position-vertical-relative:text;mso-width-percent:0;mso-height-percent:0;mso-width-relative:margin;mso-height-relative:margin" from="221.75pt,20pt" to="241.75pt,28.25pt" o:gfxdata="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" strokecolor="black [3200]" strokeweight="1pt">
+                <v:stroke joinstyle="miter"/>
+              </v:line>
+            </w:pict>
+          </mc:Fallback>
+        </mc:AlternateContent>
+      </w:r>
+      <w:r>
+        <w:rPr>
+          <w:noProof/>
+        </w:rPr>
+        <mc:AlternateContent>
+          <mc:Choice Requires="wps">
+            <w:drawing>
+              <wp:anchor distT="0" distB="0" distL="114300" distR="114300" simplePos="0" relativeHeight="251735040" behindDoc="0" locked="0" layoutInCell="1" allowOverlap="1" wp14:anchorId="55416FB0" wp14:editId="4A1068AE">
+                <wp:simplePos x="0" y="0"/>
+                <wp:positionH relativeFrom="column">
+                  <wp:posOffset>2803525</wp:posOffset>
+                </wp:positionH>
+                <wp:positionV relativeFrom="paragraph">
+                  <wp:posOffset>133350</wp:posOffset>
+                </wp:positionV>
+                <wp:extent cx="269875" cy="120650"/>
+                <wp:effectExtent l="0" t="0" r="34925" b="31750"/>
+                <wp:wrapNone/>
+                <wp:docPr id="55" name="Straight Connector 55"/>
+                <wp:cNvGraphicFramePr/>
+                <a:graphic xmlns:a="http://schemas.openxmlformats.org/drawingml/2006/main">
+                  <a:graphicData uri="http://schemas.microsoft.com/office/word/2010/wordprocessingShape">
+                    <wps:wsp>
+                      <wps:cNvCnPr/>
+                      <wps:spPr>
+                        <a:xfrm flipV="1">
+                          <a:off x="0" y="0"/>
+                          <a:ext cx="269875" cy="120650"/>
+                        </a:xfrm>
+                        <a:prstGeom prst="line">
+                          <a:avLst/>
+                        </a:prstGeom>
+                      </wps:spPr>
+                      <wps:style>
+                        <a:lnRef idx="2">
+                          <a:schemeClr val="dk1"/>
+                        </a:lnRef>
+                        <a:fillRef idx="0">
+                          <a:schemeClr val="dk1"/>
+                        </a:fillRef>
+                        <a:effectRef idx="1">
+                          <a:schemeClr val="dk1"/>
+                        </a:effectRef>
+                        <a:fontRef idx="minor">
+                          <a:schemeClr val="tx1"/>
+                        </a:fontRef>
+                      </wps:style>
+                      <wps:bodyPr/>
+                    </wps:wsp>
+                  </a:graphicData>
+                </a:graphic>
+                <wp14:sizeRelH relativeFrom="margin">
+                  <wp14:pctWidth>0</wp14:pctWidth>
+                </wp14:sizeRelH>
+                <wp14:sizeRelV relativeFrom="margin">
+                  <wp14:pctHeight>0</wp14:pctHeight>
+                </wp14:sizeRelV>
+              </wp:anchor>
+            </w:drawing>
+          </mc:Choice>
+          <mc:Fallback>
+            <w:pict>
+              <v:line w14:anchorId="729E1D25" id="Straight Connector 55" o:spid="_x0000_s1026" style="position:absolute;flip:y;z-index:251735040;visibility:visible;mso-wrap-style:square;mso-width-percent:0;mso-height-percent:0;mso-wrap-distance-left:9pt;mso-wrap-distance-top:0;mso-wrap-distance-right:9pt;mso-wrap-distance-bottom:0;mso-position-horizontal:absolute;mso-position-horizontal-relative:text;mso-position-vertical:absolute;mso-position-vertical-relative:text;mso-width-percent:0;mso-height-percent:0;mso-width-relative:margin;mso-height-relative:margin" from="220.75pt,10.5pt" to="242pt,20pt" o:gfxdata="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" strokecolor="black [3200]" strokeweight="1pt">
+                <v:stroke joinstyle="miter"/>
+              </v:line>
+            </w:pict>
+          </mc:Fallback>
+        </mc:AlternateContent>
+      </w:r>
+      <w:r>
+        <w:rPr>
+          <w:noProof/>
+        </w:rPr>
+        <mc:AlternateContent>
+          <mc:Choice Requires="wps">
+            <w:drawing>
+              <wp:anchor distT="0" distB="0" distL="114300" distR="114300" simplePos="0" relativeHeight="251731968" behindDoc="0" locked="0" layoutInCell="1" allowOverlap="1" wp14:anchorId="24DAF581" wp14:editId="3218A54D">
+                <wp:simplePos x="0" y="0"/>
+                <wp:positionH relativeFrom="column">
+                  <wp:posOffset>3074149</wp:posOffset>
+                </wp:positionH>
+                <wp:positionV relativeFrom="paragraph">
+                  <wp:posOffset>1270</wp:posOffset>
+                </wp:positionV>
+                <wp:extent cx="979170" cy="521970"/>
+                <wp:effectExtent l="0" t="0" r="11430" b="11430"/>
+                <wp:wrapNone/>
+                <wp:docPr id="53" name="Rectangle: Rounded Corners 53"/>
+                <wp:cNvGraphicFramePr/>
+                <a:graphic xmlns:a="http://schemas.openxmlformats.org/drawingml/2006/main">
+                  <a:graphicData uri="http://schemas.microsoft.com/office/word/2010/wordprocessingShape">
+                    <wps:wsp>
+                      <wps:cNvSpPr/>
+                      <wps:spPr>
+                        <a:xfrm>
+                          <a:off x="0" y="0"/>
+                          <a:ext cx="979170" cy="521970"/>
+                        </a:xfrm>
+                        <a:prstGeom prst="roundRect">
+                          <a:avLst/>
+                        </a:prstGeom>
+                        <a:solidFill>
+                          <a:schemeClr val="bg1"/>
+                        </a:solidFill>
+                        <a:ln>
+                          <a:solidFill>
+                            <a:schemeClr val="tx1"/>
+                          </a:solidFill>
+                        </a:ln>
+                      </wps:spPr>
+                      <wps:style>
+                        <a:lnRef idx="2">
+                          <a:schemeClr val="accent1">
+                            <a:shade val="50000"/>
+                          </a:schemeClr>
+                        </a:lnRef>
+                        <a:fillRef idx="1">
+                          <a:schemeClr val="accent1"/>
+                        </a:fillRef>
+                        <a:effectRef idx="0">
+                          <a:schemeClr val="accent1"/>
+                        </a:effectRef>
+                        <a:fontRef idx="minor">
+                          <a:schemeClr val="lt1"/>
+                        </a:fontRef>
+                      </wps:style>
+                      <wps:txbx>
+                        <w:txbxContent>
+                          <w:p>
+                            <w:pPr>
+                              <w:jc w:val="center"/>
+                              <w:rPr>
+                                <w:color w:val="000000" w:themeColor="text1"/>
+                                <w:lang w:val="en-US"/>
+                              </w:rPr>
+                            </w:pPr>
+                            <w:r>
+                              <w:rPr>
+                                <w:color w:val="000000" w:themeColor="text1"/>
+                                <w:lang w:val="en-US"/>
+                              </w:rPr>
+                              <w:t>Highscore</w:t>
+                            </w:r>
+                          </w:p>
+                        </w:txbxContent>
+                      </wps:txbx>
+                      <wps:bodyPr rot="0" spcFirstLastPara="0" vertOverflow="overflow" horzOverflow="overflow" vert="horz" wrap="square" lIns="91440" tIns="45720" rIns="91440" bIns="45720" numCol="1" spcCol="0" rtlCol="0" fromWordArt="0" anchor="ctr" anchorCtr="0" forceAA="0" compatLnSpc="1">
+                        <a:prstTxWarp prst="textNoShape">
+                          <a:avLst/>
+                        </a:prstTxWarp>
+                        <a:noAutofit/>
+                      </wps:bodyPr>
+                    </wps:wsp>
+                  </a:graphicData>
+                </a:graphic>
+                <wp14:sizeRelH relativeFrom="margin">
+                  <wp14:pctWidth>0</wp14:pctWidth>
+                </wp14:sizeRelH>
+                <wp14:sizeRelV relativeFrom="margin">
+                  <wp14:pctHeight>0</wp14:pctHeight>
+                </wp14:sizeRelV>
+              </wp:anchor>
+            </w:drawing>
+          </mc:Choice>
+          <mc:Fallback>
+            <w:pict>
+              <v:roundrect w14:anchorId="24DAF581" id="Rectangle: Rounded Corners 53" o:spid="_x0000_s1043" style="position:absolute;margin-left:242.05pt;margin-top:.1pt;width:77.1pt;height:41.1pt;z-index:251731968;visibility:visible;mso-wrap-style:square;mso-width-percent:0;mso-height-percent:0;mso-wrap-distance-left:9pt;mso-wrap-distance-top:0;mso-wrap-distance-right:9pt;mso-wrap-distance-bottom:0;mso-position-horizontal:absolute;mso-position-horizontal-relative:text;mso-position-vertical:absolute;mso-position-vertical-relative:text;mso-width-percent:0;mso-height-percent:0;mso-width-relative:margin;mso-height-relative:margin;v-text-anchor:middle" arcsize="10923f" o:gfxdata="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" fillcolor="white [3212]" strokecolor="black [3213]" strokeweight="1pt">
+                <v:stroke joinstyle="miter"/>
+                <v:textbox>
+                  <w:txbxContent>
+                    <w:p>
+                      <w:pPr>
+                        <w:jc w:val="center"/>
+                        <w:rPr>
+                          <w:color w:val="000000" w:themeColor="text1"/>
+                          <w:lang w:val="en-US"/>
+                        </w:rPr>
+                      </w:pPr>
+                      <w:r>
+                        <w:rPr>
+                          <w:color w:val="000000" w:themeColor="text1"/>
+                          <w:lang w:val="en-US"/>
+                        </w:rPr>
+                        <w:t>Highscore</w:t>
+                      </w:r>
+                    </w:p>
+                  </w:txbxContent>
+                </v:textbox>
+              </v:roundrect>
+            </w:pict>
+          </mc:Fallback>
+        </mc:AlternateContent>
+      </w:r>
+      <w:r>
+        <w:rPr>
+          <w:noProof/>
+        </w:rPr>
+        <mc:AlternateContent>
+          <mc:Choice Requires="wps">
+            <w:drawing>
+              <wp:anchor distT="0" distB="0" distL="114300" distR="114300" simplePos="0" relativeHeight="251732992" behindDoc="0" locked="0" layoutInCell="1" allowOverlap="1" wp14:anchorId="0E0B26C3" wp14:editId="135455B3">
+                <wp:simplePos x="0" y="0"/>
+                <wp:positionH relativeFrom="column">
+                  <wp:posOffset>2147570</wp:posOffset>
+                </wp:positionH>
+                <wp:positionV relativeFrom="paragraph">
+                  <wp:posOffset>255384</wp:posOffset>
+                </wp:positionV>
+                <wp:extent cx="934135" cy="0"/>
+                <wp:effectExtent l="0" t="0" r="0" b="0"/>
+                <wp:wrapNone/>
+                <wp:docPr id="54" name="Straight Connector 54"/>
+                <wp:cNvGraphicFramePr/>
+                <a:graphic xmlns:a="http://schemas.openxmlformats.org/drawingml/2006/main">
+                  <a:graphicData uri="http://schemas.microsoft.com/office/word/2010/wordprocessingShape">
+                    <wps:wsp>
+                      <wps:cNvCnPr/>
+                      <wps:spPr>
+                        <a:xfrm>
+                          <a:off x="0" y="0"/>
+                          <a:ext cx="934135" cy="0"/>
+                        </a:xfrm>
+                        <a:prstGeom prst="line">
+                          <a:avLst/>
+                        </a:prstGeom>
+                      </wps:spPr>
+                      <wps:style>
+                        <a:lnRef idx="2">
+                          <a:schemeClr val="dk1"/>
+                        </a:lnRef>
+                        <a:fillRef idx="0">
+                          <a:schemeClr val="dk1"/>
+                        </a:fillRef>
+                        <a:effectRef idx="1">
+                          <a:schemeClr val="dk1"/>
+                        </a:effectRef>
+                        <a:fontRef idx="minor">
+                          <a:schemeClr val="tx1"/>
+                        </a:fontRef>
+                      </wps:style>
+                      <wps:bodyPr/>
+                    </wps:wsp>
+                  </a:graphicData>
+                </a:graphic>
+                <wp14:sizeRelH relativeFrom="margin">
+                  <wp14:pctWidth>0</wp14:pctWidth>
+                </wp14:sizeRelH>
+                <wp14:sizeRelV relativeFrom="margin">
+                  <wp14:pctHeight>0</wp14:pctHeight>
+                </wp14:sizeRelV>
+              </wp:anchor>
+            </w:drawing>
+          </mc:Choice>
+          <mc:Fallback>
+            <w:pict>
+              <v:line w14:anchorId="1ED3893F" id="Straight Connector 54" o:spid="_x0000_s1026" style="position:absolute;z-index:251732992;visibility:visible;mso-wrap-style:square;mso-width-percent:0;mso-height-percent:0;mso-wrap-distance-left:9pt;mso-wrap-distance-top:0;mso-wrap-distance-right:9pt;mso-wrap-distance-bottom:0;mso-position-horizontal:absolute;mso-position-horizontal-relative:text;mso-position-vertical:absolute;mso-position-vertical-relative:text;mso-width-percent:0;mso-height-percent:0;mso-width-relative:margin;mso-height-relative:margin" from="169.1pt,20.1pt" to="242.65pt,20.1pt" o:gfxdata="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" strokecolor="black [3200]" strokeweight="1pt">
+                <v:stroke joinstyle="miter"/>
+              </v:line>
+            </w:pict>
+          </mc:Fallback>
+        </mc:AlternateContent>
+      </w:r>
+      <w:r>
+        <w:rPr>
+          <w:noProof/>
+        </w:rPr>
+        <mc:AlternateContent>
+          <mc:Choice Requires="wps">
+            <w:drawing>
+              <wp:anchor distT="0" distB="0" distL="114300" distR="114300" simplePos="0" relativeHeight="251729920" behindDoc="0" locked="0" layoutInCell="1" allowOverlap="1" wp14:anchorId="4170007F" wp14:editId="22AFAA3E">
+                <wp:simplePos x="0" y="0"/>
+                <wp:positionH relativeFrom="column">
+                  <wp:posOffset>1169332</wp:posOffset>
+                </wp:positionH>
+                <wp:positionV relativeFrom="paragraph">
+                  <wp:posOffset>3661</wp:posOffset>
+                </wp:positionV>
+                <wp:extent cx="979236" cy="521994"/>
+                <wp:effectExtent l="0" t="0" r="11430" b="11430"/>
+                <wp:wrapNone/>
+                <wp:docPr id="52" name="Rectangle: Rounded Corners 52"/>
+                <wp:cNvGraphicFramePr/>
+                <a:graphic xmlns:a="http://schemas.openxmlformats.org/drawingml/2006/main">
+                  <a:graphicData uri="http://schemas.microsoft.com/office/word/2010/wordprocessingShape">
+                    <wps:wsp>
+                      <wps:cNvSpPr/>
+                      <wps:spPr>
+                        <a:xfrm>
+                          <a:off x="0" y="0"/>
+                          <a:ext cx="979236" cy="521994"/>
+                        </a:xfrm>
+                        <a:prstGeom prst="roundRect">
+                          <a:avLst/>
+                        </a:prstGeom>
+                        <a:solidFill>
+                          <a:schemeClr val="bg1"/>
+                        </a:solidFill>
+                        <a:ln>
+                          <a:solidFill>
+                            <a:schemeClr val="tx1"/>
+                          </a:solidFill>
+                        </a:ln>
+                      </wps:spPr>
+                      <wps:style>
+                        <a:lnRef idx="2">
+                          <a:schemeClr val="accent1">
+                            <a:shade val="50000"/>
+                          </a:schemeClr>
+                        </a:lnRef>
+                        <a:fillRef idx="1">
+                          <a:schemeClr val="accent1"/>
+                        </a:fillRef>
+                        <a:effectRef idx="0">
+                          <a:schemeClr val="accent1"/>
+                        </a:effectRef>
+                        <a:fontRef idx="minor">
+                          <a:schemeClr val="lt1"/>
+                        </a:fontRef>
+                      </wps:style>
+                      <wps:txbx>
+                        <w:txbxContent>
+                          <w:p>
+                            <w:pPr>
+                              <w:jc w:val="center"/>
+                              <w:rPr>
+                                <w:color w:val="000000" w:themeColor="text1"/>
+                                <w:lang w:val="en-US"/>
+                              </w:rPr>
+                            </w:pPr>
+                            <w:r>
+                              <w:rPr>
+                                <w:color w:val="000000" w:themeColor="text1"/>
+                                <w:lang w:val="en-US"/>
+                              </w:rPr>
+                              <w:t>User</w:t>
+                            </w:r>
+                          </w:p>
+                        </w:txbxContent>
+                      </wps:txbx>
+                      <wps:bodyPr rot="0" spcFirstLastPara="0" vertOverflow="overflow" horzOverflow="overflow" vert="horz" wrap="square" lIns="91440" tIns="45720" rIns="91440" bIns="45720" numCol="1" spcCol="0" rtlCol="0" fromWordArt="0" anchor="ctr" anchorCtr="0" forceAA="0" compatLnSpc="1">
+                        <a:prstTxWarp prst="textNoShape">
+                          <a:avLst/>
+                        </a:prstTxWarp>
+                        <a:noAutofit/>
+                      </wps:bodyPr>
+                    </wps:wsp>
+                  </a:graphicData>
+                </a:graphic>
+                <wp14:sizeRelH relativeFrom="margin">
+                  <wp14:pctWidth>0</wp14:pctWidth>
+                </wp14:sizeRelH>
+                <wp14:sizeRelV relativeFrom="margin">
+                  <wp14:pctHeight>0</wp14:pctHeight>
+                </wp14:sizeRelV>
+              </wp:anchor>
+            </w:drawing>
+          </mc:Choice>
+          <mc:Fallback>
+            <w:pict>
+              <v:roundrect w14:anchorId="4170007F" id="Rectangle: Rounded Corners 52" o:spid="_x0000_s1044" style="position:absolute;margin-left:92.05pt;margin-top:.3pt;width:77.1pt;height:41.1pt;z-index:251729920;visibility:visible;mso-wrap-style:square;mso-width-percent:0;mso-height-percent:0;mso-wrap-distance-left:9pt;mso-wrap-distance-top:0;mso-wrap-distance-right:9pt;mso-wrap-distance-bottom:0;mso-position-horizontal:absolute;mso-position-horizontal-relative:text;mso-position-vertical:absolute;mso-position-vertical-relative:text;mso-width-percent:0;mso-height-percent:0;mso-width-relative:margin;mso-height-relative:margin;v-text-anchor:middle" arcsize="10923f" o:gfxdata="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" fillcolor="white [3212]" strokecolor="black [3213]" strokeweight="1pt">
+                <v:stroke joinstyle="miter"/>
+                <v:textbox>
+                  <w:txbxContent>
+                    <w:p>
+                      <w:pPr>
+                        <w:jc w:val="center"/>
+                        <w:rPr>
+                          <w:color w:val="000000" w:themeColor="text1"/>
+                          <w:lang w:val="en-US"/>
+                        </w:rPr>
+                      </w:pPr>
+                      <w:r>
+                        <w:rPr>
+                          <w:color w:val="000000" w:themeColor="text1"/>
+                          <w:lang w:val="en-US"/>
+                        </w:rPr>
+                        <w:t>User</w:t>
+                      </w:r>
+                    </w:p>
+                  </w:txbxContent>
+                </v:textbox>
+              </v:roundrect>
+            </w:pict>
+          </mc:Fallback>
+        </mc:AlternateContent>
+      </w:r>
+    </w:p>
+    <w:p/>
+    <w:p/>
+    <w:p/>
+    <w:p>
+      <w:r>
+        <w:t>The relationship between user and scores is one-to-many. This is because one user can set many different high scores but an individual score can only belong to one user. Therefore, one record in the Users table can match to many records in the Highscores table, with Username being a foreign key field in the Highscores table but a primary key field in the Users table.</w:t>
+      </w:r>
+      <w:r>
+        <w:t xml:space="preserve"> T</w:t>
+      </w:r>
+    </w:p>
+    <w:p/>
+    <w:p>
+      <w:pPr>
+        <w:pStyle w:val="Heading3"/>
+      </w:pPr>
+      <w:bookmarkStart w:id="44" w:name="_Toc516474202"/>
+      <w:bookmarkStart w:id="45" w:name="_Toc116642025"/>
+      <w:commentRangeStart w:id="46"/>
+      <w:r>
+        <w:t>2.4.4 SQL Pseudocode</w:t>
+      </w:r>
+      <w:bookmarkEnd w:id="44"/>
+      <w:r>
+        <w:t xml:space="preserve"> </w:t>
+      </w:r>
+      <w:commentRangeEnd w:id="46"/>
+      <w:r>
+        <w:rPr>
+          <w:rStyle w:val="CommentReference"/>
+          <w:rFonts w:asciiTheme="minorHAnsi" w:eastAsiaTheme="minorHAnsi" w:hAnsiTheme="minorHAnsi" w:cstheme="minorBidi"/>
+          <w:b w:val="0"/>
+          <w:color w:val="auto"/>
+        </w:rPr>
+        <w:commentReference w:id="46"/>
+      </w:r>
+      <w:bookmarkEnd w:id="45"/>
+    </w:p>
+    <w:p/>
+    <w:p>
+      <w:r>
+        <w:t xml:space="preserve">CREATE TABLE IF NOT EXISTS </w:t>
+      </w:r>
+      <w:proofErr w:type="gramStart"/>
+      <w:r>
+        <w:t>Users(</w:t>
+      </w:r>
+      <w:proofErr w:type="gramEnd"/>
+      <w:r>
+        <w:br/>
+      </w:r>
+      <w:r>
+        <w:tab/>
+        <w:t>Username VARCHAR(255) PRIMARY KEY NOT NULL,</w:t>
+      </w:r>
+      <w:r>
+        <w:br/>
+      </w:r>
+      <w:r>
+        <w:tab/>
+        <w:t>Password TEXT NOT NULL,</w:t>
+      </w:r>
+    </w:p>
+    <w:p/>
+    <w:p>
+      <w:r>
+        <w:t xml:space="preserve">CREATE TABLE IF NOT EXISTS </w:t>
+      </w:r>
+      <w:proofErr w:type="gramStart"/>
+      <w:r>
+        <w:t>Highscores(</w:t>
+      </w:r>
+      <w:proofErr w:type="gramEnd"/>
+      <w:r>
+        <w:br/>
+        <w:t xml:space="preserve"> </w:t>
+      </w:r>
+      <w:r>
+        <w:tab/>
+        <w:t>ID INTEGER PRIMARY KEY AUTOINCREMENT,</w:t>
+      </w:r>
+      <w:r>
+        <w:br/>
+        <w:t xml:space="preserve"> </w:t>
+      </w:r>
+      <w:r>
+        <w:tab/>
+        <w:t>Name VARCHAR(255) NOT NULL,</w:t>
+      </w:r>
+      <w:r>
+        <w:br/>
+      </w:r>
+      <w:r>
+        <w:tab/>
+        <w:t>Score INT NOT NULL,</w:t>
+      </w:r>
+      <w:r>
+        <w:br/>
+      </w:r>
+      <w:r>
+        <w:tab/>
+        <w:t>Date TEXT(16) NOT NULL,</w:t>
+      </w:r>
+      <w:r>
+        <w:br/>
+      </w:r>
+      <w:r>
+        <w:tab/>
+        <w:t>FOREIGN KEY (Name) REFERENCES Users(Username)</w:t>
+      </w:r>
+      <w:r>
+        <w:t>);</w:t>
+      </w:r>
+      <w:r>
+        <w:br/>
+      </w:r>
+      <w:r>
+        <w:tab/>
+      </w:r>
+      <w:r>
+        <w:br/>
+      </w:r>
+      <w:r>
+        <w:br/>
+      </w:r>
+      <w:r>
+        <w:br/>
+      </w:r>
+      <w:r>
+        <w:tab/>
+      </w:r>
+    </w:p>
+    <w:p/>
+    <w:p/>
+    <w:p/>
+    <w:p/>
     <w:p>
       <w:pPr>
         <w:rPr>
@@ -7509,7 +9318,731 @@
           <w:szCs w:val="26"/>
         </w:rPr>
       </w:pPr>
-    </w:p>
+      <w:bookmarkStart w:id="47" w:name="_Toc516474203"/>
+      <w:r>
+        <w:br w:type="page"/>
+      </w:r>
+    </w:p>
+    <w:p>
+      <w:pPr>
+        <w:pStyle w:val="Heading2"/>
+      </w:pPr>
+      <w:bookmarkStart w:id="48" w:name="_Toc116642026"/>
+      <w:commentRangeStart w:id="49"/>
+      <w:r>
+        <w:lastRenderedPageBreak/>
+        <w:t xml:space="preserve">2.5 </w:t>
+      </w:r>
+      <w:r>
+        <w:t xml:space="preserve">Design of </w:t>
+      </w:r>
+      <w:r>
+        <w:t xml:space="preserve">Main Parts </w:t>
+      </w:r>
+      <w:r>
+        <w:t>of the Solution</w:t>
+      </w:r>
+      <w:commentRangeEnd w:id="49"/>
+      <w:r>
+        <w:rPr>
+          <w:rStyle w:val="CommentReference"/>
+          <w:rFonts w:asciiTheme="minorHAnsi" w:eastAsiaTheme="minorHAnsi" w:hAnsiTheme="minorHAnsi" w:cstheme="minorBidi"/>
+          <w:b w:val="0"/>
+          <w:color w:val="auto"/>
+        </w:rPr>
+        <w:commentReference w:id="49"/>
+      </w:r>
+      <w:bookmarkEnd w:id="48"/>
+    </w:p>
+    <w:p/>
+    <w:p>
+      <w:commentRangeStart w:id="50"/>
+      <w:r>
+        <w:t>2.5.1 Part ONE</w:t>
+      </w:r>
+      <w:r>
+        <w:t xml:space="preserve"> - Login</w:t>
+      </w:r>
+      <w:r>
+        <w:t xml:space="preserve">:   </w:t>
+      </w:r>
+      <w:commentRangeEnd w:id="50"/>
+      <w:r>
+        <w:rPr>
+          <w:rStyle w:val="CommentReference"/>
+        </w:rPr>
+        <w:commentReference w:id="50"/>
+      </w:r>
+    </w:p>
+    <w:p>
+      <w:pPr>
+        <w:pStyle w:val="Heading3"/>
+      </w:pPr>
+      <w:bookmarkStart w:id="51" w:name="_Toc516474204"/>
+      <w:bookmarkEnd w:id="47"/>
+    </w:p>
+    <w:p>
+      <w:pPr>
+        <w:pStyle w:val="Heading3"/>
+      </w:pPr>
+    </w:p>
+    <w:p>
+      <w:pPr>
+        <w:pStyle w:val="Heading3"/>
+      </w:pPr>
+    </w:p>
+    <w:p>
+      <w:pPr>
+        <w:pStyle w:val="Heading3"/>
+      </w:pPr>
+      <w:bookmarkStart w:id="52" w:name="_Toc116642027"/>
+      <w:commentRangeStart w:id="53"/>
+      <w:r>
+        <w:t>2.5.1</w:t>
+      </w:r>
+      <w:r>
+        <w:t>.2</w:t>
+      </w:r>
+      <w:r>
+        <w:t xml:space="preserve"> Form Design and Layout</w:t>
+      </w:r>
+      <w:bookmarkEnd w:id="51"/>
+      <w:commentRangeEnd w:id="53"/>
+      <w:r>
+        <w:rPr>
+          <w:rStyle w:val="CommentReference"/>
+          <w:rFonts w:asciiTheme="minorHAnsi" w:eastAsiaTheme="minorHAnsi" w:hAnsiTheme="minorHAnsi" w:cstheme="minorBidi"/>
+          <w:b w:val="0"/>
+          <w:color w:val="auto"/>
+        </w:rPr>
+        <w:commentReference w:id="53"/>
+      </w:r>
+      <w:bookmarkEnd w:id="52"/>
+    </w:p>
+    <w:p/>
+    <w:p>
+      <w:r>
+        <w:rPr>
+          <w:noProof/>
+        </w:rPr>
+        <w:drawing>
+          <wp:anchor distT="0" distB="0" distL="114300" distR="114300" simplePos="0" relativeHeight="251741184" behindDoc="1" locked="0" layoutInCell="1" allowOverlap="1" wp14:anchorId="278D0389" wp14:editId="1FDB62B1">
+            <wp:simplePos x="0" y="0"/>
+            <wp:positionH relativeFrom="column">
+              <wp:posOffset>1828800</wp:posOffset>
+            </wp:positionH>
+            <wp:positionV relativeFrom="paragraph">
+              <wp:posOffset>6046</wp:posOffset>
+            </wp:positionV>
+            <wp:extent cx="2154398" cy="2162755"/>
+            <wp:effectExtent l="0" t="0" r="0" b="9525"/>
+            <wp:wrapNone/>
+            <wp:docPr id="59" name="Picture 59"/>
+            <wp:cNvGraphicFramePr>
+              <a:graphicFrameLocks xmlns:a="http://schemas.openxmlformats.org/drawingml/2006/main" noChangeAspect="1"/>
+            </wp:cNvGraphicFramePr>
+            <a:graphic xmlns:a="http://schemas.openxmlformats.org/drawingml/2006/main">
+              <a:graphicData uri="http://schemas.openxmlformats.org/drawingml/2006/picture">
+                <pic:pic xmlns:pic="http://schemas.openxmlformats.org/drawingml/2006/picture">
+                  <pic:nvPicPr>
+                    <pic:cNvPr id="1" name=""/>
+                    <pic:cNvPicPr/>
+                  </pic:nvPicPr>
+                  <pic:blipFill rotWithShape="1">
+                    <a:blip r:embed="rId22" cstate="print">
+                      <a:extLst>
+                        <a:ext uri="{28A0092B-C50C-407E-A947-70E740481C1C}">
+                          <a14:useLocalDpi xmlns:a14="http://schemas.microsoft.com/office/drawing/2010/main" val="0"/>
+                        </a:ext>
+                      </a:extLst>
+                    </a:blip>
+                    <a:srcRect l="30104" t="28616" r="32295" b="4277"/>
+                    <a:stretch/>
+                  </pic:blipFill>
+                  <pic:spPr bwMode="auto">
+                    <a:xfrm>
+                      <a:off x="0" y="0"/>
+                      <a:ext cx="2154398" cy="2162755"/>
+                    </a:xfrm>
+                    <a:prstGeom prst="rect">
+                      <a:avLst/>
+                    </a:prstGeom>
+                    <a:ln>
+                      <a:noFill/>
+                    </a:ln>
+                    <a:extLst>
+                      <a:ext uri="{53640926-AAD7-44D8-BBD7-CCE9431645EC}">
+                        <a14:shadowObscured xmlns:a14="http://schemas.microsoft.com/office/drawing/2010/main"/>
+                      </a:ext>
+                    </a:extLst>
+                  </pic:spPr>
+                </pic:pic>
+              </a:graphicData>
+            </a:graphic>
+          </wp:anchor>
+        </w:drawing>
+      </w:r>
+    </w:p>
+    <w:p/>
+    <w:p/>
+    <w:p>
+      <w:pPr>
+        <w:pStyle w:val="Heading3"/>
+      </w:pPr>
+      <w:bookmarkStart w:id="54" w:name="_Toc516474205"/>
+      <w:bookmarkStart w:id="55" w:name="_Toc116642028"/>
+      <w:commentRangeStart w:id="56"/>
+      <w:r>
+        <w:t>2.5.</w:t>
+      </w:r>
+      <w:r>
+        <w:t>1.2</w:t>
+      </w:r>
+      <w:r>
+        <w:t xml:space="preserve"> </w:t>
+      </w:r>
+      <w:r>
+        <w:t xml:space="preserve">Justification of </w:t>
+      </w:r>
+      <w:r>
+        <w:t>Validation</w:t>
+      </w:r>
+      <w:bookmarkEnd w:id="54"/>
+      <w:r>
+        <w:t xml:space="preserve"> rules</w:t>
+      </w:r>
+      <w:commentRangeEnd w:id="56"/>
+      <w:r>
+        <w:rPr>
+          <w:rStyle w:val="CommentReference"/>
+          <w:rFonts w:asciiTheme="minorHAnsi" w:eastAsiaTheme="minorHAnsi" w:hAnsiTheme="minorHAnsi" w:cstheme="minorBidi"/>
+          <w:b w:val="0"/>
+          <w:color w:val="auto"/>
+        </w:rPr>
+        <w:commentReference w:id="56"/>
+      </w:r>
+      <w:bookmarkEnd w:id="55"/>
+    </w:p>
+    <w:p/>
+    <w:p/>
+    <w:p/>
+    <w:p/>
+    <w:p/>
+    <w:p>
+      <w:pPr>
+        <w:pStyle w:val="Heading3"/>
+      </w:pPr>
+      <w:commentRangeStart w:id="57"/>
+      <w:r>
+        <w:t xml:space="preserve"> </w:t>
+      </w:r>
+      <w:bookmarkStart w:id="58" w:name="_Toc516474206"/>
+      <w:bookmarkStart w:id="59" w:name="_Toc116642029"/>
+      <w:r>
+        <w:t>2.5.</w:t>
+      </w:r>
+      <w:r>
+        <w:t>1</w:t>
+      </w:r>
+      <w:r>
+        <w:t xml:space="preserve"> </w:t>
+      </w:r>
+      <w:r>
+        <w:t xml:space="preserve">.3 </w:t>
+      </w:r>
+      <w:r>
+        <w:t>Algorithms</w:t>
+      </w:r>
+      <w:bookmarkEnd w:id="58"/>
+      <w:r>
+        <w:t xml:space="preserve"> and </w:t>
+      </w:r>
+      <w:proofErr w:type="spellStart"/>
+      <w:r>
+        <w:t>PseudoCode</w:t>
+      </w:r>
+      <w:commentRangeEnd w:id="57"/>
+      <w:proofErr w:type="spellEnd"/>
+      <w:r>
+        <w:rPr>
+          <w:rStyle w:val="CommentReference"/>
+          <w:rFonts w:asciiTheme="minorHAnsi" w:eastAsiaTheme="minorHAnsi" w:hAnsiTheme="minorHAnsi" w:cstheme="minorBidi"/>
+          <w:b w:val="0"/>
+          <w:color w:val="auto"/>
+        </w:rPr>
+        <w:commentReference w:id="57"/>
+      </w:r>
+      <w:bookmarkEnd w:id="59"/>
+    </w:p>
+    <w:p/>
+    <w:p/>
+    <w:p/>
+    <w:p/>
+    <w:p/>
+    <w:p/>
+    <w:p>
+      <w:pPr>
+        <w:pStyle w:val="Heading3"/>
+      </w:pPr>
+      <w:bookmarkStart w:id="60" w:name="_Toc516474207"/>
+      <w:bookmarkStart w:id="61" w:name="_Toc116642030"/>
+      <w:commentRangeStart w:id="62"/>
+      <w:r>
+        <w:t xml:space="preserve">2.5.1.4 </w:t>
+      </w:r>
+      <w:r>
+        <w:t xml:space="preserve"> </w:t>
+      </w:r>
+      <w:r>
+        <w:t>Key Variables/</w:t>
+      </w:r>
+      <w:r>
+        <w:t>Data Structures</w:t>
+      </w:r>
+      <w:bookmarkEnd w:id="60"/>
+      <w:r>
+        <w:t xml:space="preserve"> </w:t>
+      </w:r>
+      <w:r>
+        <w:t xml:space="preserve">/Classes  </w:t>
+      </w:r>
+      <w:commentRangeEnd w:id="62"/>
+      <w:r>
+        <w:rPr>
+          <w:rStyle w:val="CommentReference"/>
+          <w:rFonts w:asciiTheme="minorHAnsi" w:eastAsiaTheme="minorHAnsi" w:hAnsiTheme="minorHAnsi" w:cstheme="minorBidi"/>
+          <w:b w:val="0"/>
+          <w:color w:val="auto"/>
+        </w:rPr>
+        <w:commentReference w:id="62"/>
+      </w:r>
+      <w:bookmarkEnd w:id="61"/>
+    </w:p>
+    <w:p/>
+    <w:p/>
+    <w:p/>
+    <w:p/>
+    <w:p/>
+    <w:p/>
+    <w:p>
+      <w:pPr>
+        <w:pStyle w:val="Heading3"/>
+      </w:pPr>
+      <w:bookmarkStart w:id="63" w:name="_Toc116642031"/>
+      <w:commentRangeStart w:id="64"/>
+      <w:r>
+        <w:t>2.5.1.5  Test Plan for PART ONE</w:t>
+      </w:r>
+      <w:commentRangeEnd w:id="64"/>
+      <w:r>
+        <w:rPr>
+          <w:rStyle w:val="CommentReference"/>
+          <w:rFonts w:asciiTheme="minorHAnsi" w:eastAsiaTheme="minorHAnsi" w:hAnsiTheme="minorHAnsi" w:cstheme="minorBidi"/>
+          <w:b w:val="0"/>
+          <w:color w:val="auto"/>
+        </w:rPr>
+        <w:commentReference w:id="64"/>
+      </w:r>
+      <w:bookmarkEnd w:id="63"/>
+    </w:p>
+    <w:p>
+      <w:pPr>
+        <w:tabs>
+          <w:tab w:val="left" w:pos="3030"/>
+        </w:tabs>
+      </w:pPr>
+      <w:r>
+        <w:tab/>
+      </w:r>
+    </w:p>
+    <w:p>
+      <w:commentRangeStart w:id="65"/>
+      <w:r>
+        <w:lastRenderedPageBreak/>
+        <w:t xml:space="preserve">2.5.2 Part TWO:   </w:t>
+      </w:r>
+      <w:commentRangeEnd w:id="65"/>
+      <w:r>
+        <w:rPr>
+          <w:rStyle w:val="CommentReference"/>
+        </w:rPr>
+        <w:commentReference w:id="65"/>
+      </w:r>
+    </w:p>
+    <w:p>
+      <w:pPr>
+        <w:pStyle w:val="Heading3"/>
+      </w:pPr>
+      <w:bookmarkStart w:id="66" w:name="_Toc116642032"/>
+      <w:r>
+        <w:t>2.5.2.1 Form Design and Layout</w:t>
+      </w:r>
+      <w:bookmarkEnd w:id="66"/>
+    </w:p>
+    <w:p/>
+    <w:p/>
+    <w:p>
+      <w:pPr>
+        <w:pStyle w:val="Heading3"/>
+      </w:pPr>
+      <w:bookmarkStart w:id="67" w:name="_Toc116642033"/>
+      <w:r>
+        <w:t>2.5.2.2 Justification of Validation rules</w:t>
+      </w:r>
+      <w:bookmarkEnd w:id="67"/>
+    </w:p>
+    <w:p/>
+    <w:p/>
+    <w:p>
+      <w:pPr>
+        <w:pStyle w:val="Heading3"/>
+      </w:pPr>
+      <w:r>
+        <w:t xml:space="preserve"> </w:t>
+      </w:r>
+      <w:bookmarkStart w:id="68" w:name="_Toc116642034"/>
+      <w:r>
+        <w:t xml:space="preserve">2.5.2. 3 Algorithms and </w:t>
+      </w:r>
+      <w:proofErr w:type="spellStart"/>
+      <w:r>
+        <w:t>PseudoCode</w:t>
+      </w:r>
+      <w:bookmarkEnd w:id="68"/>
+      <w:proofErr w:type="spellEnd"/>
+    </w:p>
+    <w:p/>
+    <w:p/>
+    <w:p/>
+    <w:p/>
+    <w:p/>
+    <w:p/>
+    <w:p/>
+    <w:p>
+      <w:pPr>
+        <w:pStyle w:val="Heading3"/>
+      </w:pPr>
+      <w:bookmarkStart w:id="69" w:name="_Toc116642035"/>
+      <w:r>
+        <w:t>2.5.2.4  Key Variables/Data Structures /Classes</w:t>
+      </w:r>
+      <w:bookmarkEnd w:id="69"/>
+      <w:r>
+        <w:t xml:space="preserve">  </w:t>
+      </w:r>
+    </w:p>
+    <w:p/>
+    <w:p/>
+    <w:p/>
+    <w:p/>
+    <w:p/>
+    <w:p/>
+    <w:p>
+      <w:pPr>
+        <w:pStyle w:val="Heading3"/>
+      </w:pPr>
+      <w:bookmarkStart w:id="70" w:name="_Toc116642036"/>
+      <w:r>
+        <w:t>2.5.1.5  Test Plan for PART TWO</w:t>
+      </w:r>
+      <w:bookmarkEnd w:id="70"/>
+    </w:p>
+    <w:p/>
+    <w:p/>
+    <w:p/>
+    <w:p/>
+    <w:p>
+      <w:r>
+        <w:br w:type="page"/>
+      </w:r>
+    </w:p>
+    <w:p>
+      <w:commentRangeStart w:id="71"/>
+      <w:r>
+        <w:lastRenderedPageBreak/>
+        <w:t xml:space="preserve">2.5.3 Part THREE:   </w:t>
+      </w:r>
+      <w:commentRangeEnd w:id="71"/>
+      <w:r>
+        <w:rPr>
+          <w:rStyle w:val="CommentReference"/>
+        </w:rPr>
+        <w:commentReference w:id="71"/>
+      </w:r>
+    </w:p>
+    <w:p>
+      <w:pPr>
+        <w:pStyle w:val="Heading3"/>
+      </w:pPr>
+      <w:bookmarkStart w:id="72" w:name="_Toc116642037"/>
+      <w:r>
+        <w:t>2.5.3.1 Form Design and Layout</w:t>
+      </w:r>
+      <w:bookmarkEnd w:id="72"/>
+    </w:p>
+    <w:p/>
+    <w:p/>
+    <w:p/>
+    <w:p/>
+    <w:p/>
+    <w:p>
+      <w:pPr>
+        <w:pStyle w:val="Heading3"/>
+      </w:pPr>
+      <w:bookmarkStart w:id="73" w:name="_Toc116642038"/>
+      <w:r>
+        <w:t>2.5.3.2 Justification of Validation rules</w:t>
+      </w:r>
+      <w:bookmarkEnd w:id="73"/>
+    </w:p>
+    <w:p/>
+    <w:p/>
+    <w:p/>
+    <w:p/>
+    <w:p/>
+    <w:p>
+      <w:pPr>
+        <w:pStyle w:val="Heading3"/>
+      </w:pPr>
+      <w:r>
+        <w:t xml:space="preserve"> </w:t>
+      </w:r>
+      <w:bookmarkStart w:id="74" w:name="_Toc116642039"/>
+      <w:r>
+        <w:t xml:space="preserve">2.5.3. 3 Algorithms and </w:t>
+      </w:r>
+      <w:proofErr w:type="spellStart"/>
+      <w:r>
+        <w:t>PseudoCode</w:t>
+      </w:r>
+      <w:bookmarkEnd w:id="74"/>
+      <w:proofErr w:type="spellEnd"/>
+    </w:p>
+    <w:p/>
+    <w:p/>
+    <w:p/>
+    <w:p/>
+    <w:p>
+      <w:pPr>
+        <w:pStyle w:val="Heading3"/>
+      </w:pPr>
+      <w:bookmarkStart w:id="75" w:name="_Toc116642040"/>
+      <w:r>
+        <w:t>2.5.3.4  Key Variables/Data Structures /Classes</w:t>
+      </w:r>
+      <w:bookmarkEnd w:id="75"/>
+      <w:r>
+        <w:t xml:space="preserve">  </w:t>
+      </w:r>
+    </w:p>
+    <w:p/>
+    <w:p/>
+    <w:p/>
+    <w:p/>
+    <w:p/>
+    <w:p>
+      <w:pPr>
+        <w:pStyle w:val="Heading3"/>
+      </w:pPr>
+      <w:bookmarkStart w:id="76" w:name="_Toc116642041"/>
+      <w:r>
+        <w:t>2.5.1.5  Test Plan for PART THREE</w:t>
+      </w:r>
+      <w:bookmarkEnd w:id="76"/>
+    </w:p>
+    <w:p/>
+    <w:p/>
+    <w:p/>
+    <w:p>
+      <w:r>
+        <w:br w:type="page"/>
+      </w:r>
+    </w:p>
+    <w:p>
+      <w:commentRangeStart w:id="77"/>
+      <w:r>
+        <w:lastRenderedPageBreak/>
+        <w:t xml:space="preserve">2.5.4 Part FOUR:   </w:t>
+      </w:r>
+      <w:commentRangeEnd w:id="77"/>
+      <w:r>
+        <w:rPr>
+          <w:rStyle w:val="CommentReference"/>
+        </w:rPr>
+        <w:commentReference w:id="77"/>
+      </w:r>
+    </w:p>
+    <w:p>
+      <w:pPr>
+        <w:pStyle w:val="Heading3"/>
+      </w:pPr>
+      <w:bookmarkStart w:id="78" w:name="_Toc116642042"/>
+      <w:r>
+        <w:t>2.5.4.1 Form Design and Layout</w:t>
+      </w:r>
+      <w:bookmarkEnd w:id="78"/>
+    </w:p>
+    <w:p/>
+    <w:p/>
+    <w:p/>
+    <w:p/>
+    <w:p>
+      <w:pPr>
+        <w:pStyle w:val="Heading3"/>
+      </w:pPr>
+      <w:bookmarkStart w:id="79" w:name="_Toc116642043"/>
+      <w:r>
+        <w:t>2.5.4.2 Justification of Validation rules</w:t>
+      </w:r>
+      <w:bookmarkEnd w:id="79"/>
+    </w:p>
+    <w:p/>
+    <w:p/>
+    <w:p/>
+    <w:p/>
+    <w:p>
+      <w:pPr>
+        <w:pStyle w:val="Heading3"/>
+      </w:pPr>
+      <w:r>
+        <w:t xml:space="preserve"> </w:t>
+      </w:r>
+      <w:bookmarkStart w:id="80" w:name="_Toc116642044"/>
+      <w:r>
+        <w:t xml:space="preserve">2.5.4. 3 Algorithms and </w:t>
+      </w:r>
+      <w:proofErr w:type="spellStart"/>
+      <w:r>
+        <w:t>PseudoCode</w:t>
+      </w:r>
+      <w:bookmarkEnd w:id="80"/>
+      <w:proofErr w:type="spellEnd"/>
+    </w:p>
+    <w:p/>
+    <w:p/>
+    <w:p/>
+    <w:p/>
+    <w:p>
+      <w:pPr>
+        <w:pStyle w:val="Heading3"/>
+      </w:pPr>
+      <w:bookmarkStart w:id="81" w:name="_Toc116642045"/>
+      <w:r>
+        <w:t>2.5.4.4  Key Variables/Data Structures /Classes</w:t>
+      </w:r>
+      <w:bookmarkEnd w:id="81"/>
+      <w:r>
+        <w:t xml:space="preserve">  </w:t>
+      </w:r>
+    </w:p>
+    <w:p/>
+    <w:p/>
+    <w:p/>
+    <w:p/>
+    <w:p>
+      <w:pPr>
+        <w:pStyle w:val="Heading3"/>
+      </w:pPr>
+      <w:bookmarkStart w:id="82" w:name="_Toc116642046"/>
+      <w:r>
+        <w:t>2.5.1.5  Test Plan for PART FOUR</w:t>
+      </w:r>
+      <w:bookmarkEnd w:id="82"/>
+    </w:p>
+    <w:p/>
+    <w:p/>
+    <w:p/>
+    <w:p>
+      <w:pPr>
+        <w:rPr>
+          <w:rFonts w:asciiTheme="majorHAnsi" w:eastAsiaTheme="majorEastAsia" w:hAnsiTheme="majorHAnsi" w:cstheme="majorBidi"/>
+          <w:b/>
+          <w:color w:val="1D4FDD"/>
+          <w:sz w:val="24"/>
+          <w:szCs w:val="24"/>
+        </w:rPr>
+      </w:pPr>
+      <w:r>
+        <w:br w:type="page"/>
+      </w:r>
+    </w:p>
+    <w:p>
+      <w:pPr>
+        <w:pStyle w:val="Heading2"/>
+      </w:pPr>
+      <w:bookmarkStart w:id="83" w:name="_Toc516474208"/>
+      <w:bookmarkStart w:id="84" w:name="_Toc116642047"/>
+      <w:commentRangeStart w:id="85"/>
+      <w:r>
+        <w:lastRenderedPageBreak/>
+        <w:t xml:space="preserve">2.6 </w:t>
+      </w:r>
+      <w:r>
+        <w:t>Stakeholders involvement</w:t>
+      </w:r>
+      <w:bookmarkEnd w:id="83"/>
+      <w:r>
+        <w:t xml:space="preserve"> </w:t>
+      </w:r>
+      <w:commentRangeEnd w:id="85"/>
+      <w:r>
+        <w:rPr>
+          <w:rStyle w:val="CommentReference"/>
+          <w:rFonts w:asciiTheme="minorHAnsi" w:eastAsiaTheme="minorHAnsi" w:hAnsiTheme="minorHAnsi" w:cstheme="minorBidi"/>
+          <w:b w:val="0"/>
+          <w:color w:val="auto"/>
+        </w:rPr>
+        <w:commentReference w:id="85"/>
+      </w:r>
+      <w:bookmarkEnd w:id="84"/>
+    </w:p>
+    <w:p/>
+    <w:p/>
+    <w:p>
+      <w:pPr>
+        <w:pStyle w:val="Heading2"/>
+      </w:pPr>
+      <w:r>
+        <w:br w:type="page"/>
+      </w:r>
+      <w:bookmarkStart w:id="86" w:name="_Toc462393446"/>
+      <w:bookmarkStart w:id="87" w:name="_Toc516474210"/>
+      <w:bookmarkStart w:id="88" w:name="_Toc116642048"/>
+      <w:commentRangeStart w:id="89"/>
+      <w:r>
+        <w:lastRenderedPageBreak/>
+        <w:t>2</w:t>
+      </w:r>
+      <w:r>
+        <w:t>.</w:t>
+      </w:r>
+      <w:r>
+        <w:t>7</w:t>
+      </w:r>
+      <w:r>
+        <w:t xml:space="preserve"> Testing </w:t>
+      </w:r>
+      <w:bookmarkEnd w:id="86"/>
+      <w:r>
+        <w:t xml:space="preserve">plan </w:t>
+      </w:r>
+      <w:bookmarkEnd w:id="87"/>
+      <w:r>
+        <w:t xml:space="preserve">to inform evaluation </w:t>
+      </w:r>
+      <w:commentRangeEnd w:id="89"/>
+      <w:r>
+        <w:rPr>
+          <w:rStyle w:val="CommentReference"/>
+          <w:rFonts w:asciiTheme="minorHAnsi" w:eastAsiaTheme="minorHAnsi" w:hAnsiTheme="minorHAnsi" w:cstheme="minorBidi"/>
+          <w:b w:val="0"/>
+          <w:color w:val="auto"/>
+        </w:rPr>
+        <w:commentReference w:id="89"/>
+      </w:r>
+      <w:bookmarkEnd w:id="88"/>
+    </w:p>
+    <w:p/>
     <w:p>
       <w:pPr>
         <w:rPr>
@@ -7521,1055 +10054,9 @@
         </w:rPr>
       </w:pPr>
     </w:p>
-    <w:p>
-      <w:pPr>
-        <w:rPr>
-          <w:rFonts w:asciiTheme="majorHAnsi" w:eastAsiaTheme="majorEastAsia" w:hAnsiTheme="majorHAnsi" w:cstheme="majorBidi"/>
-          <w:b/>
-          <w:color w:val="002060"/>
-          <w:sz w:val="32"/>
-          <w:szCs w:val="26"/>
-        </w:rPr>
-      </w:pPr>
-    </w:p>
-    <w:p>
-      <w:pPr>
-        <w:rPr>
-          <w:rFonts w:asciiTheme="majorHAnsi" w:eastAsiaTheme="majorEastAsia" w:hAnsiTheme="majorHAnsi" w:cstheme="majorBidi"/>
-          <w:b/>
-          <w:color w:val="002060"/>
-          <w:sz w:val="32"/>
-          <w:szCs w:val="26"/>
-        </w:rPr>
-      </w:pPr>
-    </w:p>
-    <w:p>
-      <w:pPr>
-        <w:rPr>
-          <w:rFonts w:asciiTheme="majorHAnsi" w:eastAsiaTheme="majorEastAsia" w:hAnsiTheme="majorHAnsi" w:cstheme="majorBidi"/>
-          <w:b/>
-          <w:color w:val="002060"/>
-          <w:sz w:val="32"/>
-          <w:szCs w:val="26"/>
-        </w:rPr>
-      </w:pPr>
-    </w:p>
-    <w:p>
-      <w:pPr>
-        <w:rPr>
-          <w:rFonts w:asciiTheme="majorHAnsi" w:eastAsiaTheme="majorEastAsia" w:hAnsiTheme="majorHAnsi" w:cstheme="majorBidi"/>
-          <w:b/>
-          <w:color w:val="002060"/>
-          <w:sz w:val="32"/>
-          <w:szCs w:val="26"/>
-        </w:rPr>
-      </w:pPr>
-    </w:p>
-    <w:p>
-      <w:pPr>
-        <w:rPr>
-          <w:rFonts w:asciiTheme="majorHAnsi" w:eastAsiaTheme="majorEastAsia" w:hAnsiTheme="majorHAnsi" w:cstheme="majorBidi"/>
-          <w:b/>
-          <w:color w:val="002060"/>
-          <w:sz w:val="32"/>
-          <w:szCs w:val="26"/>
-        </w:rPr>
-      </w:pPr>
-    </w:p>
-    <w:p>
-      <w:pPr>
-        <w:rPr>
-          <w:rFonts w:asciiTheme="majorHAnsi" w:eastAsiaTheme="majorEastAsia" w:hAnsiTheme="majorHAnsi" w:cstheme="majorBidi"/>
-          <w:b/>
-          <w:color w:val="002060"/>
-          <w:sz w:val="32"/>
-          <w:szCs w:val="26"/>
-        </w:rPr>
-      </w:pPr>
-    </w:p>
-    <w:p>
-      <w:pPr>
-        <w:rPr>
-          <w:rFonts w:asciiTheme="majorHAnsi" w:eastAsiaTheme="majorEastAsia" w:hAnsiTheme="majorHAnsi" w:cstheme="majorBidi"/>
-          <w:b/>
-          <w:color w:val="002060"/>
-          <w:sz w:val="32"/>
-          <w:szCs w:val="26"/>
-        </w:rPr>
-      </w:pPr>
-    </w:p>
-    <w:p>
-      <w:pPr>
-        <w:rPr>
-          <w:rFonts w:asciiTheme="majorHAnsi" w:eastAsiaTheme="majorEastAsia" w:hAnsiTheme="majorHAnsi" w:cstheme="majorBidi"/>
-          <w:b/>
-          <w:color w:val="002060"/>
-          <w:sz w:val="32"/>
-          <w:szCs w:val="26"/>
-        </w:rPr>
-      </w:pPr>
-    </w:p>
-    <w:p>
-      <w:pPr>
-        <w:rPr>
-          <w:rFonts w:asciiTheme="majorHAnsi" w:eastAsiaTheme="majorEastAsia" w:hAnsiTheme="majorHAnsi" w:cstheme="majorBidi"/>
-          <w:b/>
-          <w:color w:val="002060"/>
-          <w:sz w:val="32"/>
-          <w:szCs w:val="26"/>
-        </w:rPr>
-      </w:pPr>
-    </w:p>
-    <w:p>
-      <w:pPr>
-        <w:rPr>
-          <w:rFonts w:asciiTheme="majorHAnsi" w:eastAsiaTheme="majorEastAsia" w:hAnsiTheme="majorHAnsi" w:cstheme="majorBidi"/>
-          <w:b/>
-          <w:color w:val="002060"/>
-          <w:sz w:val="32"/>
-          <w:szCs w:val="26"/>
-        </w:rPr>
-      </w:pPr>
-    </w:p>
-    <w:p>
-      <w:pPr>
-        <w:rPr>
-          <w:rFonts w:asciiTheme="majorHAnsi" w:eastAsiaTheme="majorEastAsia" w:hAnsiTheme="majorHAnsi" w:cstheme="majorBidi"/>
-          <w:b/>
-          <w:color w:val="002060"/>
-          <w:sz w:val="32"/>
-          <w:szCs w:val="26"/>
-        </w:rPr>
-      </w:pPr>
-    </w:p>
-    <w:p>
-      <w:pPr>
-        <w:pStyle w:val="Heading2"/>
-      </w:pPr>
-      <w:bookmarkStart w:id="31" w:name="_Toc516474198"/>
-      <w:bookmarkStart w:id="32" w:name="_Toc116642021"/>
-      <w:commentRangeStart w:id="33"/>
-      <w:r>
-        <w:lastRenderedPageBreak/>
-        <w:t xml:space="preserve">2.4 </w:t>
-      </w:r>
-      <w:r>
-        <w:t>Database Design</w:t>
-      </w:r>
-      <w:bookmarkEnd w:id="31"/>
-      <w:commentRangeEnd w:id="33"/>
-      <w:r>
-        <w:rPr>
-          <w:rStyle w:val="CommentReference"/>
-          <w:rFonts w:asciiTheme="minorHAnsi" w:eastAsiaTheme="minorHAnsi" w:hAnsiTheme="minorHAnsi" w:cstheme="minorBidi"/>
-          <w:b w:val="0"/>
-          <w:color w:val="auto"/>
-        </w:rPr>
-        <w:commentReference w:id="33"/>
-      </w:r>
-      <w:bookmarkEnd w:id="32"/>
-    </w:p>
-    <w:p>
-      <w:pPr>
-        <w:pStyle w:val="Heading3"/>
-      </w:pPr>
-      <w:bookmarkStart w:id="34" w:name="_Toc516474199"/>
-    </w:p>
-    <w:p>
-      <w:pPr>
-        <w:pStyle w:val="Heading3"/>
-      </w:pPr>
-    </w:p>
-    <w:p>
-      <w:pPr>
-        <w:pStyle w:val="Heading3"/>
-      </w:pPr>
-    </w:p>
-    <w:p>
-      <w:pPr>
-        <w:pStyle w:val="Heading3"/>
-      </w:pPr>
-    </w:p>
-    <w:p>
-      <w:pPr>
-        <w:pStyle w:val="Heading3"/>
-      </w:pPr>
-    </w:p>
-    <w:p>
-      <w:pPr>
-        <w:pStyle w:val="Heading3"/>
-      </w:pPr>
-      <w:bookmarkStart w:id="35" w:name="_Toc116642022"/>
-      <w:commentRangeStart w:id="36"/>
-      <w:r>
-        <w:t>2.4.1 Normalisation</w:t>
-      </w:r>
-      <w:bookmarkEnd w:id="34"/>
-      <w:r>
-        <w:t xml:space="preserve"> </w:t>
-      </w:r>
-      <w:commentRangeEnd w:id="36"/>
-      <w:r>
-        <w:rPr>
-          <w:rStyle w:val="CommentReference"/>
-          <w:rFonts w:asciiTheme="minorHAnsi" w:eastAsiaTheme="minorHAnsi" w:hAnsiTheme="minorHAnsi" w:cstheme="minorBidi"/>
-          <w:b w:val="0"/>
-          <w:color w:val="auto"/>
-        </w:rPr>
-        <w:commentReference w:id="36"/>
-      </w:r>
-      <w:bookmarkEnd w:id="35"/>
-    </w:p>
-    <w:p/>
-    <w:p>
-      <w:pPr>
-        <w:pStyle w:val="Heading3"/>
-      </w:pPr>
-      <w:bookmarkStart w:id="37" w:name="_Toc516474200"/>
-    </w:p>
-    <w:p>
-      <w:pPr>
-        <w:pStyle w:val="Heading3"/>
-      </w:pPr>
-    </w:p>
-    <w:p>
-      <w:pPr>
-        <w:pStyle w:val="Heading3"/>
-      </w:pPr>
-    </w:p>
-    <w:p>
-      <w:pPr>
-        <w:pStyle w:val="Heading3"/>
-      </w:pPr>
-      <w:bookmarkStart w:id="38" w:name="_Toc116642023"/>
-      <w:commentRangeStart w:id="39"/>
-      <w:commentRangeStart w:id="40"/>
-      <w:r>
-        <w:t>2.4.2</w:t>
-      </w:r>
-      <w:r>
-        <w:t xml:space="preserve"> </w:t>
-      </w:r>
-      <w:r>
-        <w:t>Data Dictionary</w:t>
-      </w:r>
-      <w:bookmarkEnd w:id="37"/>
-      <w:r>
-        <w:t xml:space="preserve"> </w:t>
-      </w:r>
-      <w:bookmarkStart w:id="41" w:name="_Toc516474201"/>
-      <w:commentRangeEnd w:id="39"/>
-      <w:r>
-        <w:rPr>
-          <w:rStyle w:val="CommentReference"/>
-          <w:rFonts w:asciiTheme="minorHAnsi" w:eastAsiaTheme="minorHAnsi" w:hAnsiTheme="minorHAnsi" w:cstheme="minorBidi"/>
-          <w:b w:val="0"/>
-          <w:color w:val="auto"/>
-        </w:rPr>
-        <w:commentReference w:id="39"/>
-      </w:r>
-      <w:commentRangeEnd w:id="40"/>
-      <w:r>
-        <w:rPr>
-          <w:rStyle w:val="CommentReference"/>
-          <w:rFonts w:asciiTheme="minorHAnsi" w:eastAsiaTheme="minorHAnsi" w:hAnsiTheme="minorHAnsi" w:cstheme="minorBidi"/>
-          <w:b w:val="0"/>
-          <w:color w:val="auto"/>
-        </w:rPr>
-        <w:commentReference w:id="40"/>
-      </w:r>
-      <w:bookmarkEnd w:id="38"/>
-    </w:p>
-    <w:p/>
-    <w:p/>
-    <w:p/>
-    <w:p/>
-    <w:p/>
-    <w:p/>
-    <w:p>
-      <w:pPr>
-        <w:pStyle w:val="Heading3"/>
-      </w:pPr>
-      <w:bookmarkStart w:id="42" w:name="_Toc116642024"/>
-      <w:commentRangeStart w:id="43"/>
-      <w:r>
-        <w:t>2.4.3 Entity Relationship Diagram</w:t>
-      </w:r>
-      <w:bookmarkEnd w:id="41"/>
-      <w:r>
-        <w:t xml:space="preserve"> </w:t>
-      </w:r>
-      <w:commentRangeEnd w:id="43"/>
-      <w:r>
-        <w:rPr>
-          <w:rStyle w:val="CommentReference"/>
-          <w:rFonts w:asciiTheme="minorHAnsi" w:eastAsiaTheme="minorHAnsi" w:hAnsiTheme="minorHAnsi" w:cstheme="minorBidi"/>
-          <w:b w:val="0"/>
-          <w:color w:val="auto"/>
-        </w:rPr>
-        <w:commentReference w:id="43"/>
-      </w:r>
-      <w:bookmarkEnd w:id="42"/>
-    </w:p>
-    <w:p/>
-    <w:p/>
-    <w:p/>
-    <w:p/>
-    <w:p/>
-    <w:p/>
-    <w:p>
-      <w:pPr>
-        <w:pStyle w:val="Heading3"/>
-      </w:pPr>
-      <w:bookmarkStart w:id="44" w:name="_Toc516474202"/>
-      <w:bookmarkStart w:id="45" w:name="_Toc116642025"/>
-      <w:commentRangeStart w:id="46"/>
-      <w:r>
-        <w:t>2.4.4 SQL Pseudocode</w:t>
-      </w:r>
-      <w:bookmarkEnd w:id="44"/>
-      <w:r>
-        <w:t xml:space="preserve"> </w:t>
-      </w:r>
-      <w:commentRangeEnd w:id="46"/>
-      <w:r>
-        <w:rPr>
-          <w:rStyle w:val="CommentReference"/>
-          <w:rFonts w:asciiTheme="minorHAnsi" w:eastAsiaTheme="minorHAnsi" w:hAnsiTheme="minorHAnsi" w:cstheme="minorBidi"/>
-          <w:b w:val="0"/>
-          <w:color w:val="auto"/>
-        </w:rPr>
-        <w:commentReference w:id="46"/>
-      </w:r>
-      <w:bookmarkEnd w:id="45"/>
-    </w:p>
-    <w:p/>
-    <w:p/>
-    <w:p/>
-    <w:p/>
-    <w:p/>
-    <w:p/>
-    <w:p>
-      <w:pPr>
-        <w:rPr>
-          <w:rFonts w:asciiTheme="majorHAnsi" w:eastAsiaTheme="majorEastAsia" w:hAnsiTheme="majorHAnsi" w:cstheme="majorBidi"/>
-          <w:b/>
-          <w:color w:val="002060"/>
-          <w:sz w:val="32"/>
-          <w:szCs w:val="26"/>
-        </w:rPr>
-      </w:pPr>
-      <w:bookmarkStart w:id="47" w:name="_Toc516474203"/>
-      <w:r>
-        <w:br w:type="page"/>
-      </w:r>
-    </w:p>
-    <w:p>
-      <w:pPr>
-        <w:pStyle w:val="Heading2"/>
-      </w:pPr>
-      <w:bookmarkStart w:id="48" w:name="_Toc116642026"/>
-      <w:commentRangeStart w:id="49"/>
-      <w:r>
-        <w:lastRenderedPageBreak/>
-        <w:t xml:space="preserve">2.5 </w:t>
-      </w:r>
-      <w:r>
-        <w:t xml:space="preserve">Design of </w:t>
-      </w:r>
-      <w:r>
-        <w:t xml:space="preserve">Main Parts </w:t>
-      </w:r>
-      <w:r>
-        <w:t>of the Solution</w:t>
-      </w:r>
-      <w:commentRangeEnd w:id="49"/>
-      <w:r>
-        <w:rPr>
-          <w:rStyle w:val="CommentReference"/>
-          <w:rFonts w:asciiTheme="minorHAnsi" w:eastAsiaTheme="minorHAnsi" w:hAnsiTheme="minorHAnsi" w:cstheme="minorBidi"/>
-          <w:b w:val="0"/>
-          <w:color w:val="auto"/>
-        </w:rPr>
-        <w:commentReference w:id="49"/>
-      </w:r>
-      <w:bookmarkEnd w:id="48"/>
-    </w:p>
-    <w:p/>
-    <w:p>
-      <w:commentRangeStart w:id="50"/>
-      <w:r>
-        <w:t xml:space="preserve">2.5.1 Part ONE:   </w:t>
-      </w:r>
-      <w:commentRangeEnd w:id="50"/>
-      <w:r>
-        <w:rPr>
-          <w:rStyle w:val="CommentReference"/>
-        </w:rPr>
-        <w:commentReference w:id="50"/>
-      </w:r>
-    </w:p>
-    <w:p>
-      <w:pPr>
-        <w:pStyle w:val="Heading3"/>
-      </w:pPr>
-      <w:bookmarkStart w:id="51" w:name="_Toc516474204"/>
-      <w:bookmarkEnd w:id="47"/>
-    </w:p>
-    <w:p>
-      <w:pPr>
-        <w:pStyle w:val="Heading3"/>
-      </w:pPr>
-    </w:p>
-    <w:p>
-      <w:pPr>
-        <w:pStyle w:val="Heading3"/>
-      </w:pPr>
-    </w:p>
-    <w:p>
-      <w:pPr>
-        <w:pStyle w:val="Heading3"/>
-      </w:pPr>
-      <w:bookmarkStart w:id="52" w:name="_Toc116642027"/>
-      <w:commentRangeStart w:id="53"/>
-      <w:r>
-        <w:t>2.5.1</w:t>
-      </w:r>
-      <w:r>
-        <w:t>.2</w:t>
-      </w:r>
-      <w:r>
-        <w:t xml:space="preserve"> Form Design and Layout</w:t>
-      </w:r>
-      <w:bookmarkEnd w:id="51"/>
-      <w:commentRangeEnd w:id="53"/>
-      <w:r>
-        <w:rPr>
-          <w:rStyle w:val="CommentReference"/>
-          <w:rFonts w:asciiTheme="minorHAnsi" w:eastAsiaTheme="minorHAnsi" w:hAnsiTheme="minorHAnsi" w:cstheme="minorBidi"/>
-          <w:b w:val="0"/>
-          <w:color w:val="auto"/>
-        </w:rPr>
-        <w:commentReference w:id="53"/>
-      </w:r>
-      <w:bookmarkEnd w:id="52"/>
-    </w:p>
-    <w:p/>
-    <w:p/>
-    <w:p/>
-    <w:p/>
-    <w:p>
-      <w:pPr>
-        <w:pStyle w:val="Heading3"/>
-      </w:pPr>
-      <w:bookmarkStart w:id="54" w:name="_Toc516474205"/>
-      <w:bookmarkStart w:id="55" w:name="_Toc116642028"/>
-      <w:commentRangeStart w:id="56"/>
-      <w:r>
-        <w:t>2.5.</w:t>
-      </w:r>
-      <w:r>
-        <w:t>1.2</w:t>
-      </w:r>
-      <w:r>
-        <w:t xml:space="preserve"> </w:t>
-      </w:r>
-      <w:r>
-        <w:t xml:space="preserve">Justification of </w:t>
-      </w:r>
-      <w:r>
-        <w:t>Validation</w:t>
-      </w:r>
-      <w:bookmarkEnd w:id="54"/>
-      <w:r>
-        <w:t xml:space="preserve"> rules</w:t>
-      </w:r>
-      <w:commentRangeEnd w:id="56"/>
-      <w:r>
-        <w:rPr>
-          <w:rStyle w:val="CommentReference"/>
-          <w:rFonts w:asciiTheme="minorHAnsi" w:eastAsiaTheme="minorHAnsi" w:hAnsiTheme="minorHAnsi" w:cstheme="minorBidi"/>
-          <w:b w:val="0"/>
-          <w:color w:val="auto"/>
-        </w:rPr>
-        <w:commentReference w:id="56"/>
-      </w:r>
-      <w:bookmarkEnd w:id="55"/>
-    </w:p>
-    <w:p/>
-    <w:p/>
-    <w:p/>
-    <w:p/>
-    <w:p/>
-    <w:p>
-      <w:pPr>
-        <w:pStyle w:val="Heading3"/>
-      </w:pPr>
-      <w:commentRangeStart w:id="57"/>
-      <w:r>
-        <w:t xml:space="preserve"> </w:t>
-      </w:r>
-      <w:bookmarkStart w:id="58" w:name="_Toc516474206"/>
-      <w:bookmarkStart w:id="59" w:name="_Toc116642029"/>
-      <w:r>
-        <w:t>2.5.</w:t>
-      </w:r>
-      <w:r>
-        <w:t>1</w:t>
-      </w:r>
-      <w:r>
-        <w:t xml:space="preserve"> </w:t>
-      </w:r>
-      <w:r>
-        <w:t xml:space="preserve">.3 </w:t>
-      </w:r>
-      <w:r>
-        <w:t>Algorithms</w:t>
-      </w:r>
-      <w:bookmarkEnd w:id="58"/>
-      <w:r>
-        <w:t xml:space="preserve"> and </w:t>
-      </w:r>
-      <w:proofErr w:type="spellStart"/>
-      <w:r>
-        <w:t>PseudoCode</w:t>
-      </w:r>
-      <w:commentRangeEnd w:id="57"/>
-      <w:proofErr w:type="spellEnd"/>
-      <w:r>
-        <w:rPr>
-          <w:rStyle w:val="CommentReference"/>
-          <w:rFonts w:asciiTheme="minorHAnsi" w:eastAsiaTheme="minorHAnsi" w:hAnsiTheme="minorHAnsi" w:cstheme="minorBidi"/>
-          <w:b w:val="0"/>
-          <w:color w:val="auto"/>
-        </w:rPr>
-        <w:commentReference w:id="57"/>
-      </w:r>
-      <w:bookmarkEnd w:id="59"/>
-    </w:p>
-    <w:p/>
-    <w:p/>
-    <w:p/>
-    <w:p/>
-    <w:p/>
-    <w:p/>
-    <w:p>
-      <w:pPr>
-        <w:pStyle w:val="Heading3"/>
-      </w:pPr>
-      <w:bookmarkStart w:id="60" w:name="_Toc516474207"/>
-      <w:bookmarkStart w:id="61" w:name="_Toc116642030"/>
-      <w:commentRangeStart w:id="62"/>
-      <w:proofErr w:type="gramStart"/>
-      <w:r>
-        <w:t xml:space="preserve">2.5.1.4 </w:t>
-      </w:r>
-      <w:r>
-        <w:t xml:space="preserve"> </w:t>
-      </w:r>
-      <w:r>
-        <w:t>Key</w:t>
-      </w:r>
-      <w:proofErr w:type="gramEnd"/>
-      <w:r>
-        <w:t xml:space="preserve"> Variables/</w:t>
-      </w:r>
-      <w:r>
-        <w:t>Data Structures</w:t>
-      </w:r>
-      <w:bookmarkEnd w:id="60"/>
-      <w:r>
-        <w:t xml:space="preserve"> </w:t>
-      </w:r>
-      <w:r>
-        <w:t xml:space="preserve">/Classes  </w:t>
-      </w:r>
-      <w:commentRangeEnd w:id="62"/>
-      <w:r>
-        <w:rPr>
-          <w:rStyle w:val="CommentReference"/>
-          <w:rFonts w:asciiTheme="minorHAnsi" w:eastAsiaTheme="minorHAnsi" w:hAnsiTheme="minorHAnsi" w:cstheme="minorBidi"/>
-          <w:b w:val="0"/>
-          <w:color w:val="auto"/>
-        </w:rPr>
-        <w:commentReference w:id="62"/>
-      </w:r>
-      <w:bookmarkEnd w:id="61"/>
-    </w:p>
-    <w:p/>
-    <w:p/>
-    <w:p/>
-    <w:p/>
-    <w:p/>
-    <w:p/>
-    <w:p>
-      <w:pPr>
-        <w:pStyle w:val="Heading3"/>
-      </w:pPr>
-      <w:bookmarkStart w:id="63" w:name="_Toc116642031"/>
-      <w:commentRangeStart w:id="64"/>
-      <w:proofErr w:type="gramStart"/>
-      <w:r>
-        <w:t>2.5.1.5  Test</w:t>
-      </w:r>
-      <w:proofErr w:type="gramEnd"/>
-      <w:r>
-        <w:t xml:space="preserve"> Plan for PART ONE</w:t>
-      </w:r>
-      <w:commentRangeEnd w:id="64"/>
-      <w:r>
-        <w:rPr>
-          <w:rStyle w:val="CommentReference"/>
-          <w:rFonts w:asciiTheme="minorHAnsi" w:eastAsiaTheme="minorHAnsi" w:hAnsiTheme="minorHAnsi" w:cstheme="minorBidi"/>
-          <w:b w:val="0"/>
-          <w:color w:val="auto"/>
-        </w:rPr>
-        <w:commentReference w:id="64"/>
-      </w:r>
-      <w:bookmarkEnd w:id="63"/>
-    </w:p>
-    <w:p>
-      <w:pPr>
-        <w:tabs>
-          <w:tab w:val="left" w:pos="3030"/>
-        </w:tabs>
-      </w:pPr>
-      <w:r>
-        <w:tab/>
-      </w:r>
-    </w:p>
-    <w:p>
-      <w:commentRangeStart w:id="65"/>
-      <w:r>
-        <w:lastRenderedPageBreak/>
-        <w:t xml:space="preserve">2.5.2 Part TWO:   </w:t>
-      </w:r>
-      <w:commentRangeEnd w:id="65"/>
-      <w:r>
-        <w:rPr>
-          <w:rStyle w:val="CommentReference"/>
-        </w:rPr>
-        <w:commentReference w:id="65"/>
-      </w:r>
-    </w:p>
-    <w:p>
-      <w:pPr>
-        <w:pStyle w:val="Heading3"/>
-      </w:pPr>
-      <w:bookmarkStart w:id="66" w:name="_Toc116642032"/>
-      <w:r>
-        <w:t>2.5.2.1 Form Design and Layout</w:t>
-      </w:r>
-      <w:bookmarkEnd w:id="66"/>
-    </w:p>
-    <w:p/>
-    <w:p/>
-    <w:p>
-      <w:pPr>
-        <w:pStyle w:val="Heading3"/>
-      </w:pPr>
-      <w:bookmarkStart w:id="67" w:name="_Toc116642033"/>
-      <w:r>
-        <w:t>2.5.2.2 Justification of Validation rules</w:t>
-      </w:r>
-      <w:bookmarkEnd w:id="67"/>
-    </w:p>
-    <w:p/>
-    <w:p/>
-    <w:p>
-      <w:pPr>
-        <w:pStyle w:val="Heading3"/>
-      </w:pPr>
-      <w:r>
-        <w:t xml:space="preserve"> </w:t>
-      </w:r>
-      <w:bookmarkStart w:id="68" w:name="_Toc116642034"/>
-      <w:r>
-        <w:t xml:space="preserve">2.5.2. 3 Algorithms and </w:t>
-      </w:r>
-      <w:proofErr w:type="spellStart"/>
-      <w:r>
-        <w:t>PseudoCode</w:t>
-      </w:r>
-      <w:bookmarkEnd w:id="68"/>
-      <w:proofErr w:type="spellEnd"/>
-    </w:p>
-    <w:p/>
-    <w:p/>
-    <w:p/>
-    <w:p/>
-    <w:p/>
-    <w:p/>
-    <w:p/>
-    <w:p>
-      <w:pPr>
-        <w:pStyle w:val="Heading3"/>
-      </w:pPr>
-      <w:bookmarkStart w:id="69" w:name="_Toc116642035"/>
-      <w:proofErr w:type="gramStart"/>
-      <w:r>
-        <w:t>2.5.2.4  Key</w:t>
-      </w:r>
-      <w:proofErr w:type="gramEnd"/>
-      <w:r>
-        <w:t xml:space="preserve"> Variables/Data Structures /Classes</w:t>
-      </w:r>
-      <w:bookmarkEnd w:id="69"/>
-      <w:r>
-        <w:t xml:space="preserve">  </w:t>
-      </w:r>
-    </w:p>
-    <w:p/>
-    <w:p/>
-    <w:p/>
-    <w:p/>
-    <w:p/>
-    <w:p/>
-    <w:p>
-      <w:pPr>
-        <w:pStyle w:val="Heading3"/>
-      </w:pPr>
-      <w:bookmarkStart w:id="70" w:name="_Toc116642036"/>
-      <w:proofErr w:type="gramStart"/>
-      <w:r>
-        <w:t>2.5.1.5  Test</w:t>
-      </w:r>
-      <w:proofErr w:type="gramEnd"/>
-      <w:r>
-        <w:t xml:space="preserve"> Plan for PART TWO</w:t>
-      </w:r>
-      <w:bookmarkEnd w:id="70"/>
-    </w:p>
-    <w:p/>
-    <w:p/>
-    <w:p/>
-    <w:p/>
-    <w:p>
-      <w:r>
-        <w:br w:type="page"/>
-      </w:r>
-    </w:p>
-    <w:p>
-      <w:commentRangeStart w:id="71"/>
-      <w:r>
-        <w:lastRenderedPageBreak/>
-        <w:t xml:space="preserve">2.5.3 Part THREE:   </w:t>
-      </w:r>
-      <w:commentRangeEnd w:id="71"/>
-      <w:r>
-        <w:rPr>
-          <w:rStyle w:val="CommentReference"/>
-        </w:rPr>
-        <w:commentReference w:id="71"/>
-      </w:r>
-    </w:p>
-    <w:p>
-      <w:pPr>
-        <w:pStyle w:val="Heading3"/>
-      </w:pPr>
-      <w:bookmarkStart w:id="72" w:name="_Toc116642037"/>
-      <w:r>
-        <w:t>2.5.3.1 Form Design and Layout</w:t>
-      </w:r>
-      <w:bookmarkEnd w:id="72"/>
-    </w:p>
-    <w:p/>
-    <w:p/>
-    <w:p/>
-    <w:p/>
-    <w:p/>
-    <w:p>
-      <w:pPr>
-        <w:pStyle w:val="Heading3"/>
-      </w:pPr>
-      <w:bookmarkStart w:id="73" w:name="_Toc116642038"/>
-      <w:r>
-        <w:t>2.5.3.2 Justification of Validation rules</w:t>
-      </w:r>
-      <w:bookmarkEnd w:id="73"/>
-    </w:p>
-    <w:p/>
-    <w:p/>
-    <w:p/>
-    <w:p/>
-    <w:p/>
-    <w:p>
-      <w:pPr>
-        <w:pStyle w:val="Heading3"/>
-      </w:pPr>
-      <w:r>
-        <w:t xml:space="preserve"> </w:t>
-      </w:r>
-      <w:bookmarkStart w:id="74" w:name="_Toc116642039"/>
-      <w:r>
-        <w:t xml:space="preserve">2.5.3. 3 Algorithms and </w:t>
-      </w:r>
-      <w:proofErr w:type="spellStart"/>
-      <w:r>
-        <w:t>PseudoCode</w:t>
-      </w:r>
-      <w:bookmarkEnd w:id="74"/>
-      <w:proofErr w:type="spellEnd"/>
-    </w:p>
-    <w:p/>
-    <w:p/>
-    <w:p/>
-    <w:p/>
-    <w:p>
-      <w:pPr>
-        <w:pStyle w:val="Heading3"/>
-      </w:pPr>
-      <w:bookmarkStart w:id="75" w:name="_Toc116642040"/>
-      <w:proofErr w:type="gramStart"/>
-      <w:r>
-        <w:t>2.5.3.4  Key</w:t>
-      </w:r>
-      <w:proofErr w:type="gramEnd"/>
-      <w:r>
-        <w:t xml:space="preserve"> Variables/Data Structures /Classes</w:t>
-      </w:r>
-      <w:bookmarkEnd w:id="75"/>
-      <w:r>
-        <w:t xml:space="preserve">  </w:t>
-      </w:r>
-    </w:p>
-    <w:p/>
-    <w:p/>
-    <w:p/>
-    <w:p/>
-    <w:p/>
-    <w:p>
-      <w:pPr>
-        <w:pStyle w:val="Heading3"/>
-      </w:pPr>
-      <w:bookmarkStart w:id="76" w:name="_Toc116642041"/>
-      <w:proofErr w:type="gramStart"/>
-      <w:r>
-        <w:t>2.5.1.5  Test</w:t>
-      </w:r>
-      <w:proofErr w:type="gramEnd"/>
-      <w:r>
-        <w:t xml:space="preserve"> Plan for PART THREE</w:t>
-      </w:r>
-      <w:bookmarkEnd w:id="76"/>
-    </w:p>
-    <w:p/>
-    <w:p/>
-    <w:p/>
-    <w:p>
-      <w:r>
-        <w:br w:type="page"/>
-      </w:r>
-    </w:p>
-    <w:p>
-      <w:commentRangeStart w:id="77"/>
-      <w:r>
-        <w:lastRenderedPageBreak/>
-        <w:t xml:space="preserve">2.5.4 Part FOUR:   </w:t>
-      </w:r>
-      <w:commentRangeEnd w:id="77"/>
-      <w:r>
-        <w:rPr>
-          <w:rStyle w:val="CommentReference"/>
-        </w:rPr>
-        <w:commentReference w:id="77"/>
-      </w:r>
-    </w:p>
-    <w:p>
-      <w:pPr>
-        <w:pStyle w:val="Heading3"/>
-      </w:pPr>
-      <w:bookmarkStart w:id="78" w:name="_Toc116642042"/>
-      <w:r>
-        <w:t>2.5.4.1 Form Design and Layout</w:t>
-      </w:r>
-      <w:bookmarkEnd w:id="78"/>
-    </w:p>
-    <w:p/>
-    <w:p/>
-    <w:p/>
-    <w:p/>
-    <w:p>
-      <w:pPr>
-        <w:pStyle w:val="Heading3"/>
-      </w:pPr>
-      <w:bookmarkStart w:id="79" w:name="_Toc116642043"/>
-      <w:r>
-        <w:t>2.5.4.2 Justification of Validation rules</w:t>
-      </w:r>
-      <w:bookmarkEnd w:id="79"/>
-    </w:p>
-    <w:p/>
-    <w:p/>
-    <w:p/>
-    <w:p/>
-    <w:p>
-      <w:pPr>
-        <w:pStyle w:val="Heading3"/>
-      </w:pPr>
-      <w:r>
-        <w:t xml:space="preserve"> </w:t>
-      </w:r>
-      <w:bookmarkStart w:id="80" w:name="_Toc116642044"/>
-      <w:r>
-        <w:t xml:space="preserve">2.5.4. 3 Algorithms and </w:t>
-      </w:r>
-      <w:proofErr w:type="spellStart"/>
-      <w:r>
-        <w:t>PseudoCode</w:t>
-      </w:r>
-      <w:bookmarkEnd w:id="80"/>
-      <w:proofErr w:type="spellEnd"/>
-    </w:p>
-    <w:p/>
-    <w:p/>
-    <w:p/>
-    <w:p/>
-    <w:p>
-      <w:pPr>
-        <w:pStyle w:val="Heading3"/>
-      </w:pPr>
-      <w:bookmarkStart w:id="81" w:name="_Toc116642045"/>
-      <w:proofErr w:type="gramStart"/>
-      <w:r>
-        <w:t>2.5.4.4  Key</w:t>
-      </w:r>
-      <w:proofErr w:type="gramEnd"/>
-      <w:r>
-        <w:t xml:space="preserve"> Variables/Data Structures /Classes</w:t>
-      </w:r>
-      <w:bookmarkEnd w:id="81"/>
-      <w:r>
-        <w:t xml:space="preserve">  </w:t>
-      </w:r>
-    </w:p>
-    <w:p/>
-    <w:p/>
-    <w:p/>
-    <w:p/>
-    <w:p>
-      <w:pPr>
-        <w:pStyle w:val="Heading3"/>
-      </w:pPr>
-      <w:bookmarkStart w:id="82" w:name="_Toc116642046"/>
-      <w:proofErr w:type="gramStart"/>
-      <w:r>
-        <w:t>2.5.1.5  Test</w:t>
-      </w:r>
-      <w:proofErr w:type="gramEnd"/>
-      <w:r>
-        <w:t xml:space="preserve"> Plan for PART FOUR</w:t>
-      </w:r>
-      <w:bookmarkEnd w:id="82"/>
-    </w:p>
-    <w:p/>
-    <w:p/>
-    <w:p/>
-    <w:p>
-      <w:pPr>
-        <w:rPr>
-          <w:rFonts w:asciiTheme="majorHAnsi" w:eastAsiaTheme="majorEastAsia" w:hAnsiTheme="majorHAnsi" w:cstheme="majorBidi"/>
-          <w:b/>
-          <w:color w:val="1D4FDD"/>
-          <w:sz w:val="24"/>
-          <w:szCs w:val="24"/>
-        </w:rPr>
-      </w:pPr>
-      <w:r>
-        <w:br w:type="page"/>
-      </w:r>
-    </w:p>
-    <w:p>
-      <w:pPr>
-        <w:pStyle w:val="Heading2"/>
-      </w:pPr>
-      <w:bookmarkStart w:id="83" w:name="_Toc516474208"/>
-      <w:bookmarkStart w:id="84" w:name="_Toc116642047"/>
-      <w:commentRangeStart w:id="85"/>
-      <w:r>
-        <w:lastRenderedPageBreak/>
-        <w:t xml:space="preserve">2.6 </w:t>
-      </w:r>
-      <w:r>
-        <w:t>Stakeholders involvement</w:t>
-      </w:r>
-      <w:bookmarkEnd w:id="83"/>
-      <w:r>
-        <w:t xml:space="preserve"> </w:t>
-      </w:r>
-      <w:commentRangeEnd w:id="85"/>
-      <w:r>
-        <w:rPr>
-          <w:rStyle w:val="CommentReference"/>
-          <w:rFonts w:asciiTheme="minorHAnsi" w:eastAsiaTheme="minorHAnsi" w:hAnsiTheme="minorHAnsi" w:cstheme="minorBidi"/>
-          <w:b w:val="0"/>
-          <w:color w:val="auto"/>
-        </w:rPr>
-        <w:commentReference w:id="85"/>
-      </w:r>
-      <w:bookmarkEnd w:id="84"/>
-    </w:p>
-    <w:p/>
-    <w:p/>
-    <w:p>
-      <w:pPr>
-        <w:pStyle w:val="Heading2"/>
-      </w:pPr>
-      <w:r>
-        <w:br w:type="page"/>
-      </w:r>
-      <w:bookmarkStart w:id="86" w:name="_Toc462393446"/>
-      <w:bookmarkStart w:id="87" w:name="_Toc516474210"/>
-      <w:bookmarkStart w:id="88" w:name="_Toc116642048"/>
-      <w:commentRangeStart w:id="89"/>
-      <w:r>
-        <w:lastRenderedPageBreak/>
-        <w:t>2</w:t>
-      </w:r>
-      <w:r>
-        <w:t>.</w:t>
-      </w:r>
-      <w:r>
-        <w:t>7</w:t>
-      </w:r>
-      <w:r>
-        <w:t xml:space="preserve"> Testing </w:t>
-      </w:r>
-      <w:bookmarkEnd w:id="86"/>
-      <w:r>
-        <w:t xml:space="preserve">plan </w:t>
-      </w:r>
-      <w:bookmarkEnd w:id="87"/>
-      <w:r>
-        <w:t xml:space="preserve">to inform evaluation </w:t>
-      </w:r>
-      <w:commentRangeEnd w:id="89"/>
-      <w:r>
-        <w:rPr>
-          <w:rStyle w:val="CommentReference"/>
-          <w:rFonts w:asciiTheme="minorHAnsi" w:eastAsiaTheme="minorHAnsi" w:hAnsiTheme="minorHAnsi" w:cstheme="minorBidi"/>
-          <w:b w:val="0"/>
-          <w:color w:val="auto"/>
-        </w:rPr>
-        <w:commentReference w:id="89"/>
-      </w:r>
-      <w:bookmarkEnd w:id="88"/>
-    </w:p>
-    <w:p/>
-    <w:p>
-      <w:pPr>
-        <w:rPr>
-          <w:rFonts w:asciiTheme="majorHAnsi" w:eastAsiaTheme="majorEastAsia" w:hAnsiTheme="majorHAnsi" w:cstheme="majorBidi"/>
-          <w:b/>
-          <w:color w:val="002060"/>
-          <w:sz w:val="32"/>
-          <w:szCs w:val="26"/>
-        </w:rPr>
-      </w:pPr>
-    </w:p>
     <w:sectPr>
-      <w:headerReference w:type="default" r:id="rId19"/>
-      <w:footerReference w:type="default" r:id="rId20"/>
+      <w:headerReference w:type="default" r:id="rId23"/>
+      <w:footerReference w:type="default" r:id="rId24"/>
       <w:pgSz w:w="11906" w:h="16838"/>
       <w:pgMar w:top="1440" w:right="1440" w:bottom="1440" w:left="1440" w:header="708" w:footer="708" w:gutter="0"/>
       <w:cols w:space="708"/>
@@ -8603,15 +10090,7 @@
         <w:pStyle w:val="CommentText"/>
       </w:pPr>
       <w:r>
-        <w:t xml:space="preserve">Give summary </w:t>
-      </w:r>
-      <w:proofErr w:type="gramStart"/>
-      <w:r>
-        <w:t>on  how</w:t>
-      </w:r>
-      <w:proofErr w:type="gramEnd"/>
-      <w:r>
-        <w:t xml:space="preserve"> you will plan your design.</w:t>
+        <w:t>Give summary on  how you will plan your design.</w:t>
       </w:r>
     </w:p>
     <w:p>
@@ -9036,19 +10515,7 @@
           <w:rPr>
             <w:rStyle w:val="Hyperlink"/>
           </w:rPr>
-          <w:t>https://crea</w:t>
-        </w:r>
-        <w:r>
-          <w:rPr>
-            <w:rStyle w:val="Hyperlink"/>
-          </w:rPr>
-          <w:t>t</w:t>
-        </w:r>
-        <w:r>
-          <w:rPr>
-            <w:rStyle w:val="Hyperlink"/>
-          </w:rPr>
-          <w:t>ely.com/lp/state-machine-diagram-tool/</w:t>
+          <w:t>https://creately.com/lp/state-machine-diagram-tool/</w:t>
         </w:r>
       </w:hyperlink>
     </w:p>
@@ -9069,19 +10536,7 @@
           <w:rPr>
             <w:rStyle w:val="Hyperlink"/>
           </w:rPr>
-          <w:t>https://onl</w:t>
-        </w:r>
-        <w:r>
-          <w:rPr>
-            <w:rStyle w:val="Hyperlink"/>
-          </w:rPr>
-          <w:t>i</w:t>
-        </w:r>
-        <w:r>
-          <w:rPr>
-            <w:rStyle w:val="Hyperlink"/>
-          </w:rPr>
-          <w:t>ne.visual-paradigm.com/diagrams/features/state-machine-diagram-software/</w:t>
+          <w:t>https://online.visual-paradigm.com/diagrams/features/state-machine-diagram-software/</w:t>
         </w:r>
       </w:hyperlink>
       <w:r>
@@ -9132,15 +10587,7 @@
         <w:pStyle w:val="CommentText"/>
       </w:pPr>
       <w:r>
-        <w:t xml:space="preserve">As </w:t>
-      </w:r>
-      <w:proofErr w:type="gramStart"/>
-      <w:r>
-        <w:t>above,  class</w:t>
-      </w:r>
-      <w:proofErr w:type="gramEnd"/>
-      <w:r>
-        <w:t xml:space="preserve"> diagram can help you showing the plan for all of your classes (if you have used any) and shows the attributes and methods. Here is presentation that can help you </w:t>
+        <w:t xml:space="preserve">As above,  class diagram can help you showing the plan for all of your classes (if you have used any) and shows the attributes and methods. Here is presentation that can help you </w:t>
       </w:r>
     </w:p>
     <w:p>
@@ -9175,27 +10622,7 @@
             <w:szCs w:val="24"/>
             <w:lang w:eastAsia="en-GB"/>
           </w:rPr>
-          <w:t>https://stokesfc.sharepoint.com/:p:/s/Computing/Ec-SHp_HCBV</w:t>
-        </w:r>
-        <w:r>
-          <w:rPr>
-            <w:rStyle w:val="Hyperlink"/>
-            <w:rFonts w:ascii="Times New Roman" w:eastAsia="Times New Roman" w:hAnsi="Times New Roman" w:cs="Times New Roman"/>
-            <w:sz w:val="24"/>
-            <w:szCs w:val="24"/>
-            <w:lang w:eastAsia="en-GB"/>
-          </w:rPr>
-          <w:t>O</w:t>
-        </w:r>
-        <w:r>
-          <w:rPr>
-            <w:rStyle w:val="Hyperlink"/>
-            <w:rFonts w:ascii="Times New Roman" w:eastAsia="Times New Roman" w:hAnsi="Times New Roman" w:cs="Times New Roman"/>
-            <w:sz w:val="24"/>
-            <w:szCs w:val="24"/>
-            <w:lang w:eastAsia="en-GB"/>
-          </w:rPr>
-          <w:t>v3IY32T3aIUBXP9Bw4teXkRJI60LzyYJLw?e=pdHie3</w:t>
+          <w:t>https://stokesfc.sharepoint.com/:p:/s/Computing/Ec-SHp_HCBVOv3IY32T3aIUBXP9Bw4teXkRJI60LzyYJLw?e=pdHie3</w:t>
         </w:r>
       </w:hyperlink>
     </w:p>
@@ -9533,20 +10960,8 @@
           <w:szCs w:val="16"/>
           <w:lang w:eastAsia="en-GB"/>
         </w:rPr>
-        <w:t xml:space="preserve">CREATE TABLE </w:t>
-      </w:r>
-      <w:proofErr w:type="gramStart"/>
-      <w:r>
-        <w:rPr>
-          <w:rFonts w:ascii="Consolas" w:eastAsia="Times New Roman" w:hAnsi="Consolas" w:cs="Courier New"/>
-          <w:color w:val="212529"/>
-          <w:sz w:val="16"/>
-          <w:szCs w:val="16"/>
-          <w:lang w:eastAsia="en-GB"/>
-        </w:rPr>
-        <w:t>Student(</w:t>
-      </w:r>
-      <w:proofErr w:type="gramEnd"/>
+        <w:t>CREATE TABLE Student(</w:t>
+      </w:r>
     </w:p>
     <w:p>
       <w:pPr>
@@ -9608,29 +11023,7 @@
           <w:szCs w:val="16"/>
           <w:lang w:eastAsia="en-GB"/>
         </w:rPr>
-        <w:t xml:space="preserve"> </w:t>
-      </w:r>
-      <w:proofErr w:type="gramStart"/>
-      <w:r>
-        <w:rPr>
-          <w:rFonts w:ascii="Consolas" w:eastAsia="Times New Roman" w:hAnsi="Consolas" w:cs="Courier New"/>
-          <w:color w:val="212529"/>
-          <w:sz w:val="16"/>
-          <w:szCs w:val="16"/>
-          <w:lang w:eastAsia="en-GB"/>
-        </w:rPr>
-        <w:t>CHAR(</w:t>
-      </w:r>
-      <w:proofErr w:type="gramEnd"/>
-      <w:r>
-        <w:rPr>
-          <w:rFonts w:ascii="Consolas" w:eastAsia="Times New Roman" w:hAnsi="Consolas" w:cs="Courier New"/>
-          <w:color w:val="212529"/>
-          <w:sz w:val="16"/>
-          <w:szCs w:val="16"/>
-          <w:lang w:eastAsia="en-GB"/>
-        </w:rPr>
-        <w:t>8),</w:t>
+        <w:t xml:space="preserve"> CHAR(8),</w:t>
       </w:r>
     </w:p>
     <w:p>
@@ -9671,29 +11064,7 @@
           <w:szCs w:val="16"/>
           <w:lang w:eastAsia="en-GB"/>
         </w:rPr>
-        <w:t xml:space="preserve">  Surname </w:t>
-      </w:r>
-      <w:proofErr w:type="gramStart"/>
-      <w:r>
-        <w:rPr>
-          <w:rFonts w:ascii="Consolas" w:eastAsia="Times New Roman" w:hAnsi="Consolas" w:cs="Courier New"/>
-          <w:color w:val="212529"/>
-          <w:sz w:val="16"/>
-          <w:szCs w:val="16"/>
-          <w:lang w:eastAsia="en-GB"/>
-        </w:rPr>
-        <w:t>VARCHAR(</w:t>
-      </w:r>
-      <w:proofErr w:type="gramEnd"/>
-      <w:r>
-        <w:rPr>
-          <w:rFonts w:ascii="Consolas" w:eastAsia="Times New Roman" w:hAnsi="Consolas" w:cs="Courier New"/>
-          <w:color w:val="212529"/>
-          <w:sz w:val="16"/>
-          <w:szCs w:val="16"/>
-          <w:lang w:eastAsia="en-GB"/>
-        </w:rPr>
-        <w:t>40) NOT NULL,</w:t>
+        <w:t xml:space="preserve">  Surname VARCHAR(40) NOT NULL,</w:t>
       </w:r>
     </w:p>
     <w:p>
@@ -9838,29 +11209,7 @@
           <w:szCs w:val="16"/>
           <w:lang w:eastAsia="en-GB"/>
         </w:rPr>
-        <w:t xml:space="preserve"> </w:t>
-      </w:r>
-      <w:proofErr w:type="gramStart"/>
-      <w:r>
-        <w:rPr>
-          <w:rFonts w:ascii="Consolas" w:eastAsia="Times New Roman" w:hAnsi="Consolas" w:cs="Courier New"/>
-          <w:color w:val="212529"/>
-          <w:sz w:val="16"/>
-          <w:szCs w:val="16"/>
-          <w:lang w:eastAsia="en-GB"/>
-        </w:rPr>
-        <w:t>CHAR(</w:t>
-      </w:r>
-      <w:proofErr w:type="gramEnd"/>
-      <w:r>
-        <w:rPr>
-          <w:rFonts w:ascii="Consolas" w:eastAsia="Times New Roman" w:hAnsi="Consolas" w:cs="Courier New"/>
-          <w:color w:val="212529"/>
-          <w:sz w:val="16"/>
-          <w:szCs w:val="16"/>
-          <w:lang w:eastAsia="en-GB"/>
-        </w:rPr>
-        <w:t>4) NOT NULL,</w:t>
+        <w:t xml:space="preserve"> CHAR(4) NOT NULL,</w:t>
       </w:r>
     </w:p>
     <w:p>
@@ -9904,7 +11253,6 @@
         <w:t xml:space="preserve">  FOREIGN KEY (</w:t>
       </w:r>
       <w:proofErr w:type="spellStart"/>
-      <w:proofErr w:type="gramStart"/>
       <w:r>
         <w:rPr>
           <w:rFonts w:ascii="Consolas" w:eastAsia="Times New Roman" w:hAnsi="Consolas" w:cs="Courier New"/>
@@ -9924,18 +11272,7 @@
           <w:szCs w:val="16"/>
           <w:lang w:eastAsia="en-GB"/>
         </w:rPr>
-        <w:t>)  REFERENCES</w:t>
-      </w:r>
-      <w:proofErr w:type="gramEnd"/>
-      <w:r>
-        <w:rPr>
-          <w:rFonts w:ascii="Consolas" w:eastAsia="Times New Roman" w:hAnsi="Consolas" w:cs="Courier New"/>
-          <w:color w:val="212529"/>
-          <w:sz w:val="16"/>
-          <w:szCs w:val="16"/>
-          <w:lang w:eastAsia="en-GB"/>
-        </w:rPr>
-        <w:t xml:space="preserve"> Tutor (</w:t>
+        <w:t>)  REFERENCES Tutor (</w:t>
       </w:r>
       <w:proofErr w:type="spellStart"/>
       <w:r>
@@ -10033,15 +11370,7 @@
         <w:pStyle w:val="CommentText"/>
       </w:pPr>
       <w:r>
-        <w:t xml:space="preserve">Remember NO CONNECT, NO </w:t>
-      </w:r>
-      <w:proofErr w:type="gramStart"/>
-      <w:r>
-        <w:t>CLOSE(</w:t>
-      </w:r>
-      <w:proofErr w:type="gramEnd"/>
-      <w:r>
-        <w:t>), NO REFERENCE TO FILE NAMES OR ANY FILE FORMAT.</w:t>
+        <w:t>Remember NO CONNECT, NO CLOSE(), NO REFERENCE TO FILE NAMES OR ANY FILE FORMAT.</w:t>
       </w:r>
     </w:p>
     <w:p>
@@ -10173,13 +11502,8 @@
         <w:annotationRef/>
       </w:r>
       <w:r>
-        <w:t xml:space="preserve">If you have data entry form, then you need to have identified and justified validation rules you will use. You may use table with </w:t>
-      </w:r>
-      <w:proofErr w:type="gramStart"/>
-      <w:r>
-        <w:t>columns :</w:t>
-      </w:r>
-      <w:proofErr w:type="gramEnd"/>
+        <w:t>If you have data entry form, then you need to have identified and justified validation rules you will use. You may use table with columns :</w:t>
+      </w:r>
     </w:p>
     <w:p>
       <w:pPr>
@@ -15322,6 +16646,17 @@
       <w:spacing w:after="0" w:line="240" w:lineRule="auto"/>
     </w:pPr>
   </w:style>
+  <w:style w:type="character" w:styleId="Strong">
+    <w:name w:val="Strong"/>
+    <w:basedOn w:val="DefaultParagraphFont"/>
+    <w:uiPriority w:val="22"/>
+    <w:qFormat/>
+    <w:rsid w:val="003E748A"/>
+    <w:rPr>
+      <w:b/>
+      <w:bCs/>
+    </w:rPr>
+  </w:style>
 </w:styles>
 </file>
 

</xml_diff>

<commit_message>
Design section windows design
</commit_message>
<xml_diff>
--- a/Report/Louis_Pattern_design.docx
+++ b/Report/Louis_Pattern_design.docx
@@ -148,8 +148,8 @@
         <w:br w:type="page"/>
       </w:r>
     </w:p>
-    <w:bookmarkStart w:id="10" w:name="_Toc516474195" w:displacedByCustomXml="next"/>
-    <w:bookmarkStart w:id="11" w:name="_Toc462393437" w:displacedByCustomXml="next"/>
+    <w:bookmarkStart w:id="10" w:name="_Toc462393437" w:displacedByCustomXml="next"/>
+    <w:bookmarkStart w:id="11" w:name="_Toc516474195" w:displacedByCustomXml="next"/>
     <w:sdt>
       <w:sdtPr>
         <w:rPr>
@@ -1118,21 +1118,7 @@
                 <w:rStyle w:val="Hyperlink"/>
                 <w:noProof/>
               </w:rPr>
-              <w:t>2.4.4 SQL Pseudoc</w:t>
-            </w:r>
-            <w:r>
-              <w:rPr>
-                <w:rStyle w:val="Hyperlink"/>
-                <w:noProof/>
-              </w:rPr>
-              <w:t>o</w:t>
-            </w:r>
-            <w:r>
-              <w:rPr>
-                <w:rStyle w:val="Hyperlink"/>
-                <w:noProof/>
-              </w:rPr>
-              <w:t xml:space="preserve">de </w:t>
+              <w:t xml:space="preserve">2.4.4 SQL Pseudocode </w:t>
             </w:r>
             <w:r>
               <w:rPr>
@@ -2869,15 +2855,7 @@
         <w:t xml:space="preserve">and most liked the space theme. </w:t>
       </w:r>
       <w:r>
-        <w:t xml:space="preserve">The game will be designed in Python, using the pygame module for the game and </w:t>
-      </w:r>
-      <w:proofErr w:type="spellStart"/>
-      <w:r>
-        <w:t>tkinter</w:t>
-      </w:r>
-      <w:proofErr w:type="spellEnd"/>
-      <w:r>
-        <w:t xml:space="preserve"> for the login window. </w:t>
+        <w:t xml:space="preserve">The game will be designed in Python, using the pygame module for the game and tkinter for the login window. </w:t>
       </w:r>
       <w:r>
         <w:br/>
@@ -8067,7 +8045,7 @@
           </w:tcPr>
           <w:p>
             <w:r>
-              <w:t>Text</w:t>
+              <w:t>Binary</w:t>
             </w:r>
           </w:p>
         </w:tc>
@@ -8596,7 +8574,7 @@
           </mc:Choice>
           <mc:Fallback>
             <w:pict>
-              <v:shape w14:anchorId="7CCB475B" id="Text Box 58" o:spid="_x0000_s1041" type="#_x0000_t202" style="position:absolute;margin-left:218.25pt;margin-top:.35pt;width:25.9pt;height:21.4pt;z-index:251740160;visibility:visible;mso-wrap-style:square;mso-width-percent:0;mso-height-percent:0;mso-wrap-distance-left:9pt;mso-wrap-distance-top:0;mso-wrap-distance-right:9pt;mso-wrap-distance-bottom:0;mso-position-horizontal:absolute;mso-position-horizontal-relative:text;mso-position-vertical:absolute;mso-position-vertical-relative:text;mso-width-percent:0;mso-height-percent:0;mso-width-relative:margin;mso-height-relative:margin;v-text-anchor:top" o:gfxdata="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" filled="f" stroked="f" strokeweight=".5pt">
+              <v:shape w14:anchorId="7CCB475B" id="Text Box 58" o:spid="_x0000_s1041" type="#_x0000_t202" style="position:absolute;margin-left:218.25pt;margin-top:.35pt;width:25.9pt;height:21.4pt;z-index:251740160;visibility:visible;mso-wrap-style:square;mso-width-percent:0;mso-height-percent:0;mso-wrap-distance-left:9pt;mso-wrap-distance-top:0;mso-wrap-distance-right:9pt;mso-wrap-distance-bottom:0;mso-position-horizontal:absolute;mso-position-horizontal-relative:text;mso-position-vertical:absolute;mso-position-vertical-relative:text;mso-width-percent:0;mso-height-percent:0;mso-width-relative:margin;mso-height-relative:margin;v-text-anchor:top" o:gfxdata="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" filled="f" stroked="f" strokeweight=".5pt">
                 <v:textbox>
                   <w:txbxContent>
                     <w:p>
@@ -8693,7 +8671,7 @@
           </mc:Choice>
           <mc:Fallback>
             <w:pict>
-              <v:shape w14:anchorId="45C00DC8" id="Text Box 57" o:spid="_x0000_s1042" type="#_x0000_t202" style="position:absolute;margin-left:166.5pt;margin-top:4.45pt;width:25.9pt;height:21.4pt;z-index:251738112;visibility:visible;mso-wrap-style:square;mso-width-percent:0;mso-height-percent:0;mso-wrap-distance-left:9pt;mso-wrap-distance-top:0;mso-wrap-distance-right:9pt;mso-wrap-distance-bottom:0;mso-position-horizontal:absolute;mso-position-horizontal-relative:text;mso-position-vertical:absolute;mso-position-vertical-relative:text;mso-width-percent:0;mso-height-percent:0;mso-width-relative:margin;mso-height-relative:margin;v-text-anchor:top" o:gfxdata="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" filled="f" stroked="f" strokeweight=".5pt">
+              <v:shape w14:anchorId="45C00DC8" id="Text Box 57" o:spid="_x0000_s1042" type="#_x0000_t202" style="position:absolute;margin-left:166.5pt;margin-top:4.45pt;width:25.9pt;height:21.4pt;z-index:251738112;visibility:visible;mso-wrap-style:square;mso-width-percent:0;mso-height-percent:0;mso-wrap-distance-left:9pt;mso-wrap-distance-top:0;mso-wrap-distance-right:9pt;mso-wrap-distance-bottom:0;mso-position-horizontal:absolute;mso-position-horizontal-relative:text;mso-position-vertical:absolute;mso-position-vertical-relative:text;mso-width-percent:0;mso-height-percent:0;mso-width-relative:margin;mso-height-relative:margin;v-text-anchor:top" o:gfxdata="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" filled="f" stroked="f" strokeweight=".5pt">
                 <v:textbox>
                   <w:txbxContent>
                     <w:p>
@@ -8951,7 +8929,7 @@
           </mc:Choice>
           <mc:Fallback>
             <w:pict>
-              <v:roundrect w14:anchorId="24DAF581" id="Rectangle: Rounded Corners 53" o:spid="_x0000_s1043" style="position:absolute;margin-left:242.05pt;margin-top:.1pt;width:77.1pt;height:41.1pt;z-index:251731968;visibility:visible;mso-wrap-style:square;mso-width-percent:0;mso-height-percent:0;mso-wrap-distance-left:9pt;mso-wrap-distance-top:0;mso-wrap-distance-right:9pt;mso-wrap-distance-bottom:0;mso-position-horizontal:absolute;mso-position-horizontal-relative:text;mso-position-vertical:absolute;mso-position-vertical-relative:text;mso-width-percent:0;mso-height-percent:0;mso-width-relative:margin;mso-height-relative:margin;v-text-anchor:middle" arcsize="10923f" o:gfxdata="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" fillcolor="white [3212]" strokecolor="black [3213]" strokeweight="1pt">
+              <v:roundrect w14:anchorId="24DAF581" id="Rectangle: Rounded Corners 53" o:spid="_x0000_s1043" style="position:absolute;margin-left:242.05pt;margin-top:.1pt;width:77.1pt;height:41.1pt;z-index:251731968;visibility:visible;mso-wrap-style:square;mso-width-percent:0;mso-height-percent:0;mso-wrap-distance-left:9pt;mso-wrap-distance-top:0;mso-wrap-distance-right:9pt;mso-wrap-distance-bottom:0;mso-position-horizontal:absolute;mso-position-horizontal-relative:text;mso-position-vertical:absolute;mso-position-vertical-relative:text;mso-width-percent:0;mso-height-percent:0;mso-width-relative:margin;mso-height-relative:margin;v-text-anchor:middle" arcsize="10923f" o:gfxdata="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" fillcolor="white [3212]" strokecolor="black [3213]" strokeweight="1pt">
                 <v:stroke joinstyle="miter"/>
                 <v:textbox>
                   <w:txbxContent>
@@ -9144,7 +9122,7 @@
           </mc:Choice>
           <mc:Fallback>
             <w:pict>
-              <v:roundrect w14:anchorId="4170007F" id="Rectangle: Rounded Corners 52" o:spid="_x0000_s1044" style="position:absolute;margin-left:92.05pt;margin-top:.3pt;width:77.1pt;height:41.1pt;z-index:251729920;visibility:visible;mso-wrap-style:square;mso-width-percent:0;mso-height-percent:0;mso-wrap-distance-left:9pt;mso-wrap-distance-top:0;mso-wrap-distance-right:9pt;mso-wrap-distance-bottom:0;mso-position-horizontal:absolute;mso-position-horizontal-relative:text;mso-position-vertical:absolute;mso-position-vertical-relative:text;mso-width-percent:0;mso-height-percent:0;mso-width-relative:margin;mso-height-relative:margin;v-text-anchor:middle" arcsize="10923f" o:gfxdata="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" fillcolor="white [3212]" strokecolor="black [3213]" strokeweight="1pt">
+              <v:roundrect w14:anchorId="4170007F" id="Rectangle: Rounded Corners 52" o:spid="_x0000_s1044" style="position:absolute;margin-left:92.05pt;margin-top:.3pt;width:77.1pt;height:41.1pt;z-index:251729920;visibility:visible;mso-wrap-style:square;mso-width-percent:0;mso-height-percent:0;mso-wrap-distance-left:9pt;mso-wrap-distance-top:0;mso-wrap-distance-right:9pt;mso-wrap-distance-bottom:0;mso-position-horizontal:absolute;mso-position-horizontal-relative:text;mso-position-vertical:absolute;mso-position-vertical-relative:text;mso-width-percent:0;mso-height-percent:0;mso-width-relative:margin;mso-height-relative:margin;v-text-anchor:middle" arcsize="10923f" o:gfxdata="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" fillcolor="white [3212]" strokecolor="black [3213]" strokeweight="1pt">
                 <v:stroke joinstyle="miter"/>
                 <v:textbox>
                   <w:txbxContent>
@@ -9184,6 +9162,7 @@
       </w:r>
     </w:p>
     <w:p/>
+    <w:p/>
     <w:p>
       <w:pPr>
         <w:pStyle w:val="Heading3"/>
@@ -9215,11 +9194,9 @@
       <w:r>
         <w:t xml:space="preserve">CREATE TABLE IF NOT EXISTS </w:t>
       </w:r>
-      <w:proofErr w:type="gramStart"/>
       <w:r>
         <w:t>Users(</w:t>
       </w:r>
-      <w:proofErr w:type="gramEnd"/>
       <w:r>
         <w:br/>
       </w:r>
@@ -9238,13 +9215,8 @@
     <w:p/>
     <w:p>
       <w:r>
-        <w:t xml:space="preserve">CREATE TABLE IF NOT EXISTS </w:t>
-      </w:r>
-      <w:proofErr w:type="gramStart"/>
-      <w:r>
-        <w:t>Highscores(</w:t>
-      </w:r>
-      <w:proofErr w:type="gramEnd"/>
+        <w:t>CREATE TABLE IF NOT EXISTS Highscores(</w:t>
+      </w:r>
       <w:r>
         <w:br/>
         <w:t xml:space="preserve"> </w:t>
@@ -9319,9 +9291,6 @@
         </w:rPr>
       </w:pPr>
       <w:bookmarkStart w:id="47" w:name="_Toc516474203"/>
-      <w:r>
-        <w:br w:type="page"/>
-      </w:r>
     </w:p>
     <w:p>
       <w:pPr>
@@ -9330,7 +9299,6 @@
       <w:bookmarkStart w:id="48" w:name="_Toc116642026"/>
       <w:commentRangeStart w:id="49"/>
       <w:r>
-        <w:lastRenderedPageBreak/>
         <w:t xml:space="preserve">2.5 </w:t>
       </w:r>
       <w:r>
@@ -9373,13 +9341,19 @@
         </w:rPr>
         <w:commentReference w:id="50"/>
       </w:r>
-    </w:p>
-    <w:p>
-      <w:pPr>
-        <w:pStyle w:val="Heading3"/>
-      </w:pPr>
       <w:bookmarkStart w:id="51" w:name="_Toc516474204"/>
       <w:bookmarkEnd w:id="47"/>
+    </w:p>
+    <w:p>
+      <w:r>
+        <w:t>I will use tkinter for the login system</w:t>
+      </w:r>
+      <w:r>
+        <w:t xml:space="preserve"> windows</w:t>
+      </w:r>
+      <w:r>
+        <w:t>.</w:t>
+      </w:r>
     </w:p>
     <w:p>
       <w:pPr>
@@ -9426,18 +9400,18 @@
           <w:noProof/>
         </w:rPr>
         <w:drawing>
-          <wp:anchor distT="0" distB="0" distL="114300" distR="114300" simplePos="0" relativeHeight="251741184" behindDoc="1" locked="0" layoutInCell="1" allowOverlap="1" wp14:anchorId="278D0389" wp14:editId="1FDB62B1">
+          <wp:anchor distT="0" distB="0" distL="114300" distR="114300" simplePos="0" relativeHeight="251741184" behindDoc="1" locked="0" layoutInCell="1" allowOverlap="1" wp14:anchorId="082BA239" wp14:editId="1780616B">
             <wp:simplePos x="0" y="0"/>
             <wp:positionH relativeFrom="column">
-              <wp:posOffset>1828800</wp:posOffset>
+              <wp:posOffset>823229</wp:posOffset>
             </wp:positionH>
             <wp:positionV relativeFrom="paragraph">
-              <wp:posOffset>6046</wp:posOffset>
+              <wp:posOffset>13334</wp:posOffset>
             </wp:positionV>
-            <wp:extent cx="2154398" cy="2162755"/>
-            <wp:effectExtent l="0" t="0" r="0" b="9525"/>
+            <wp:extent cx="4173585" cy="2921869"/>
+            <wp:effectExtent l="0" t="0" r="0" b="0"/>
             <wp:wrapNone/>
-            <wp:docPr id="59" name="Picture 59"/>
+            <wp:docPr id="15" name="Picture 15"/>
             <wp:cNvGraphicFramePr>
               <a:graphicFrameLocks xmlns:a="http://schemas.openxmlformats.org/drawingml/2006/main" noChangeAspect="1"/>
             </wp:cNvGraphicFramePr>
@@ -9445,28 +9419,31 @@
               <a:graphicData uri="http://schemas.openxmlformats.org/drawingml/2006/picture">
                 <pic:pic xmlns:pic="http://schemas.openxmlformats.org/drawingml/2006/picture">
                   <pic:nvPicPr>
-                    <pic:cNvPr id="1" name=""/>
-                    <pic:cNvPicPr/>
+                    <pic:cNvPr id="0" name="Picture 1"/>
+                    <pic:cNvPicPr>
+                      <a:picLocks noChangeAspect="1" noChangeArrowheads="1"/>
+                    </pic:cNvPicPr>
                   </pic:nvPicPr>
                   <pic:blipFill rotWithShape="1">
-                    <a:blip r:embed="rId22" cstate="print">
+                    <a:blip r:embed="rId22">
                       <a:extLst>
                         <a:ext uri="{28A0092B-C50C-407E-A947-70E740481C1C}">
                           <a14:useLocalDpi xmlns:a14="http://schemas.microsoft.com/office/drawing/2010/main" val="0"/>
                         </a:ext>
                       </a:extLst>
                     </a:blip>
-                    <a:srcRect l="30104" t="28616" r="32295" b="4277"/>
+                    <a:srcRect l="2452" t="1979" r="2651" b="21417"/>
                     <a:stretch/>
                   </pic:blipFill>
                   <pic:spPr bwMode="auto">
                     <a:xfrm>
                       <a:off x="0" y="0"/>
-                      <a:ext cx="2154398" cy="2162755"/>
+                      <a:ext cx="4176711" cy="2924058"/>
                     </a:xfrm>
                     <a:prstGeom prst="rect">
                       <a:avLst/>
                     </a:prstGeom>
+                    <a:noFill/>
                     <a:ln>
                       <a:noFill/>
                     </a:ln>
@@ -9479,10 +9456,787 @@
                 </pic:pic>
               </a:graphicData>
             </a:graphic>
+            <wp14:sizeRelH relativeFrom="margin">
+              <wp14:pctWidth>0</wp14:pctWidth>
+            </wp14:sizeRelH>
+            <wp14:sizeRelV relativeFrom="margin">
+              <wp14:pctHeight>0</wp14:pctHeight>
+            </wp14:sizeRelV>
           </wp:anchor>
         </w:drawing>
       </w:r>
     </w:p>
+    <w:p/>
+    <w:p/>
+    <w:p/>
+    <w:p/>
+    <w:p/>
+    <w:p>
+      <w:r>
+        <w:rPr>
+          <w:noProof/>
+        </w:rPr>
+        <mc:AlternateContent>
+          <mc:Choice Requires="wps">
+            <w:drawing>
+              <wp:anchor distT="0" distB="0" distL="114300" distR="114300" simplePos="0" relativeHeight="251743232" behindDoc="0" locked="0" layoutInCell="1" allowOverlap="1" wp14:anchorId="2300734F" wp14:editId="722A2D16">
+                <wp:simplePos x="0" y="0"/>
+                <wp:positionH relativeFrom="page">
+                  <wp:align>right</wp:align>
+                </wp:positionH>
+                <wp:positionV relativeFrom="paragraph">
+                  <wp:posOffset>13970</wp:posOffset>
+                </wp:positionV>
+                <wp:extent cx="1247775" cy="1038225"/>
+                <wp:effectExtent l="0" t="0" r="0" b="0"/>
+                <wp:wrapNone/>
+                <wp:docPr id="38" name="Text Box 38"/>
+                <wp:cNvGraphicFramePr/>
+                <a:graphic xmlns:a="http://schemas.openxmlformats.org/drawingml/2006/main">
+                  <a:graphicData uri="http://schemas.microsoft.com/office/word/2010/wordprocessingShape">
+                    <wps:wsp>
+                      <wps:cNvSpPr txBox="1"/>
+                      <wps:spPr>
+                        <a:xfrm>
+                          <a:off x="0" y="0"/>
+                          <a:ext cx="1247775" cy="1038225"/>
+                        </a:xfrm>
+                        <a:prstGeom prst="rect">
+                          <a:avLst/>
+                        </a:prstGeom>
+                        <a:noFill/>
+                        <a:ln w="6350">
+                          <a:noFill/>
+                        </a:ln>
+                      </wps:spPr>
+                      <wps:txbx>
+                        <w:txbxContent>
+                          <w:p>
+                            <w:pPr>
+                              <w:rPr>
+                                <w:lang w:val="en-US"/>
+                              </w:rPr>
+                            </w:pPr>
+                            <w:r>
+                              <w:rPr>
+                                <w:lang w:val="en-US"/>
+                              </w:rPr>
+                              <w:t>This checkbox will call a function that hides/shows the password.</w:t>
+                            </w:r>
+                          </w:p>
+                        </w:txbxContent>
+                      </wps:txbx>
+                      <wps:bodyPr rot="0" spcFirstLastPara="0" vertOverflow="overflow" horzOverflow="overflow" vert="horz" wrap="square" lIns="91440" tIns="45720" rIns="91440" bIns="45720" numCol="1" spcCol="0" rtlCol="0" fromWordArt="0" anchor="t" anchorCtr="0" forceAA="0" compatLnSpc="1">
+                        <a:prstTxWarp prst="textNoShape">
+                          <a:avLst/>
+                        </a:prstTxWarp>
+                        <a:noAutofit/>
+                      </wps:bodyPr>
+                    </wps:wsp>
+                  </a:graphicData>
+                </a:graphic>
+                <wp14:sizeRelH relativeFrom="margin">
+                  <wp14:pctWidth>0</wp14:pctWidth>
+                </wp14:sizeRelH>
+                <wp14:sizeRelV relativeFrom="margin">
+                  <wp14:pctHeight>0</wp14:pctHeight>
+                </wp14:sizeRelV>
+              </wp:anchor>
+            </w:drawing>
+          </mc:Choice>
+          <mc:Fallback>
+            <w:pict>
+              <v:shape w14:anchorId="2300734F" id="Text Box 38" o:spid="_x0000_s1045" type="#_x0000_t202" style="position:absolute;margin-left:47.05pt;margin-top:1.1pt;width:98.25pt;height:81.75pt;z-index:251743232;visibility:visible;mso-wrap-style:square;mso-width-percent:0;mso-height-percent:0;mso-wrap-distance-left:9pt;mso-wrap-distance-top:0;mso-wrap-distance-right:9pt;mso-wrap-distance-bottom:0;mso-position-horizontal:right;mso-position-horizontal-relative:page;mso-position-vertical:absolute;mso-position-vertical-relative:text;mso-width-percent:0;mso-height-percent:0;mso-width-relative:margin;mso-height-relative:margin;v-text-anchor:top" o:gfxdata="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" filled="f" stroked="f" strokeweight=".5pt">
+                <v:textbox>
+                  <w:txbxContent>
+                    <w:p>
+                      <w:pPr>
+                        <w:rPr>
+                          <w:lang w:val="en-US"/>
+                        </w:rPr>
+                      </w:pPr>
+                      <w:r>
+                        <w:rPr>
+                          <w:lang w:val="en-US"/>
+                        </w:rPr>
+                        <w:t>This checkbox will call a function that hides/shows the password.</w:t>
+                      </w:r>
+                    </w:p>
+                  </w:txbxContent>
+                </v:textbox>
+                <w10:wrap anchorx="page"/>
+              </v:shape>
+            </w:pict>
+          </mc:Fallback>
+        </mc:AlternateContent>
+      </w:r>
+    </w:p>
+    <w:p>
+      <w:r>
+        <w:rPr>
+          <w:noProof/>
+        </w:rPr>
+        <mc:AlternateContent>
+          <mc:Choice Requires="wps">
+            <w:drawing>
+              <wp:anchor distT="0" distB="0" distL="114300" distR="114300" simplePos="0" relativeHeight="251742208" behindDoc="0" locked="0" layoutInCell="1" allowOverlap="1" wp14:anchorId="67591202" wp14:editId="34728F10">
+                <wp:simplePos x="0" y="0"/>
+                <wp:positionH relativeFrom="margin">
+                  <wp:posOffset>4485640</wp:posOffset>
+                </wp:positionH>
+                <wp:positionV relativeFrom="paragraph">
+                  <wp:posOffset>99695</wp:posOffset>
+                </wp:positionV>
+                <wp:extent cx="933450" cy="85725"/>
+                <wp:effectExtent l="38100" t="0" r="19050" b="85725"/>
+                <wp:wrapNone/>
+                <wp:docPr id="16" name="Straight Arrow Connector 16"/>
+                <wp:cNvGraphicFramePr/>
+                <a:graphic xmlns:a="http://schemas.openxmlformats.org/drawingml/2006/main">
+                  <a:graphicData uri="http://schemas.microsoft.com/office/word/2010/wordprocessingShape">
+                    <wps:wsp>
+                      <wps:cNvCnPr/>
+                      <wps:spPr>
+                        <a:xfrm flipH="1">
+                          <a:off x="0" y="0"/>
+                          <a:ext cx="933450" cy="85725"/>
+                        </a:xfrm>
+                        <a:prstGeom prst="straightConnector1">
+                          <a:avLst/>
+                        </a:prstGeom>
+                        <a:ln>
+                          <a:tailEnd type="triangle"/>
+                        </a:ln>
+                      </wps:spPr>
+                      <wps:style>
+                        <a:lnRef idx="1">
+                          <a:schemeClr val="dk1"/>
+                        </a:lnRef>
+                        <a:fillRef idx="0">
+                          <a:schemeClr val="dk1"/>
+                        </a:fillRef>
+                        <a:effectRef idx="0">
+                          <a:schemeClr val="dk1"/>
+                        </a:effectRef>
+                        <a:fontRef idx="minor">
+                          <a:schemeClr val="tx1"/>
+                        </a:fontRef>
+                      </wps:style>
+                      <wps:bodyPr/>
+                    </wps:wsp>
+                  </a:graphicData>
+                </a:graphic>
+                <wp14:sizeRelH relativeFrom="margin">
+                  <wp14:pctWidth>0</wp14:pctWidth>
+                </wp14:sizeRelH>
+                <wp14:sizeRelV relativeFrom="margin">
+                  <wp14:pctHeight>0</wp14:pctHeight>
+                </wp14:sizeRelV>
+              </wp:anchor>
+            </w:drawing>
+          </mc:Choice>
+          <mc:Fallback>
+            <w:pict>
+              <v:shapetype w14:anchorId="7C36104A" id="_x0000_t32" coordsize="21600,21600" o:spt="32" o:oned="t" path="m,l21600,21600e" filled="f">
+                <v:path arrowok="t" fillok="f" o:connecttype="none"/>
+                <o:lock v:ext="edit" shapetype="t"/>
+              </v:shapetype>
+              <v:shape id="Straight Arrow Connector 16" o:spid="_x0000_s1026" type="#_x0000_t32" style="position:absolute;margin-left:353.2pt;margin-top:7.85pt;width:73.5pt;height:6.75pt;flip:x;z-index:251742208;visibility:visible;mso-wrap-style:square;mso-width-percent:0;mso-height-percent:0;mso-wrap-distance-left:9pt;mso-wrap-distance-top:0;mso-wrap-distance-right:9pt;mso-wrap-distance-bottom:0;mso-position-horizontal:absolute;mso-position-horizontal-relative:margin;mso-position-vertical:absolute;mso-position-vertical-relative:text;mso-width-percent:0;mso-height-percent:0;mso-width-relative:margin;mso-height-relative:margin" o:gfxdata="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" strokecolor="black [3200]" strokeweight=".5pt">
+                <v:stroke endarrow="block" joinstyle="miter"/>
+                <w10:wrap anchorx="margin"/>
+              </v:shape>
+            </w:pict>
+          </mc:Fallback>
+        </mc:AlternateContent>
+      </w:r>
+    </w:p>
+    <w:p/>
+    <w:p>
+      <w:r>
+        <w:rPr>
+          <w:noProof/>
+        </w:rPr>
+        <mc:AlternateContent>
+          <mc:Choice Requires="wps">
+            <w:drawing>
+              <wp:anchor distT="0" distB="0" distL="114300" distR="114300" simplePos="0" relativeHeight="251749376" behindDoc="0" locked="0" layoutInCell="1" allowOverlap="1" wp14:anchorId="5CDAB2C2" wp14:editId="7A826DFC">
+                <wp:simplePos x="0" y="0"/>
+                <wp:positionH relativeFrom="margin">
+                  <wp:posOffset>666750</wp:posOffset>
+                </wp:positionH>
+                <wp:positionV relativeFrom="paragraph">
+                  <wp:posOffset>175895</wp:posOffset>
+                </wp:positionV>
+                <wp:extent cx="800100" cy="457200"/>
+                <wp:effectExtent l="0" t="38100" r="57150" b="19050"/>
+                <wp:wrapNone/>
+                <wp:docPr id="50" name="Straight Arrow Connector 50"/>
+                <wp:cNvGraphicFramePr/>
+                <a:graphic xmlns:a="http://schemas.openxmlformats.org/drawingml/2006/main">
+                  <a:graphicData uri="http://schemas.microsoft.com/office/word/2010/wordprocessingShape">
+                    <wps:wsp>
+                      <wps:cNvCnPr/>
+                      <wps:spPr>
+                        <a:xfrm flipV="1">
+                          <a:off x="0" y="0"/>
+                          <a:ext cx="800100" cy="457200"/>
+                        </a:xfrm>
+                        <a:prstGeom prst="straightConnector1">
+                          <a:avLst/>
+                        </a:prstGeom>
+                        <a:ln>
+                          <a:tailEnd type="triangle"/>
+                        </a:ln>
+                      </wps:spPr>
+                      <wps:style>
+                        <a:lnRef idx="1">
+                          <a:schemeClr val="dk1"/>
+                        </a:lnRef>
+                        <a:fillRef idx="0">
+                          <a:schemeClr val="dk1"/>
+                        </a:fillRef>
+                        <a:effectRef idx="0">
+                          <a:schemeClr val="dk1"/>
+                        </a:effectRef>
+                        <a:fontRef idx="minor">
+                          <a:schemeClr val="tx1"/>
+                        </a:fontRef>
+                      </wps:style>
+                      <wps:bodyPr/>
+                    </wps:wsp>
+                  </a:graphicData>
+                </a:graphic>
+                <wp14:sizeRelH relativeFrom="margin">
+                  <wp14:pctWidth>0</wp14:pctWidth>
+                </wp14:sizeRelH>
+                <wp14:sizeRelV relativeFrom="margin">
+                  <wp14:pctHeight>0</wp14:pctHeight>
+                </wp14:sizeRelV>
+              </wp:anchor>
+            </w:drawing>
+          </mc:Choice>
+          <mc:Fallback>
+            <w:pict>
+              <v:shape w14:anchorId="7BF7A548" id="Straight Arrow Connector 50" o:spid="_x0000_s1026" type="#_x0000_t32" style="position:absolute;margin-left:52.5pt;margin-top:13.85pt;width:63pt;height:36pt;flip:y;z-index:251749376;visibility:visible;mso-wrap-style:square;mso-width-percent:0;mso-height-percent:0;mso-wrap-distance-left:9pt;mso-wrap-distance-top:0;mso-wrap-distance-right:9pt;mso-wrap-distance-bottom:0;mso-position-horizontal:absolute;mso-position-horizontal-relative:margin;mso-position-vertical:absolute;mso-position-vertical-relative:text;mso-width-percent:0;mso-height-percent:0;mso-width-relative:margin;mso-height-relative:margin" o:gfxdata="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" strokecolor="black [3200]" strokeweight=".5pt">
+                <v:stroke endarrow="block" joinstyle="miter"/>
+                <w10:wrap anchorx="margin"/>
+              </v:shape>
+            </w:pict>
+          </mc:Fallback>
+        </mc:AlternateContent>
+      </w:r>
+      <w:r>
+        <w:rPr>
+          <w:noProof/>
+        </w:rPr>
+        <mc:AlternateContent>
+          <mc:Choice Requires="wps">
+            <w:drawing>
+              <wp:anchor distT="0" distB="0" distL="114300" distR="114300" simplePos="0" relativeHeight="251745280" behindDoc="0" locked="0" layoutInCell="1" allowOverlap="1" wp14:anchorId="412BE306" wp14:editId="3218D7A3">
+                <wp:simplePos x="0" y="0"/>
+                <wp:positionH relativeFrom="margin">
+                  <wp:posOffset>4362450</wp:posOffset>
+                </wp:positionH>
+                <wp:positionV relativeFrom="paragraph">
+                  <wp:posOffset>175895</wp:posOffset>
+                </wp:positionV>
+                <wp:extent cx="476250" cy="657225"/>
+                <wp:effectExtent l="38100" t="38100" r="19050" b="28575"/>
+                <wp:wrapNone/>
+                <wp:docPr id="39" name="Straight Arrow Connector 39"/>
+                <wp:cNvGraphicFramePr/>
+                <a:graphic xmlns:a="http://schemas.openxmlformats.org/drawingml/2006/main">
+                  <a:graphicData uri="http://schemas.microsoft.com/office/word/2010/wordprocessingShape">
+                    <wps:wsp>
+                      <wps:cNvCnPr/>
+                      <wps:spPr>
+                        <a:xfrm flipH="1" flipV="1">
+                          <a:off x="0" y="0"/>
+                          <a:ext cx="476250" cy="657225"/>
+                        </a:xfrm>
+                        <a:prstGeom prst="straightConnector1">
+                          <a:avLst/>
+                        </a:prstGeom>
+                        <a:ln>
+                          <a:tailEnd type="triangle"/>
+                        </a:ln>
+                      </wps:spPr>
+                      <wps:style>
+                        <a:lnRef idx="1">
+                          <a:schemeClr val="dk1"/>
+                        </a:lnRef>
+                        <a:fillRef idx="0">
+                          <a:schemeClr val="dk1"/>
+                        </a:fillRef>
+                        <a:effectRef idx="0">
+                          <a:schemeClr val="dk1"/>
+                        </a:effectRef>
+                        <a:fontRef idx="minor">
+                          <a:schemeClr val="tx1"/>
+                        </a:fontRef>
+                      </wps:style>
+                      <wps:bodyPr/>
+                    </wps:wsp>
+                  </a:graphicData>
+                </a:graphic>
+                <wp14:sizeRelH relativeFrom="margin">
+                  <wp14:pctWidth>0</wp14:pctWidth>
+                </wp14:sizeRelH>
+                <wp14:sizeRelV relativeFrom="margin">
+                  <wp14:pctHeight>0</wp14:pctHeight>
+                </wp14:sizeRelV>
+              </wp:anchor>
+            </w:drawing>
+          </mc:Choice>
+          <mc:Fallback>
+            <w:pict>
+              <v:shape w14:anchorId="01358585" id="Straight Arrow Connector 39" o:spid="_x0000_s1026" type="#_x0000_t32" style="position:absolute;margin-left:343.5pt;margin-top:13.85pt;width:37.5pt;height:51.75pt;flip:x y;z-index:251745280;visibility:visible;mso-wrap-style:square;mso-width-percent:0;mso-height-percent:0;mso-wrap-distance-left:9pt;mso-wrap-distance-top:0;mso-wrap-distance-right:9pt;mso-wrap-distance-bottom:0;mso-position-horizontal:absolute;mso-position-horizontal-relative:margin;mso-position-vertical:absolute;mso-position-vertical-relative:text;mso-width-percent:0;mso-height-percent:0;mso-width-relative:margin;mso-height-relative:margin" o:gfxdata="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" strokecolor="black [3200]" strokeweight=".5pt">
+                <v:stroke endarrow="block" joinstyle="miter"/>
+                <w10:wrap anchorx="margin"/>
+              </v:shape>
+            </w:pict>
+          </mc:Fallback>
+        </mc:AlternateContent>
+      </w:r>
+    </w:p>
+    <w:p>
+      <w:r>
+        <w:rPr>
+          <w:noProof/>
+        </w:rPr>
+        <mc:AlternateContent>
+          <mc:Choice Requires="wps">
+            <w:drawing>
+              <wp:anchor distT="0" distB="0" distL="114300" distR="114300" simplePos="0" relativeHeight="251751424" behindDoc="0" locked="0" layoutInCell="1" allowOverlap="1" wp14:anchorId="24E92061" wp14:editId="15F36CC2">
+                <wp:simplePos x="0" y="0"/>
+                <wp:positionH relativeFrom="page">
+                  <wp:posOffset>847725</wp:posOffset>
+                </wp:positionH>
+                <wp:positionV relativeFrom="paragraph">
+                  <wp:posOffset>290830</wp:posOffset>
+                </wp:positionV>
+                <wp:extent cx="1628775" cy="1047750"/>
+                <wp:effectExtent l="0" t="0" r="0" b="0"/>
+                <wp:wrapNone/>
+                <wp:docPr id="51" name="Text Box 51"/>
+                <wp:cNvGraphicFramePr/>
+                <a:graphic xmlns:a="http://schemas.openxmlformats.org/drawingml/2006/main">
+                  <a:graphicData uri="http://schemas.microsoft.com/office/word/2010/wordprocessingShape">
+                    <wps:wsp>
+                      <wps:cNvSpPr txBox="1"/>
+                      <wps:spPr>
+                        <a:xfrm>
+                          <a:off x="0" y="0"/>
+                          <a:ext cx="1628775" cy="1047750"/>
+                        </a:xfrm>
+                        <a:prstGeom prst="rect">
+                          <a:avLst/>
+                        </a:prstGeom>
+                        <a:noFill/>
+                        <a:ln w="6350">
+                          <a:noFill/>
+                        </a:ln>
+                      </wps:spPr>
+                      <wps:txbx>
+                        <w:txbxContent>
+                          <w:p>
+                            <w:pPr>
+                              <w:rPr>
+                                <w:lang w:val="en-US"/>
+                              </w:rPr>
+                            </w:pPr>
+                            <w:r>
+                              <w:rPr>
+                                <w:lang w:val="en-US"/>
+                              </w:rPr>
+                              <w:t xml:space="preserve">Calls the </w:t>
+                            </w:r>
+                            <w:proofErr w:type="gramStart"/>
+                            <w:r>
+                              <w:rPr>
+                                <w:lang w:val="en-US"/>
+                              </w:rPr>
+                              <w:t>cancel(</w:t>
+                            </w:r>
+                            <w:proofErr w:type="gramEnd"/>
+                            <w:r>
+                              <w:rPr>
+                                <w:lang w:val="en-US"/>
+                              </w:rPr>
+                              <w:t>) function when</w:t>
+                            </w:r>
+                            <w:r>
+                              <w:rPr>
+                                <w:lang w:val="en-US"/>
+                              </w:rPr>
+                              <w:t xml:space="preserve"> clicked</w:t>
+                            </w:r>
+                            <w:r>
+                              <w:rPr>
+                                <w:lang w:val="en-US"/>
+                              </w:rPr>
+                              <w:t xml:space="preserve">. </w:t>
+                            </w:r>
+                            <w:r>
+                              <w:rPr>
+                                <w:lang w:val="en-US"/>
+                              </w:rPr>
+                              <w:t>This displays a confirmation message if the user wants to quit.</w:t>
+                            </w:r>
+                          </w:p>
+                        </w:txbxContent>
+                      </wps:txbx>
+                      <wps:bodyPr rot="0" spcFirstLastPara="0" vertOverflow="overflow" horzOverflow="overflow" vert="horz" wrap="square" lIns="91440" tIns="45720" rIns="91440" bIns="45720" numCol="1" spcCol="0" rtlCol="0" fromWordArt="0" anchor="t" anchorCtr="0" forceAA="0" compatLnSpc="1">
+                        <a:prstTxWarp prst="textNoShape">
+                          <a:avLst/>
+                        </a:prstTxWarp>
+                        <a:noAutofit/>
+                      </wps:bodyPr>
+                    </wps:wsp>
+                  </a:graphicData>
+                </a:graphic>
+                <wp14:sizeRelH relativeFrom="margin">
+                  <wp14:pctWidth>0</wp14:pctWidth>
+                </wp14:sizeRelH>
+                <wp14:sizeRelV relativeFrom="margin">
+                  <wp14:pctHeight>0</wp14:pctHeight>
+                </wp14:sizeRelV>
+              </wp:anchor>
+            </w:drawing>
+          </mc:Choice>
+          <mc:Fallback>
+            <w:pict>
+              <v:shape w14:anchorId="24E92061" id="Text Box 51" o:spid="_x0000_s1046" type="#_x0000_t202" style="position:absolute;margin-left:66.75pt;margin-top:22.9pt;width:128.25pt;height:82.5pt;z-index:251751424;visibility:visible;mso-wrap-style:square;mso-width-percent:0;mso-height-percent:0;mso-wrap-distance-left:9pt;mso-wrap-distance-top:0;mso-wrap-distance-right:9pt;mso-wrap-distance-bottom:0;mso-position-horizontal:absolute;mso-position-horizontal-relative:page;mso-position-vertical:absolute;mso-position-vertical-relative:text;mso-width-percent:0;mso-height-percent:0;mso-width-relative:margin;mso-height-relative:margin;v-text-anchor:top" o:gfxdata="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" filled="f" stroked="f" strokeweight=".5pt">
+                <v:textbox>
+                  <w:txbxContent>
+                    <w:p>
+                      <w:pPr>
+                        <w:rPr>
+                          <w:lang w:val="en-US"/>
+                        </w:rPr>
+                      </w:pPr>
+                      <w:r>
+                        <w:rPr>
+                          <w:lang w:val="en-US"/>
+                        </w:rPr>
+                        <w:t xml:space="preserve">Calls the </w:t>
+                      </w:r>
+                      <w:proofErr w:type="gramStart"/>
+                      <w:r>
+                        <w:rPr>
+                          <w:lang w:val="en-US"/>
+                        </w:rPr>
+                        <w:t>cancel(</w:t>
+                      </w:r>
+                      <w:proofErr w:type="gramEnd"/>
+                      <w:r>
+                        <w:rPr>
+                          <w:lang w:val="en-US"/>
+                        </w:rPr>
+                        <w:t>) function when</w:t>
+                      </w:r>
+                      <w:r>
+                        <w:rPr>
+                          <w:lang w:val="en-US"/>
+                        </w:rPr>
+                        <w:t xml:space="preserve"> clicked</w:t>
+                      </w:r>
+                      <w:r>
+                        <w:rPr>
+                          <w:lang w:val="en-US"/>
+                        </w:rPr>
+                        <w:t xml:space="preserve">. </w:t>
+                      </w:r>
+                      <w:r>
+                        <w:rPr>
+                          <w:lang w:val="en-US"/>
+                        </w:rPr>
+                        <w:t>This displays a confirmation message if the user wants to quit.</w:t>
+                      </w:r>
+                    </w:p>
+                  </w:txbxContent>
+                </v:textbox>
+                <w10:wrap anchorx="page"/>
+              </v:shape>
+            </w:pict>
+          </mc:Fallback>
+        </mc:AlternateContent>
+      </w:r>
+    </w:p>
+    <w:p>
+      <w:r>
+        <w:rPr>
+          <w:noProof/>
+        </w:rPr>
+        <mc:AlternateContent>
+          <mc:Choice Requires="wps">
+            <w:drawing>
+              <wp:anchor distT="0" distB="0" distL="114300" distR="114300" simplePos="0" relativeHeight="251747328" behindDoc="0" locked="0" layoutInCell="1" allowOverlap="1" wp14:anchorId="6DED463A" wp14:editId="4F4152A6">
+                <wp:simplePos x="0" y="0"/>
+                <wp:positionH relativeFrom="page">
+                  <wp:posOffset>5724525</wp:posOffset>
+                </wp:positionH>
+                <wp:positionV relativeFrom="paragraph">
+                  <wp:posOffset>119380</wp:posOffset>
+                </wp:positionV>
+                <wp:extent cx="1514475" cy="704850"/>
+                <wp:effectExtent l="0" t="0" r="0" b="0"/>
+                <wp:wrapNone/>
+                <wp:docPr id="43" name="Text Box 43"/>
+                <wp:cNvGraphicFramePr/>
+                <a:graphic xmlns:a="http://schemas.openxmlformats.org/drawingml/2006/main">
+                  <a:graphicData uri="http://schemas.microsoft.com/office/word/2010/wordprocessingShape">
+                    <wps:wsp>
+                      <wps:cNvSpPr txBox="1"/>
+                      <wps:spPr>
+                        <a:xfrm>
+                          <a:off x="0" y="0"/>
+                          <a:ext cx="1514475" cy="704850"/>
+                        </a:xfrm>
+                        <a:prstGeom prst="rect">
+                          <a:avLst/>
+                        </a:prstGeom>
+                        <a:noFill/>
+                        <a:ln w="6350">
+                          <a:noFill/>
+                        </a:ln>
+                      </wps:spPr>
+                      <wps:txbx>
+                        <w:txbxContent>
+                          <w:p>
+                            <w:pPr>
+                              <w:rPr>
+                                <w:lang w:val="en-US"/>
+                              </w:rPr>
+                            </w:pPr>
+                            <w:r>
+                              <w:rPr>
+                                <w:lang w:val="en-US"/>
+                              </w:rPr>
+                              <w:t xml:space="preserve">Enter button that calls </w:t>
+                            </w:r>
+                            <w:proofErr w:type="spellStart"/>
+                            <w:r>
+                              <w:rPr>
+                                <w:lang w:val="en-US"/>
+                              </w:rPr>
+                              <w:t>log</w:t>
+                            </w:r>
+                            <w:r>
+                              <w:rPr>
+                                <w:lang w:val="en-US"/>
+                              </w:rPr>
+                              <w:t>_</w:t>
+                            </w:r>
+                            <w:proofErr w:type="gramStart"/>
+                            <w:r>
+                              <w:rPr>
+                                <w:lang w:val="en-US"/>
+                              </w:rPr>
+                              <w:t>in</w:t>
+                            </w:r>
+                            <w:proofErr w:type="spellEnd"/>
+                            <w:r>
+                              <w:rPr>
+                                <w:lang w:val="en-US"/>
+                              </w:rPr>
+                              <w:t>(</w:t>
+                            </w:r>
+                            <w:proofErr w:type="gramEnd"/>
+                            <w:r>
+                              <w:rPr>
+                                <w:lang w:val="en-US"/>
+                              </w:rPr>
+                              <w:t>) function when clicked.</w:t>
+                            </w:r>
+                          </w:p>
+                        </w:txbxContent>
+                      </wps:txbx>
+                      <wps:bodyPr rot="0" spcFirstLastPara="0" vertOverflow="overflow" horzOverflow="overflow" vert="horz" wrap="square" lIns="91440" tIns="45720" rIns="91440" bIns="45720" numCol="1" spcCol="0" rtlCol="0" fromWordArt="0" anchor="t" anchorCtr="0" forceAA="0" compatLnSpc="1">
+                        <a:prstTxWarp prst="textNoShape">
+                          <a:avLst/>
+                        </a:prstTxWarp>
+                        <a:noAutofit/>
+                      </wps:bodyPr>
+                    </wps:wsp>
+                  </a:graphicData>
+                </a:graphic>
+                <wp14:sizeRelH relativeFrom="margin">
+                  <wp14:pctWidth>0</wp14:pctWidth>
+                </wp14:sizeRelH>
+                <wp14:sizeRelV relativeFrom="margin">
+                  <wp14:pctHeight>0</wp14:pctHeight>
+                </wp14:sizeRelV>
+              </wp:anchor>
+            </w:drawing>
+          </mc:Choice>
+          <mc:Fallback>
+            <w:pict>
+              <v:shape w14:anchorId="6DED463A" id="Text Box 43" o:spid="_x0000_s1047" type="#_x0000_t202" style="position:absolute;margin-left:450.75pt;margin-top:9.4pt;width:119.25pt;height:55.5pt;z-index:251747328;visibility:visible;mso-wrap-style:square;mso-width-percent:0;mso-height-percent:0;mso-wrap-distance-left:9pt;mso-wrap-distance-top:0;mso-wrap-distance-right:9pt;mso-wrap-distance-bottom:0;mso-position-horizontal:absolute;mso-position-horizontal-relative:page;mso-position-vertical:absolute;mso-position-vertical-relative:text;mso-width-percent:0;mso-height-percent:0;mso-width-relative:margin;mso-height-relative:margin;v-text-anchor:top" o:gfxdata="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" filled="f" stroked="f" strokeweight=".5pt">
+                <v:textbox>
+                  <w:txbxContent>
+                    <w:p>
+                      <w:pPr>
+                        <w:rPr>
+                          <w:lang w:val="en-US"/>
+                        </w:rPr>
+                      </w:pPr>
+                      <w:r>
+                        <w:rPr>
+                          <w:lang w:val="en-US"/>
+                        </w:rPr>
+                        <w:t xml:space="preserve">Enter button that calls </w:t>
+                      </w:r>
+                      <w:proofErr w:type="spellStart"/>
+                      <w:r>
+                        <w:rPr>
+                          <w:lang w:val="en-US"/>
+                        </w:rPr>
+                        <w:t>log</w:t>
+                      </w:r>
+                      <w:r>
+                        <w:rPr>
+                          <w:lang w:val="en-US"/>
+                        </w:rPr>
+                        <w:t>_</w:t>
+                      </w:r>
+                      <w:proofErr w:type="gramStart"/>
+                      <w:r>
+                        <w:rPr>
+                          <w:lang w:val="en-US"/>
+                        </w:rPr>
+                        <w:t>in</w:t>
+                      </w:r>
+                      <w:proofErr w:type="spellEnd"/>
+                      <w:r>
+                        <w:rPr>
+                          <w:lang w:val="en-US"/>
+                        </w:rPr>
+                        <w:t>(</w:t>
+                      </w:r>
+                      <w:proofErr w:type="gramEnd"/>
+                      <w:r>
+                        <w:rPr>
+                          <w:lang w:val="en-US"/>
+                        </w:rPr>
+                        <w:t>) function when clicked.</w:t>
+                      </w:r>
+                    </w:p>
+                  </w:txbxContent>
+                </v:textbox>
+                <w10:wrap anchorx="page"/>
+              </v:shape>
+            </w:pict>
+          </mc:Fallback>
+        </mc:AlternateContent>
+      </w:r>
+    </w:p>
+    <w:p/>
+    <w:p/>
+    <w:p/>
+    <w:p/>
+    <w:p/>
+    <w:p/>
+    <w:p/>
+    <w:p/>
+    <w:p/>
+    <w:p/>
+    <w:p/>
+    <w:p/>
+    <w:p/>
+    <w:p/>
+    <w:p/>
+    <w:p/>
+    <w:p>
+      <w:r>
+        <w:rPr>
+          <w:noProof/>
+        </w:rPr>
+        <w:drawing>
+          <wp:anchor distT="0" distB="0" distL="114300" distR="114300" simplePos="0" relativeHeight="251752448" behindDoc="1" locked="0" layoutInCell="1" allowOverlap="1" wp14:anchorId="267E6749" wp14:editId="701B4FCC">
+            <wp:simplePos x="0" y="0"/>
+            <wp:positionH relativeFrom="margin">
+              <wp:align>center</wp:align>
+            </wp:positionH>
+            <wp:positionV relativeFrom="paragraph">
+              <wp:posOffset>10160</wp:posOffset>
+            </wp:positionV>
+            <wp:extent cx="4780315" cy="3531235"/>
+            <wp:effectExtent l="0" t="0" r="1270" b="0"/>
+            <wp:wrapNone/>
+            <wp:docPr id="61" name="Picture 61"/>
+            <wp:cNvGraphicFramePr>
+              <a:graphicFrameLocks xmlns:a="http://schemas.openxmlformats.org/drawingml/2006/main" noChangeAspect="1"/>
+            </wp:cNvGraphicFramePr>
+            <a:graphic xmlns:a="http://schemas.openxmlformats.org/drawingml/2006/main">
+              <a:graphicData uri="http://schemas.openxmlformats.org/drawingml/2006/picture">
+                <pic:pic xmlns:pic="http://schemas.openxmlformats.org/drawingml/2006/picture">
+                  <pic:nvPicPr>
+                    <pic:cNvPr id="0" name="Picture 2"/>
+                    <pic:cNvPicPr>
+                      <a:picLocks noChangeAspect="1" noChangeArrowheads="1"/>
+                    </pic:cNvPicPr>
+                  </pic:nvPicPr>
+                  <pic:blipFill>
+                    <a:blip r:embed="rId23">
+                      <a:extLst>
+                        <a:ext uri="{28A0092B-C50C-407E-A947-70E740481C1C}">
+                          <a14:useLocalDpi xmlns:a14="http://schemas.microsoft.com/office/drawing/2010/main" val="0"/>
+                        </a:ext>
+                      </a:extLst>
+                    </a:blip>
+                    <a:srcRect/>
+                    <a:stretch>
+                      <a:fillRect/>
+                    </a:stretch>
+                  </pic:blipFill>
+                  <pic:spPr bwMode="auto">
+                    <a:xfrm>
+                      <a:off x="0" y="0"/>
+                      <a:ext cx="4780315" cy="3531235"/>
+                    </a:xfrm>
+                    <a:prstGeom prst="rect">
+                      <a:avLst/>
+                    </a:prstGeom>
+                    <a:noFill/>
+                    <a:ln>
+                      <a:noFill/>
+                    </a:ln>
+                  </pic:spPr>
+                </pic:pic>
+              </a:graphicData>
+            </a:graphic>
+            <wp14:sizeRelH relativeFrom="margin">
+              <wp14:pctWidth>0</wp14:pctWidth>
+            </wp14:sizeRelH>
+            <wp14:sizeRelV relativeFrom="margin">
+              <wp14:pctHeight>0</wp14:pctHeight>
+            </wp14:sizeRelV>
+          </wp:anchor>
+        </w:drawing>
+      </w:r>
+    </w:p>
+    <w:p/>
+    <w:p/>
+    <w:p/>
+    <w:p/>
+    <w:p/>
+    <w:p/>
+    <w:p/>
+    <w:p/>
+    <w:p/>
+    <w:p/>
+    <w:p/>
+    <w:p/>
+    <w:p/>
+    <w:p/>
+    <w:p/>
+    <w:p/>
+    <w:p/>
+    <w:p/>
+    <w:p/>
+    <w:p/>
+    <w:p/>
     <w:p/>
     <w:p/>
     <w:p>
@@ -9493,6 +10247,7 @@
       <w:bookmarkStart w:id="55" w:name="_Toc116642028"/>
       <w:commentRangeStart w:id="56"/>
       <w:r>
+        <w:lastRenderedPageBreak/>
         <w:t>2.5.</w:t>
       </w:r>
       <w:r>
@@ -9524,6 +10279,186 @@
       <w:bookmarkEnd w:id="55"/>
     </w:p>
     <w:p/>
+    <w:tbl>
+      <w:tblPr>
+        <w:tblStyle w:val="TableGrid"/>
+        <w:tblW w:w="0" w:type="auto"/>
+        <w:tblLook w:val="04A0" w:firstRow="1" w:lastRow="0" w:firstColumn="1" w:lastColumn="0" w:noHBand="0" w:noVBand="1"/>
+      </w:tblPr>
+      <w:tblGrid>
+        <w:gridCol w:w="2254"/>
+        <w:gridCol w:w="1569"/>
+        <w:gridCol w:w="2939"/>
+        <w:gridCol w:w="2254"/>
+      </w:tblGrid>
+      <w:tr>
+        <w:tc>
+          <w:tcPr>
+            <w:tcW w:w="2254" w:type="dxa"/>
+          </w:tcPr>
+          <w:p>
+            <w:pPr>
+              <w:rPr>
+                <w:rStyle w:val="Strong"/>
+              </w:rPr>
+            </w:pPr>
+            <w:r>
+              <w:rPr>
+                <w:rStyle w:val="Strong"/>
+              </w:rPr>
+              <w:t>Data Item</w:t>
+            </w:r>
+          </w:p>
+        </w:tc>
+        <w:tc>
+          <w:tcPr>
+            <w:tcW w:w="1569" w:type="dxa"/>
+          </w:tcPr>
+          <w:p>
+            <w:pPr>
+              <w:rPr>
+                <w:rStyle w:val="Strong"/>
+              </w:rPr>
+            </w:pPr>
+            <w:r>
+              <w:rPr>
+                <w:rStyle w:val="Strong"/>
+              </w:rPr>
+              <w:t>Data Type</w:t>
+            </w:r>
+          </w:p>
+        </w:tc>
+        <w:tc>
+          <w:tcPr>
+            <w:tcW w:w="2939" w:type="dxa"/>
+          </w:tcPr>
+          <w:p>
+            <w:pPr>
+              <w:rPr>
+                <w:rStyle w:val="Strong"/>
+              </w:rPr>
+            </w:pPr>
+            <w:r>
+              <w:rPr>
+                <w:rStyle w:val="Strong"/>
+              </w:rPr>
+              <w:t>Validation Rule</w:t>
+            </w:r>
+          </w:p>
+        </w:tc>
+        <w:tc>
+          <w:tcPr>
+            <w:tcW w:w="2254" w:type="dxa"/>
+          </w:tcPr>
+          <w:p>
+            <w:pPr>
+              <w:rPr>
+                <w:rStyle w:val="Strong"/>
+              </w:rPr>
+            </w:pPr>
+            <w:r>
+              <w:rPr>
+                <w:rStyle w:val="Strong"/>
+              </w:rPr>
+              <w:t>Justification</w:t>
+            </w:r>
+          </w:p>
+        </w:tc>
+      </w:tr>
+      <w:tr>
+        <w:tc>
+          <w:tcPr>
+            <w:tcW w:w="2254" w:type="dxa"/>
+          </w:tcPr>
+          <w:p>
+            <w:r>
+              <w:t>Username</w:t>
+            </w:r>
+          </w:p>
+        </w:tc>
+        <w:tc>
+          <w:tcPr>
+            <w:tcW w:w="1569" w:type="dxa"/>
+          </w:tcPr>
+          <w:p>
+            <w:r>
+              <w:t>String</w:t>
+            </w:r>
+          </w:p>
+        </w:tc>
+        <w:tc>
+          <w:tcPr>
+            <w:tcW w:w="2939" w:type="dxa"/>
+          </w:tcPr>
+          <w:p>
+            <w:r>
+              <w:t>Must be between 3 and 20 characters long and contain only alphanumeric characters and underscores.</w:t>
+            </w:r>
+            <w:r>
+              <w:t xml:space="preserve"> Must also not exist in database.</w:t>
+            </w:r>
+          </w:p>
+        </w:tc>
+        <w:tc>
+          <w:tcPr>
+            <w:tcW w:w="2254" w:type="dxa"/>
+          </w:tcPr>
+          <w:p>
+            <w:r>
+              <w:t>The length validation ensures that the username will not be too long or left blank making it suitable for the database.</w:t>
+            </w:r>
+          </w:p>
+        </w:tc>
+      </w:tr>
+      <w:tr>
+        <w:tc>
+          <w:tcPr>
+            <w:tcW w:w="2254" w:type="dxa"/>
+          </w:tcPr>
+          <w:p>
+            <w:r>
+              <w:t>Password</w:t>
+            </w:r>
+          </w:p>
+        </w:tc>
+        <w:tc>
+          <w:tcPr>
+            <w:tcW w:w="1569" w:type="dxa"/>
+          </w:tcPr>
+          <w:p>
+            <w:r>
+              <w:t>String</w:t>
+            </w:r>
+          </w:p>
+        </w:tc>
+        <w:tc>
+          <w:tcPr>
+            <w:tcW w:w="2939" w:type="dxa"/>
+          </w:tcPr>
+          <w:p>
+            <w:r>
+              <w:t>Must be greater 8 or more characters long.</w:t>
+            </w:r>
+            <w:r>
+              <w:t xml:space="preserve"> When creating a new user, the password must be entered twice.</w:t>
+            </w:r>
+          </w:p>
+        </w:tc>
+        <w:tc>
+          <w:tcPr>
+            <w:tcW w:w="2254" w:type="dxa"/>
+          </w:tcPr>
+          <w:p>
+            <w:r>
+              <w:t xml:space="preserve">This ensures the password cannot be left blank or </w:t>
+            </w:r>
+            <w:r>
+              <w:t>be too short. By having to enter twice, it ensures that a mistake is not made when typing the password.</w:t>
+            </w:r>
+          </w:p>
+        </w:tc>
+      </w:tr>
+    </w:tbl>
     <w:p/>
     <w:p/>
     <w:p/>
@@ -9576,9 +10511,109 @@
     </w:p>
     <w:p/>
     <w:p/>
-    <w:p/>
-    <w:p/>
-    <w:p/>
+    <w:p>
+      <w:r>
+        <w:t xml:space="preserve">Procedure </w:t>
+      </w:r>
+      <w:proofErr w:type="spellStart"/>
+      <w:r>
+        <w:t>log_in</w:t>
+      </w:r>
+      <w:proofErr w:type="spellEnd"/>
+      <w:r>
+        <w:t>(</w:t>
+      </w:r>
+      <w:r>
+        <w:t xml:space="preserve">username, </w:t>
+      </w:r>
+      <w:proofErr w:type="spellStart"/>
+      <w:r>
+        <w:t>hashed_password</w:t>
+      </w:r>
+      <w:proofErr w:type="spellEnd"/>
+      <w:r>
+        <w:t>):</w:t>
+      </w:r>
+    </w:p>
+    <w:p>
+      <w:r>
+        <w:tab/>
+        <w:t xml:space="preserve">records = </w:t>
+      </w:r>
+      <w:r>
+        <w:t xml:space="preserve">execute SQL: </w:t>
+      </w:r>
+      <w:r>
+        <w:t>SELECT * FROM Users</w:t>
+      </w:r>
+    </w:p>
+    <w:p>
+      <w:r>
+        <w:tab/>
+        <w:t>for each row in records:</w:t>
+      </w:r>
+    </w:p>
+    <w:p>
+      <w:r>
+        <w:tab/>
+      </w:r>
+      <w:r>
+        <w:tab/>
+        <w:t>if row[0] == username and row[1] =</w:t>
+      </w:r>
+      <w:r>
+        <w:t>=</w:t>
+      </w:r>
+      <w:r>
+        <w:t xml:space="preserve"> </w:t>
+      </w:r>
+      <w:proofErr w:type="spellStart"/>
+      <w:r>
+        <w:t>hashed_password</w:t>
+      </w:r>
+      <w:proofErr w:type="spellEnd"/>
+      <w:r>
+        <w:t>:</w:t>
+      </w:r>
+    </w:p>
+    <w:p>
+      <w:r>
+        <w:tab/>
+      </w:r>
+      <w:r>
+        <w:tab/>
+      </w:r>
+      <w:r>
+        <w:tab/>
+        <w:t>return True</w:t>
+      </w:r>
+    </w:p>
+    <w:p>
+      <w:r>
+        <w:tab/>
+      </w:r>
+      <w:r>
+        <w:tab/>
+        <w:t>end if</w:t>
+      </w:r>
+    </w:p>
+    <w:p>
+      <w:r>
+        <w:tab/>
+        <w:t>return False</w:t>
+      </w:r>
+    </w:p>
+    <w:p>
+      <w:r>
+        <w:t>end procedure</w:t>
+      </w:r>
+    </w:p>
+    <w:p/>
+    <w:p>
+      <w:r>
+        <w:t xml:space="preserve">Procedure </w:t>
+      </w:r>
+    </w:p>
     <w:p/>
     <w:p>
       <w:pPr>
@@ -9658,7 +10693,6 @@
     <w:p>
       <w:commentRangeStart w:id="65"/>
       <w:r>
-        <w:lastRenderedPageBreak/>
         <w:t xml:space="preserve">2.5.2 Part TWO:   </w:t>
       </w:r>
       <w:commentRangeEnd w:id="65"/>
@@ -9753,6 +10787,7 @@
     <w:p/>
     <w:p>
       <w:r>
+        <w:lastRenderedPageBreak/>
         <w:br w:type="page"/>
       </w:r>
     </w:p>
@@ -10055,8 +11090,8 @@
       </w:pPr>
     </w:p>
     <w:sectPr>
-      <w:headerReference w:type="default" r:id="rId23"/>
-      <w:footerReference w:type="default" r:id="rId24"/>
+      <w:headerReference w:type="default" r:id="rId24"/>
+      <w:footerReference w:type="default" r:id="rId25"/>
       <w:pgSz w:w="11906" w:h="16838"/>
       <w:pgMar w:top="1440" w:right="1440" w:bottom="1440" w:left="1440" w:header="708" w:footer="708" w:gutter="0"/>
       <w:cols w:space="708"/>
@@ -10068,7 +11103,7 @@
 
 <file path=word/comments.xml><?xml version="1.0" encoding="utf-8"?>
 <w:comments xmlns:wpc="http://schemas.microsoft.com/office/word/2010/wordprocessingCanvas" xmlns:cx="http://schemas.microsoft.com/office/drawing/2014/chartex" xmlns:cx1="http://schemas.microsoft.com/office/drawing/2015/9/8/chartex" xmlns:cx2="http://schemas.microsoft.com/office/drawing/2015/10/21/chartex" xmlns:cx3="http://schemas.microsoft.com/office/drawing/2016/5/9/chartex" xmlns:cx4="http://schemas.microsoft.com/office/drawing/2016/5/10/chartex" xmlns:cx5="http://schemas.microsoft.com/office/drawing/2016/5/11/chartex" xmlns:cx6="http://schemas.microsoft.com/office/drawing/2016/5/12/chartex" xmlns:cx7="http://schemas.microsoft.com/office/drawing/2016/5/13/chartex" xmlns:cx8="http://schemas.microsoft.com/office/drawing/2016/5/14/chartex" xmlns:mc="http://schemas.openxmlformats.org/markup-compatibility/2006" xmlns:aink="http://schemas.microsoft.com/office/drawing/2016/ink" xmlns:am3d="http://schemas.microsoft.com/office/drawing/2017/model3d" xmlns:o="urn:schemas-microsoft-com:office:office" xmlns:r="http://schemas.openxmlformats.org/officeDocument/2006/relationships" xmlns:m="http://schemas.openxmlformats.org/officeDocument/2006/math" xmlns:v="urn:schemas-microsoft-com:vml" xmlns:wp14="http://schemas.microsoft.com/office/word/2010/wordprocessingDrawing" xmlns:wp="http://schemas.openxmlformats.org/drawingml/2006/wordprocessingDrawing" xmlns:w10="urn:schemas-microsoft-com:office:word" xmlns:w="http://schemas.openxmlformats.org/wordprocessingml/2006/main" xmlns:w14="http://schemas.microsoft.com/office/word/2010/wordml" xmlns:w15="http://schemas.microsoft.com/office/word/2012/wordml" xmlns:w16cex="http://schemas.microsoft.com/office/word/2018/wordml/cex" xmlns:w16cid="http://schemas.microsoft.com/office/word/2016/wordml/cid" xmlns:w16="http://schemas.microsoft.com/office/word/2018/wordml" xmlns:w16sdtdh="http://schemas.microsoft.com/office/word/2020/wordml/sdtdatahash" xmlns:w16se="http://schemas.microsoft.com/office/word/2015/wordml/symex" xmlns:wpg="http://schemas.microsoft.com/office/word/2010/wordprocessingGroup" xmlns:wpi="http://schemas.microsoft.com/office/word/2010/wordprocessingInk" xmlns:wne="http://schemas.microsoft.com/office/word/2006/wordml" xmlns:wps="http://schemas.microsoft.com/office/word/2010/wordprocessingShape" mc:Ignorable="w14 w15 w16se w16cid w16 w16cex w16sdtdh wp14">
-  <w:comment w:id="13" w:author="Aissa" w:date="2020-04-02T12:26:00Z" w:initials="A">
+  <w:comment w:id="13" w:author="Abd Alkareem Issa (AAI)" w:date="2020-04-02T12:26:00Z" w:initials="A">
     <w:p>
       <w:pPr>
         <w:pStyle w:val="CommentText"/>
@@ -10204,7 +11239,7 @@
       </w:pPr>
     </w:p>
   </w:comment>
-  <w:comment w:id="17" w:author="Aissa" w:date="2020-04-02T13:17:00Z" w:initials="A">
+  <w:comment w:id="17" w:author="Abd Alkareem Issa (AAI)" w:date="2020-04-02T13:17:00Z" w:initials="A">
     <w:p>
       <w:pPr>
         <w:pStyle w:val="CommentText"/>
@@ -10322,7 +11357,7 @@
       </w:pPr>
     </w:p>
   </w:comment>
-  <w:comment w:id="19" w:author="Aissa" w:date="2020-04-02T12:26:00Z" w:initials="A">
+  <w:comment w:id="19" w:author="Abd Alkareem Issa (AAI)" w:date="2020-04-02T12:26:00Z" w:initials="A">
     <w:p>
       <w:pPr>
         <w:pStyle w:val="CommentText"/>
@@ -10358,7 +11393,7 @@
       </w:pPr>
     </w:p>
   </w:comment>
-  <w:comment w:id="21" w:author="Aissa" w:date="2020-04-02T12:24:00Z" w:initials="A">
+  <w:comment w:id="21" w:author="Abd Alkareem Issa (AAI)" w:date="2020-04-02T12:24:00Z" w:initials="A">
     <w:p>
       <w:pPr>
         <w:pStyle w:val="CommentText"/>
@@ -10455,7 +11490,7 @@
       </w:r>
     </w:p>
   </w:comment>
-  <w:comment w:id="28" w:author="Aissa" w:date="2020-04-02T12:29:00Z" w:initials="A">
+  <w:comment w:id="28" w:author="Abd Alkareem Issa (AAI)" w:date="2020-04-02T12:29:00Z" w:initials="A">
     <w:p>
       <w:pPr>
         <w:pStyle w:val="CommentText"/>
@@ -10565,7 +11600,7 @@
       </w:r>
     </w:p>
   </w:comment>
-  <w:comment w:id="30" w:author="Aissa" w:date="2020-04-02T12:31:00Z" w:initials="A">
+  <w:comment w:id="30" w:author="Abd Alkareem Issa (AAI)" w:date="2020-04-02T12:31:00Z" w:initials="A">
     <w:p>
       <w:pPr>
         <w:pStyle w:val="CommentText"/>
@@ -10651,7 +11686,7 @@
       </w:r>
     </w:p>
   </w:comment>
-  <w:comment w:id="33" w:author="Aissa" w:date="2020-04-02T12:33:00Z" w:initials="A">
+  <w:comment w:id="33" w:author="Abd Alkareem Issa (AAI)" w:date="2020-04-02T12:33:00Z" w:initials="A">
     <w:p>
       <w:pPr>
         <w:pStyle w:val="CommentText"/>
@@ -10703,7 +11738,7 @@
       </w:pPr>
     </w:p>
   </w:comment>
-  <w:comment w:id="36" w:author="Aissa" w:date="2020-04-02T13:15:00Z" w:initials="A">
+  <w:comment w:id="36" w:author="Abd Alkareem Issa (AAI)" w:date="2020-04-02T13:15:00Z" w:initials="A">
     <w:p>
       <w:pPr>
         <w:pStyle w:val="CommentText"/>
@@ -10724,7 +11759,7 @@
       </w:r>
     </w:p>
   </w:comment>
-  <w:comment w:id="39" w:author="Aissa" w:date="2020-04-02T12:37:00Z" w:initials="A">
+  <w:comment w:id="39" w:author="Abd Alkareem Issa (AAI)" w:date="2020-04-02T12:37:00Z" w:initials="A">
     <w:tbl>
       <w:tblPr>
         <w:tblStyle w:val="TableGrid1"/>
@@ -10863,7 +11898,7 @@
       </w:pPr>
     </w:p>
   </w:comment>
-  <w:comment w:id="43" w:author="Aissa" w:date="2020-04-02T13:15:00Z" w:initials="A">
+  <w:comment w:id="43" w:author="Abd Alkareem Issa (AAI)" w:date="2020-04-02T13:15:00Z" w:initials="A">
     <w:p>
       <w:pPr>
         <w:pStyle w:val="CommentText"/>
@@ -10884,7 +11919,7 @@
       </w:r>
     </w:p>
   </w:comment>
-  <w:comment w:id="46" w:author="Aissa" w:date="2020-04-02T12:39:00Z" w:initials="A">
+  <w:comment w:id="46" w:author="Abd Alkareem Issa (AAI)" w:date="2020-04-02T12:39:00Z" w:initials="A">
     <w:p>
       <w:pPr>
         <w:pStyle w:val="CommentText"/>
@@ -11387,7 +12422,7 @@
       </w:r>
     </w:p>
   </w:comment>
-  <w:comment w:id="49" w:author="Aissa" w:date="2020-04-02T13:21:00Z" w:initials="A">
+  <w:comment w:id="49" w:author="Abd Alkareem Issa (AAI)" w:date="2020-04-02T13:21:00Z" w:initials="A">
     <w:p>
       <w:pPr>
         <w:pStyle w:val="CommentText"/>
@@ -11437,7 +12472,7 @@
       </w:r>
     </w:p>
   </w:comment>
-  <w:comment w:id="50" w:author="Aissa" w:date="2020-04-02T13:31:00Z" w:initials="A">
+  <w:comment w:id="50" w:author="Abd Alkareem Issa (AAI)" w:date="2020-04-02T13:31:00Z" w:initials="A">
     <w:p>
       <w:pPr>
         <w:pStyle w:val="CommentText"/>
@@ -11449,15 +12484,15 @@
         <w:annotationRef/>
       </w:r>
       <w:r>
-        <w:t xml:space="preserve">This will be one of your system parts: e.g. Login, Record Bookings, </w:t>
+        <w:t xml:space="preserve">This will be one of your system parts: </w:t>
       </w:r>
       <w:proofErr w:type="gramStart"/>
       <w:r>
-        <w:t>Amend ,</w:t>
+        <w:t>e.g.</w:t>
       </w:r>
       <w:proofErr w:type="gramEnd"/>
       <w:r>
-        <w:t xml:space="preserve"> … etc.</w:t>
+        <w:t xml:space="preserve"> Login, Record Bookings, Amend , … etc.</w:t>
       </w:r>
     </w:p>
     <w:p>
@@ -11474,7 +12509,7 @@
       </w:r>
     </w:p>
   </w:comment>
-  <w:comment w:id="53" w:author="Aissa" w:date="2020-04-02T13:31:00Z" w:initials="A">
+  <w:comment w:id="53" w:author="Abd Alkareem Issa (AAI)" w:date="2020-04-02T13:31:00Z" w:initials="A">
     <w:p>
       <w:pPr>
         <w:pStyle w:val="CommentText"/>
@@ -11490,7 +12525,7 @@
       </w:r>
     </w:p>
   </w:comment>
-  <w:comment w:id="56" w:author="Aissa" w:date="2020-04-02T13:25:00Z" w:initials="A">
+  <w:comment w:id="56" w:author="Abd Alkareem Issa (AAI)" w:date="2020-04-02T13:25:00Z" w:initials="A">
     <w:p>
       <w:pPr>
         <w:pStyle w:val="CommentText"/>
@@ -11558,7 +12593,7 @@
       </w:pPr>
     </w:p>
   </w:comment>
-  <w:comment w:id="57" w:author="Aissa" w:date="2020-04-02T13:41:00Z" w:initials="A">
+  <w:comment w:id="57" w:author="Abd Alkareem Issa (AAI)" w:date="2020-04-02T13:41:00Z" w:initials="A">
     <w:p>
       <w:pPr>
         <w:pStyle w:val="CommentText"/>
@@ -11668,7 +12703,7 @@
       </w:pPr>
     </w:p>
   </w:comment>
-  <w:comment w:id="62" w:author="Aissa" w:date="2020-04-02T13:41:00Z" w:initials="A">
+  <w:comment w:id="62" w:author="Abd Alkareem Issa (AAI)" w:date="2020-04-02T13:41:00Z" w:initials="A">
     <w:p>
       <w:pPr>
         <w:pStyle w:val="CommentText"/>
@@ -11718,7 +12753,25 @@
             <w:szCs w:val="22"/>
             <w:u w:val="single"/>
           </w:rPr>
-          <w:t>https://isaaccomputerscience.org/concepts/prog_cwk_design_ocr?topic=software_project</w:t>
+          <w:t>https://isaaccomputerscience.org/concepts/prog_cwk_design_ocr</w:t>
+        </w:r>
+        <w:r>
+          <w:rPr>
+            <w:color w:val="0000FF"/>
+            <w:sz w:val="22"/>
+            <w:szCs w:val="22"/>
+            <w:u w:val="single"/>
+          </w:rPr>
+          <w:t>?</w:t>
+        </w:r>
+        <w:r>
+          <w:rPr>
+            <w:color w:val="0000FF"/>
+            <w:sz w:val="22"/>
+            <w:szCs w:val="22"/>
+            <w:u w:val="single"/>
+          </w:rPr>
+          <w:t>topic=software_project</w:t>
         </w:r>
       </w:hyperlink>
     </w:p>
@@ -11733,7 +12786,7 @@
       </w:pPr>
     </w:p>
   </w:comment>
-  <w:comment w:id="64" w:author="Aissa" w:date="2020-04-02T13:36:00Z" w:initials="A">
+  <w:comment w:id="64" w:author="Abd Alkareem Issa (AAI)" w:date="2020-04-02T13:36:00Z" w:initials="A">
     <w:p>
       <w:pPr>
         <w:pStyle w:val="CommentText"/>
@@ -11755,15 +12808,15 @@
         <w:pStyle w:val="CommentText"/>
       </w:pPr>
       <w:r>
-        <w:t xml:space="preserve">Here you add a test plan how you will test this part (e.g. How you will test </w:t>
+        <w:t>Here you add a test plan how you will test this part (</w:t>
       </w:r>
       <w:proofErr w:type="gramStart"/>
       <w:r>
-        <w:t>LOGIN  part</w:t>
+        <w:t>e.g.</w:t>
       </w:r>
       <w:proofErr w:type="gramEnd"/>
       <w:r>
-        <w:t xml:space="preserve"> of the project. You need to justify the tests and use wide range of test data </w:t>
+        <w:t xml:space="preserve"> How you will test LOGIN  part of the project. You need to justify the tests and use wide range of test data </w:t>
       </w:r>
     </w:p>
     <w:p>
@@ -11796,7 +12849,7 @@
       </w:hyperlink>
     </w:p>
   </w:comment>
-  <w:comment w:id="65" w:author="Aissa" w:date="2020-04-02T13:31:00Z" w:initials="A">
+  <w:comment w:id="65" w:author="Abd Alkareem Issa (AAI)" w:date="2020-04-02T13:31:00Z" w:initials="A">
     <w:p>
       <w:pPr>
         <w:pStyle w:val="CommentText"/>
@@ -11812,7 +12865,7 @@
       </w:r>
     </w:p>
   </w:comment>
-  <w:comment w:id="71" w:author="Aissa" w:date="2020-04-02T13:31:00Z" w:initials="A">
+  <w:comment w:id="71" w:author="Abd Alkareem Issa (AAI)" w:date="2020-04-02T13:31:00Z" w:initials="A">
     <w:p>
       <w:pPr>
         <w:pStyle w:val="CommentText"/>
@@ -11828,7 +12881,7 @@
       </w:r>
     </w:p>
   </w:comment>
-  <w:comment w:id="77" w:author="Aissa" w:date="2020-04-02T13:32:00Z" w:initials="A">
+  <w:comment w:id="77" w:author="Abd Alkareem Issa (AAI)" w:date="2020-04-02T13:32:00Z" w:initials="A">
     <w:p>
       <w:pPr>
         <w:pStyle w:val="CommentText"/>
@@ -11852,7 +12905,7 @@
       </w:r>
     </w:p>
   </w:comment>
-  <w:comment w:id="85" w:author="Aissa" w:date="2020-04-02T13:43:00Z" w:initials="A">
+  <w:comment w:id="85" w:author="Abd Alkareem Issa (AAI)" w:date="2020-04-02T13:43:00Z" w:initials="A">
     <w:p>
       <w:pPr>
         <w:pStyle w:val="CommentText"/>
@@ -11907,7 +12960,7 @@
       </w:r>
     </w:p>
   </w:comment>
-  <w:comment w:id="89" w:author="Aissa" w:date="2020-04-02T13:38:00Z" w:initials="A">
+  <w:comment w:id="89" w:author="Abd Alkareem Issa (AAI)" w:date="2020-04-02T13:38:00Z" w:initials="A">
     <w:p>
       <w:pPr>
         <w:pStyle w:val="CommentText"/>
@@ -16922,12 +17975,6 @@
 </file>
 
 <file path=customXml/item1.xml><?xml version="1.0" encoding="utf-8"?>
-<p:properties xmlns:p="http://schemas.microsoft.com/office/2006/metadata/properties" xmlns:xsi="http://www.w3.org/2001/XMLSchema-instance" xmlns:pc="http://schemas.microsoft.com/office/infopath/2007/PartnerControls">
-  <documentManagement/>
-</p:properties>
-</file>
-
-<file path=customXml/item2.xml><?xml version="1.0" encoding="utf-8"?>
 <ct:contentTypeSchema xmlns:ct="http://schemas.microsoft.com/office/2006/metadata/contentType" xmlns:ma="http://schemas.microsoft.com/office/2006/metadata/properties/metaAttributes" ct:_="" ma:_="" ma:contentTypeName="Document" ma:contentTypeID="0x010100063BD6EE56A0204FA792441F00C9EBE1" ma:contentTypeVersion="11" ma:contentTypeDescription="Create a new document." ma:contentTypeScope="" ma:versionID="a4abf7e3f517c05036a09409b6652f9f">
   <xsd:schema xmlns:xsd="http://www.w3.org/2001/XMLSchema" xmlns:xs="http://www.w3.org/2001/XMLSchema" xmlns:p="http://schemas.microsoft.com/office/2006/metadata/properties" xmlns:ns2="3f762fc8-479f-44ce-a55c-7ed0b3ead49b" xmlns:ns3="cbe63c59-b3b2-47e8-9c6a-d21f16573b77" targetNamespace="http://schemas.microsoft.com/office/2006/metadata/properties" ma:root="true" ma:fieldsID="4a4dababbf5d6edfaf2823062e8b14d4" ns2:_="" ns3:_="">
     <xsd:import namespace="3f762fc8-479f-44ce-a55c-7ed0b3ead49b"/>
@@ -17138,7 +18185,17 @@
 </ct:contentTypeSchema>
 </file>
 
+<file path=customXml/item2.xml><?xml version="1.0" encoding="utf-8"?>
+<p:properties xmlns:p="http://schemas.microsoft.com/office/2006/metadata/properties" xmlns:xsi="http://www.w3.org/2001/XMLSchema-instance" xmlns:pc="http://schemas.microsoft.com/office/infopath/2007/PartnerControls">
+  <documentManagement/>
+</p:properties>
+</file>
+
 <file path=customXml/item3.xml><?xml version="1.0" encoding="utf-8"?>
+<b:Sources xmlns:b="http://schemas.openxmlformats.org/officeDocument/2006/bibliography" xmlns="http://schemas.openxmlformats.org/officeDocument/2006/bibliography" SelectedStyle="\APASixthEditionOfficeOnline.xsl" StyleName="APA" Version="6"/>
+</file>
+
+<file path=customXml/item4.xml><?xml version="1.0" encoding="utf-8"?>
 <?mso-contentType ?>
 <FormTemplates xmlns="http://schemas.microsoft.com/sharepoint/v3/contenttype/forms">
   <Display>DocumentLibraryForm</Display>
@@ -17147,20 +18204,7 @@
 </FormTemplates>
 </file>
 
-<file path=customXml/item4.xml><?xml version="1.0" encoding="utf-8"?>
-<b:Sources xmlns:b="http://schemas.openxmlformats.org/officeDocument/2006/bibliography" xmlns="http://schemas.openxmlformats.org/officeDocument/2006/bibliography" SelectedStyle="\APASixthEditionOfficeOnline.xsl" StyleName="APA" Version="6"/>
-</file>
-
 <file path=customXml/itemProps1.xml><?xml version="1.0" encoding="utf-8"?>
-<ds:datastoreItem xmlns:ds="http://schemas.openxmlformats.org/officeDocument/2006/customXml" ds:itemID="{FAF28F1A-4D9D-4982-8135-35265E69ABFF}">
-  <ds:schemaRefs>
-    <ds:schemaRef ds:uri="http://schemas.microsoft.com/office/2006/metadata/properties"/>
-    <ds:schemaRef ds:uri="http://schemas.microsoft.com/office/infopath/2007/PartnerControls"/>
-  </ds:schemaRefs>
-</ds:datastoreItem>
-</file>
-
-<file path=customXml/itemProps2.xml><?xml version="1.0" encoding="utf-8"?>
 <ds:datastoreItem xmlns:ds="http://schemas.openxmlformats.org/officeDocument/2006/customXml" ds:itemID="{EE8F0A26-9127-4A0A-BF1D-DFF7A8795307}">
   <ds:schemaRefs>
     <ds:schemaRef ds:uri="http://schemas.microsoft.com/office/2006/metadata/contentType"/>
@@ -17179,18 +18223,27 @@
 </ds:datastoreItem>
 </file>
 
+<file path=customXml/itemProps2.xml><?xml version="1.0" encoding="utf-8"?>
+<ds:datastoreItem xmlns:ds="http://schemas.openxmlformats.org/officeDocument/2006/customXml" ds:itemID="{FAF28F1A-4D9D-4982-8135-35265E69ABFF}">
+  <ds:schemaRefs>
+    <ds:schemaRef ds:uri="http://schemas.microsoft.com/office/2006/metadata/properties"/>
+    <ds:schemaRef ds:uri="http://schemas.microsoft.com/office/infopath/2007/PartnerControls"/>
+  </ds:schemaRefs>
+</ds:datastoreItem>
+</file>
+
 <file path=customXml/itemProps3.xml><?xml version="1.0" encoding="utf-8"?>
+<ds:datastoreItem xmlns:ds="http://schemas.openxmlformats.org/officeDocument/2006/customXml" ds:itemID="{251475EA-D3D1-4388-B03D-77A536B9512F}">
+  <ds:schemaRefs>
+    <ds:schemaRef ds:uri="http://schemas.openxmlformats.org/officeDocument/2006/bibliography"/>
+  </ds:schemaRefs>
+</ds:datastoreItem>
+</file>
+
+<file path=customXml/itemProps4.xml><?xml version="1.0" encoding="utf-8"?>
 <ds:datastoreItem xmlns:ds="http://schemas.openxmlformats.org/officeDocument/2006/customXml" ds:itemID="{CDBE4880-74B7-456D-A519-5D2CBFB7B011}">
   <ds:schemaRefs>
     <ds:schemaRef ds:uri="http://schemas.microsoft.com/sharepoint/v3/contenttype/forms"/>
   </ds:schemaRefs>
 </ds:datastoreItem>
-</file>
-
-<file path=customXml/itemProps4.xml><?xml version="1.0" encoding="utf-8"?>
-<ds:datastoreItem xmlns:ds="http://schemas.openxmlformats.org/officeDocument/2006/customXml" ds:itemID="{251475EA-D3D1-4388-B03D-77A536B9512F}">
-  <ds:schemaRefs>
-    <ds:schemaRef ds:uri="http://schemas.openxmlformats.org/officeDocument/2006/bibliography"/>
-  </ds:schemaRefs>
-</ds:datastoreItem>
 </file>
</xml_diff>

<commit_message>
Design section windows design 3
</commit_message>
<xml_diff>
--- a/Report/Louis_Pattern_design.docx
+++ b/Report/Louis_Pattern_design.docx
@@ -148,8 +148,8 @@
         <w:br w:type="page"/>
       </w:r>
     </w:p>
-    <w:bookmarkStart w:id="10" w:name="_Toc516474195" w:displacedByCustomXml="next"/>
-    <w:bookmarkStart w:id="11" w:name="_Toc462393437" w:displacedByCustomXml="next"/>
+    <w:bookmarkStart w:id="10" w:name="_Toc462393437" w:displacedByCustomXml="next"/>
+    <w:bookmarkStart w:id="11" w:name="_Toc516474195" w:displacedByCustomXml="next"/>
     <w:sdt>
       <w:sdtPr>
         <w:rPr>
@@ -7251,20 +7251,110 @@
           </wp:anchor>
         </w:drawing>
       </w:r>
+    </w:p>
+    <w:p/>
+    <w:p/>
+    <w:p>
+      <w:pPr>
+        <w:rPr>
+          <w:rFonts w:asciiTheme="majorHAnsi" w:eastAsiaTheme="majorEastAsia" w:hAnsiTheme="majorHAnsi" w:cstheme="majorBidi"/>
+          <w:b/>
+          <w:color w:val="002060"/>
+          <w:sz w:val="32"/>
+          <w:szCs w:val="26"/>
+        </w:rPr>
+      </w:pPr>
+    </w:p>
+    <w:p>
+      <w:pPr>
+        <w:rPr>
+          <w:rFonts w:asciiTheme="majorHAnsi" w:eastAsiaTheme="majorEastAsia" w:hAnsiTheme="majorHAnsi" w:cstheme="majorBidi"/>
+          <w:b/>
+          <w:color w:val="002060"/>
+          <w:sz w:val="32"/>
+          <w:szCs w:val="26"/>
+        </w:rPr>
+      </w:pPr>
+    </w:p>
+    <w:p>
+      <w:pPr>
+        <w:rPr>
+          <w:rFonts w:asciiTheme="majorHAnsi" w:eastAsiaTheme="majorEastAsia" w:hAnsiTheme="majorHAnsi" w:cstheme="majorBidi"/>
+          <w:b/>
+          <w:color w:val="002060"/>
+          <w:sz w:val="32"/>
+          <w:szCs w:val="26"/>
+        </w:rPr>
+      </w:pPr>
+    </w:p>
+    <w:p>
+      <w:pPr>
+        <w:rPr>
+          <w:rFonts w:asciiTheme="majorHAnsi" w:eastAsiaTheme="majorEastAsia" w:hAnsiTheme="majorHAnsi" w:cstheme="majorBidi"/>
+          <w:b/>
+          <w:color w:val="002060"/>
+          <w:sz w:val="32"/>
+          <w:szCs w:val="26"/>
+        </w:rPr>
+      </w:pPr>
+    </w:p>
+    <w:p>
+      <w:pPr>
+        <w:rPr>
+          <w:rFonts w:asciiTheme="majorHAnsi" w:eastAsiaTheme="majorEastAsia" w:hAnsiTheme="majorHAnsi" w:cstheme="majorBidi"/>
+          <w:b/>
+          <w:color w:val="002060"/>
+          <w:sz w:val="32"/>
+          <w:szCs w:val="26"/>
+        </w:rPr>
+      </w:pPr>
+    </w:p>
+    <w:p>
+      <w:pPr>
+        <w:rPr>
+          <w:rFonts w:asciiTheme="majorHAnsi" w:eastAsiaTheme="majorEastAsia" w:hAnsiTheme="majorHAnsi" w:cstheme="majorBidi"/>
+          <w:b/>
+          <w:color w:val="002060"/>
+          <w:sz w:val="32"/>
+          <w:szCs w:val="26"/>
+        </w:rPr>
+      </w:pPr>
+    </w:p>
+    <w:p>
+      <w:pPr>
+        <w:rPr>
+          <w:rFonts w:asciiTheme="majorHAnsi" w:eastAsiaTheme="majorEastAsia" w:hAnsiTheme="majorHAnsi" w:cstheme="majorBidi"/>
+          <w:b/>
+          <w:color w:val="002060"/>
+          <w:sz w:val="32"/>
+          <w:szCs w:val="26"/>
+        </w:rPr>
+      </w:pPr>
+    </w:p>
+    <w:p>
+      <w:pPr>
+        <w:rPr>
+          <w:rFonts w:asciiTheme="majorHAnsi" w:eastAsiaTheme="majorEastAsia" w:hAnsiTheme="majorHAnsi" w:cstheme="majorBidi"/>
+          <w:b/>
+          <w:color w:val="002060"/>
+          <w:sz w:val="32"/>
+          <w:szCs w:val="26"/>
+        </w:rPr>
+      </w:pPr>
       <w:r>
         <w:rPr>
           <w:noProof/>
         </w:rPr>
         <w:drawing>
-          <wp:anchor distT="0" distB="0" distL="114300" distR="114300" simplePos="0" relativeHeight="251723776" behindDoc="1" locked="0" layoutInCell="1" allowOverlap="1" wp14:anchorId="0A3CC4F3" wp14:editId="53558AD1">
+          <wp:anchor distT="0" distB="0" distL="114300" distR="114300" simplePos="0" relativeHeight="251723776" behindDoc="1" locked="0" layoutInCell="1" allowOverlap="1" wp14:anchorId="0A3CC4F3" wp14:editId="10394D84">
             <wp:simplePos x="0" y="0"/>
             <wp:positionH relativeFrom="page">
-              <wp:posOffset>112245</wp:posOffset>
+              <wp:posOffset>113030</wp:posOffset>
             </wp:positionH>
             <wp:positionV relativeFrom="paragraph">
-              <wp:posOffset>3704590</wp:posOffset>
+              <wp:posOffset>278765</wp:posOffset>
             </wp:positionV>
-            <wp:extent cx="7380755" cy="3085451"/>
+            <wp:extent cx="7380605" cy="3084830"/>
             <wp:effectExtent l="0" t="0" r="0" b="1270"/>
             <wp:wrapNone/>
             <wp:docPr id="18" name="Picture 18"/>
@@ -7292,7 +7382,7 @@
                   <pic:spPr bwMode="auto">
                     <a:xfrm>
                       <a:off x="0" y="0"/>
-                      <a:ext cx="7392706" cy="3090447"/>
+                      <a:ext cx="7380605" cy="3084830"/>
                     </a:xfrm>
                     <a:prstGeom prst="rect">
                       <a:avLst/>
@@ -7321,6 +7411,18 @@
     </w:p>
     <w:p/>
     <w:p/>
+    <w:p/>
+    <w:p/>
+    <w:p/>
+    <w:p/>
+    <w:p/>
+    <w:p/>
+    <w:p/>
+    <w:p/>
+    <w:p/>
+    <w:p/>
+    <w:p/>
+    <w:p/>
     <w:p>
       <w:pPr>
         <w:rPr>
@@ -7331,6 +7433,43 @@
           <w:szCs w:val="26"/>
         </w:rPr>
       </w:pPr>
+      <w:r>
+        <w:lastRenderedPageBreak/>
+        <w:t xml:space="preserve">I have decided to use classes in my project for a number of reasons. I found it to be extremely useful in the game section especially because there is often a large number of objects that need to be created and displayed on the screen at the same time. This is because a single class can be used as a template to create a large number of </w:t>
+      </w:r>
+      <w:r>
+        <w:t xml:space="preserve">objects </w:t>
+      </w:r>
+      <w:r>
+        <w:t>efficiently</w:t>
+      </w:r>
+      <w:r>
+        <w:t xml:space="preserve">. </w:t>
+      </w:r>
+      <w:r>
+        <w:br/>
+        <w:t xml:space="preserve">For example, with the lasers class, each individual laser behaves the same but there can be a large created within quick succession. </w:t>
+      </w:r>
+      <w:r>
+        <w:br/>
+        <w:t xml:space="preserve">Using classes also allowed for inheritance. In the game, inheritance is mainly used to have the update(), </w:t>
+      </w:r>
+      <w:proofErr w:type="gramStart"/>
+      <w:r>
+        <w:t>kill(</w:t>
+      </w:r>
+      <w:proofErr w:type="gramEnd"/>
+      <w:r>
+        <w:t xml:space="preserve">) and remove() functions from the </w:t>
+      </w:r>
+      <w:proofErr w:type="spellStart"/>
+      <w:r>
+        <w:t>pygame.sprite.Sprite</w:t>
+      </w:r>
+      <w:proofErr w:type="spellEnd"/>
+      <w:r>
+        <w:t xml:space="preserve"> class inherit to each of the subclasses. This allows the code to be more compact because rather than writing an identical update() method for every sprite, they each inherit this from the pygame sprite class.</w:t>
+      </w:r>
     </w:p>
     <w:p>
       <w:pPr>
@@ -7409,20 +7548,6 @@
         </w:rPr>
       </w:pPr>
     </w:p>
-    <w:p/>
-    <w:p/>
-    <w:p/>
-    <w:p/>
-    <w:p/>
-    <w:p/>
-    <w:p/>
-    <w:p/>
-    <w:p/>
-    <w:p/>
-    <w:p/>
-    <w:p/>
-    <w:p/>
-    <w:p/>
     <w:p>
       <w:pPr>
         <w:rPr>
@@ -7433,35 +7558,6 @@
           <w:szCs w:val="26"/>
         </w:rPr>
       </w:pPr>
-      <w:r>
-        <w:lastRenderedPageBreak/>
-        <w:t xml:space="preserve">I have decided to use classes in my project for a number of reasons. I found it to be extremely useful in the game section especially because there is often a large number of objects that need to be created and displayed on the screen at the same time. This is because a single class can be used as a template to create a large number of </w:t>
-      </w:r>
-      <w:r>
-        <w:t xml:space="preserve">objects </w:t>
-      </w:r>
-      <w:r>
-        <w:t>efficiently</w:t>
-      </w:r>
-      <w:r>
-        <w:t xml:space="preserve">. </w:t>
-      </w:r>
-      <w:r>
-        <w:br/>
-        <w:t xml:space="preserve">For example, with the lasers class, each individual laser behaves the same but there can be a large created within quick succession. </w:t>
-      </w:r>
-      <w:r>
-        <w:br/>
-        <w:t xml:space="preserve">Using classes also allowed for inheritance. In the game, inheritance is mainly used to have the update(), kill() and remove() functions from the </w:t>
-      </w:r>
-      <w:proofErr w:type="spellStart"/>
-      <w:r>
-        <w:t>pygame.sprite.Sprite</w:t>
-      </w:r>
-      <w:proofErr w:type="spellEnd"/>
-      <w:r>
-        <w:t xml:space="preserve"> class inherit to each of the subclasses. This allows the code to be more compact because rather than writing an identical update() method for every sprite, they each inherit this from the pygame sprite class.</w:t>
-      </w:r>
     </w:p>
     <w:p>
       <w:pPr>
@@ -7564,94 +7660,6 @@
     </w:p>
     <w:p>
       <w:pPr>
-        <w:rPr>
-          <w:rFonts w:asciiTheme="majorHAnsi" w:eastAsiaTheme="majorEastAsia" w:hAnsiTheme="majorHAnsi" w:cstheme="majorBidi"/>
-          <w:b/>
-          <w:color w:val="002060"/>
-          <w:sz w:val="32"/>
-          <w:szCs w:val="26"/>
-        </w:rPr>
-      </w:pPr>
-    </w:p>
-    <w:p>
-      <w:pPr>
-        <w:rPr>
-          <w:rFonts w:asciiTheme="majorHAnsi" w:eastAsiaTheme="majorEastAsia" w:hAnsiTheme="majorHAnsi" w:cstheme="majorBidi"/>
-          <w:b/>
-          <w:color w:val="002060"/>
-          <w:sz w:val="32"/>
-          <w:szCs w:val="26"/>
-        </w:rPr>
-      </w:pPr>
-    </w:p>
-    <w:p>
-      <w:pPr>
-        <w:rPr>
-          <w:rFonts w:asciiTheme="majorHAnsi" w:eastAsiaTheme="majorEastAsia" w:hAnsiTheme="majorHAnsi" w:cstheme="majorBidi"/>
-          <w:b/>
-          <w:color w:val="002060"/>
-          <w:sz w:val="32"/>
-          <w:szCs w:val="26"/>
-        </w:rPr>
-      </w:pPr>
-    </w:p>
-    <w:p>
-      <w:pPr>
-        <w:rPr>
-          <w:rFonts w:asciiTheme="majorHAnsi" w:eastAsiaTheme="majorEastAsia" w:hAnsiTheme="majorHAnsi" w:cstheme="majorBidi"/>
-          <w:b/>
-          <w:color w:val="002060"/>
-          <w:sz w:val="32"/>
-          <w:szCs w:val="26"/>
-        </w:rPr>
-      </w:pPr>
-    </w:p>
-    <w:p>
-      <w:pPr>
-        <w:rPr>
-          <w:rFonts w:asciiTheme="majorHAnsi" w:eastAsiaTheme="majorEastAsia" w:hAnsiTheme="majorHAnsi" w:cstheme="majorBidi"/>
-          <w:b/>
-          <w:color w:val="002060"/>
-          <w:sz w:val="32"/>
-          <w:szCs w:val="26"/>
-        </w:rPr>
-      </w:pPr>
-    </w:p>
-    <w:p>
-      <w:pPr>
-        <w:rPr>
-          <w:rFonts w:asciiTheme="majorHAnsi" w:eastAsiaTheme="majorEastAsia" w:hAnsiTheme="majorHAnsi" w:cstheme="majorBidi"/>
-          <w:b/>
-          <w:color w:val="002060"/>
-          <w:sz w:val="32"/>
-          <w:szCs w:val="26"/>
-        </w:rPr>
-      </w:pPr>
-    </w:p>
-    <w:p>
-      <w:pPr>
-        <w:rPr>
-          <w:rFonts w:asciiTheme="majorHAnsi" w:eastAsiaTheme="majorEastAsia" w:hAnsiTheme="majorHAnsi" w:cstheme="majorBidi"/>
-          <w:b/>
-          <w:color w:val="002060"/>
-          <w:sz w:val="32"/>
-          <w:szCs w:val="26"/>
-        </w:rPr>
-      </w:pPr>
-    </w:p>
-    <w:p>
-      <w:pPr>
-        <w:rPr>
-          <w:rFonts w:asciiTheme="majorHAnsi" w:eastAsiaTheme="majorEastAsia" w:hAnsiTheme="majorHAnsi" w:cstheme="majorBidi"/>
-          <w:b/>
-          <w:color w:val="002060"/>
-          <w:sz w:val="32"/>
-          <w:szCs w:val="26"/>
-        </w:rPr>
-      </w:pPr>
-    </w:p>
-    <w:p>
-      <w:pPr>
         <w:pStyle w:val="Heading2"/>
       </w:pPr>
       <w:bookmarkStart w:id="31" w:name="_Toc516474198"/>
@@ -7776,9 +7784,64 @@
     <w:p/>
     <w:p>
       <w:pPr>
-        <w:pStyle w:val="Heading3"/>
+        <w:pStyle w:val="ListParagraph"/>
+        <w:numPr>
+          <w:ilvl w:val="0"/>
+          <w:numId w:val="33"/>
+        </w:numPr>
       </w:pPr>
       <w:bookmarkStart w:id="37" w:name="_Toc516474200"/>
+      <w:r>
+        <w:t>The database is in first normal form because</w:t>
+      </w:r>
+      <w:r>
+        <w:t xml:space="preserve"> the data in each record is atomic so cannot be divided down further into multiple fields. Each record is also unique because of the use of the primary key fields in each table (username for the Users table and ID for the highscores table). </w:t>
+      </w:r>
+    </w:p>
+    <w:p>
+      <w:pPr>
+        <w:pStyle w:val="ListParagraph"/>
+        <w:numPr>
+          <w:ilvl w:val="0"/>
+          <w:numId w:val="33"/>
+        </w:numPr>
+      </w:pPr>
+      <w:r>
+        <w:t xml:space="preserve">The database is in second normal form because it is already in first normal form and there are </w:t>
+      </w:r>
+      <w:r>
+        <w:t>no partial dependencies between part of composite key field and another field</w:t>
+      </w:r>
+      <w:r>
+        <w:t xml:space="preserve"> since there is no composite key field in any of the tables.</w:t>
+      </w:r>
+    </w:p>
+    <w:p>
+      <w:pPr>
+        <w:pStyle w:val="ListParagraph"/>
+        <w:numPr>
+          <w:ilvl w:val="0"/>
+          <w:numId w:val="33"/>
+        </w:numPr>
+      </w:pPr>
+      <w:r>
+        <w:t>It is also in third normal form because</w:t>
+      </w:r>
+      <w:r>
+        <w:t xml:space="preserve"> the database is already in second normal form. Additionally,</w:t>
+      </w:r>
+      <w:r>
+        <w:t xml:space="preserve"> there are no dependencies between non-primary key field</w:t>
+      </w:r>
+      <w:r>
+        <w:t xml:space="preserve">s. This is because Name, Score and Date are all independent of each other </w:t>
+      </w:r>
+    </w:p>
+    <w:p/>
+    <w:p>
+      <w:pPr>
+        <w:pStyle w:val="ListParagraph"/>
+      </w:pPr>
     </w:p>
     <w:p>
       <w:pPr>
@@ -7836,6 +7899,10 @@
     <w:p>
       <w:r>
         <w:br/>
+      </w:r>
+    </w:p>
+    <w:p>
+      <w:r>
         <w:t>Users table</w:t>
       </w:r>
     </w:p>
@@ -8088,12 +8155,15 @@
             </w:r>
             <w:r>
               <w:br/>
-              <w:t>50, …</w:t>
+              <w:t>50 …</w:t>
             </w:r>
           </w:p>
         </w:tc>
       </w:tr>
     </w:tbl>
+    <w:p/>
+    <w:p/>
+    <w:p/>
     <w:p/>
     <w:p>
       <w:r>
@@ -9215,8 +9285,13 @@
     <w:p/>
     <w:p>
       <w:r>
-        <w:t>CREATE TABLE IF NOT EXISTS Highscores(</w:t>
-      </w:r>
+        <w:t xml:space="preserve">CREATE TABLE IF NOT EXISTS </w:t>
+      </w:r>
+      <w:proofErr w:type="gramStart"/>
+      <w:r>
+        <w:t>Highscores(</w:t>
+      </w:r>
+      <w:proofErr w:type="gramEnd"/>
       <w:r>
         <w:br/>
         <w:t xml:space="preserve"> </w:t>
@@ -9275,21 +9350,6 @@
       <w:r>
         <w:tab/>
       </w:r>
-    </w:p>
-    <w:p/>
-    <w:p/>
-    <w:p/>
-    <w:p/>
-    <w:p>
-      <w:pPr>
-        <w:rPr>
-          <w:rFonts w:asciiTheme="majorHAnsi" w:eastAsiaTheme="majorEastAsia" w:hAnsiTheme="majorHAnsi" w:cstheme="majorBidi"/>
-          <w:b/>
-          <w:color w:val="002060"/>
-          <w:sz w:val="32"/>
-          <w:szCs w:val="26"/>
-        </w:rPr>
-      </w:pPr>
       <w:bookmarkStart w:id="47" w:name="_Toc516474203"/>
     </w:p>
     <w:p>
@@ -9393,7 +9453,19 @@
       </w:r>
       <w:bookmarkEnd w:id="52"/>
     </w:p>
-    <w:p/>
+    <w:p>
+      <w:pPr>
+        <w:pStyle w:val="Heading5"/>
+      </w:pPr>
+    </w:p>
+    <w:p>
+      <w:pPr>
+        <w:pStyle w:val="Heading5"/>
+      </w:pPr>
+      <w:r>
+        <w:t>Login window</w:t>
+      </w:r>
+    </w:p>
     <w:p>
       <w:r>
         <w:rPr>
@@ -9470,7 +9542,6 @@
     <w:p/>
     <w:p/>
     <w:p/>
-    <w:p/>
     <w:p>
       <w:r>
         <w:rPr>
@@ -9479,15 +9550,15 @@
         <mc:AlternateContent>
           <mc:Choice Requires="wps">
             <w:drawing>
-              <wp:anchor distT="0" distB="0" distL="114300" distR="114300" simplePos="0" relativeHeight="251743232" behindDoc="0" locked="0" layoutInCell="1" allowOverlap="1" wp14:anchorId="2300734F" wp14:editId="722A2D16">
+              <wp:anchor distT="0" distB="0" distL="114300" distR="114300" simplePos="0" relativeHeight="251743232" behindDoc="0" locked="0" layoutInCell="1" allowOverlap="1" wp14:anchorId="2300734F" wp14:editId="2D6C4447">
                 <wp:simplePos x="0" y="0"/>
                 <wp:positionH relativeFrom="page">
                   <wp:align>right</wp:align>
                 </wp:positionH>
                 <wp:positionV relativeFrom="paragraph">
-                  <wp:posOffset>13970</wp:posOffset>
+                  <wp:posOffset>130755</wp:posOffset>
                 </wp:positionV>
-                <wp:extent cx="1247775" cy="1038225"/>
+                <wp:extent cx="1247775" cy="1581757"/>
                 <wp:effectExtent l="0" t="0" r="0" b="0"/>
                 <wp:wrapNone/>
                 <wp:docPr id="38" name="Text Box 38"/>
@@ -9499,7 +9570,7 @@
                       <wps:spPr>
                         <a:xfrm>
                           <a:off x="0" y="0"/>
-                          <a:ext cx="1247775" cy="1038225"/>
+                          <a:ext cx="1247775" cy="1581757"/>
                         </a:xfrm>
                         <a:prstGeom prst="rect">
                           <a:avLst/>
@@ -9521,7 +9592,37 @@
                               <w:rPr>
                                 <w:lang w:val="en-US"/>
                               </w:rPr>
-                              <w:t>This checkbox will call a function that hides/shows the password.</w:t>
+                              <w:t xml:space="preserve">This checkbox will call a function that hides/shows the </w:t>
+                            </w:r>
+                            <w:r>
+                              <w:rPr>
+                                <w:lang w:val="en-US"/>
+                              </w:rPr>
+                              <w:t xml:space="preserve">text in the </w:t>
+                            </w:r>
+                            <w:r>
+                              <w:rPr>
+                                <w:lang w:val="en-US"/>
+                              </w:rPr>
+                              <w:t>password</w:t>
+                            </w:r>
+                            <w:r>
+                              <w:rPr>
+                                <w:lang w:val="en-US"/>
+                              </w:rPr>
+                              <w:t xml:space="preserve"> box</w:t>
+                            </w:r>
+                            <w:r>
+                              <w:rPr>
+                                <w:lang w:val="en-US"/>
+                              </w:rPr>
+                              <w:t xml:space="preserve"> with the toggle_pass procedure</w:t>
+                            </w:r>
+                            <w:r>
+                              <w:rPr>
+                                <w:lang w:val="en-US"/>
+                              </w:rPr>
+                              <w:t>.</w:t>
                             </w:r>
                           </w:p>
                         </w:txbxContent>
@@ -9546,7 +9647,7 @@
           </mc:Choice>
           <mc:Fallback>
             <w:pict>
-              <v:shape w14:anchorId="2300734F" id="Text Box 38" o:spid="_x0000_s1045" type="#_x0000_t202" style="position:absolute;margin-left:47.05pt;margin-top:1.1pt;width:98.25pt;height:81.75pt;z-index:251743232;visibility:visible;mso-wrap-style:square;mso-width-percent:0;mso-height-percent:0;mso-wrap-distance-left:9pt;mso-wrap-distance-top:0;mso-wrap-distance-right:9pt;mso-wrap-distance-bottom:0;mso-position-horizontal:right;mso-position-horizontal-relative:page;mso-position-vertical:absolute;mso-position-vertical-relative:text;mso-width-percent:0;mso-height-percent:0;mso-width-relative:margin;mso-height-relative:margin;v-text-anchor:top" o:gfxdata="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" filled="f" stroked="f" strokeweight=".5pt">
+              <v:shape w14:anchorId="2300734F" id="Text Box 38" o:spid="_x0000_s1045" type="#_x0000_t202" style="position:absolute;margin-left:47.05pt;margin-top:10.3pt;width:98.25pt;height:124.55pt;z-index:251743232;visibility:visible;mso-wrap-style:square;mso-width-percent:0;mso-height-percent:0;mso-wrap-distance-left:9pt;mso-wrap-distance-top:0;mso-wrap-distance-right:9pt;mso-wrap-distance-bottom:0;mso-position-horizontal:right;mso-position-horizontal-relative:page;mso-position-vertical:absolute;mso-position-vertical-relative:text;mso-width-percent:0;mso-height-percent:0;mso-width-relative:margin;mso-height-relative:margin;v-text-anchor:top" o:gfxdata="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" filled="f" stroked="f" strokeweight=".5pt">
                 <v:textbox>
                   <w:txbxContent>
                     <w:p>
@@ -9559,7 +9660,37 @@
                         <w:rPr>
                           <w:lang w:val="en-US"/>
                         </w:rPr>
-                        <w:t>This checkbox will call a function that hides/shows the password.</w:t>
+                        <w:t xml:space="preserve">This checkbox will call a function that hides/shows the </w:t>
+                      </w:r>
+                      <w:r>
+                        <w:rPr>
+                          <w:lang w:val="en-US"/>
+                        </w:rPr>
+                        <w:t xml:space="preserve">text in the </w:t>
+                      </w:r>
+                      <w:r>
+                        <w:rPr>
+                          <w:lang w:val="en-US"/>
+                        </w:rPr>
+                        <w:t>password</w:t>
+                      </w:r>
+                      <w:r>
+                        <w:rPr>
+                          <w:lang w:val="en-US"/>
+                        </w:rPr>
+                        <w:t xml:space="preserve"> box</w:t>
+                      </w:r>
+                      <w:r>
+                        <w:rPr>
+                          <w:lang w:val="en-US"/>
+                        </w:rPr>
+                        <w:t xml:space="preserve"> with the toggle_pass procedure</w:t>
+                      </w:r>
+                      <w:r>
+                        <w:rPr>
+                          <w:lang w:val="en-US"/>
+                        </w:rPr>
+                        <w:t>.</w:t>
                       </w:r>
                     </w:p>
                   </w:txbxContent>
@@ -9571,6 +9702,7 @@
         </mc:AlternateContent>
       </w:r>
     </w:p>
+    <w:p/>
     <w:p>
       <w:r>
         <w:rPr>
@@ -9659,7 +9791,7 @@
         <mc:AlternateContent>
           <mc:Choice Requires="wps">
             <w:drawing>
-              <wp:anchor distT="0" distB="0" distL="114300" distR="114300" simplePos="0" relativeHeight="251749376" behindDoc="0" locked="0" layoutInCell="1" allowOverlap="1" wp14:anchorId="5CDAB2C2" wp14:editId="7A826DFC">
+              <wp:anchor distT="0" distB="0" distL="114300" distR="114300" simplePos="0" relativeHeight="251749376" behindDoc="0" locked="0" layoutInCell="1" allowOverlap="1" wp14:anchorId="5CDAB2C2" wp14:editId="4C6DE422">
                 <wp:simplePos x="0" y="0"/>
                 <wp:positionH relativeFrom="margin">
                   <wp:posOffset>666750</wp:posOffset>
@@ -9717,7 +9849,11 @@
           </mc:Choice>
           <mc:Fallback>
             <w:pict>
-              <v:shape w14:anchorId="7BF7A548" id="Straight Arrow Connector 50" o:spid="_x0000_s1026" type="#_x0000_t32" style="position:absolute;margin-left:52.5pt;margin-top:13.85pt;width:63pt;height:36pt;flip:y;z-index:251749376;visibility:visible;mso-wrap-style:square;mso-width-percent:0;mso-height-percent:0;mso-wrap-distance-left:9pt;mso-wrap-distance-top:0;mso-wrap-distance-right:9pt;mso-wrap-distance-bottom:0;mso-position-horizontal:absolute;mso-position-horizontal-relative:margin;mso-position-vertical:absolute;mso-position-vertical-relative:text;mso-width-percent:0;mso-height-percent:0;mso-width-relative:margin;mso-height-relative:margin" o:gfxdata="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" strokecolor="black [3200]" strokeweight=".5pt">
+              <v:shapetype w14:anchorId="3E6DA620" id="_x0000_t32" coordsize="21600,21600" o:spt="32" o:oned="t" path="m,l21600,21600e" filled="f">
+                <v:path arrowok="t" fillok="f" o:connecttype="none"/>
+                <o:lock v:ext="edit" shapetype="t"/>
+              </v:shapetype>
+              <v:shape id="Straight Arrow Connector 50" o:spid="_x0000_s1026" type="#_x0000_t32" style="position:absolute;margin-left:52.5pt;margin-top:13.85pt;width:63pt;height:36pt;flip:y;z-index:251749376;visibility:visible;mso-wrap-style:square;mso-width-percent:0;mso-height-percent:0;mso-wrap-distance-left:9pt;mso-wrap-distance-top:0;mso-wrap-distance-right:9pt;mso-wrap-distance-bottom:0;mso-position-horizontal:absolute;mso-position-horizontal-relative:margin;mso-position-vertical:absolute;mso-position-vertical-relative:text;mso-width-percent:0;mso-height-percent:0;mso-width-relative:margin;mso-height-relative:margin" o:gfxdata="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" strokecolor="black [3200]" strokeweight=".5pt">
                 <v:stroke endarrow="block" joinstyle="miter"/>
                 <w10:wrap anchorx="margin"/>
               </v:shape>
@@ -9863,7 +9999,19 @@
                               <w:rPr>
                                 <w:lang w:val="en-US"/>
                               </w:rPr>
-                              <w:t>) function when</w:t>
+                              <w:t xml:space="preserve">) </w:t>
+                            </w:r>
+                            <w:r>
+                              <w:rPr>
+                                <w:lang w:val="en-US"/>
+                              </w:rPr>
+                              <w:t>procedure</w:t>
+                            </w:r>
+                            <w:r>
+                              <w:rPr>
+                                <w:lang w:val="en-US"/>
+                              </w:rPr>
+                              <w:t xml:space="preserve"> when</w:t>
                             </w:r>
                             <w:r>
                               <w:rPr>
@@ -9933,7 +10081,19 @@
                         <w:rPr>
                           <w:lang w:val="en-US"/>
                         </w:rPr>
-                        <w:t>) function when</w:t>
+                        <w:t xml:space="preserve">) </w:t>
+                      </w:r>
+                      <w:r>
+                        <w:rPr>
+                          <w:lang w:val="en-US"/>
+                        </w:rPr>
+                        <w:t>procedure</w:t>
+                      </w:r>
+                      <w:r>
+                        <w:rPr>
+                          <w:lang w:val="en-US"/>
+                        </w:rPr>
+                        <w:t xml:space="preserve"> when</w:t>
                       </w:r>
                       <w:r>
                         <w:rPr>
@@ -9971,7 +10131,7 @@
         <mc:AlternateContent>
           <mc:Choice Requires="wps">
             <w:drawing>
-              <wp:anchor distT="0" distB="0" distL="114300" distR="114300" simplePos="0" relativeHeight="251747328" behindDoc="0" locked="0" layoutInCell="1" allowOverlap="1" wp14:anchorId="6DED463A" wp14:editId="4F4152A6">
+              <wp:anchor distT="0" distB="0" distL="114300" distR="114300" simplePos="0" relativeHeight="251747328" behindDoc="0" locked="0" layoutInCell="1" allowOverlap="1" wp14:anchorId="6DED463A" wp14:editId="0081F26E">
                 <wp:simplePos x="0" y="0"/>
                 <wp:positionH relativeFrom="page">
                   <wp:posOffset>5724525</wp:posOffset>
@@ -10136,28 +10296,1026 @@
     <w:p/>
     <w:p/>
     <w:p/>
-    <w:p/>
-    <w:p/>
-    <w:p/>
-    <w:p/>
-    <w:p/>
-    <w:p/>
-    <w:p/>
-    <w:p/>
-    <w:p/>
+    <w:p>
+      <w:pPr>
+        <w:pStyle w:val="Heading3"/>
+      </w:pPr>
+      <w:bookmarkStart w:id="54" w:name="_Toc516474205"/>
+      <w:bookmarkStart w:id="55" w:name="_Toc116642028"/>
+      <w:commentRangeStart w:id="56"/>
+      <w:r>
+        <w:t>2.5.</w:t>
+      </w:r>
+      <w:r>
+        <w:t>1.2</w:t>
+      </w:r>
+      <w:r>
+        <w:t xml:space="preserve"> </w:t>
+      </w:r>
+      <w:r>
+        <w:t xml:space="preserve">Justification of </w:t>
+      </w:r>
+      <w:r>
+        <w:t>Validation</w:t>
+      </w:r>
+      <w:bookmarkEnd w:id="54"/>
+      <w:r>
+        <w:t xml:space="preserve"> rules</w:t>
+      </w:r>
+      <w:commentRangeEnd w:id="56"/>
+      <w:r>
+        <w:rPr>
+          <w:rStyle w:val="CommentReference"/>
+          <w:rFonts w:asciiTheme="minorHAnsi" w:eastAsiaTheme="minorHAnsi" w:hAnsiTheme="minorHAnsi" w:cstheme="minorBidi"/>
+          <w:b w:val="0"/>
+          <w:color w:val="auto"/>
+        </w:rPr>
+        <w:commentReference w:id="56"/>
+      </w:r>
+      <w:bookmarkEnd w:id="55"/>
+    </w:p>
+    <w:p/>
+    <w:tbl>
+      <w:tblPr>
+        <w:tblStyle w:val="TableGrid"/>
+        <w:tblW w:w="0" w:type="auto"/>
+        <w:tblLook w:val="04A0" w:firstRow="1" w:lastRow="0" w:firstColumn="1" w:lastColumn="0" w:noHBand="0" w:noVBand="1"/>
+      </w:tblPr>
+      <w:tblGrid>
+        <w:gridCol w:w="2254"/>
+        <w:gridCol w:w="1569"/>
+        <w:gridCol w:w="2939"/>
+        <w:gridCol w:w="2254"/>
+      </w:tblGrid>
+      <w:tr>
+        <w:tc>
+          <w:tcPr>
+            <w:tcW w:w="2254" w:type="dxa"/>
+          </w:tcPr>
+          <w:p>
+            <w:pPr>
+              <w:rPr>
+                <w:rStyle w:val="Strong"/>
+              </w:rPr>
+            </w:pPr>
+            <w:r>
+              <w:rPr>
+                <w:rStyle w:val="Strong"/>
+              </w:rPr>
+              <w:t>Data Item</w:t>
+            </w:r>
+          </w:p>
+        </w:tc>
+        <w:tc>
+          <w:tcPr>
+            <w:tcW w:w="1569" w:type="dxa"/>
+          </w:tcPr>
+          <w:p>
+            <w:pPr>
+              <w:rPr>
+                <w:rStyle w:val="Strong"/>
+              </w:rPr>
+            </w:pPr>
+            <w:r>
+              <w:rPr>
+                <w:rStyle w:val="Strong"/>
+              </w:rPr>
+              <w:t>Data Type</w:t>
+            </w:r>
+          </w:p>
+        </w:tc>
+        <w:tc>
+          <w:tcPr>
+            <w:tcW w:w="2939" w:type="dxa"/>
+          </w:tcPr>
+          <w:p>
+            <w:pPr>
+              <w:rPr>
+                <w:rStyle w:val="Strong"/>
+              </w:rPr>
+            </w:pPr>
+            <w:r>
+              <w:rPr>
+                <w:rStyle w:val="Strong"/>
+              </w:rPr>
+              <w:t>Validation Rule</w:t>
+            </w:r>
+          </w:p>
+        </w:tc>
+        <w:tc>
+          <w:tcPr>
+            <w:tcW w:w="2254" w:type="dxa"/>
+          </w:tcPr>
+          <w:p>
+            <w:pPr>
+              <w:rPr>
+                <w:rStyle w:val="Strong"/>
+              </w:rPr>
+            </w:pPr>
+            <w:r>
+              <w:rPr>
+                <w:rStyle w:val="Strong"/>
+              </w:rPr>
+              <w:t>Justification</w:t>
+            </w:r>
+          </w:p>
+        </w:tc>
+      </w:tr>
+      <w:tr>
+        <w:tc>
+          <w:tcPr>
+            <w:tcW w:w="2254" w:type="dxa"/>
+          </w:tcPr>
+          <w:p>
+            <w:r>
+              <w:t>Username</w:t>
+            </w:r>
+          </w:p>
+        </w:tc>
+        <w:tc>
+          <w:tcPr>
+            <w:tcW w:w="1569" w:type="dxa"/>
+          </w:tcPr>
+          <w:p>
+            <w:r>
+              <w:t>String</w:t>
+            </w:r>
+          </w:p>
+        </w:tc>
+        <w:tc>
+          <w:tcPr>
+            <w:tcW w:w="2939" w:type="dxa"/>
+          </w:tcPr>
+          <w:p>
+            <w:r>
+              <w:t>Must be between 3 and 20 characters long and contain only alphanumeric characters and underscores.</w:t>
+            </w:r>
+            <w:r>
+              <w:t xml:space="preserve"> Must also not exist in database.</w:t>
+            </w:r>
+          </w:p>
+        </w:tc>
+        <w:tc>
+          <w:tcPr>
+            <w:tcW w:w="2254" w:type="dxa"/>
+          </w:tcPr>
+          <w:p>
+            <w:r>
+              <w:t>The length validation ensures that the username will not be too long or left blank making it suitable for the database.</w:t>
+            </w:r>
+          </w:p>
+        </w:tc>
+      </w:tr>
+      <w:tr>
+        <w:trPr>
+          <w:trHeight w:val="1528"/>
+        </w:trPr>
+        <w:tc>
+          <w:tcPr>
+            <w:tcW w:w="2254" w:type="dxa"/>
+          </w:tcPr>
+          <w:p>
+            <w:r>
+              <w:t>Password</w:t>
+            </w:r>
+          </w:p>
+        </w:tc>
+        <w:tc>
+          <w:tcPr>
+            <w:tcW w:w="1569" w:type="dxa"/>
+          </w:tcPr>
+          <w:p>
+            <w:r>
+              <w:t>String</w:t>
+            </w:r>
+          </w:p>
+        </w:tc>
+        <w:tc>
+          <w:tcPr>
+            <w:tcW w:w="2939" w:type="dxa"/>
+          </w:tcPr>
+          <w:p>
+            <w:r>
+              <w:t>Must be greater 8 or more characters long.</w:t>
+            </w:r>
+            <w:r>
+              <w:t xml:space="preserve"> </w:t>
+            </w:r>
+          </w:p>
+        </w:tc>
+        <w:tc>
+          <w:tcPr>
+            <w:tcW w:w="2254" w:type="dxa"/>
+          </w:tcPr>
+          <w:p>
+            <w:r>
+              <w:t xml:space="preserve">This ensures the password cannot be left blank or </w:t>
+            </w:r>
+            <w:r>
+              <w:t>be too short.</w:t>
+            </w:r>
+          </w:p>
+        </w:tc>
+      </w:tr>
+    </w:tbl>
+    <w:p/>
+    <w:p/>
+    <w:p/>
+    <w:p/>
+    <w:p/>
+    <w:p/>
+    <w:p/>
+    <w:p/>
+    <w:p>
+      <w:pPr>
+        <w:pStyle w:val="Heading3"/>
+      </w:pPr>
+      <w:commentRangeStart w:id="57"/>
+      <w:r>
+        <w:t xml:space="preserve"> </w:t>
+      </w:r>
+      <w:bookmarkStart w:id="58" w:name="_Toc516474206"/>
+      <w:bookmarkStart w:id="59" w:name="_Toc116642029"/>
+      <w:r>
+        <w:t>2.5.</w:t>
+      </w:r>
+      <w:r>
+        <w:t>1</w:t>
+      </w:r>
+      <w:r>
+        <w:t xml:space="preserve"> </w:t>
+      </w:r>
+      <w:r>
+        <w:t xml:space="preserve">.3 </w:t>
+      </w:r>
+      <w:r>
+        <w:t>Algorithms</w:t>
+      </w:r>
+      <w:bookmarkEnd w:id="58"/>
+      <w:r>
+        <w:t xml:space="preserve"> and </w:t>
+      </w:r>
+      <w:proofErr w:type="spellStart"/>
+      <w:r>
+        <w:t>PseudoCode</w:t>
+      </w:r>
+      <w:commentRangeEnd w:id="57"/>
+      <w:proofErr w:type="spellEnd"/>
+      <w:r>
+        <w:rPr>
+          <w:rStyle w:val="CommentReference"/>
+          <w:rFonts w:asciiTheme="minorHAnsi" w:eastAsiaTheme="minorHAnsi" w:hAnsiTheme="minorHAnsi" w:cstheme="minorBidi"/>
+          <w:b w:val="0"/>
+          <w:color w:val="auto"/>
+        </w:rPr>
+        <w:commentReference w:id="57"/>
+      </w:r>
+      <w:bookmarkEnd w:id="59"/>
+    </w:p>
+    <w:p/>
+    <w:p>
+      <w:r>
+        <w:t xml:space="preserve">Procedure </w:t>
+      </w:r>
+      <w:proofErr w:type="spellStart"/>
+      <w:r>
+        <w:t>log_in</w:t>
+      </w:r>
+      <w:proofErr w:type="spellEnd"/>
+      <w:r>
+        <w:t>(</w:t>
+      </w:r>
+      <w:r>
+        <w:t xml:space="preserve">username, </w:t>
+      </w:r>
+      <w:proofErr w:type="spellStart"/>
+      <w:r>
+        <w:t>hashed_password</w:t>
+      </w:r>
+      <w:proofErr w:type="spellEnd"/>
+      <w:r>
+        <w:t>):</w:t>
+      </w:r>
+    </w:p>
+    <w:p>
+      <w:r>
+        <w:tab/>
+        <w:t xml:space="preserve">records = </w:t>
+      </w:r>
+      <w:r>
+        <w:t xml:space="preserve">execute SQL: </w:t>
+      </w:r>
+      <w:r>
+        <w:t>SELECT * FROM Users</w:t>
+      </w:r>
+    </w:p>
+    <w:p>
+      <w:r>
+        <w:tab/>
+        <w:t>for each row in records:</w:t>
+      </w:r>
+      <w:r>
+        <w:br/>
+      </w:r>
+      <w:r>
+        <w:tab/>
+      </w:r>
+      <w:r>
+        <w:tab/>
+        <w:t>// Checks if both the username and password match those in the table</w:t>
+      </w:r>
+    </w:p>
+    <w:p>
+      <w:r>
+        <w:tab/>
+      </w:r>
+      <w:r>
+        <w:tab/>
+        <w:t>if row[0] == username and row[1] =</w:t>
+      </w:r>
+      <w:r>
+        <w:t>=</w:t>
+      </w:r>
+      <w:r>
+        <w:t xml:space="preserve"> </w:t>
+      </w:r>
+      <w:proofErr w:type="spellStart"/>
+      <w:r>
+        <w:t>hashed_password</w:t>
+      </w:r>
+      <w:proofErr w:type="spellEnd"/>
+      <w:r>
+        <w:t>:</w:t>
+      </w:r>
+    </w:p>
+    <w:p>
+      <w:r>
+        <w:tab/>
+      </w:r>
+      <w:r>
+        <w:tab/>
+      </w:r>
+      <w:r>
+        <w:tab/>
+        <w:t>return True</w:t>
+      </w:r>
+    </w:p>
+    <w:p>
+      <w:r>
+        <w:tab/>
+      </w:r>
+      <w:r>
+        <w:tab/>
+        <w:t>end if</w:t>
+      </w:r>
+    </w:p>
+    <w:p>
+      <w:r>
+        <w:tab/>
+        <w:t>return False</w:t>
+      </w:r>
+    </w:p>
+    <w:p>
+      <w:r>
+        <w:t>end procedure</w:t>
+      </w:r>
+    </w:p>
+    <w:p/>
+    <w:p>
+      <w:r>
+        <w:lastRenderedPageBreak/>
+        <w:t xml:space="preserve">Procedure </w:t>
+      </w:r>
+      <w:proofErr w:type="gramStart"/>
+      <w:r>
+        <w:t>cancel(</w:t>
+      </w:r>
+      <w:proofErr w:type="gramEnd"/>
+      <w:r>
+        <w:t>)</w:t>
+      </w:r>
+    </w:p>
+    <w:p>
+      <w:r>
+        <w:tab/>
+      </w:r>
+      <w:proofErr w:type="spellStart"/>
+      <w:r>
+        <w:t>ans</w:t>
+      </w:r>
+      <w:proofErr w:type="spellEnd"/>
+      <w:r>
+        <w:t xml:space="preserve">  = message box user enters yes or no</w:t>
+      </w:r>
+      <w:r>
+        <w:br/>
+      </w:r>
+      <w:r>
+        <w:tab/>
+        <w:t xml:space="preserve">if </w:t>
+      </w:r>
+      <w:proofErr w:type="spellStart"/>
+      <w:r>
+        <w:t>ans</w:t>
+      </w:r>
+      <w:proofErr w:type="spellEnd"/>
+      <w:r>
+        <w:t xml:space="preserve">: </w:t>
+      </w:r>
+      <w:r>
+        <w:br/>
+      </w:r>
+      <w:r>
+        <w:tab/>
+      </w:r>
+      <w:r>
+        <w:tab/>
+        <w:t>close window</w:t>
+      </w:r>
+    </w:p>
+    <w:p>
+      <w:r>
+        <w:tab/>
+        <w:t>end if</w:t>
+      </w:r>
+    </w:p>
+    <w:p>
+      <w:r>
+        <w:t>end procedure</w:t>
+      </w:r>
+    </w:p>
+    <w:p/>
+    <w:p>
+      <w:r>
+        <w:tab/>
+      </w:r>
+      <w:r>
+        <w:tab/>
+      </w:r>
+    </w:p>
+    <w:p/>
+    <w:p>
+      <w:pPr>
+        <w:pStyle w:val="Heading3"/>
+      </w:pPr>
+      <w:bookmarkStart w:id="60" w:name="_Toc516474207"/>
+      <w:bookmarkStart w:id="61" w:name="_Toc116642030"/>
+      <w:commentRangeStart w:id="62"/>
+      <w:r>
+        <w:t xml:space="preserve">2.5.1.4 </w:t>
+      </w:r>
+      <w:r>
+        <w:t xml:space="preserve"> </w:t>
+      </w:r>
+      <w:r>
+        <w:t>Key Variables/</w:t>
+      </w:r>
+      <w:r>
+        <w:t>Data Structures</w:t>
+      </w:r>
+      <w:bookmarkEnd w:id="60"/>
+      <w:r>
+        <w:t xml:space="preserve"> </w:t>
+      </w:r>
+      <w:r>
+        <w:t xml:space="preserve">/Classes  </w:t>
+      </w:r>
+      <w:commentRangeEnd w:id="62"/>
+      <w:r>
+        <w:rPr>
+          <w:rStyle w:val="CommentReference"/>
+          <w:rFonts w:asciiTheme="minorHAnsi" w:eastAsiaTheme="minorHAnsi" w:hAnsiTheme="minorHAnsi" w:cstheme="minorBidi"/>
+          <w:b w:val="0"/>
+          <w:color w:val="auto"/>
+        </w:rPr>
+        <w:commentReference w:id="62"/>
+      </w:r>
+      <w:bookmarkEnd w:id="61"/>
+    </w:p>
+    <w:p>
+      <w:pPr>
+        <w:rPr>
+          <w:noProof/>
+        </w:rPr>
+      </w:pPr>
+    </w:p>
     <w:p>
       <w:r>
         <w:rPr>
           <w:noProof/>
         </w:rPr>
         <w:drawing>
-          <wp:anchor distT="0" distB="0" distL="114300" distR="114300" simplePos="0" relativeHeight="251752448" behindDoc="1" locked="0" layoutInCell="1" allowOverlap="1" wp14:anchorId="267E6749" wp14:editId="47DD61BC">
+          <wp:anchor distT="0" distB="0" distL="114300" distR="114300" simplePos="0" relativeHeight="251781120" behindDoc="1" locked="0" layoutInCell="1" allowOverlap="1" wp14:anchorId="05330900" wp14:editId="52816C56">
+            <wp:simplePos x="0" y="0"/>
+            <wp:positionH relativeFrom="column">
+              <wp:posOffset>1977031</wp:posOffset>
+            </wp:positionH>
+            <wp:positionV relativeFrom="paragraph">
+              <wp:posOffset>8310</wp:posOffset>
+            </wp:positionV>
+            <wp:extent cx="2029456" cy="2495522"/>
+            <wp:effectExtent l="0" t="0" r="9525" b="635"/>
+            <wp:wrapNone/>
+            <wp:docPr id="198" name="Picture 198"/>
+            <wp:cNvGraphicFramePr>
+              <a:graphicFrameLocks xmlns:a="http://schemas.openxmlformats.org/drawingml/2006/main" noChangeAspect="1"/>
+            </wp:cNvGraphicFramePr>
+            <a:graphic xmlns:a="http://schemas.openxmlformats.org/drawingml/2006/main">
+              <a:graphicData uri="http://schemas.openxmlformats.org/drawingml/2006/picture">
+                <pic:pic xmlns:pic="http://schemas.openxmlformats.org/drawingml/2006/picture">
+                  <pic:nvPicPr>
+                    <pic:cNvPr id="1" name=""/>
+                    <pic:cNvPicPr/>
+                  </pic:nvPicPr>
+                  <pic:blipFill rotWithShape="1">
+                    <a:blip r:embed="rId20">
+                      <a:extLst>
+                        <a:ext uri="{28A0092B-C50C-407E-A947-70E740481C1C}">
+                          <a14:useLocalDpi xmlns:a14="http://schemas.microsoft.com/office/drawing/2010/main" val="0"/>
+                        </a:ext>
+                      </a:extLst>
+                    </a:blip>
+                    <a:srcRect l="29500" t="28096" r="54995" b="38007"/>
+                    <a:stretch/>
+                  </pic:blipFill>
+                  <pic:spPr bwMode="auto">
+                    <a:xfrm>
+                      <a:off x="0" y="0"/>
+                      <a:ext cx="2029456" cy="2495522"/>
+                    </a:xfrm>
+                    <a:prstGeom prst="rect">
+                      <a:avLst/>
+                    </a:prstGeom>
+                    <a:ln>
+                      <a:noFill/>
+                    </a:ln>
+                    <a:extLst>
+                      <a:ext uri="{53640926-AAD7-44D8-BBD7-CCE9431645EC}">
+                        <a14:shadowObscured xmlns:a14="http://schemas.microsoft.com/office/drawing/2010/main"/>
+                      </a:ext>
+                    </a:extLst>
+                  </pic:spPr>
+                </pic:pic>
+              </a:graphicData>
+            </a:graphic>
+            <wp14:sizeRelH relativeFrom="margin">
+              <wp14:pctWidth>0</wp14:pctWidth>
+            </wp14:sizeRelH>
+            <wp14:sizeRelV relativeFrom="margin">
+              <wp14:pctHeight>0</wp14:pctHeight>
+            </wp14:sizeRelV>
+          </wp:anchor>
+        </w:drawing>
+      </w:r>
+    </w:p>
+    <w:p/>
+    <w:p>
+      <w:pPr>
+        <w:rPr>
+          <w:noProof/>
+        </w:rPr>
+      </w:pPr>
+    </w:p>
+    <w:p/>
+    <w:p/>
+    <w:p/>
+    <w:p/>
+    <w:p/>
+    <w:p/>
+    <w:p/>
+    <w:p>
+      <w:r>
+        <w:t xml:space="preserve">The attributes for this class will be public so they can be more easily viewed or changed by a function outside of the </w:t>
+      </w:r>
+      <w:proofErr w:type="spellStart"/>
+      <w:r>
+        <w:t>LoginWindow</w:t>
+      </w:r>
+      <w:proofErr w:type="spellEnd"/>
+      <w:r>
+        <w:t xml:space="preserve"> class.</w:t>
+      </w:r>
+    </w:p>
+    <w:p/>
+    <w:p/>
+    <w:p/>
+    <w:p/>
+    <w:p/>
+    <w:p/>
+    <w:p/>
+    <w:p/>
+    <w:p/>
+    <w:p>
+      <w:pPr>
+        <w:pStyle w:val="Heading3"/>
+      </w:pPr>
+      <w:bookmarkStart w:id="63" w:name="_Toc116642031"/>
+      <w:commentRangeStart w:id="64"/>
+      <w:r>
+        <w:lastRenderedPageBreak/>
+        <w:t>2.5.1.5  Test Plan for PART ONE</w:t>
+      </w:r>
+      <w:commentRangeEnd w:id="64"/>
+      <w:r>
+        <w:rPr>
+          <w:rStyle w:val="CommentReference"/>
+          <w:rFonts w:asciiTheme="minorHAnsi" w:eastAsiaTheme="minorHAnsi" w:hAnsiTheme="minorHAnsi" w:cstheme="minorBidi"/>
+          <w:b w:val="0"/>
+          <w:color w:val="auto"/>
+        </w:rPr>
+        <w:commentReference w:id="64"/>
+      </w:r>
+      <w:bookmarkEnd w:id="63"/>
+    </w:p>
+    <w:p>
+      <w:pPr>
+        <w:tabs>
+          <w:tab w:val="left" w:pos="3030"/>
+        </w:tabs>
+      </w:pPr>
+    </w:p>
+    <w:tbl>
+      <w:tblPr>
+        <w:tblStyle w:val="TableGrid"/>
+        <w:tblW w:w="0" w:type="auto"/>
+        <w:tblLook w:val="04A0" w:firstRow="1" w:lastRow="0" w:firstColumn="1" w:lastColumn="0" w:noHBand="0" w:noVBand="1"/>
+      </w:tblPr>
+      <w:tblGrid>
+        <w:gridCol w:w="1502"/>
+        <w:gridCol w:w="1502"/>
+        <w:gridCol w:w="1503"/>
+        <w:gridCol w:w="1503"/>
+        <w:gridCol w:w="1503"/>
+        <w:gridCol w:w="1503"/>
+      </w:tblGrid>
+      <w:tr>
+        <w:tc>
+          <w:tcPr>
+            <w:tcW w:w="1502" w:type="dxa"/>
+          </w:tcPr>
+          <w:p>
+            <w:pPr>
+              <w:tabs>
+                <w:tab w:val="left" w:pos="3030"/>
+              </w:tabs>
+            </w:pPr>
+            <w:r>
+              <w:t>Test ID</w:t>
+            </w:r>
+          </w:p>
+        </w:tc>
+        <w:tc>
+          <w:tcPr>
+            <w:tcW w:w="1502" w:type="dxa"/>
+          </w:tcPr>
+          <w:p>
+            <w:pPr>
+              <w:tabs>
+                <w:tab w:val="left" w:pos="3030"/>
+              </w:tabs>
+            </w:pPr>
+            <w:r>
+              <w:t>Description</w:t>
+            </w:r>
+          </w:p>
+        </w:tc>
+        <w:tc>
+          <w:tcPr>
+            <w:tcW w:w="1503" w:type="dxa"/>
+          </w:tcPr>
+          <w:p>
+            <w:pPr>
+              <w:tabs>
+                <w:tab w:val="left" w:pos="3030"/>
+              </w:tabs>
+            </w:pPr>
+            <w:r>
+              <w:t>Test data</w:t>
+            </w:r>
+          </w:p>
+        </w:tc>
+        <w:tc>
+          <w:tcPr>
+            <w:tcW w:w="1503" w:type="dxa"/>
+          </w:tcPr>
+          <w:p>
+            <w:pPr>
+              <w:tabs>
+                <w:tab w:val="left" w:pos="3030"/>
+              </w:tabs>
+            </w:pPr>
+            <w:r>
+              <w:t>Type of data</w:t>
+            </w:r>
+          </w:p>
+        </w:tc>
+        <w:tc>
+          <w:tcPr>
+            <w:tcW w:w="1503" w:type="dxa"/>
+          </w:tcPr>
+          <w:p>
+            <w:pPr>
+              <w:tabs>
+                <w:tab w:val="left" w:pos="3030"/>
+              </w:tabs>
+            </w:pPr>
+            <w:r>
+              <w:t xml:space="preserve">Expected outcome </w:t>
+            </w:r>
+          </w:p>
+        </w:tc>
+        <w:tc>
+          <w:tcPr>
+            <w:tcW w:w="1503" w:type="dxa"/>
+          </w:tcPr>
+          <w:p>
+            <w:pPr>
+              <w:tabs>
+                <w:tab w:val="left" w:pos="3030"/>
+              </w:tabs>
+            </w:pPr>
+            <w:r>
+              <w:t>Result</w:t>
+            </w:r>
+          </w:p>
+        </w:tc>
+      </w:tr>
+      <w:tr>
+        <w:tc>
+          <w:tcPr>
+            <w:tcW w:w="1502" w:type="dxa"/>
+          </w:tcPr>
+          <w:p>
+            <w:pPr>
+              <w:tabs>
+                <w:tab w:val="left" w:pos="3030"/>
+              </w:tabs>
+            </w:pPr>
+          </w:p>
+        </w:tc>
+        <w:tc>
+          <w:tcPr>
+            <w:tcW w:w="1502" w:type="dxa"/>
+          </w:tcPr>
+          <w:p>
+            <w:pPr>
+              <w:tabs>
+                <w:tab w:val="left" w:pos="3030"/>
+              </w:tabs>
+            </w:pPr>
+          </w:p>
+        </w:tc>
+        <w:tc>
+          <w:tcPr>
+            <w:tcW w:w="1503" w:type="dxa"/>
+          </w:tcPr>
+          <w:p>
+            <w:pPr>
+              <w:tabs>
+                <w:tab w:val="left" w:pos="3030"/>
+              </w:tabs>
+            </w:pPr>
+          </w:p>
+        </w:tc>
+        <w:tc>
+          <w:tcPr>
+            <w:tcW w:w="1503" w:type="dxa"/>
+          </w:tcPr>
+          <w:p>
+            <w:pPr>
+              <w:tabs>
+                <w:tab w:val="left" w:pos="3030"/>
+              </w:tabs>
+            </w:pPr>
+          </w:p>
+        </w:tc>
+        <w:tc>
+          <w:tcPr>
+            <w:tcW w:w="1503" w:type="dxa"/>
+          </w:tcPr>
+          <w:p>
+            <w:pPr>
+              <w:tabs>
+                <w:tab w:val="left" w:pos="3030"/>
+              </w:tabs>
+            </w:pPr>
+          </w:p>
+        </w:tc>
+        <w:tc>
+          <w:tcPr>
+            <w:tcW w:w="1503" w:type="dxa"/>
+          </w:tcPr>
+          <w:p>
+            <w:pPr>
+              <w:tabs>
+                <w:tab w:val="left" w:pos="3030"/>
+              </w:tabs>
+            </w:pPr>
+          </w:p>
+        </w:tc>
+      </w:tr>
+      <w:tr>
+        <w:tc>
+          <w:tcPr>
+            <w:tcW w:w="1502" w:type="dxa"/>
+          </w:tcPr>
+          <w:p>
+            <w:pPr>
+              <w:tabs>
+                <w:tab w:val="left" w:pos="3030"/>
+              </w:tabs>
+            </w:pPr>
+          </w:p>
+        </w:tc>
+        <w:tc>
+          <w:tcPr>
+            <w:tcW w:w="1502" w:type="dxa"/>
+          </w:tcPr>
+          <w:p>
+            <w:pPr>
+              <w:tabs>
+                <w:tab w:val="left" w:pos="3030"/>
+              </w:tabs>
+            </w:pPr>
+          </w:p>
+        </w:tc>
+        <w:tc>
+          <w:tcPr>
+            <w:tcW w:w="1503" w:type="dxa"/>
+          </w:tcPr>
+          <w:p>
+            <w:pPr>
+              <w:tabs>
+                <w:tab w:val="left" w:pos="3030"/>
+              </w:tabs>
+            </w:pPr>
+          </w:p>
+        </w:tc>
+        <w:tc>
+          <w:tcPr>
+            <w:tcW w:w="1503" w:type="dxa"/>
+          </w:tcPr>
+          <w:p>
+            <w:pPr>
+              <w:tabs>
+                <w:tab w:val="left" w:pos="3030"/>
+              </w:tabs>
+            </w:pPr>
+          </w:p>
+        </w:tc>
+        <w:tc>
+          <w:tcPr>
+            <w:tcW w:w="1503" w:type="dxa"/>
+          </w:tcPr>
+          <w:p>
+            <w:pPr>
+              <w:tabs>
+                <w:tab w:val="left" w:pos="3030"/>
+              </w:tabs>
+            </w:pPr>
+          </w:p>
+        </w:tc>
+        <w:tc>
+          <w:tcPr>
+            <w:tcW w:w="1503" w:type="dxa"/>
+          </w:tcPr>
+          <w:p>
+            <w:pPr>
+              <w:tabs>
+                <w:tab w:val="left" w:pos="3030"/>
+              </w:tabs>
+            </w:pPr>
+          </w:p>
+        </w:tc>
+      </w:tr>
+    </w:tbl>
+    <w:p>
+      <w:pPr>
+        <w:tabs>
+          <w:tab w:val="left" w:pos="3030"/>
+        </w:tabs>
+      </w:pPr>
+    </w:p>
+    <w:p>
+      <w:pPr>
+        <w:tabs>
+          <w:tab w:val="left" w:pos="3030"/>
+        </w:tabs>
+      </w:pPr>
+    </w:p>
+    <w:p>
+      <w:pPr>
+        <w:tabs>
+          <w:tab w:val="left" w:pos="3030"/>
+        </w:tabs>
+      </w:pPr>
+    </w:p>
+    <w:p>
+      <w:pPr>
+        <w:tabs>
+          <w:tab w:val="left" w:pos="3030"/>
+        </w:tabs>
+      </w:pPr>
+    </w:p>
+    <w:p>
+      <w:pPr>
+        <w:tabs>
+          <w:tab w:val="left" w:pos="3030"/>
+        </w:tabs>
+      </w:pPr>
+    </w:p>
+    <w:p>
+      <w:pPr>
+        <w:tabs>
+          <w:tab w:val="left" w:pos="3030"/>
+        </w:tabs>
+      </w:pPr>
+    </w:p>
+    <w:p>
+      <w:pPr>
+        <w:tabs>
+          <w:tab w:val="left" w:pos="3030"/>
+        </w:tabs>
+      </w:pPr>
+    </w:p>
+    <w:p>
+      <w:pPr>
+        <w:tabs>
+          <w:tab w:val="left" w:pos="3030"/>
+        </w:tabs>
+      </w:pPr>
+    </w:p>
+    <w:p>
+      <w:pPr>
+        <w:tabs>
+          <w:tab w:val="left" w:pos="3030"/>
+        </w:tabs>
+      </w:pPr>
+    </w:p>
+    <w:p>
+      <w:pPr>
+        <w:tabs>
+          <w:tab w:val="left" w:pos="3030"/>
+        </w:tabs>
+      </w:pPr>
+    </w:p>
+    <w:p>
+      <w:pPr>
+        <w:tabs>
+          <w:tab w:val="left" w:pos="3030"/>
+        </w:tabs>
+      </w:pPr>
+      <w:r>
+        <w:tab/>
+      </w:r>
+    </w:p>
+    <w:p/>
+    <w:p>
+      <w:commentRangeStart w:id="65"/>
+      <w:r>
+        <w:t xml:space="preserve">2.5.2 Part TWO:   </w:t>
+      </w:r>
+      <w:commentRangeEnd w:id="65"/>
+      <w:r>
+        <w:rPr>
+          <w:rStyle w:val="CommentReference"/>
+        </w:rPr>
+        <w:commentReference w:id="65"/>
+      </w:r>
+    </w:p>
+    <w:p>
+      <w:pPr>
+        <w:pStyle w:val="Heading3"/>
+      </w:pPr>
+      <w:bookmarkStart w:id="66" w:name="_Toc116642032"/>
+      <w:r>
+        <w:t>2.5.2.1 Form Design and Layout</w:t>
+      </w:r>
+      <w:bookmarkEnd w:id="66"/>
+    </w:p>
+    <w:p/>
+    <w:p>
+      <w:pPr>
+        <w:pStyle w:val="Heading5"/>
+      </w:pPr>
+      <w:r>
+        <w:t>Admin window</w:t>
+      </w:r>
+    </w:p>
+    <w:p/>
+    <w:p>
+      <w:r>
+        <w:rPr>
+          <w:noProof/>
+        </w:rPr>
+        <w:drawing>
+          <wp:anchor distT="0" distB="0" distL="114300" distR="114300" simplePos="0" relativeHeight="251768832" behindDoc="1" locked="0" layoutInCell="1" allowOverlap="1" wp14:anchorId="6357A002" wp14:editId="344F3458">
             <wp:simplePos x="0" y="0"/>
             <wp:positionH relativeFrom="margin">
               <wp:align>center</wp:align>
             </wp:positionH>
             <wp:positionV relativeFrom="paragraph">
-              <wp:posOffset>59055</wp:posOffset>
+              <wp:posOffset>7896</wp:posOffset>
             </wp:positionV>
             <wp:extent cx="4247305" cy="3137565"/>
             <wp:effectExtent l="0" t="0" r="1270" b="5715"/>
@@ -10218,24 +11376,688 @@
     <w:p/>
     <w:p/>
     <w:p/>
-    <w:p/>
-    <w:p/>
-    <w:p/>
-    <w:p/>
-    <w:p/>
-    <w:p/>
-    <w:p/>
-    <w:p/>
-    <w:p/>
-    <w:p/>
-    <w:p/>
-    <w:p/>
-    <w:p/>
-    <w:p/>
-    <w:p/>
-    <w:p/>
-    <w:p/>
-    <w:p/>
+    <w:p>
+      <w:r>
+        <w:rPr>
+          <w:noProof/>
+        </w:rPr>
+        <mc:AlternateContent>
+          <mc:Choice Requires="wps">
+            <w:drawing>
+              <wp:anchor distT="0" distB="0" distL="114300" distR="114300" simplePos="0" relativeHeight="251774976" behindDoc="0" locked="0" layoutInCell="1" allowOverlap="1" wp14:anchorId="1A87195B" wp14:editId="6BEDBC62">
+                <wp:simplePos x="0" y="0"/>
+                <wp:positionH relativeFrom="page">
+                  <wp:posOffset>302094</wp:posOffset>
+                </wp:positionH>
+                <wp:positionV relativeFrom="paragraph">
+                  <wp:posOffset>226142</wp:posOffset>
+                </wp:positionV>
+                <wp:extent cx="1514475" cy="704850"/>
+                <wp:effectExtent l="0" t="0" r="0" b="0"/>
+                <wp:wrapNone/>
+                <wp:docPr id="195" name="Text Box 195"/>
+                <wp:cNvGraphicFramePr/>
+                <a:graphic xmlns:a="http://schemas.openxmlformats.org/drawingml/2006/main">
+                  <a:graphicData uri="http://schemas.microsoft.com/office/word/2010/wordprocessingShape">
+                    <wps:wsp>
+                      <wps:cNvSpPr txBox="1"/>
+                      <wps:spPr>
+                        <a:xfrm>
+                          <a:off x="0" y="0"/>
+                          <a:ext cx="1514475" cy="704850"/>
+                        </a:xfrm>
+                        <a:prstGeom prst="rect">
+                          <a:avLst/>
+                        </a:prstGeom>
+                        <a:noFill/>
+                        <a:ln w="6350">
+                          <a:noFill/>
+                        </a:ln>
+                      </wps:spPr>
+                      <wps:txbx>
+                        <w:txbxContent>
+                          <w:p>
+                            <w:pPr>
+                              <w:rPr>
+                                <w:lang w:val="en-US"/>
+                              </w:rPr>
+                            </w:pPr>
+                            <w:r>
+                              <w:rPr>
+                                <w:lang w:val="en-US"/>
+                              </w:rPr>
+                              <w:t xml:space="preserve">Passwords are checked to be equal when </w:t>
+                            </w:r>
+                            <w:proofErr w:type="spellStart"/>
+                            <w:r>
+                              <w:rPr>
+                                <w:lang w:val="en-US"/>
+                              </w:rPr>
+                              <w:t>create_user</w:t>
+                            </w:r>
+                            <w:proofErr w:type="spellEnd"/>
+                            <w:r>
+                              <w:rPr>
+                                <w:lang w:val="en-US"/>
+                              </w:rPr>
+                              <w:t xml:space="preserve"> is called.</w:t>
+                            </w:r>
+                          </w:p>
+                        </w:txbxContent>
+                      </wps:txbx>
+                      <wps:bodyPr rot="0" spcFirstLastPara="0" vertOverflow="overflow" horzOverflow="overflow" vert="horz" wrap="square" lIns="91440" tIns="45720" rIns="91440" bIns="45720" numCol="1" spcCol="0" rtlCol="0" fromWordArt="0" anchor="t" anchorCtr="0" forceAA="0" compatLnSpc="1">
+                        <a:prstTxWarp prst="textNoShape">
+                          <a:avLst/>
+                        </a:prstTxWarp>
+                        <a:noAutofit/>
+                      </wps:bodyPr>
+                    </wps:wsp>
+                  </a:graphicData>
+                </a:graphic>
+                <wp14:sizeRelH relativeFrom="margin">
+                  <wp14:pctWidth>0</wp14:pctWidth>
+                </wp14:sizeRelH>
+                <wp14:sizeRelV relativeFrom="margin">
+                  <wp14:pctHeight>0</wp14:pctHeight>
+                </wp14:sizeRelV>
+              </wp:anchor>
+            </w:drawing>
+          </mc:Choice>
+          <mc:Fallback>
+            <w:pict>
+              <v:shape w14:anchorId="1A87195B" id="Text Box 195" o:spid="_x0000_s1048" type="#_x0000_t202" style="position:absolute;margin-left:23.8pt;margin-top:17.8pt;width:119.25pt;height:55.5pt;z-index:251774976;visibility:visible;mso-wrap-style:square;mso-width-percent:0;mso-height-percent:0;mso-wrap-distance-left:9pt;mso-wrap-distance-top:0;mso-wrap-distance-right:9pt;mso-wrap-distance-bottom:0;mso-position-horizontal:absolute;mso-position-horizontal-relative:page;mso-position-vertical:absolute;mso-position-vertical-relative:text;mso-width-percent:0;mso-height-percent:0;mso-width-relative:margin;mso-height-relative:margin;v-text-anchor:top" o:gfxdata="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" filled="f" stroked="f" strokeweight=".5pt">
+                <v:textbox>
+                  <w:txbxContent>
+                    <w:p>
+                      <w:pPr>
+                        <w:rPr>
+                          <w:lang w:val="en-US"/>
+                        </w:rPr>
+                      </w:pPr>
+                      <w:r>
+                        <w:rPr>
+                          <w:lang w:val="en-US"/>
+                        </w:rPr>
+                        <w:t xml:space="preserve">Passwords are checked to be equal when </w:t>
+                      </w:r>
+                      <w:proofErr w:type="spellStart"/>
+                      <w:r>
+                        <w:rPr>
+                          <w:lang w:val="en-US"/>
+                        </w:rPr>
+                        <w:t>create_user</w:t>
+                      </w:r>
+                      <w:proofErr w:type="spellEnd"/>
+                      <w:r>
+                        <w:rPr>
+                          <w:lang w:val="en-US"/>
+                        </w:rPr>
+                        <w:t xml:space="preserve"> is called.</w:t>
+                      </w:r>
+                    </w:p>
+                  </w:txbxContent>
+                </v:textbox>
+                <w10:wrap anchorx="page"/>
+              </v:shape>
+            </w:pict>
+          </mc:Fallback>
+        </mc:AlternateContent>
+      </w:r>
+      <w:r>
+        <w:rPr>
+          <w:noProof/>
+        </w:rPr>
+        <mc:AlternateContent>
+          <mc:Choice Requires="wps">
+            <w:drawing>
+              <wp:anchor distT="0" distB="0" distL="114300" distR="114300" simplePos="0" relativeHeight="251772928" behindDoc="0" locked="0" layoutInCell="1" allowOverlap="1" wp14:anchorId="7A44C2C6" wp14:editId="1F5069D0">
+                <wp:simplePos x="0" y="0"/>
+                <wp:positionH relativeFrom="margin">
+                  <wp:posOffset>492981</wp:posOffset>
+                </wp:positionH>
+                <wp:positionV relativeFrom="paragraph">
+                  <wp:posOffset>225534</wp:posOffset>
+                </wp:positionV>
+                <wp:extent cx="2185587" cy="268854"/>
+                <wp:effectExtent l="0" t="57150" r="24765" b="36195"/>
+                <wp:wrapNone/>
+                <wp:docPr id="192" name="Straight Arrow Connector 192"/>
+                <wp:cNvGraphicFramePr/>
+                <a:graphic xmlns:a="http://schemas.openxmlformats.org/drawingml/2006/main">
+                  <a:graphicData uri="http://schemas.microsoft.com/office/word/2010/wordprocessingShape">
+                    <wps:wsp>
+                      <wps:cNvCnPr/>
+                      <wps:spPr>
+                        <a:xfrm flipV="1">
+                          <a:off x="0" y="0"/>
+                          <a:ext cx="2185587" cy="268854"/>
+                        </a:xfrm>
+                        <a:prstGeom prst="straightConnector1">
+                          <a:avLst/>
+                        </a:prstGeom>
+                        <a:ln>
+                          <a:tailEnd type="triangle"/>
+                        </a:ln>
+                      </wps:spPr>
+                      <wps:style>
+                        <a:lnRef idx="1">
+                          <a:schemeClr val="dk1"/>
+                        </a:lnRef>
+                        <a:fillRef idx="0">
+                          <a:schemeClr val="dk1"/>
+                        </a:fillRef>
+                        <a:effectRef idx="0">
+                          <a:schemeClr val="dk1"/>
+                        </a:effectRef>
+                        <a:fontRef idx="minor">
+                          <a:schemeClr val="tx1"/>
+                        </a:fontRef>
+                      </wps:style>
+                      <wps:bodyPr/>
+                    </wps:wsp>
+                  </a:graphicData>
+                </a:graphic>
+                <wp14:sizeRelH relativeFrom="margin">
+                  <wp14:pctWidth>0</wp14:pctWidth>
+                </wp14:sizeRelH>
+                <wp14:sizeRelV relativeFrom="margin">
+                  <wp14:pctHeight>0</wp14:pctHeight>
+                </wp14:sizeRelV>
+              </wp:anchor>
+            </w:drawing>
+          </mc:Choice>
+          <mc:Fallback>
+            <w:pict>
+              <v:shape w14:anchorId="449BF727" id="Straight Arrow Connector 192" o:spid="_x0000_s1026" type="#_x0000_t32" style="position:absolute;margin-left:38.8pt;margin-top:17.75pt;width:172.1pt;height:21.15pt;flip:y;z-index:251772928;visibility:visible;mso-wrap-style:square;mso-width-percent:0;mso-height-percent:0;mso-wrap-distance-left:9pt;mso-wrap-distance-top:0;mso-wrap-distance-right:9pt;mso-wrap-distance-bottom:0;mso-position-horizontal:absolute;mso-position-horizontal-relative:margin;mso-position-vertical:absolute;mso-position-vertical-relative:text;mso-width-percent:0;mso-height-percent:0;mso-width-relative:margin;mso-height-relative:margin" o:gfxdata="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" strokecolor="black [3200]" strokeweight=".5pt">
+                <v:stroke endarrow="block" joinstyle="miter"/>
+                <w10:wrap anchorx="margin"/>
+              </v:shape>
+            </w:pict>
+          </mc:Fallback>
+        </mc:AlternateContent>
+      </w:r>
+    </w:p>
+    <w:p>
+      <w:r>
+        <w:rPr>
+          <w:noProof/>
+        </w:rPr>
+        <mc:AlternateContent>
+          <mc:Choice Requires="wps">
+            <w:drawing>
+              <wp:anchor distT="0" distB="0" distL="114300" distR="114300" simplePos="0" relativeHeight="251773952" behindDoc="0" locked="0" layoutInCell="1" allowOverlap="1" wp14:anchorId="4D0F1D9A" wp14:editId="52BC747B">
+                <wp:simplePos x="0" y="0"/>
+                <wp:positionH relativeFrom="margin">
+                  <wp:posOffset>889856</wp:posOffset>
+                </wp:positionH>
+                <wp:positionV relativeFrom="paragraph">
+                  <wp:posOffset>148259</wp:posOffset>
+                </wp:positionV>
+                <wp:extent cx="1613011" cy="197402"/>
+                <wp:effectExtent l="0" t="0" r="44450" b="88900"/>
+                <wp:wrapNone/>
+                <wp:docPr id="194" name="Straight Arrow Connector 194"/>
+                <wp:cNvGraphicFramePr/>
+                <a:graphic xmlns:a="http://schemas.openxmlformats.org/drawingml/2006/main">
+                  <a:graphicData uri="http://schemas.microsoft.com/office/word/2010/wordprocessingShape">
+                    <wps:wsp>
+                      <wps:cNvCnPr/>
+                      <wps:spPr>
+                        <a:xfrm>
+                          <a:off x="0" y="0"/>
+                          <a:ext cx="1613011" cy="197402"/>
+                        </a:xfrm>
+                        <a:prstGeom prst="straightConnector1">
+                          <a:avLst/>
+                        </a:prstGeom>
+                        <a:ln>
+                          <a:tailEnd type="triangle"/>
+                        </a:ln>
+                      </wps:spPr>
+                      <wps:style>
+                        <a:lnRef idx="1">
+                          <a:schemeClr val="dk1"/>
+                        </a:lnRef>
+                        <a:fillRef idx="0">
+                          <a:schemeClr val="dk1"/>
+                        </a:fillRef>
+                        <a:effectRef idx="0">
+                          <a:schemeClr val="dk1"/>
+                        </a:effectRef>
+                        <a:fontRef idx="minor">
+                          <a:schemeClr val="tx1"/>
+                        </a:fontRef>
+                      </wps:style>
+                      <wps:bodyPr/>
+                    </wps:wsp>
+                  </a:graphicData>
+                </a:graphic>
+                <wp14:sizeRelH relativeFrom="margin">
+                  <wp14:pctWidth>0</wp14:pctWidth>
+                </wp14:sizeRelH>
+                <wp14:sizeRelV relativeFrom="margin">
+                  <wp14:pctHeight>0</wp14:pctHeight>
+                </wp14:sizeRelV>
+              </wp:anchor>
+            </w:drawing>
+          </mc:Choice>
+          <mc:Fallback>
+            <w:pict>
+              <v:shape w14:anchorId="12504D53" id="Straight Arrow Connector 194" o:spid="_x0000_s1026" type="#_x0000_t32" style="position:absolute;margin-left:70.05pt;margin-top:11.65pt;width:127pt;height:15.55pt;z-index:251773952;visibility:visible;mso-wrap-style:square;mso-width-percent:0;mso-height-percent:0;mso-wrap-distance-left:9pt;mso-wrap-distance-top:0;mso-wrap-distance-right:9pt;mso-wrap-distance-bottom:0;mso-position-horizontal:absolute;mso-position-horizontal-relative:margin;mso-position-vertical:absolute;mso-position-vertical-relative:text;mso-width-percent:0;mso-height-percent:0;mso-width-relative:margin;mso-height-relative:margin" o:gfxdata="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" strokecolor="black [3200]" strokeweight=".5pt">
+                <v:stroke endarrow="block" joinstyle="miter"/>
+                <w10:wrap anchorx="margin"/>
+              </v:shape>
+            </w:pict>
+          </mc:Fallback>
+        </mc:AlternateContent>
+      </w:r>
+    </w:p>
+    <w:p/>
+    <w:p/>
+    <w:p/>
+    <w:p>
+      <w:r>
+        <w:rPr>
+          <w:noProof/>
+        </w:rPr>
+        <w:lastRenderedPageBreak/>
+        <mc:AlternateContent>
+          <mc:Choice Requires="wps">
+            <w:drawing>
+              <wp:anchor distT="0" distB="0" distL="114300" distR="114300" simplePos="0" relativeHeight="251771904" behindDoc="0" locked="0" layoutInCell="1" allowOverlap="1" wp14:anchorId="58B0D4D5" wp14:editId="4F8F290D">
+                <wp:simplePos x="0" y="0"/>
+                <wp:positionH relativeFrom="margin">
+                  <wp:posOffset>755126</wp:posOffset>
+                </wp:positionH>
+                <wp:positionV relativeFrom="paragraph">
+                  <wp:posOffset>13225</wp:posOffset>
+                </wp:positionV>
+                <wp:extent cx="580390" cy="410845"/>
+                <wp:effectExtent l="0" t="38100" r="48260" b="27305"/>
+                <wp:wrapNone/>
+                <wp:docPr id="63" name="Straight Arrow Connector 63"/>
+                <wp:cNvGraphicFramePr/>
+                <a:graphic xmlns:a="http://schemas.openxmlformats.org/drawingml/2006/main">
+                  <a:graphicData uri="http://schemas.microsoft.com/office/word/2010/wordprocessingShape">
+                    <wps:wsp>
+                      <wps:cNvCnPr/>
+                      <wps:spPr>
+                        <a:xfrm flipV="1">
+                          <a:off x="0" y="0"/>
+                          <a:ext cx="580390" cy="410845"/>
+                        </a:xfrm>
+                        <a:prstGeom prst="straightConnector1">
+                          <a:avLst/>
+                        </a:prstGeom>
+                        <a:ln>
+                          <a:tailEnd type="triangle"/>
+                        </a:ln>
+                      </wps:spPr>
+                      <wps:style>
+                        <a:lnRef idx="1">
+                          <a:schemeClr val="dk1"/>
+                        </a:lnRef>
+                        <a:fillRef idx="0">
+                          <a:schemeClr val="dk1"/>
+                        </a:fillRef>
+                        <a:effectRef idx="0">
+                          <a:schemeClr val="dk1"/>
+                        </a:effectRef>
+                        <a:fontRef idx="minor">
+                          <a:schemeClr val="tx1"/>
+                        </a:fontRef>
+                      </wps:style>
+                      <wps:bodyPr/>
+                    </wps:wsp>
+                  </a:graphicData>
+                </a:graphic>
+                <wp14:sizeRelH relativeFrom="margin">
+                  <wp14:pctWidth>0</wp14:pctWidth>
+                </wp14:sizeRelH>
+                <wp14:sizeRelV relativeFrom="margin">
+                  <wp14:pctHeight>0</wp14:pctHeight>
+                </wp14:sizeRelV>
+              </wp:anchor>
+            </w:drawing>
+          </mc:Choice>
+          <mc:Fallback>
+            <w:pict>
+              <v:shape w14:anchorId="317680C3" id="Straight Arrow Connector 63" o:spid="_x0000_s1026" type="#_x0000_t32" style="position:absolute;margin-left:59.45pt;margin-top:1.05pt;width:45.7pt;height:32.35pt;flip:y;z-index:251771904;visibility:visible;mso-wrap-style:square;mso-width-percent:0;mso-height-percent:0;mso-wrap-distance-left:9pt;mso-wrap-distance-top:0;mso-wrap-distance-right:9pt;mso-wrap-distance-bottom:0;mso-position-horizontal:absolute;mso-position-horizontal-relative:margin;mso-position-vertical:absolute;mso-position-vertical-relative:text;mso-width-percent:0;mso-height-percent:0;mso-width-relative:margin;mso-height-relative:margin" o:gfxdata="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" strokecolor="black [3200]" strokeweight=".5pt">
+                <v:stroke endarrow="block" joinstyle="miter"/>
+                <w10:wrap anchorx="margin"/>
+              </v:shape>
+            </w:pict>
+          </mc:Fallback>
+        </mc:AlternateContent>
+      </w:r>
+      <w:r>
+        <w:rPr>
+          <w:noProof/>
+        </w:rPr>
+        <mc:AlternateContent>
+          <mc:Choice Requires="wps">
+            <w:drawing>
+              <wp:anchor distT="0" distB="0" distL="114300" distR="114300" simplePos="0" relativeHeight="251770880" behindDoc="0" locked="0" layoutInCell="1" allowOverlap="1" wp14:anchorId="0A8042C2" wp14:editId="059F5A0E">
+                <wp:simplePos x="0" y="0"/>
+                <wp:positionH relativeFrom="margin">
+                  <wp:posOffset>4482906</wp:posOffset>
+                </wp:positionH>
+                <wp:positionV relativeFrom="paragraph">
+                  <wp:posOffset>40640</wp:posOffset>
+                </wp:positionV>
+                <wp:extent cx="645160" cy="382905"/>
+                <wp:effectExtent l="38100" t="38100" r="21590" b="36195"/>
+                <wp:wrapNone/>
+                <wp:docPr id="59" name="Straight Arrow Connector 59"/>
+                <wp:cNvGraphicFramePr/>
+                <a:graphic xmlns:a="http://schemas.openxmlformats.org/drawingml/2006/main">
+                  <a:graphicData uri="http://schemas.microsoft.com/office/word/2010/wordprocessingShape">
+                    <wps:wsp>
+                      <wps:cNvCnPr/>
+                      <wps:spPr>
+                        <a:xfrm flipH="1" flipV="1">
+                          <a:off x="0" y="0"/>
+                          <a:ext cx="645160" cy="382905"/>
+                        </a:xfrm>
+                        <a:prstGeom prst="straightConnector1">
+                          <a:avLst/>
+                        </a:prstGeom>
+                        <a:ln>
+                          <a:tailEnd type="triangle"/>
+                        </a:ln>
+                      </wps:spPr>
+                      <wps:style>
+                        <a:lnRef idx="1">
+                          <a:schemeClr val="dk1"/>
+                        </a:lnRef>
+                        <a:fillRef idx="0">
+                          <a:schemeClr val="dk1"/>
+                        </a:fillRef>
+                        <a:effectRef idx="0">
+                          <a:schemeClr val="dk1"/>
+                        </a:effectRef>
+                        <a:fontRef idx="minor">
+                          <a:schemeClr val="tx1"/>
+                        </a:fontRef>
+                      </wps:style>
+                      <wps:bodyPr/>
+                    </wps:wsp>
+                  </a:graphicData>
+                </a:graphic>
+                <wp14:sizeRelH relativeFrom="margin">
+                  <wp14:pctWidth>0</wp14:pctWidth>
+                </wp14:sizeRelH>
+                <wp14:sizeRelV relativeFrom="margin">
+                  <wp14:pctHeight>0</wp14:pctHeight>
+                </wp14:sizeRelV>
+              </wp:anchor>
+            </w:drawing>
+          </mc:Choice>
+          <mc:Fallback>
+            <w:pict>
+              <v:shape w14:anchorId="23AE81F6" id="Straight Arrow Connector 59" o:spid="_x0000_s1026" type="#_x0000_t32" style="position:absolute;margin-left:353pt;margin-top:3.2pt;width:50.8pt;height:30.15pt;flip:x y;z-index:251770880;visibility:visible;mso-wrap-style:square;mso-width-percent:0;mso-height-percent:0;mso-wrap-distance-left:9pt;mso-wrap-distance-top:0;mso-wrap-distance-right:9pt;mso-wrap-distance-bottom:0;mso-position-horizontal:absolute;mso-position-horizontal-relative:margin;mso-position-vertical:absolute;mso-position-vertical-relative:text;mso-width-percent:0;mso-height-percent:0;mso-width-relative:margin;mso-height-relative:margin" o:gfxdata="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" strokecolor="black [3200]" strokeweight=".5pt">
+                <v:stroke endarrow="block" joinstyle="miter"/>
+                <w10:wrap anchorx="margin"/>
+              </v:shape>
+            </w:pict>
+          </mc:Fallback>
+        </mc:AlternateContent>
+      </w:r>
+    </w:p>
+    <w:p>
+      <w:r>
+        <w:rPr>
+          <w:noProof/>
+        </w:rPr>
+        <mc:AlternateContent>
+          <mc:Choice Requires="wps">
+            <w:drawing>
+              <wp:anchor distT="0" distB="0" distL="114300" distR="114300" simplePos="0" relativeHeight="251779072" behindDoc="0" locked="0" layoutInCell="1" allowOverlap="1" wp14:anchorId="1ADBF376" wp14:editId="59CA85B8">
+                <wp:simplePos x="0" y="0"/>
+                <wp:positionH relativeFrom="page">
+                  <wp:posOffset>723569</wp:posOffset>
+                </wp:positionH>
+                <wp:positionV relativeFrom="paragraph">
+                  <wp:posOffset>142213</wp:posOffset>
+                </wp:positionV>
+                <wp:extent cx="1514475" cy="704850"/>
+                <wp:effectExtent l="0" t="0" r="0" b="0"/>
+                <wp:wrapNone/>
+                <wp:docPr id="62" name="Text Box 62"/>
+                <wp:cNvGraphicFramePr/>
+                <a:graphic xmlns:a="http://schemas.openxmlformats.org/drawingml/2006/main">
+                  <a:graphicData uri="http://schemas.microsoft.com/office/word/2010/wordprocessingShape">
+                    <wps:wsp>
+                      <wps:cNvSpPr txBox="1"/>
+                      <wps:spPr>
+                        <a:xfrm>
+                          <a:off x="0" y="0"/>
+                          <a:ext cx="1514475" cy="704850"/>
+                        </a:xfrm>
+                        <a:prstGeom prst="rect">
+                          <a:avLst/>
+                        </a:prstGeom>
+                        <a:noFill/>
+                        <a:ln w="6350">
+                          <a:noFill/>
+                        </a:ln>
+                      </wps:spPr>
+                      <wps:txbx>
+                        <w:txbxContent>
+                          <w:p>
+                            <w:pPr>
+                              <w:rPr>
+                                <w:lang w:val="en-US"/>
+                              </w:rPr>
+                            </w:pPr>
+                            <w:r>
+                              <w:rPr>
+                                <w:lang w:val="en-US"/>
+                              </w:rPr>
+                              <w:t xml:space="preserve">Calls the </w:t>
+                            </w:r>
+                            <w:proofErr w:type="spellStart"/>
+                            <w:r>
+                              <w:rPr>
+                                <w:lang w:val="en-US"/>
+                              </w:rPr>
+                              <w:t>delete_user</w:t>
+                            </w:r>
+                            <w:proofErr w:type="spellEnd"/>
+                            <w:r>
+                              <w:rPr>
+                                <w:lang w:val="en-US"/>
+                              </w:rPr>
+                              <w:t xml:space="preserve"> function when clicked. </w:t>
+                            </w:r>
+                          </w:p>
+                        </w:txbxContent>
+                      </wps:txbx>
+                      <wps:bodyPr rot="0" spcFirstLastPara="0" vertOverflow="overflow" horzOverflow="overflow" vert="horz" wrap="square" lIns="91440" tIns="45720" rIns="91440" bIns="45720" numCol="1" spcCol="0" rtlCol="0" fromWordArt="0" anchor="t" anchorCtr="0" forceAA="0" compatLnSpc="1">
+                        <a:prstTxWarp prst="textNoShape">
+                          <a:avLst/>
+                        </a:prstTxWarp>
+                        <a:noAutofit/>
+                      </wps:bodyPr>
+                    </wps:wsp>
+                  </a:graphicData>
+                </a:graphic>
+                <wp14:sizeRelH relativeFrom="margin">
+                  <wp14:pctWidth>0</wp14:pctWidth>
+                </wp14:sizeRelH>
+                <wp14:sizeRelV relativeFrom="margin">
+                  <wp14:pctHeight>0</wp14:pctHeight>
+                </wp14:sizeRelV>
+              </wp:anchor>
+            </w:drawing>
+          </mc:Choice>
+          <mc:Fallback>
+            <w:pict>
+              <v:shape w14:anchorId="1ADBF376" id="Text Box 62" o:spid="_x0000_s1049" type="#_x0000_t202" style="position:absolute;margin-left:56.95pt;margin-top:11.2pt;width:119.25pt;height:55.5pt;z-index:251779072;visibility:visible;mso-wrap-style:square;mso-width-percent:0;mso-height-percent:0;mso-wrap-distance-left:9pt;mso-wrap-distance-top:0;mso-wrap-distance-right:9pt;mso-wrap-distance-bottom:0;mso-position-horizontal:absolute;mso-position-horizontal-relative:page;mso-position-vertical:absolute;mso-position-vertical-relative:text;mso-width-percent:0;mso-height-percent:0;mso-width-relative:margin;mso-height-relative:margin;v-text-anchor:top" o:gfxdata="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" filled="f" stroked="f" strokeweight=".5pt">
+                <v:textbox>
+                  <w:txbxContent>
+                    <w:p>
+                      <w:pPr>
+                        <w:rPr>
+                          <w:lang w:val="en-US"/>
+                        </w:rPr>
+                      </w:pPr>
+                      <w:r>
+                        <w:rPr>
+                          <w:lang w:val="en-US"/>
+                        </w:rPr>
+                        <w:t xml:space="preserve">Calls the </w:t>
+                      </w:r>
+                      <w:proofErr w:type="spellStart"/>
+                      <w:r>
+                        <w:rPr>
+                          <w:lang w:val="en-US"/>
+                        </w:rPr>
+                        <w:t>delete_user</w:t>
+                      </w:r>
+                      <w:proofErr w:type="spellEnd"/>
+                      <w:r>
+                        <w:rPr>
+                          <w:lang w:val="en-US"/>
+                        </w:rPr>
+                        <w:t xml:space="preserve"> function when clicked. </w:t>
+                      </w:r>
+                    </w:p>
+                  </w:txbxContent>
+                </v:textbox>
+                <w10:wrap anchorx="page"/>
+              </v:shape>
+            </w:pict>
+          </mc:Fallback>
+        </mc:AlternateContent>
+      </w:r>
+      <w:r>
+        <w:rPr>
+          <w:noProof/>
+        </w:rPr>
+        <mc:AlternateContent>
+          <mc:Choice Requires="wps">
+            <w:drawing>
+              <wp:anchor distT="0" distB="0" distL="114300" distR="114300" simplePos="0" relativeHeight="251777024" behindDoc="0" locked="0" layoutInCell="1" allowOverlap="1" wp14:anchorId="57F6F3ED" wp14:editId="1BBD8737">
+                <wp:simplePos x="0" y="0"/>
+                <wp:positionH relativeFrom="page">
+                  <wp:posOffset>5796501</wp:posOffset>
+                </wp:positionH>
+                <wp:positionV relativeFrom="paragraph">
+                  <wp:posOffset>86967</wp:posOffset>
+                </wp:positionV>
+                <wp:extent cx="1514475" cy="704850"/>
+                <wp:effectExtent l="0" t="0" r="0" b="0"/>
+                <wp:wrapNone/>
+                <wp:docPr id="197" name="Text Box 197"/>
+                <wp:cNvGraphicFramePr/>
+                <a:graphic xmlns:a="http://schemas.openxmlformats.org/drawingml/2006/main">
+                  <a:graphicData uri="http://schemas.microsoft.com/office/word/2010/wordprocessingShape">
+                    <wps:wsp>
+                      <wps:cNvSpPr txBox="1"/>
+                      <wps:spPr>
+                        <a:xfrm>
+                          <a:off x="0" y="0"/>
+                          <a:ext cx="1514475" cy="704850"/>
+                        </a:xfrm>
+                        <a:prstGeom prst="rect">
+                          <a:avLst/>
+                        </a:prstGeom>
+                        <a:noFill/>
+                        <a:ln w="6350">
+                          <a:noFill/>
+                        </a:ln>
+                      </wps:spPr>
+                      <wps:txbx>
+                        <w:txbxContent>
+                          <w:p>
+                            <w:pPr>
+                              <w:rPr>
+                                <w:lang w:val="en-US"/>
+                              </w:rPr>
+                            </w:pPr>
+                            <w:r>
+                              <w:rPr>
+                                <w:lang w:val="en-US"/>
+                              </w:rPr>
+                              <w:t xml:space="preserve">Button that calls the </w:t>
+                            </w:r>
+                            <w:proofErr w:type="spellStart"/>
+                            <w:r>
+                              <w:rPr>
+                                <w:lang w:val="en-US"/>
+                              </w:rPr>
+                              <w:t>create_user</w:t>
+                            </w:r>
+                            <w:proofErr w:type="spellEnd"/>
+                            <w:r>
+                              <w:rPr>
+                                <w:lang w:val="en-US"/>
+                              </w:rPr>
+                              <w:t xml:space="preserve"> function when clicked. </w:t>
+                            </w:r>
+                          </w:p>
+                        </w:txbxContent>
+                      </wps:txbx>
+                      <wps:bodyPr rot="0" spcFirstLastPara="0" vertOverflow="overflow" horzOverflow="overflow" vert="horz" wrap="square" lIns="91440" tIns="45720" rIns="91440" bIns="45720" numCol="1" spcCol="0" rtlCol="0" fromWordArt="0" anchor="t" anchorCtr="0" forceAA="0" compatLnSpc="1">
+                        <a:prstTxWarp prst="textNoShape">
+                          <a:avLst/>
+                        </a:prstTxWarp>
+                        <a:noAutofit/>
+                      </wps:bodyPr>
+                    </wps:wsp>
+                  </a:graphicData>
+                </a:graphic>
+                <wp14:sizeRelH relativeFrom="margin">
+                  <wp14:pctWidth>0</wp14:pctWidth>
+                </wp14:sizeRelH>
+                <wp14:sizeRelV relativeFrom="margin">
+                  <wp14:pctHeight>0</wp14:pctHeight>
+                </wp14:sizeRelV>
+              </wp:anchor>
+            </w:drawing>
+          </mc:Choice>
+          <mc:Fallback>
+            <w:pict>
+              <v:shape w14:anchorId="57F6F3ED" id="Text Box 197" o:spid="_x0000_s1050" type="#_x0000_t202" style="position:absolute;margin-left:456.4pt;margin-top:6.85pt;width:119.25pt;height:55.5pt;z-index:251777024;visibility:visible;mso-wrap-style:square;mso-width-percent:0;mso-height-percent:0;mso-wrap-distance-left:9pt;mso-wrap-distance-top:0;mso-wrap-distance-right:9pt;mso-wrap-distance-bottom:0;mso-position-horizontal:absolute;mso-position-horizontal-relative:page;mso-position-vertical:absolute;mso-position-vertical-relative:text;mso-width-percent:0;mso-height-percent:0;mso-width-relative:margin;mso-height-relative:margin;v-text-anchor:top" o:gfxdata="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" filled="f" stroked="f" strokeweight=".5pt">
+                <v:textbox>
+                  <w:txbxContent>
+                    <w:p>
+                      <w:pPr>
+                        <w:rPr>
+                          <w:lang w:val="en-US"/>
+                        </w:rPr>
+                      </w:pPr>
+                      <w:r>
+                        <w:rPr>
+                          <w:lang w:val="en-US"/>
+                        </w:rPr>
+                        <w:t xml:space="preserve">Button that calls the </w:t>
+                      </w:r>
+                      <w:proofErr w:type="spellStart"/>
+                      <w:r>
+                        <w:rPr>
+                          <w:lang w:val="en-US"/>
+                        </w:rPr>
+                        <w:t>create_user</w:t>
+                      </w:r>
+                      <w:proofErr w:type="spellEnd"/>
+                      <w:r>
+                        <w:rPr>
+                          <w:lang w:val="en-US"/>
+                        </w:rPr>
+                        <w:t xml:space="preserve"> function when clicked. </w:t>
+                      </w:r>
+                    </w:p>
+                  </w:txbxContent>
+                </v:textbox>
+                <w10:wrap anchorx="page"/>
+              </v:shape>
+            </w:pict>
+          </mc:Fallback>
+        </mc:AlternateContent>
+      </w:r>
+    </w:p>
     <w:p/>
     <w:p/>
     <w:p/>
@@ -10243,554 +12065,15 @@
       <w:pPr>
         <w:pStyle w:val="Heading3"/>
       </w:pPr>
-      <w:bookmarkStart w:id="54" w:name="_Toc516474205"/>
-      <w:bookmarkStart w:id="55" w:name="_Toc116642028"/>
-      <w:commentRangeStart w:id="56"/>
-      <w:r>
-        <w:lastRenderedPageBreak/>
-        <w:t>2.5.</w:t>
-      </w:r>
-      <w:r>
-        <w:t>1.2</w:t>
-      </w:r>
-      <w:r>
-        <w:t xml:space="preserve"> </w:t>
-      </w:r>
-      <w:r>
-        <w:t xml:space="preserve">Justification of </w:t>
-      </w:r>
-      <w:r>
-        <w:t>Validation</w:t>
-      </w:r>
-      <w:bookmarkEnd w:id="54"/>
-      <w:r>
-        <w:t xml:space="preserve"> rules</w:t>
-      </w:r>
-      <w:commentRangeEnd w:id="56"/>
-      <w:r>
-        <w:rPr>
-          <w:rStyle w:val="CommentReference"/>
-          <w:rFonts w:asciiTheme="minorHAnsi" w:eastAsiaTheme="minorHAnsi" w:hAnsiTheme="minorHAnsi" w:cstheme="minorBidi"/>
-          <w:b w:val="0"/>
-          <w:color w:val="auto"/>
-        </w:rPr>
-        <w:commentReference w:id="56"/>
-      </w:r>
-      <w:bookmarkEnd w:id="55"/>
-    </w:p>
-    <w:p/>
-    <w:tbl>
-      <w:tblPr>
-        <w:tblStyle w:val="TableGrid"/>
-        <w:tblW w:w="0" w:type="auto"/>
-        <w:tblLook w:val="04A0" w:firstRow="1" w:lastRow="0" w:firstColumn="1" w:lastColumn="0" w:noHBand="0" w:noVBand="1"/>
-      </w:tblPr>
-      <w:tblGrid>
-        <w:gridCol w:w="2254"/>
-        <w:gridCol w:w="1569"/>
-        <w:gridCol w:w="2939"/>
-        <w:gridCol w:w="2254"/>
-      </w:tblGrid>
-      <w:tr>
-        <w:tc>
-          <w:tcPr>
-            <w:tcW w:w="2254" w:type="dxa"/>
-          </w:tcPr>
-          <w:p>
-            <w:pPr>
-              <w:rPr>
-                <w:rStyle w:val="Strong"/>
-              </w:rPr>
-            </w:pPr>
-            <w:r>
-              <w:rPr>
-                <w:rStyle w:val="Strong"/>
-              </w:rPr>
-              <w:t>Data Item</w:t>
-            </w:r>
-          </w:p>
-        </w:tc>
-        <w:tc>
-          <w:tcPr>
-            <w:tcW w:w="1569" w:type="dxa"/>
-          </w:tcPr>
-          <w:p>
-            <w:pPr>
-              <w:rPr>
-                <w:rStyle w:val="Strong"/>
-              </w:rPr>
-            </w:pPr>
-            <w:r>
-              <w:rPr>
-                <w:rStyle w:val="Strong"/>
-              </w:rPr>
-              <w:t>Data Type</w:t>
-            </w:r>
-          </w:p>
-        </w:tc>
-        <w:tc>
-          <w:tcPr>
-            <w:tcW w:w="2939" w:type="dxa"/>
-          </w:tcPr>
-          <w:p>
-            <w:pPr>
-              <w:rPr>
-                <w:rStyle w:val="Strong"/>
-              </w:rPr>
-            </w:pPr>
-            <w:r>
-              <w:rPr>
-                <w:rStyle w:val="Strong"/>
-              </w:rPr>
-              <w:t>Validation Rule</w:t>
-            </w:r>
-          </w:p>
-        </w:tc>
-        <w:tc>
-          <w:tcPr>
-            <w:tcW w:w="2254" w:type="dxa"/>
-          </w:tcPr>
-          <w:p>
-            <w:pPr>
-              <w:rPr>
-                <w:rStyle w:val="Strong"/>
-              </w:rPr>
-            </w:pPr>
-            <w:r>
-              <w:rPr>
-                <w:rStyle w:val="Strong"/>
-              </w:rPr>
-              <w:t>Justification</w:t>
-            </w:r>
-          </w:p>
-        </w:tc>
-      </w:tr>
-      <w:tr>
-        <w:tc>
-          <w:tcPr>
-            <w:tcW w:w="2254" w:type="dxa"/>
-          </w:tcPr>
-          <w:p>
-            <w:r>
-              <w:t>Username</w:t>
-            </w:r>
-          </w:p>
-        </w:tc>
-        <w:tc>
-          <w:tcPr>
-            <w:tcW w:w="1569" w:type="dxa"/>
-          </w:tcPr>
-          <w:p>
-            <w:r>
-              <w:t>String</w:t>
-            </w:r>
-          </w:p>
-        </w:tc>
-        <w:tc>
-          <w:tcPr>
-            <w:tcW w:w="2939" w:type="dxa"/>
-          </w:tcPr>
-          <w:p>
-            <w:r>
-              <w:t>Must be between 3 and 20 characters long and contain only alphanumeric characters and underscores.</w:t>
-            </w:r>
-            <w:r>
-              <w:t xml:space="preserve"> Must also not exist in database.</w:t>
-            </w:r>
-          </w:p>
-        </w:tc>
-        <w:tc>
-          <w:tcPr>
-            <w:tcW w:w="2254" w:type="dxa"/>
-          </w:tcPr>
-          <w:p>
-            <w:r>
-              <w:t>The length validation ensures that the username will not be too long or left blank making it suitable for the database.</w:t>
-            </w:r>
-          </w:p>
-        </w:tc>
-      </w:tr>
-      <w:tr>
-        <w:tc>
-          <w:tcPr>
-            <w:tcW w:w="2254" w:type="dxa"/>
-          </w:tcPr>
-          <w:p>
-            <w:r>
-              <w:t>Password</w:t>
-            </w:r>
-          </w:p>
-        </w:tc>
-        <w:tc>
-          <w:tcPr>
-            <w:tcW w:w="1569" w:type="dxa"/>
-          </w:tcPr>
-          <w:p>
-            <w:r>
-              <w:t>String</w:t>
-            </w:r>
-          </w:p>
-        </w:tc>
-        <w:tc>
-          <w:tcPr>
-            <w:tcW w:w="2939" w:type="dxa"/>
-          </w:tcPr>
-          <w:p>
-            <w:r>
-              <w:t>Must be greater 8 or more characters long.</w:t>
-            </w:r>
-            <w:r>
-              <w:t xml:space="preserve"> When creating a new user, the password must be entered twice.</w:t>
-            </w:r>
-          </w:p>
-        </w:tc>
-        <w:tc>
-          <w:tcPr>
-            <w:tcW w:w="2254" w:type="dxa"/>
-          </w:tcPr>
-          <w:p>
-            <w:r>
-              <w:t xml:space="preserve">This ensures the password cannot be left blank or </w:t>
-            </w:r>
-            <w:r>
-              <w:t>be too short. By having to enter twice, it ensures that a mistake is not made when typing the password.</w:t>
-            </w:r>
-          </w:p>
-        </w:tc>
-      </w:tr>
-    </w:tbl>
-    <w:p/>
-    <w:p/>
-    <w:p/>
-    <w:p/>
-    <w:p>
-      <w:pPr>
-        <w:pStyle w:val="Heading3"/>
-      </w:pPr>
-      <w:commentRangeStart w:id="57"/>
-      <w:r>
-        <w:t xml:space="preserve"> </w:t>
-      </w:r>
-      <w:bookmarkStart w:id="58" w:name="_Toc516474206"/>
-      <w:bookmarkStart w:id="59" w:name="_Toc116642029"/>
-      <w:r>
-        <w:t>2.5.</w:t>
-      </w:r>
-      <w:r>
-        <w:t>1</w:t>
-      </w:r>
-      <w:r>
-        <w:t xml:space="preserve"> </w:t>
-      </w:r>
-      <w:r>
-        <w:t xml:space="preserve">.3 </w:t>
-      </w:r>
-      <w:r>
-        <w:t>Algorithms</w:t>
-      </w:r>
-      <w:bookmarkEnd w:id="58"/>
-      <w:r>
-        <w:t xml:space="preserve"> and </w:t>
-      </w:r>
-      <w:proofErr w:type="spellStart"/>
-      <w:r>
-        <w:t>PseudoCode</w:t>
-      </w:r>
-      <w:commentRangeEnd w:id="57"/>
-      <w:proofErr w:type="spellEnd"/>
-      <w:r>
-        <w:rPr>
-          <w:rStyle w:val="CommentReference"/>
-          <w:rFonts w:asciiTheme="minorHAnsi" w:eastAsiaTheme="minorHAnsi" w:hAnsiTheme="minorHAnsi" w:cstheme="minorBidi"/>
-          <w:b w:val="0"/>
-          <w:color w:val="auto"/>
-        </w:rPr>
-        <w:commentReference w:id="57"/>
-      </w:r>
-      <w:bookmarkEnd w:id="59"/>
-    </w:p>
-    <w:p/>
-    <w:p>
-      <w:r>
-        <w:t xml:space="preserve">Procedure </w:t>
-      </w:r>
-      <w:proofErr w:type="spellStart"/>
-      <w:r>
-        <w:t>log_in</w:t>
-      </w:r>
-      <w:proofErr w:type="spellEnd"/>
-      <w:r>
-        <w:t>(</w:t>
-      </w:r>
-      <w:r>
-        <w:t xml:space="preserve">username, </w:t>
-      </w:r>
-      <w:proofErr w:type="spellStart"/>
-      <w:r>
-        <w:t>hashed_password</w:t>
-      </w:r>
-      <w:proofErr w:type="spellEnd"/>
-      <w:r>
-        <w:t>):</w:t>
-      </w:r>
-    </w:p>
-    <w:p>
-      <w:r>
-        <w:tab/>
-        <w:t xml:space="preserve">records = </w:t>
-      </w:r>
-      <w:r>
-        <w:t xml:space="preserve">execute SQL: </w:t>
-      </w:r>
-      <w:r>
-        <w:t>SELECT * FROM Users</w:t>
-      </w:r>
-    </w:p>
-    <w:p>
-      <w:r>
-        <w:tab/>
-        <w:t>for each row in records:</w:t>
-      </w:r>
-      <w:r>
-        <w:br/>
-      </w:r>
-      <w:r>
-        <w:tab/>
-      </w:r>
-      <w:r>
-        <w:tab/>
-        <w:t>// Checks if both the username and password match those in the table</w:t>
-      </w:r>
-    </w:p>
-    <w:p>
-      <w:r>
-        <w:tab/>
-      </w:r>
-      <w:r>
-        <w:tab/>
-        <w:t>if row[0] == username and row[1] =</w:t>
-      </w:r>
-      <w:r>
-        <w:t>=</w:t>
-      </w:r>
-      <w:r>
-        <w:t xml:space="preserve"> </w:t>
-      </w:r>
-      <w:proofErr w:type="spellStart"/>
-      <w:r>
-        <w:t>hashed_password</w:t>
-      </w:r>
-      <w:proofErr w:type="spellEnd"/>
-      <w:r>
-        <w:t>:</w:t>
-      </w:r>
-    </w:p>
-    <w:p>
-      <w:r>
-        <w:tab/>
-      </w:r>
-      <w:r>
-        <w:tab/>
-      </w:r>
-      <w:r>
-        <w:tab/>
-        <w:t>return True</w:t>
-      </w:r>
-    </w:p>
-    <w:p>
-      <w:r>
-        <w:tab/>
-      </w:r>
-      <w:r>
-        <w:tab/>
-        <w:t>end if</w:t>
-      </w:r>
-    </w:p>
-    <w:p>
-      <w:r>
-        <w:tab/>
-        <w:t>return False</w:t>
-      </w:r>
-    </w:p>
-    <w:p>
-      <w:r>
-        <w:t>end procedure</w:t>
-      </w:r>
-    </w:p>
-    <w:p/>
-    <w:p>
-      <w:r>
-        <w:t xml:space="preserve">Procedure </w:t>
-      </w:r>
-      <w:proofErr w:type="gramStart"/>
-      <w:r>
-        <w:t>cancel</w:t>
-      </w:r>
-      <w:proofErr w:type="gramEnd"/>
-      <w:r>
-        <w:t>()</w:t>
-      </w:r>
-    </w:p>
-    <w:p>
-      <w:r>
-        <w:tab/>
-      </w:r>
-      <w:proofErr w:type="spellStart"/>
-      <w:r>
-        <w:t>ans</w:t>
-      </w:r>
-      <w:proofErr w:type="spellEnd"/>
-      <w:r>
-        <w:t xml:space="preserve">  = message box user enters yes or no</w:t>
-      </w:r>
-      <w:r>
-        <w:br/>
-      </w:r>
-      <w:r>
-        <w:tab/>
-        <w:t xml:space="preserve">if </w:t>
-      </w:r>
-      <w:proofErr w:type="spellStart"/>
-      <w:r>
-        <w:t>ans</w:t>
-      </w:r>
-      <w:proofErr w:type="spellEnd"/>
-      <w:r>
-        <w:t xml:space="preserve">: </w:t>
-      </w:r>
-      <w:r>
-        <w:br/>
-      </w:r>
-      <w:r>
-        <w:tab/>
-      </w:r>
-      <w:r>
-        <w:tab/>
-        <w:t>close window</w:t>
-      </w:r>
-    </w:p>
-    <w:p>
-      <w:r>
-        <w:tab/>
-        <w:t>end if</w:t>
-      </w:r>
-    </w:p>
-    <w:p>
-      <w:r>
-        <w:t>end procedure</w:t>
-      </w:r>
-    </w:p>
-    <w:p/>
-    <w:p>
-      <w:pPr>
-        <w:pStyle w:val="Heading3"/>
-      </w:pPr>
-      <w:bookmarkStart w:id="60" w:name="_Toc516474207"/>
-      <w:bookmarkStart w:id="61" w:name="_Toc116642030"/>
-      <w:commentRangeStart w:id="62"/>
-      <w:r>
-        <w:t xml:space="preserve">2.5.1.4 </w:t>
-      </w:r>
-      <w:r>
-        <w:t xml:space="preserve"> </w:t>
-      </w:r>
-      <w:r>
-        <w:t>Key Variables/</w:t>
-      </w:r>
-      <w:r>
-        <w:t>Data Structures</w:t>
-      </w:r>
-      <w:bookmarkEnd w:id="60"/>
-      <w:r>
-        <w:t xml:space="preserve"> </w:t>
-      </w:r>
-      <w:r>
-        <w:t xml:space="preserve">/Classes  </w:t>
-      </w:r>
-      <w:commentRangeEnd w:id="62"/>
-      <w:r>
-        <w:rPr>
-          <w:rStyle w:val="CommentReference"/>
-          <w:rFonts w:asciiTheme="minorHAnsi" w:eastAsiaTheme="minorHAnsi" w:hAnsiTheme="minorHAnsi" w:cstheme="minorBidi"/>
-          <w:b w:val="0"/>
-          <w:color w:val="auto"/>
-        </w:rPr>
-        <w:commentReference w:id="62"/>
-      </w:r>
-      <w:bookmarkEnd w:id="61"/>
-    </w:p>
-    <w:p/>
-    <w:p/>
-    <w:p/>
-    <w:p/>
-    <w:p/>
-    <w:p/>
-    <w:p>
-      <w:pPr>
-        <w:pStyle w:val="Heading3"/>
-      </w:pPr>
-      <w:bookmarkStart w:id="63" w:name="_Toc116642031"/>
-      <w:commentRangeStart w:id="64"/>
-      <w:r>
-        <w:t>2.5.1.5  Test Plan for PART ONE</w:t>
-      </w:r>
-      <w:commentRangeEnd w:id="64"/>
-      <w:r>
-        <w:rPr>
-          <w:rStyle w:val="CommentReference"/>
-          <w:rFonts w:asciiTheme="minorHAnsi" w:eastAsiaTheme="minorHAnsi" w:hAnsiTheme="minorHAnsi" w:cstheme="minorBidi"/>
-          <w:b w:val="0"/>
-          <w:color w:val="auto"/>
-        </w:rPr>
-        <w:commentReference w:id="64"/>
-      </w:r>
-      <w:bookmarkEnd w:id="63"/>
-    </w:p>
-    <w:p>
-      <w:pPr>
-        <w:tabs>
-          <w:tab w:val="left" w:pos="3030"/>
-        </w:tabs>
-      </w:pPr>
-      <w:r>
-        <w:tab/>
-      </w:r>
-    </w:p>
-    <w:p>
-      <w:commentRangeStart w:id="65"/>
-      <w:r>
-        <w:t xml:space="preserve">2.5.2 Part TWO:   </w:t>
-      </w:r>
-      <w:commentRangeEnd w:id="65"/>
-      <w:r>
-        <w:rPr>
-          <w:rStyle w:val="CommentReference"/>
-        </w:rPr>
-        <w:commentReference w:id="65"/>
-      </w:r>
-    </w:p>
-    <w:p>
-      <w:pPr>
-        <w:pStyle w:val="Heading3"/>
-      </w:pPr>
-      <w:bookmarkStart w:id="66" w:name="_Toc116642032"/>
-      <w:r>
-        <w:t>2.5.2.1 Form Design and Layout</w:t>
-      </w:r>
-      <w:bookmarkEnd w:id="66"/>
-    </w:p>
-    <w:p/>
-    <w:p/>
-    <w:p>
-      <w:pPr>
-        <w:pStyle w:val="Heading3"/>
-      </w:pPr>
       <w:bookmarkStart w:id="67" w:name="_Toc116642033"/>
       <w:r>
         <w:t>2.5.2.2 Justification of Validation rules</w:t>
       </w:r>
       <w:bookmarkEnd w:id="67"/>
     </w:p>
+    <w:p/>
+    <w:p/>
+    <w:p/>
     <w:p/>
     <w:p/>
     <w:p>
@@ -10843,7 +12126,6 @@
       </w:pPr>
       <w:bookmarkStart w:id="70" w:name="_Toc116642036"/>
       <w:r>
-        <w:lastRenderedPageBreak/>
         <w:t>2.5.1.5  Test Plan for PART TWO</w:t>
       </w:r>
       <w:bookmarkEnd w:id="70"/>
@@ -12550,15 +13832,15 @@
         <w:annotationRef/>
       </w:r>
       <w:r>
-        <w:t xml:space="preserve">This will be one of your system parts: </w:t>
+        <w:t xml:space="preserve">This will be one of your system parts: e.g. Login, Record Bookings, </w:t>
       </w:r>
       <w:proofErr w:type="gramStart"/>
       <w:r>
-        <w:t>e.g.</w:t>
+        <w:t>Amend ,</w:t>
       </w:r>
       <w:proofErr w:type="gramEnd"/>
       <w:r>
-        <w:t xml:space="preserve"> Login, Record Bookings, Amend , … etc.</w:t>
+        <w:t xml:space="preserve"> … etc.</w:t>
       </w:r>
     </w:p>
     <w:p>
@@ -12819,7 +14101,25 @@
             <w:szCs w:val="22"/>
             <w:u w:val="single"/>
           </w:rPr>
-          <w:t>https://isaaccomputerscience.org/concepts/prog_cwk_design_ocr?topic=software_project</w:t>
+          <w:t>https://isaaccomput</w:t>
+        </w:r>
+        <w:r>
+          <w:rPr>
+            <w:color w:val="0000FF"/>
+            <w:sz w:val="22"/>
+            <w:szCs w:val="22"/>
+            <w:u w:val="single"/>
+          </w:rPr>
+          <w:t>e</w:t>
+        </w:r>
+        <w:r>
+          <w:rPr>
+            <w:color w:val="0000FF"/>
+            <w:sz w:val="22"/>
+            <w:szCs w:val="22"/>
+            <w:u w:val="single"/>
+          </w:rPr>
+          <w:t>rscience.org/concepts/prog_cwk_design_ocr?topic=software_project</w:t>
         </w:r>
       </w:hyperlink>
     </w:p>
@@ -12856,15 +14156,15 @@
         <w:pStyle w:val="CommentText"/>
       </w:pPr>
       <w:r>
-        <w:t>Here you add a test plan how you will test this part (</w:t>
+        <w:t xml:space="preserve">Here you add a test plan how you will test this part (e.g. How you will test </w:t>
       </w:r>
       <w:proofErr w:type="gramStart"/>
       <w:r>
-        <w:t>e.g.</w:t>
+        <w:t>LOGIN  part</w:t>
       </w:r>
       <w:proofErr w:type="gramEnd"/>
       <w:r>
-        <w:t xml:space="preserve"> How you will test LOGIN  part of the project. You need to justify the tests and use wide range of test data </w:t>
+        <w:t xml:space="preserve"> of the project. You need to justify the tests and use wide range of test data </w:t>
       </w:r>
     </w:p>
     <w:p>
@@ -12892,7 +14192,25 @@
             <w:szCs w:val="22"/>
             <w:u w:val="single"/>
           </w:rPr>
-          <w:t>https://isaaccomputerscience.org/concepts/prog_cwk_design_ocr?topic=software_project</w:t>
+          <w:t>https://isaaccomputerscience.org/concepts/prog_cwk_design_ocr?t</w:t>
+        </w:r>
+        <w:r>
+          <w:rPr>
+            <w:color w:val="0000FF"/>
+            <w:sz w:val="22"/>
+            <w:szCs w:val="22"/>
+            <w:u w:val="single"/>
+          </w:rPr>
+          <w:t>o</w:t>
+        </w:r>
+        <w:r>
+          <w:rPr>
+            <w:color w:val="0000FF"/>
+            <w:sz w:val="22"/>
+            <w:szCs w:val="22"/>
+            <w:u w:val="single"/>
+          </w:rPr>
+          <w:t>pic=software_project</w:t>
         </w:r>
       </w:hyperlink>
     </w:p>
@@ -13242,6 +14560,119 @@
 <file path=word/numbering.xml><?xml version="1.0" encoding="utf-8"?>
 <w:numbering xmlns:wpc="http://schemas.microsoft.com/office/word/2010/wordprocessingCanvas" xmlns:cx="http://schemas.microsoft.com/office/drawing/2014/chartex" xmlns:cx1="http://schemas.microsoft.com/office/drawing/2015/9/8/chartex" xmlns:cx2="http://schemas.microsoft.com/office/drawing/2015/10/21/chartex" xmlns:cx3="http://schemas.microsoft.com/office/drawing/2016/5/9/chartex" xmlns:cx4="http://schemas.microsoft.com/office/drawing/2016/5/10/chartex" xmlns:cx5="http://schemas.microsoft.com/office/drawing/2016/5/11/chartex" xmlns:cx6="http://schemas.microsoft.com/office/drawing/2016/5/12/chartex" xmlns:cx7="http://schemas.microsoft.com/office/drawing/2016/5/13/chartex" xmlns:cx8="http://schemas.microsoft.com/office/drawing/2016/5/14/chartex" xmlns:mc="http://schemas.openxmlformats.org/markup-compatibility/2006" xmlns:aink="http://schemas.microsoft.com/office/drawing/2016/ink" xmlns:am3d="http://schemas.microsoft.com/office/drawing/2017/model3d" xmlns:o="urn:schemas-microsoft-com:office:office" xmlns:r="http://schemas.openxmlformats.org/officeDocument/2006/relationships" xmlns:m="http://schemas.openxmlformats.org/officeDocument/2006/math" xmlns:v="urn:schemas-microsoft-com:vml" xmlns:wp14="http://schemas.microsoft.com/office/word/2010/wordprocessingDrawing" xmlns:wp="http://schemas.openxmlformats.org/drawingml/2006/wordprocessingDrawing" xmlns:w10="urn:schemas-microsoft-com:office:word" xmlns:w="http://schemas.openxmlformats.org/wordprocessingml/2006/main" xmlns:w14="http://schemas.microsoft.com/office/word/2010/wordml" xmlns:w15="http://schemas.microsoft.com/office/word/2012/wordml" xmlns:w16cex="http://schemas.microsoft.com/office/word/2018/wordml/cex" xmlns:w16cid="http://schemas.microsoft.com/office/word/2016/wordml/cid" xmlns:w16="http://schemas.microsoft.com/office/word/2018/wordml" xmlns:w16sdtdh="http://schemas.microsoft.com/office/word/2020/wordml/sdtdatahash" xmlns:w16se="http://schemas.microsoft.com/office/word/2015/wordml/symex" xmlns:wpg="http://schemas.microsoft.com/office/word/2010/wordprocessingGroup" xmlns:wpi="http://schemas.microsoft.com/office/word/2010/wordprocessingInk" xmlns:wne="http://schemas.microsoft.com/office/word/2006/wordml" xmlns:wps="http://schemas.microsoft.com/office/word/2010/wordprocessingShape" mc:Ignorable="w14 w15 w16se w16cid w16 w16cex w16sdtdh wp14">
   <w:abstractNum w:abstractNumId="0" w15:restartNumberingAfterBreak="0">
+    <w:nsid w:val="01096A2F"/>
+    <w:multiLevelType w:val="hybridMultilevel"/>
+    <w:tmpl w:val="99E42F2A"/>
+    <w:lvl w:ilvl="0" w:tplc="08090001">
+      <w:start w:val="1"/>
+      <w:numFmt w:val="bullet"/>
+      <w:lvlText w:val=""/>
+      <w:lvlJc w:val="left"/>
+      <w:pPr>
+        <w:ind w:left="720" w:hanging="360"/>
+      </w:pPr>
+      <w:rPr>
+        <w:rFonts w:ascii="Symbol" w:hAnsi="Symbol" w:hint="default"/>
+      </w:rPr>
+    </w:lvl>
+    <w:lvl w:ilvl="1" w:tplc="08090003" w:tentative="1">
+      <w:start w:val="1"/>
+      <w:numFmt w:val="bullet"/>
+      <w:lvlText w:val="o"/>
+      <w:lvlJc w:val="left"/>
+      <w:pPr>
+        <w:ind w:left="1440" w:hanging="360"/>
+      </w:pPr>
+      <w:rPr>
+        <w:rFonts w:ascii="Courier New" w:hAnsi="Courier New" w:cs="Courier New" w:hint="default"/>
+      </w:rPr>
+    </w:lvl>
+    <w:lvl w:ilvl="2" w:tplc="08090005" w:tentative="1">
+      <w:start w:val="1"/>
+      <w:numFmt w:val="bullet"/>
+      <w:lvlText w:val=""/>
+      <w:lvlJc w:val="left"/>
+      <w:pPr>
+        <w:ind w:left="2160" w:hanging="360"/>
+      </w:pPr>
+      <w:rPr>
+        <w:rFonts w:ascii="Wingdings" w:hAnsi="Wingdings" w:hint="default"/>
+      </w:rPr>
+    </w:lvl>
+    <w:lvl w:ilvl="3" w:tplc="08090001" w:tentative="1">
+      <w:start w:val="1"/>
+      <w:numFmt w:val="bullet"/>
+      <w:lvlText w:val=""/>
+      <w:lvlJc w:val="left"/>
+      <w:pPr>
+        <w:ind w:left="2880" w:hanging="360"/>
+      </w:pPr>
+      <w:rPr>
+        <w:rFonts w:ascii="Symbol" w:hAnsi="Symbol" w:hint="default"/>
+      </w:rPr>
+    </w:lvl>
+    <w:lvl w:ilvl="4" w:tplc="08090003" w:tentative="1">
+      <w:start w:val="1"/>
+      <w:numFmt w:val="bullet"/>
+      <w:lvlText w:val="o"/>
+      <w:lvlJc w:val="left"/>
+      <w:pPr>
+        <w:ind w:left="3600" w:hanging="360"/>
+      </w:pPr>
+      <w:rPr>
+        <w:rFonts w:ascii="Courier New" w:hAnsi="Courier New" w:cs="Courier New" w:hint="default"/>
+      </w:rPr>
+    </w:lvl>
+    <w:lvl w:ilvl="5" w:tplc="08090005" w:tentative="1">
+      <w:start w:val="1"/>
+      <w:numFmt w:val="bullet"/>
+      <w:lvlText w:val=""/>
+      <w:lvlJc w:val="left"/>
+      <w:pPr>
+        <w:ind w:left="4320" w:hanging="360"/>
+      </w:pPr>
+      <w:rPr>
+        <w:rFonts w:ascii="Wingdings" w:hAnsi="Wingdings" w:hint="default"/>
+      </w:rPr>
+    </w:lvl>
+    <w:lvl w:ilvl="6" w:tplc="08090001" w:tentative="1">
+      <w:start w:val="1"/>
+      <w:numFmt w:val="bullet"/>
+      <w:lvlText w:val=""/>
+      <w:lvlJc w:val="left"/>
+      <w:pPr>
+        <w:ind w:left="5040" w:hanging="360"/>
+      </w:pPr>
+      <w:rPr>
+        <w:rFonts w:ascii="Symbol" w:hAnsi="Symbol" w:hint="default"/>
+      </w:rPr>
+    </w:lvl>
+    <w:lvl w:ilvl="7" w:tplc="08090003" w:tentative="1">
+      <w:start w:val="1"/>
+      <w:numFmt w:val="bullet"/>
+      <w:lvlText w:val="o"/>
+      <w:lvlJc w:val="left"/>
+      <w:pPr>
+        <w:ind w:left="5760" w:hanging="360"/>
+      </w:pPr>
+      <w:rPr>
+        <w:rFonts w:ascii="Courier New" w:hAnsi="Courier New" w:cs="Courier New" w:hint="default"/>
+      </w:rPr>
+    </w:lvl>
+    <w:lvl w:ilvl="8" w:tplc="08090005" w:tentative="1">
+      <w:start w:val="1"/>
+      <w:numFmt w:val="bullet"/>
+      <w:lvlText w:val=""/>
+      <w:lvlJc w:val="left"/>
+      <w:pPr>
+        <w:ind w:left="6480" w:hanging="360"/>
+      </w:pPr>
+      <w:rPr>
+        <w:rFonts w:ascii="Wingdings" w:hAnsi="Wingdings" w:hint="default"/>
+      </w:rPr>
+    </w:lvl>
+  </w:abstractNum>
+  <w:abstractNum w:abstractNumId="1" w15:restartNumberingAfterBreak="0">
     <w:nsid w:val="0A1201E8"/>
     <w:multiLevelType w:val="multilevel"/>
     <w:tmpl w:val="968AA542"/>
@@ -13354,7 +14785,7 @@
       </w:rPr>
     </w:lvl>
   </w:abstractNum>
-  <w:abstractNum w:abstractNumId="1" w15:restartNumberingAfterBreak="0">
+  <w:abstractNum w:abstractNumId="2" w15:restartNumberingAfterBreak="0">
     <w:nsid w:val="0BCF2D5B"/>
     <w:multiLevelType w:val="hybridMultilevel"/>
     <w:tmpl w:val="77DEE1C8"/>
@@ -13467,7 +14898,7 @@
       </w:rPr>
     </w:lvl>
   </w:abstractNum>
-  <w:abstractNum w:abstractNumId="2" w15:restartNumberingAfterBreak="0">
+  <w:abstractNum w:abstractNumId="3" w15:restartNumberingAfterBreak="0">
     <w:nsid w:val="0DBA401A"/>
     <w:multiLevelType w:val="hybridMultilevel"/>
     <w:tmpl w:val="8F6247DE"/>
@@ -13556,7 +14987,7 @@
       </w:pPr>
     </w:lvl>
   </w:abstractNum>
-  <w:abstractNum w:abstractNumId="3" w15:restartNumberingAfterBreak="0">
+  <w:abstractNum w:abstractNumId="4" w15:restartNumberingAfterBreak="0">
     <w:nsid w:val="151A35E7"/>
     <w:multiLevelType w:val="hybridMultilevel"/>
     <w:tmpl w:val="398AB1FA"/>
@@ -13669,7 +15100,120 @@
       </w:rPr>
     </w:lvl>
   </w:abstractNum>
-  <w:abstractNum w:abstractNumId="4" w15:restartNumberingAfterBreak="0">
+  <w:abstractNum w:abstractNumId="5" w15:restartNumberingAfterBreak="0">
+    <w:nsid w:val="15673B4A"/>
+    <w:multiLevelType w:val="hybridMultilevel"/>
+    <w:tmpl w:val="73285974"/>
+    <w:lvl w:ilvl="0" w:tplc="08090001">
+      <w:start w:val="1"/>
+      <w:numFmt w:val="bullet"/>
+      <w:lvlText w:val=""/>
+      <w:lvlJc w:val="left"/>
+      <w:pPr>
+        <w:ind w:left="720" w:hanging="360"/>
+      </w:pPr>
+      <w:rPr>
+        <w:rFonts w:ascii="Symbol" w:hAnsi="Symbol" w:hint="default"/>
+      </w:rPr>
+    </w:lvl>
+    <w:lvl w:ilvl="1" w:tplc="08090003" w:tentative="1">
+      <w:start w:val="1"/>
+      <w:numFmt w:val="bullet"/>
+      <w:lvlText w:val="o"/>
+      <w:lvlJc w:val="left"/>
+      <w:pPr>
+        <w:ind w:left="1440" w:hanging="360"/>
+      </w:pPr>
+      <w:rPr>
+        <w:rFonts w:ascii="Courier New" w:hAnsi="Courier New" w:cs="Courier New" w:hint="default"/>
+      </w:rPr>
+    </w:lvl>
+    <w:lvl w:ilvl="2" w:tplc="08090005" w:tentative="1">
+      <w:start w:val="1"/>
+      <w:numFmt w:val="bullet"/>
+      <w:lvlText w:val=""/>
+      <w:lvlJc w:val="left"/>
+      <w:pPr>
+        <w:ind w:left="2160" w:hanging="360"/>
+      </w:pPr>
+      <w:rPr>
+        <w:rFonts w:ascii="Wingdings" w:hAnsi="Wingdings" w:hint="default"/>
+      </w:rPr>
+    </w:lvl>
+    <w:lvl w:ilvl="3" w:tplc="08090001" w:tentative="1">
+      <w:start w:val="1"/>
+      <w:numFmt w:val="bullet"/>
+      <w:lvlText w:val=""/>
+      <w:lvlJc w:val="left"/>
+      <w:pPr>
+        <w:ind w:left="2880" w:hanging="360"/>
+      </w:pPr>
+      <w:rPr>
+        <w:rFonts w:ascii="Symbol" w:hAnsi="Symbol" w:hint="default"/>
+      </w:rPr>
+    </w:lvl>
+    <w:lvl w:ilvl="4" w:tplc="08090003" w:tentative="1">
+      <w:start w:val="1"/>
+      <w:numFmt w:val="bullet"/>
+      <w:lvlText w:val="o"/>
+      <w:lvlJc w:val="left"/>
+      <w:pPr>
+        <w:ind w:left="3600" w:hanging="360"/>
+      </w:pPr>
+      <w:rPr>
+        <w:rFonts w:ascii="Courier New" w:hAnsi="Courier New" w:cs="Courier New" w:hint="default"/>
+      </w:rPr>
+    </w:lvl>
+    <w:lvl w:ilvl="5" w:tplc="08090005" w:tentative="1">
+      <w:start w:val="1"/>
+      <w:numFmt w:val="bullet"/>
+      <w:lvlText w:val=""/>
+      <w:lvlJc w:val="left"/>
+      <w:pPr>
+        <w:ind w:left="4320" w:hanging="360"/>
+      </w:pPr>
+      <w:rPr>
+        <w:rFonts w:ascii="Wingdings" w:hAnsi="Wingdings" w:hint="default"/>
+      </w:rPr>
+    </w:lvl>
+    <w:lvl w:ilvl="6" w:tplc="08090001" w:tentative="1">
+      <w:start w:val="1"/>
+      <w:numFmt w:val="bullet"/>
+      <w:lvlText w:val=""/>
+      <w:lvlJc w:val="left"/>
+      <w:pPr>
+        <w:ind w:left="5040" w:hanging="360"/>
+      </w:pPr>
+      <w:rPr>
+        <w:rFonts w:ascii="Symbol" w:hAnsi="Symbol" w:hint="default"/>
+      </w:rPr>
+    </w:lvl>
+    <w:lvl w:ilvl="7" w:tplc="08090003" w:tentative="1">
+      <w:start w:val="1"/>
+      <w:numFmt w:val="bullet"/>
+      <w:lvlText w:val="o"/>
+      <w:lvlJc w:val="left"/>
+      <w:pPr>
+        <w:ind w:left="5760" w:hanging="360"/>
+      </w:pPr>
+      <w:rPr>
+        <w:rFonts w:ascii="Courier New" w:hAnsi="Courier New" w:cs="Courier New" w:hint="default"/>
+      </w:rPr>
+    </w:lvl>
+    <w:lvl w:ilvl="8" w:tplc="08090005" w:tentative="1">
+      <w:start w:val="1"/>
+      <w:numFmt w:val="bullet"/>
+      <w:lvlText w:val=""/>
+      <w:lvlJc w:val="left"/>
+      <w:pPr>
+        <w:ind w:left="6480" w:hanging="360"/>
+      </w:pPr>
+      <w:rPr>
+        <w:rFonts w:ascii="Wingdings" w:hAnsi="Wingdings" w:hint="default"/>
+      </w:rPr>
+    </w:lvl>
+  </w:abstractNum>
+  <w:abstractNum w:abstractNumId="6" w15:restartNumberingAfterBreak="0">
     <w:nsid w:val="15C85F9B"/>
     <w:multiLevelType w:val="hybridMultilevel"/>
     <w:tmpl w:val="8BD011DA"/>
@@ -13781,7 +15325,7 @@
       </w:rPr>
     </w:lvl>
   </w:abstractNum>
-  <w:abstractNum w:abstractNumId="5" w15:restartNumberingAfterBreak="0">
+  <w:abstractNum w:abstractNumId="7" w15:restartNumberingAfterBreak="0">
     <w:nsid w:val="199F268F"/>
     <w:multiLevelType w:val="hybridMultilevel"/>
     <w:tmpl w:val="57F4B2EC"/>
@@ -13894,7 +15438,7 @@
       </w:rPr>
     </w:lvl>
   </w:abstractNum>
-  <w:abstractNum w:abstractNumId="6" w15:restartNumberingAfterBreak="0">
+  <w:abstractNum w:abstractNumId="8" w15:restartNumberingAfterBreak="0">
     <w:nsid w:val="1DD70746"/>
     <w:multiLevelType w:val="hybridMultilevel"/>
     <w:tmpl w:val="CF581328"/>
@@ -14006,7 +15550,7 @@
       </w:rPr>
     </w:lvl>
   </w:abstractNum>
-  <w:abstractNum w:abstractNumId="7" w15:restartNumberingAfterBreak="0">
+  <w:abstractNum w:abstractNumId="9" w15:restartNumberingAfterBreak="0">
     <w:nsid w:val="22804BEF"/>
     <w:multiLevelType w:val="hybridMultilevel"/>
     <w:tmpl w:val="CC8EE55E"/>
@@ -14118,7 +15662,7 @@
       </w:rPr>
     </w:lvl>
   </w:abstractNum>
-  <w:abstractNum w:abstractNumId="8" w15:restartNumberingAfterBreak="0">
+  <w:abstractNum w:abstractNumId="10" w15:restartNumberingAfterBreak="0">
     <w:nsid w:val="24921D35"/>
     <w:multiLevelType w:val="hybridMultilevel"/>
     <w:tmpl w:val="834A2966"/>
@@ -14231,7 +15775,7 @@
       </w:rPr>
     </w:lvl>
   </w:abstractNum>
-  <w:abstractNum w:abstractNumId="9" w15:restartNumberingAfterBreak="0">
+  <w:abstractNum w:abstractNumId="11" w15:restartNumberingAfterBreak="0">
     <w:nsid w:val="285031EB"/>
     <w:multiLevelType w:val="hybridMultilevel"/>
     <w:tmpl w:val="1FDA3358"/>
@@ -14320,7 +15864,7 @@
       </w:pPr>
     </w:lvl>
   </w:abstractNum>
-  <w:abstractNum w:abstractNumId="10" w15:restartNumberingAfterBreak="0">
+  <w:abstractNum w:abstractNumId="12" w15:restartNumberingAfterBreak="0">
     <w:nsid w:val="2A2D49C7"/>
     <w:multiLevelType w:val="hybridMultilevel"/>
     <w:tmpl w:val="B31E0688"/>
@@ -14409,7 +15953,7 @@
       </w:pPr>
     </w:lvl>
   </w:abstractNum>
-  <w:abstractNum w:abstractNumId="11" w15:restartNumberingAfterBreak="0">
+  <w:abstractNum w:abstractNumId="13" w15:restartNumberingAfterBreak="0">
     <w:nsid w:val="34030A3F"/>
     <w:multiLevelType w:val="multilevel"/>
     <w:tmpl w:val="7EAC1FA2"/>
@@ -14522,7 +16066,7 @@
       </w:rPr>
     </w:lvl>
   </w:abstractNum>
-  <w:abstractNum w:abstractNumId="12" w15:restartNumberingAfterBreak="0">
+  <w:abstractNum w:abstractNumId="14" w15:restartNumberingAfterBreak="0">
     <w:nsid w:val="35B818B5"/>
     <w:multiLevelType w:val="multilevel"/>
     <w:tmpl w:val="2EDAAD42"/>
@@ -14635,7 +16179,7 @@
       </w:rPr>
     </w:lvl>
   </w:abstractNum>
-  <w:abstractNum w:abstractNumId="13" w15:restartNumberingAfterBreak="0">
+  <w:abstractNum w:abstractNumId="15" w15:restartNumberingAfterBreak="0">
     <w:nsid w:val="3667407B"/>
     <w:multiLevelType w:val="hybridMultilevel"/>
     <w:tmpl w:val="B26ED876"/>
@@ -14725,7 +16269,7 @@
       </w:pPr>
     </w:lvl>
   </w:abstractNum>
-  <w:abstractNum w:abstractNumId="14" w15:restartNumberingAfterBreak="0">
+  <w:abstractNum w:abstractNumId="16" w15:restartNumberingAfterBreak="0">
     <w:nsid w:val="381650BA"/>
     <w:multiLevelType w:val="hybridMultilevel"/>
     <w:tmpl w:val="4F781304"/>
@@ -14814,7 +16358,7 @@
       </w:pPr>
     </w:lvl>
   </w:abstractNum>
-  <w:abstractNum w:abstractNumId="15" w15:restartNumberingAfterBreak="0">
+  <w:abstractNum w:abstractNumId="17" w15:restartNumberingAfterBreak="0">
     <w:nsid w:val="3E5E558F"/>
     <w:multiLevelType w:val="hybridMultilevel"/>
     <w:tmpl w:val="B95A3852"/>
@@ -14903,7 +16447,7 @@
       </w:pPr>
     </w:lvl>
   </w:abstractNum>
-  <w:abstractNum w:abstractNumId="16" w15:restartNumberingAfterBreak="0">
+  <w:abstractNum w:abstractNumId="18" w15:restartNumberingAfterBreak="0">
     <w:nsid w:val="47E32233"/>
     <w:multiLevelType w:val="hybridMultilevel"/>
     <w:tmpl w:val="179C37F4"/>
@@ -15015,7 +16559,7 @@
       </w:rPr>
     </w:lvl>
   </w:abstractNum>
-  <w:abstractNum w:abstractNumId="17" w15:restartNumberingAfterBreak="0">
+  <w:abstractNum w:abstractNumId="19" w15:restartNumberingAfterBreak="0">
     <w:nsid w:val="4AE61539"/>
     <w:multiLevelType w:val="hybridMultilevel"/>
     <w:tmpl w:val="2D56C3EE"/>
@@ -15127,7 +16671,7 @@
       </w:rPr>
     </w:lvl>
   </w:abstractNum>
-  <w:abstractNum w:abstractNumId="18" w15:restartNumberingAfterBreak="0">
+  <w:abstractNum w:abstractNumId="20" w15:restartNumberingAfterBreak="0">
     <w:nsid w:val="54C30FC1"/>
     <w:multiLevelType w:val="hybridMultilevel"/>
     <w:tmpl w:val="E4007940"/>
@@ -15240,7 +16784,7 @@
       </w:rPr>
     </w:lvl>
   </w:abstractNum>
-  <w:abstractNum w:abstractNumId="19" w15:restartNumberingAfterBreak="0">
+  <w:abstractNum w:abstractNumId="21" w15:restartNumberingAfterBreak="0">
     <w:nsid w:val="56B4050B"/>
     <w:multiLevelType w:val="multilevel"/>
     <w:tmpl w:val="2F38FF76"/>
@@ -15353,7 +16897,7 @@
       </w:rPr>
     </w:lvl>
   </w:abstractNum>
-  <w:abstractNum w:abstractNumId="20" w15:restartNumberingAfterBreak="0">
+  <w:abstractNum w:abstractNumId="22" w15:restartNumberingAfterBreak="0">
     <w:nsid w:val="573E3505"/>
     <w:multiLevelType w:val="multilevel"/>
     <w:tmpl w:val="772E83A6"/>
@@ -15466,7 +17010,7 @@
       </w:rPr>
     </w:lvl>
   </w:abstractNum>
-  <w:abstractNum w:abstractNumId="21" w15:restartNumberingAfterBreak="0">
+  <w:abstractNum w:abstractNumId="23" w15:restartNumberingAfterBreak="0">
     <w:nsid w:val="58893B34"/>
     <w:multiLevelType w:val="hybridMultilevel"/>
     <w:tmpl w:val="6B04D0D0"/>
@@ -15555,7 +17099,7 @@
       </w:pPr>
     </w:lvl>
   </w:abstractNum>
-  <w:abstractNum w:abstractNumId="22" w15:restartNumberingAfterBreak="0">
+  <w:abstractNum w:abstractNumId="24" w15:restartNumberingAfterBreak="0">
     <w:nsid w:val="5CD353FC"/>
     <w:multiLevelType w:val="hybridMultilevel"/>
     <w:tmpl w:val="1CD461A2"/>
@@ -15667,7 +17211,7 @@
       </w:rPr>
     </w:lvl>
   </w:abstractNum>
-  <w:abstractNum w:abstractNumId="23" w15:restartNumberingAfterBreak="0">
+  <w:abstractNum w:abstractNumId="25" w15:restartNumberingAfterBreak="0">
     <w:nsid w:val="626332F1"/>
     <w:multiLevelType w:val="hybridMultilevel"/>
     <w:tmpl w:val="D62837EE"/>
@@ -15758,7 +17302,7 @@
       </w:pPr>
     </w:lvl>
   </w:abstractNum>
-  <w:abstractNum w:abstractNumId="24" w15:restartNumberingAfterBreak="0">
+  <w:abstractNum w:abstractNumId="26" w15:restartNumberingAfterBreak="0">
     <w:nsid w:val="639F0A84"/>
     <w:multiLevelType w:val="hybridMultilevel"/>
     <w:tmpl w:val="BE60E49A"/>
@@ -15847,7 +17391,7 @@
       </w:pPr>
     </w:lvl>
   </w:abstractNum>
-  <w:abstractNum w:abstractNumId="25" w15:restartNumberingAfterBreak="0">
+  <w:abstractNum w:abstractNumId="27" w15:restartNumberingAfterBreak="0">
     <w:nsid w:val="68F25DDF"/>
     <w:multiLevelType w:val="hybridMultilevel"/>
     <w:tmpl w:val="85942024"/>
@@ -15936,7 +17480,7 @@
       </w:pPr>
     </w:lvl>
   </w:abstractNum>
-  <w:abstractNum w:abstractNumId="26" w15:restartNumberingAfterBreak="0">
+  <w:abstractNum w:abstractNumId="28" w15:restartNumberingAfterBreak="0">
     <w:nsid w:val="70CC134A"/>
     <w:multiLevelType w:val="hybridMultilevel"/>
     <w:tmpl w:val="7B4CAC1C"/>
@@ -16049,7 +17593,7 @@
       </w:rPr>
     </w:lvl>
   </w:abstractNum>
-  <w:abstractNum w:abstractNumId="27" w15:restartNumberingAfterBreak="0">
+  <w:abstractNum w:abstractNumId="29" w15:restartNumberingAfterBreak="0">
     <w:nsid w:val="79A62717"/>
     <w:multiLevelType w:val="hybridMultilevel"/>
     <w:tmpl w:val="9264940E"/>
@@ -16135,7 +17679,7 @@
       </w:pPr>
     </w:lvl>
   </w:abstractNum>
-  <w:abstractNum w:abstractNumId="28" w15:restartNumberingAfterBreak="0">
+  <w:abstractNum w:abstractNumId="30" w15:restartNumberingAfterBreak="0">
     <w:nsid w:val="7ED579F6"/>
     <w:multiLevelType w:val="multilevel"/>
     <w:tmpl w:val="488807EE"/>
@@ -16248,7 +17792,7 @@
       </w:rPr>
     </w:lvl>
   </w:abstractNum>
-  <w:abstractNum w:abstractNumId="29" w15:restartNumberingAfterBreak="0">
+  <w:abstractNum w:abstractNumId="31" w15:restartNumberingAfterBreak="0">
     <w:nsid w:val="7FAB1636"/>
     <w:multiLevelType w:val="hybridMultilevel"/>
     <w:tmpl w:val="72FC90B4"/>
@@ -16360,7 +17904,7 @@
       </w:rPr>
     </w:lvl>
   </w:abstractNum>
-  <w:abstractNum w:abstractNumId="30" w15:restartNumberingAfterBreak="0">
+  <w:abstractNum w:abstractNumId="32" w15:restartNumberingAfterBreak="0">
     <w:nsid w:val="7FC45FBF"/>
     <w:multiLevelType w:val="multilevel"/>
     <w:tmpl w:val="D17E79A8"/>
@@ -16474,97 +18018,103 @@
     </w:lvl>
   </w:abstractNum>
   <w:num w:numId="1">
+    <w:abstractNumId w:val="21"/>
+  </w:num>
+  <w:num w:numId="2">
+    <w:abstractNumId w:val="30"/>
+  </w:num>
+  <w:num w:numId="3">
+    <w:abstractNumId w:val="1"/>
+  </w:num>
+  <w:num w:numId="4">
     <w:abstractNumId w:val="19"/>
   </w:num>
-  <w:num w:numId="2">
+  <w:num w:numId="5">
+    <w:abstractNumId w:val="29"/>
+  </w:num>
+  <w:num w:numId="6">
+    <w:abstractNumId w:val="26"/>
+  </w:num>
+  <w:num w:numId="7">
+    <w:abstractNumId w:val="13"/>
+  </w:num>
+  <w:num w:numId="8">
+    <w:abstractNumId w:val="32"/>
+  </w:num>
+  <w:num w:numId="9">
+    <w:abstractNumId w:val="22"/>
+  </w:num>
+  <w:num w:numId="10">
     <w:abstractNumId w:val="28"/>
   </w:num>
-  <w:num w:numId="3">
+  <w:num w:numId="11">
+    <w:abstractNumId w:val="14"/>
+  </w:num>
+  <w:num w:numId="12">
+    <w:abstractNumId w:val="10"/>
+  </w:num>
+  <w:num w:numId="13">
+    <w:abstractNumId w:val="7"/>
+  </w:num>
+  <w:num w:numId="14">
+    <w:abstractNumId w:val="2"/>
+  </w:num>
+  <w:num w:numId="15">
+    <w:abstractNumId w:val="27"/>
+  </w:num>
+  <w:num w:numId="16">
+    <w:abstractNumId w:val="25"/>
+  </w:num>
+  <w:num w:numId="17">
+    <w:abstractNumId w:val="11"/>
+  </w:num>
+  <w:num w:numId="18">
+    <w:abstractNumId w:val="3"/>
+  </w:num>
+  <w:num w:numId="19">
+    <w:abstractNumId w:val="6"/>
+  </w:num>
+  <w:num w:numId="20">
+    <w:abstractNumId w:val="8"/>
+  </w:num>
+  <w:num w:numId="21">
+    <w:abstractNumId w:val="18"/>
+  </w:num>
+  <w:num w:numId="22">
+    <w:abstractNumId w:val="9"/>
+  </w:num>
+  <w:num w:numId="23">
+    <w:abstractNumId w:val="24"/>
+  </w:num>
+  <w:num w:numId="24">
+    <w:abstractNumId w:val="31"/>
+  </w:num>
+  <w:num w:numId="25">
+    <w:abstractNumId w:val="20"/>
+  </w:num>
+  <w:num w:numId="26">
+    <w:abstractNumId w:val="12"/>
+  </w:num>
+  <w:num w:numId="27">
+    <w:abstractNumId w:val="16"/>
+  </w:num>
+  <w:num w:numId="28">
+    <w:abstractNumId w:val="17"/>
+  </w:num>
+  <w:num w:numId="29">
+    <w:abstractNumId w:val="15"/>
+  </w:num>
+  <w:num w:numId="30">
+    <w:abstractNumId w:val="4"/>
+  </w:num>
+  <w:num w:numId="31">
+    <w:abstractNumId w:val="23"/>
+  </w:num>
+  <w:num w:numId="32">
     <w:abstractNumId w:val="0"/>
   </w:num>
-  <w:num w:numId="4">
-    <w:abstractNumId w:val="17"/>
-  </w:num>
-  <w:num w:numId="5">
-    <w:abstractNumId w:val="27"/>
-  </w:num>
-  <w:num w:numId="6">
-    <w:abstractNumId w:val="24"/>
-  </w:num>
-  <w:num w:numId="7">
-    <w:abstractNumId w:val="11"/>
-  </w:num>
-  <w:num w:numId="8">
-    <w:abstractNumId w:val="30"/>
-  </w:num>
-  <w:num w:numId="9">
-    <w:abstractNumId w:val="20"/>
-  </w:num>
-  <w:num w:numId="10">
-    <w:abstractNumId w:val="26"/>
-  </w:num>
-  <w:num w:numId="11">
-    <w:abstractNumId w:val="12"/>
-  </w:num>
-  <w:num w:numId="12">
-    <w:abstractNumId w:val="8"/>
-  </w:num>
-  <w:num w:numId="13">
+  <w:num w:numId="33">
     <w:abstractNumId w:val="5"/>
-  </w:num>
-  <w:num w:numId="14">
-    <w:abstractNumId w:val="1"/>
-  </w:num>
-  <w:num w:numId="15">
-    <w:abstractNumId w:val="25"/>
-  </w:num>
-  <w:num w:numId="16">
-    <w:abstractNumId w:val="23"/>
-  </w:num>
-  <w:num w:numId="17">
-    <w:abstractNumId w:val="9"/>
-  </w:num>
-  <w:num w:numId="18">
-    <w:abstractNumId w:val="2"/>
-  </w:num>
-  <w:num w:numId="19">
-    <w:abstractNumId w:val="4"/>
-  </w:num>
-  <w:num w:numId="20">
-    <w:abstractNumId w:val="6"/>
-  </w:num>
-  <w:num w:numId="21">
-    <w:abstractNumId w:val="16"/>
-  </w:num>
-  <w:num w:numId="22">
-    <w:abstractNumId w:val="7"/>
-  </w:num>
-  <w:num w:numId="23">
-    <w:abstractNumId w:val="22"/>
-  </w:num>
-  <w:num w:numId="24">
-    <w:abstractNumId w:val="29"/>
-  </w:num>
-  <w:num w:numId="25">
-    <w:abstractNumId w:val="18"/>
-  </w:num>
-  <w:num w:numId="26">
-    <w:abstractNumId w:val="10"/>
-  </w:num>
-  <w:num w:numId="27">
-    <w:abstractNumId w:val="14"/>
-  </w:num>
-  <w:num w:numId="28">
-    <w:abstractNumId w:val="15"/>
-  </w:num>
-  <w:num w:numId="29">
-    <w:abstractNumId w:val="13"/>
-  </w:num>
-  <w:num w:numId="30">
-    <w:abstractNumId w:val="3"/>
-  </w:num>
-  <w:num w:numId="31">
-    <w:abstractNumId w:val="21"/>
   </w:num>
 </w:numbering>
 </file>
@@ -17075,7 +18625,7 @@
     <w:uiPriority w:val="9"/>
     <w:unhideWhenUsed/>
     <w:qFormat/>
-    <w:rsid w:val="0078625E"/>
+    <w:rsid w:val="00BA4738"/>
     <w:pPr>
       <w:keepNext/>
       <w:keepLines/>
@@ -17085,6 +18635,7 @@
     <w:rPr>
       <w:rFonts w:asciiTheme="majorHAnsi" w:eastAsiaTheme="majorEastAsia" w:hAnsiTheme="majorHAnsi" w:cstheme="majorBidi"/>
       <w:color w:val="2E74B5" w:themeColor="accent1" w:themeShade="BF"/>
+      <w:u w:val="single"/>
     </w:rPr>
   </w:style>
   <w:style w:type="paragraph" w:styleId="Heading6">
@@ -17615,10 +19166,11 @@
     <w:basedOn w:val="DefaultParagraphFont"/>
     <w:link w:val="Heading5"/>
     <w:uiPriority w:val="9"/>
-    <w:rsid w:val="0078625E"/>
+    <w:rsid w:val="00BA4738"/>
     <w:rPr>
       <w:rFonts w:asciiTheme="majorHAnsi" w:eastAsiaTheme="majorEastAsia" w:hAnsiTheme="majorHAnsi" w:cstheme="majorBidi"/>
       <w:color w:val="2E74B5" w:themeColor="accent1" w:themeShade="BF"/>
+      <w:u w:val="single"/>
     </w:rPr>
   </w:style>
   <w:style w:type="character" w:styleId="FollowedHyperlink">
@@ -18023,12 +19575,6 @@
 </file>
 
 <file path=customXml/item1.xml><?xml version="1.0" encoding="utf-8"?>
-<p:properties xmlns:p="http://schemas.microsoft.com/office/2006/metadata/properties" xmlns:xsi="http://www.w3.org/2001/XMLSchema-instance" xmlns:pc="http://schemas.microsoft.com/office/infopath/2007/PartnerControls">
-  <documentManagement/>
-</p:properties>
-</file>
-
-<file path=customXml/item2.xml><?xml version="1.0" encoding="utf-8"?>
 <ct:contentTypeSchema xmlns:ct="http://schemas.microsoft.com/office/2006/metadata/contentType" xmlns:ma="http://schemas.microsoft.com/office/2006/metadata/properties/metaAttributes" ct:_="" ma:_="" ma:contentTypeName="Document" ma:contentTypeID="0x010100063BD6EE56A0204FA792441F00C9EBE1" ma:contentTypeVersion="11" ma:contentTypeDescription="Create a new document." ma:contentTypeScope="" ma:versionID="a4abf7e3f517c05036a09409b6652f9f">
   <xsd:schema xmlns:xsd="http://www.w3.org/2001/XMLSchema" xmlns:xs="http://www.w3.org/2001/XMLSchema" xmlns:p="http://schemas.microsoft.com/office/2006/metadata/properties" xmlns:ns2="3f762fc8-479f-44ce-a55c-7ed0b3ead49b" xmlns:ns3="cbe63c59-b3b2-47e8-9c6a-d21f16573b77" targetNamespace="http://schemas.microsoft.com/office/2006/metadata/properties" ma:root="true" ma:fieldsID="4a4dababbf5d6edfaf2823062e8b14d4" ns2:_="" ns3:_="">
     <xsd:import namespace="3f762fc8-479f-44ce-a55c-7ed0b3ead49b"/>
@@ -18239,7 +19785,17 @@
 </ct:contentTypeSchema>
 </file>
 
+<file path=customXml/item2.xml><?xml version="1.0" encoding="utf-8"?>
+<p:properties xmlns:p="http://schemas.microsoft.com/office/2006/metadata/properties" xmlns:xsi="http://www.w3.org/2001/XMLSchema-instance" xmlns:pc="http://schemas.microsoft.com/office/infopath/2007/PartnerControls">
+  <documentManagement/>
+</p:properties>
+</file>
+
 <file path=customXml/item3.xml><?xml version="1.0" encoding="utf-8"?>
+<b:Sources xmlns:b="http://schemas.openxmlformats.org/officeDocument/2006/bibliography" xmlns="http://schemas.openxmlformats.org/officeDocument/2006/bibliography" SelectedStyle="\APASixthEditionOfficeOnline.xsl" StyleName="APA" Version="6"/>
+</file>
+
+<file path=customXml/item4.xml><?xml version="1.0" encoding="utf-8"?>
 <?mso-contentType ?>
 <FormTemplates xmlns="http://schemas.microsoft.com/sharepoint/v3/contenttype/forms">
   <Display>DocumentLibraryForm</Display>
@@ -18248,20 +19804,7 @@
 </FormTemplates>
 </file>
 
-<file path=customXml/item4.xml><?xml version="1.0" encoding="utf-8"?>
-<b:Sources xmlns:b="http://schemas.openxmlformats.org/officeDocument/2006/bibliography" xmlns="http://schemas.openxmlformats.org/officeDocument/2006/bibliography" SelectedStyle="\APASixthEditionOfficeOnline.xsl" StyleName="APA" Version="6"/>
-</file>
-
 <file path=customXml/itemProps1.xml><?xml version="1.0" encoding="utf-8"?>
-<ds:datastoreItem xmlns:ds="http://schemas.openxmlformats.org/officeDocument/2006/customXml" ds:itemID="{FAF28F1A-4D9D-4982-8135-35265E69ABFF}">
-  <ds:schemaRefs>
-    <ds:schemaRef ds:uri="http://schemas.microsoft.com/office/2006/metadata/properties"/>
-    <ds:schemaRef ds:uri="http://schemas.microsoft.com/office/infopath/2007/PartnerControls"/>
-  </ds:schemaRefs>
-</ds:datastoreItem>
-</file>
-
-<file path=customXml/itemProps2.xml><?xml version="1.0" encoding="utf-8"?>
 <ds:datastoreItem xmlns:ds="http://schemas.openxmlformats.org/officeDocument/2006/customXml" ds:itemID="{EE8F0A26-9127-4A0A-BF1D-DFF7A8795307}">
   <ds:schemaRefs>
     <ds:schemaRef ds:uri="http://schemas.microsoft.com/office/2006/metadata/contentType"/>
@@ -18280,18 +19823,27 @@
 </ds:datastoreItem>
 </file>
 
+<file path=customXml/itemProps2.xml><?xml version="1.0" encoding="utf-8"?>
+<ds:datastoreItem xmlns:ds="http://schemas.openxmlformats.org/officeDocument/2006/customXml" ds:itemID="{FAF28F1A-4D9D-4982-8135-35265E69ABFF}">
+  <ds:schemaRefs>
+    <ds:schemaRef ds:uri="http://schemas.microsoft.com/office/2006/metadata/properties"/>
+    <ds:schemaRef ds:uri="http://schemas.microsoft.com/office/infopath/2007/PartnerControls"/>
+  </ds:schemaRefs>
+</ds:datastoreItem>
+</file>
+
 <file path=customXml/itemProps3.xml><?xml version="1.0" encoding="utf-8"?>
+<ds:datastoreItem xmlns:ds="http://schemas.openxmlformats.org/officeDocument/2006/customXml" ds:itemID="{251475EA-D3D1-4388-B03D-77A536B9512F}">
+  <ds:schemaRefs>
+    <ds:schemaRef ds:uri="http://schemas.openxmlformats.org/officeDocument/2006/bibliography"/>
+  </ds:schemaRefs>
+</ds:datastoreItem>
+</file>
+
+<file path=customXml/itemProps4.xml><?xml version="1.0" encoding="utf-8"?>
 <ds:datastoreItem xmlns:ds="http://schemas.openxmlformats.org/officeDocument/2006/customXml" ds:itemID="{CDBE4880-74B7-456D-A519-5D2CBFB7B011}">
   <ds:schemaRefs>
     <ds:schemaRef ds:uri="http://schemas.microsoft.com/sharepoint/v3/contenttype/forms"/>
   </ds:schemaRefs>
 </ds:datastoreItem>
-</file>
-
-<file path=customXml/itemProps4.xml><?xml version="1.0" encoding="utf-8"?>
-<ds:datastoreItem xmlns:ds="http://schemas.openxmlformats.org/officeDocument/2006/customXml" ds:itemID="{251475EA-D3D1-4388-B03D-77A536B9512F}">
-  <ds:schemaRefs>
-    <ds:schemaRef ds:uri="http://schemas.openxmlformats.org/officeDocument/2006/bibliography"/>
-  </ds:schemaRefs>
-</ds:datastoreItem>
 </file>
</xml_diff>

<commit_message>
Final section of design
</commit_message>
<xml_diff>
--- a/Report/Louis_Pattern_design.docx
+++ b/Report/Louis_Pattern_design.docx
@@ -148,8 +148,8 @@
         <w:br w:type="page"/>
       </w:r>
     </w:p>
-    <w:bookmarkStart w:id="10" w:name="_Toc462393437" w:displacedByCustomXml="next"/>
-    <w:bookmarkStart w:id="11" w:name="_Toc516474195" w:displacedByCustomXml="next"/>
+    <w:bookmarkStart w:id="10" w:name="_Toc516474195" w:displacedByCustomXml="next"/>
+    <w:bookmarkStart w:id="11" w:name="_Toc462393437" w:displacedByCustomXml="next"/>
     <w:sdt>
       <w:sdtPr>
         <w:rPr>
@@ -7452,15 +7452,7 @@
       </w:r>
       <w:r>
         <w:br/>
-        <w:t xml:space="preserve">Using classes also allowed for inheritance. In the game, inheritance is mainly used to have the update(), </w:t>
-      </w:r>
-      <w:proofErr w:type="gramStart"/>
-      <w:r>
-        <w:t>kill(</w:t>
-      </w:r>
-      <w:proofErr w:type="gramEnd"/>
-      <w:r>
-        <w:t xml:space="preserve">) and remove() functions from the </w:t>
+        <w:t xml:space="preserve">Using classes also allowed for inheritance. In the game, inheritance is mainly used to have the update(), kill() and remove() functions from the </w:t>
       </w:r>
       <w:proofErr w:type="spellStart"/>
       <w:r>
@@ -9285,13 +9277,8 @@
     <w:p/>
     <w:p>
       <w:r>
-        <w:t xml:space="preserve">CREATE TABLE IF NOT EXISTS </w:t>
-      </w:r>
-      <w:proofErr w:type="gramStart"/>
-      <w:r>
-        <w:t>Highscores(</w:t>
-      </w:r>
-      <w:proofErr w:type="gramEnd"/>
+        <w:t>CREATE TABLE IF NOT EXISTS Highscores(</w:t>
+      </w:r>
       <w:r>
         <w:br/>
         <w:t xml:space="preserve"> </w:t>
@@ -10688,11 +10675,11 @@
       </w:r>
       <w:proofErr w:type="gramStart"/>
       <w:r>
-        <w:t>cancel(</w:t>
+        <w:t>cancel</w:t>
       </w:r>
       <w:proofErr w:type="gramEnd"/>
       <w:r>
-        <w:t>)</w:t>
+        <w:t>()</w:t>
       </w:r>
     </w:p>
     <w:p>
@@ -10941,12 +10928,12 @@
         <w:tblLook w:val="04A0" w:firstRow="1" w:lastRow="0" w:firstColumn="1" w:lastColumn="0" w:noHBand="0" w:noVBand="1"/>
       </w:tblPr>
       <w:tblGrid>
-        <w:gridCol w:w="1502"/>
-        <w:gridCol w:w="1502"/>
-        <w:gridCol w:w="1503"/>
-        <w:gridCol w:w="1503"/>
-        <w:gridCol w:w="1503"/>
-        <w:gridCol w:w="1503"/>
+        <w:gridCol w:w="1361"/>
+        <w:gridCol w:w="1465"/>
+        <w:gridCol w:w="1825"/>
+        <w:gridCol w:w="1446"/>
+        <w:gridCol w:w="1445"/>
+        <w:gridCol w:w="1474"/>
       </w:tblGrid>
       <w:tr>
         <w:tc>
@@ -10958,8 +10945,14 @@
               <w:tabs>
                 <w:tab w:val="left" w:pos="3030"/>
               </w:tabs>
+              <w:rPr>
+                <w:rStyle w:val="Strong"/>
+              </w:rPr>
             </w:pPr>
             <w:r>
+              <w:rPr>
+                <w:rStyle w:val="Strong"/>
+              </w:rPr>
               <w:t>Test ID</w:t>
             </w:r>
           </w:p>
@@ -10973,8 +10966,14 @@
               <w:tabs>
                 <w:tab w:val="left" w:pos="3030"/>
               </w:tabs>
+              <w:rPr>
+                <w:rStyle w:val="Strong"/>
+              </w:rPr>
             </w:pPr>
             <w:r>
+              <w:rPr>
+                <w:rStyle w:val="Strong"/>
+              </w:rPr>
               <w:t>Description</w:t>
             </w:r>
           </w:p>
@@ -10988,8 +10987,14 @@
               <w:tabs>
                 <w:tab w:val="left" w:pos="3030"/>
               </w:tabs>
+              <w:rPr>
+                <w:rStyle w:val="Strong"/>
+              </w:rPr>
             </w:pPr>
             <w:r>
+              <w:rPr>
+                <w:rStyle w:val="Strong"/>
+              </w:rPr>
               <w:t>Test data</w:t>
             </w:r>
           </w:p>
@@ -11003,8 +11008,14 @@
               <w:tabs>
                 <w:tab w:val="left" w:pos="3030"/>
               </w:tabs>
+              <w:rPr>
+                <w:rStyle w:val="Strong"/>
+              </w:rPr>
             </w:pPr>
             <w:r>
+              <w:rPr>
+                <w:rStyle w:val="Strong"/>
+              </w:rPr>
               <w:t>Type of data</w:t>
             </w:r>
           </w:p>
@@ -11018,8 +11029,14 @@
               <w:tabs>
                 <w:tab w:val="left" w:pos="3030"/>
               </w:tabs>
+              <w:rPr>
+                <w:rStyle w:val="Strong"/>
+              </w:rPr>
             </w:pPr>
             <w:r>
+              <w:rPr>
+                <w:rStyle w:val="Strong"/>
+              </w:rPr>
               <w:t xml:space="preserve">Expected outcome </w:t>
             </w:r>
           </w:p>
@@ -11033,9 +11050,15 @@
               <w:tabs>
                 <w:tab w:val="left" w:pos="3030"/>
               </w:tabs>
+              <w:rPr>
+                <w:rStyle w:val="Strong"/>
+              </w:rPr>
             </w:pPr>
             <w:r>
-              <w:t>Result</w:t>
+              <w:rPr>
+                <w:rStyle w:val="Strong"/>
+              </w:rPr>
+              <w:t>Justification</w:t>
             </w:r>
           </w:p>
         </w:tc>
@@ -11051,6 +11074,9 @@
                 <w:tab w:val="left" w:pos="3030"/>
               </w:tabs>
             </w:pPr>
+            <w:r>
+              <w:t>1.1</w:t>
+            </w:r>
           </w:p>
         </w:tc>
         <w:tc>
@@ -11063,6 +11089,9 @@
                 <w:tab w:val="left" w:pos="3030"/>
               </w:tabs>
             </w:pPr>
+            <w:r>
+              <w:t>Attempt to log in with correct user details</w:t>
+            </w:r>
           </w:p>
         </w:tc>
         <w:tc>
@@ -11075,6 +11104,19 @@
                 <w:tab w:val="left" w:pos="3030"/>
               </w:tabs>
             </w:pPr>
+            <w:r>
+              <w:t>Username = “test_user1”</w:t>
+            </w:r>
+          </w:p>
+          <w:p>
+            <w:pPr>
+              <w:tabs>
+                <w:tab w:val="left" w:pos="3030"/>
+              </w:tabs>
+            </w:pPr>
+            <w:r>
+              <w:t>Password = “testpassword01”</w:t>
+            </w:r>
           </w:p>
         </w:tc>
         <w:tc>
@@ -11087,6 +11129,9 @@
                 <w:tab w:val="left" w:pos="3030"/>
               </w:tabs>
             </w:pPr>
+            <w:r>
+              <w:t>Normal</w:t>
+            </w:r>
           </w:p>
         </w:tc>
         <w:tc>
@@ -11099,6 +11144,9 @@
                 <w:tab w:val="left" w:pos="3030"/>
               </w:tabs>
             </w:pPr>
+            <w:r>
+              <w:t>Successful log in message and logs in the user</w:t>
+            </w:r>
           </w:p>
         </w:tc>
         <w:tc>
@@ -11111,6 +11159,331 @@
                 <w:tab w:val="left" w:pos="3030"/>
               </w:tabs>
             </w:pPr>
+            <w:r>
+              <w:t>The user should log in when correct details are entered</w:t>
+            </w:r>
+          </w:p>
+        </w:tc>
+      </w:tr>
+      <w:tr>
+        <w:tc>
+          <w:tcPr>
+            <w:tcW w:w="1502" w:type="dxa"/>
+          </w:tcPr>
+          <w:p>
+            <w:pPr>
+              <w:tabs>
+                <w:tab w:val="left" w:pos="3030"/>
+              </w:tabs>
+            </w:pPr>
+            <w:r>
+              <w:t>1.2</w:t>
+            </w:r>
+          </w:p>
+        </w:tc>
+        <w:tc>
+          <w:tcPr>
+            <w:tcW w:w="1502" w:type="dxa"/>
+          </w:tcPr>
+          <w:p>
+            <w:pPr>
+              <w:tabs>
+                <w:tab w:val="left" w:pos="3030"/>
+              </w:tabs>
+            </w:pPr>
+            <w:r>
+              <w:t>Attempt to log in with correct username but wrong password</w:t>
+            </w:r>
+          </w:p>
+        </w:tc>
+        <w:tc>
+          <w:tcPr>
+            <w:tcW w:w="1503" w:type="dxa"/>
+          </w:tcPr>
+          <w:p>
+            <w:pPr>
+              <w:tabs>
+                <w:tab w:val="left" w:pos="3030"/>
+              </w:tabs>
+            </w:pPr>
+            <w:r>
+              <w:t>Username = “test_user1”</w:t>
+            </w:r>
+          </w:p>
+          <w:p>
+            <w:pPr>
+              <w:tabs>
+                <w:tab w:val="left" w:pos="3030"/>
+              </w:tabs>
+            </w:pPr>
+            <w:r>
+              <w:t>Password = “</w:t>
+            </w:r>
+            <w:proofErr w:type="spellStart"/>
+            <w:r>
+              <w:t>incorrectpass</w:t>
+            </w:r>
+            <w:proofErr w:type="spellEnd"/>
+            <w:r>
+              <w:t>”</w:t>
+            </w:r>
+          </w:p>
+        </w:tc>
+        <w:tc>
+          <w:tcPr>
+            <w:tcW w:w="1503" w:type="dxa"/>
+          </w:tcPr>
+          <w:p>
+            <w:pPr>
+              <w:tabs>
+                <w:tab w:val="left" w:pos="3030"/>
+              </w:tabs>
+            </w:pPr>
+            <w:r>
+              <w:t>Invalid</w:t>
+            </w:r>
+          </w:p>
+        </w:tc>
+        <w:tc>
+          <w:tcPr>
+            <w:tcW w:w="1503" w:type="dxa"/>
+          </w:tcPr>
+          <w:p>
+            <w:pPr>
+              <w:tabs>
+                <w:tab w:val="left" w:pos="3030"/>
+              </w:tabs>
+            </w:pPr>
+            <w:r>
+              <w:t>Error message displayed</w:t>
+            </w:r>
+          </w:p>
+        </w:tc>
+        <w:tc>
+          <w:tcPr>
+            <w:tcW w:w="1503" w:type="dxa"/>
+          </w:tcPr>
+          <w:p>
+            <w:pPr>
+              <w:tabs>
+                <w:tab w:val="left" w:pos="3030"/>
+              </w:tabs>
+            </w:pPr>
+            <w:r>
+              <w:t>A password that doesn’t match the database should not log in the user.</w:t>
+            </w:r>
+          </w:p>
+        </w:tc>
+      </w:tr>
+      <w:tr>
+        <w:tc>
+          <w:tcPr>
+            <w:tcW w:w="1502" w:type="dxa"/>
+          </w:tcPr>
+          <w:p>
+            <w:pPr>
+              <w:tabs>
+                <w:tab w:val="left" w:pos="3030"/>
+              </w:tabs>
+            </w:pPr>
+            <w:r>
+              <w:t>1.3</w:t>
+            </w:r>
+          </w:p>
+        </w:tc>
+        <w:tc>
+          <w:tcPr>
+            <w:tcW w:w="1502" w:type="dxa"/>
+          </w:tcPr>
+          <w:p>
+            <w:pPr>
+              <w:tabs>
+                <w:tab w:val="left" w:pos="3030"/>
+              </w:tabs>
+            </w:pPr>
+            <w:r>
+              <w:t>Attempt to log in with wrong username but correct password</w:t>
+            </w:r>
+          </w:p>
+        </w:tc>
+        <w:tc>
+          <w:tcPr>
+            <w:tcW w:w="1503" w:type="dxa"/>
+          </w:tcPr>
+          <w:p>
+            <w:pPr>
+              <w:tabs>
+                <w:tab w:val="left" w:pos="3030"/>
+              </w:tabs>
+            </w:pPr>
+            <w:r>
+              <w:t>Username = “</w:t>
+            </w:r>
+            <w:proofErr w:type="spellStart"/>
+            <w:r>
+              <w:t>incorrectuser</w:t>
+            </w:r>
+            <w:proofErr w:type="spellEnd"/>
+            <w:r>
+              <w:t>”</w:t>
+            </w:r>
+          </w:p>
+          <w:p>
+            <w:pPr>
+              <w:tabs>
+                <w:tab w:val="left" w:pos="3030"/>
+              </w:tabs>
+            </w:pPr>
+            <w:r>
+              <w:t>Password = “testpassword01”</w:t>
+            </w:r>
+          </w:p>
+        </w:tc>
+        <w:tc>
+          <w:tcPr>
+            <w:tcW w:w="1503" w:type="dxa"/>
+          </w:tcPr>
+          <w:p>
+            <w:pPr>
+              <w:tabs>
+                <w:tab w:val="left" w:pos="3030"/>
+              </w:tabs>
+            </w:pPr>
+            <w:r>
+              <w:t>Invalid</w:t>
+            </w:r>
+          </w:p>
+        </w:tc>
+        <w:tc>
+          <w:tcPr>
+            <w:tcW w:w="1503" w:type="dxa"/>
+          </w:tcPr>
+          <w:p>
+            <w:pPr>
+              <w:tabs>
+                <w:tab w:val="left" w:pos="3030"/>
+              </w:tabs>
+            </w:pPr>
+            <w:r>
+              <w:t>Error message displayed</w:t>
+            </w:r>
+          </w:p>
+        </w:tc>
+        <w:tc>
+          <w:tcPr>
+            <w:tcW w:w="1503" w:type="dxa"/>
+          </w:tcPr>
+          <w:p>
+            <w:pPr>
+              <w:tabs>
+                <w:tab w:val="left" w:pos="3030"/>
+              </w:tabs>
+            </w:pPr>
+            <w:r>
+              <w:t>A username not in the database should not log in the user.</w:t>
+            </w:r>
+          </w:p>
+        </w:tc>
+      </w:tr>
+      <w:tr>
+        <w:tc>
+          <w:tcPr>
+            <w:tcW w:w="1502" w:type="dxa"/>
+          </w:tcPr>
+          <w:p>
+            <w:pPr>
+              <w:tabs>
+                <w:tab w:val="left" w:pos="3030"/>
+              </w:tabs>
+            </w:pPr>
+            <w:r>
+              <w:t>1.4</w:t>
+            </w:r>
+          </w:p>
+        </w:tc>
+        <w:tc>
+          <w:tcPr>
+            <w:tcW w:w="1502" w:type="dxa"/>
+          </w:tcPr>
+          <w:p>
+            <w:pPr>
+              <w:tabs>
+                <w:tab w:val="left" w:pos="3030"/>
+              </w:tabs>
+            </w:pPr>
+            <w:r>
+              <w:t>Attempt to log in with both boxes empty</w:t>
+            </w:r>
+          </w:p>
+        </w:tc>
+        <w:tc>
+          <w:tcPr>
+            <w:tcW w:w="1503" w:type="dxa"/>
+          </w:tcPr>
+          <w:p>
+            <w:pPr>
+              <w:tabs>
+                <w:tab w:val="left" w:pos="3030"/>
+              </w:tabs>
+            </w:pPr>
+            <w:r>
+              <w:t>Username = “”</w:t>
+            </w:r>
+          </w:p>
+          <w:p>
+            <w:pPr>
+              <w:tabs>
+                <w:tab w:val="left" w:pos="3030"/>
+              </w:tabs>
+            </w:pPr>
+            <w:r>
+              <w:t>Password = “”</w:t>
+            </w:r>
+          </w:p>
+        </w:tc>
+        <w:tc>
+          <w:tcPr>
+            <w:tcW w:w="1503" w:type="dxa"/>
+          </w:tcPr>
+          <w:p>
+            <w:pPr>
+              <w:tabs>
+                <w:tab w:val="left" w:pos="3030"/>
+              </w:tabs>
+            </w:pPr>
+            <w:r>
+              <w:t>Erroneous</w:t>
+            </w:r>
+          </w:p>
+        </w:tc>
+        <w:tc>
+          <w:tcPr>
+            <w:tcW w:w="1503" w:type="dxa"/>
+          </w:tcPr>
+          <w:p>
+            <w:pPr>
+              <w:tabs>
+                <w:tab w:val="left" w:pos="3030"/>
+              </w:tabs>
+            </w:pPr>
+            <w:r>
+              <w:t>Error message displayed</w:t>
+            </w:r>
+          </w:p>
+        </w:tc>
+        <w:tc>
+          <w:tcPr>
+            <w:tcW w:w="1503" w:type="dxa"/>
+          </w:tcPr>
+          <w:p>
+            <w:pPr>
+              <w:tabs>
+                <w:tab w:val="left" w:pos="3030"/>
+              </w:tabs>
+            </w:pPr>
+            <w:r>
+              <w:t xml:space="preserve">To log in, username and password cannot be empty </w:t>
+            </w:r>
           </w:p>
         </w:tc>
       </w:tr>
@@ -11189,6 +11562,111 @@
         </w:tc>
       </w:tr>
     </w:tbl>
+    <w:p>
+      <w:pPr>
+        <w:tabs>
+          <w:tab w:val="left" w:pos="3030"/>
+        </w:tabs>
+      </w:pPr>
+    </w:p>
+    <w:p>
+      <w:pPr>
+        <w:tabs>
+          <w:tab w:val="left" w:pos="3030"/>
+        </w:tabs>
+      </w:pPr>
+    </w:p>
+    <w:p>
+      <w:pPr>
+        <w:tabs>
+          <w:tab w:val="left" w:pos="3030"/>
+        </w:tabs>
+      </w:pPr>
+    </w:p>
+    <w:p>
+      <w:pPr>
+        <w:tabs>
+          <w:tab w:val="left" w:pos="3030"/>
+        </w:tabs>
+      </w:pPr>
+    </w:p>
+    <w:p>
+      <w:pPr>
+        <w:tabs>
+          <w:tab w:val="left" w:pos="3030"/>
+        </w:tabs>
+      </w:pPr>
+    </w:p>
+    <w:p>
+      <w:pPr>
+        <w:tabs>
+          <w:tab w:val="left" w:pos="3030"/>
+        </w:tabs>
+      </w:pPr>
+    </w:p>
+    <w:p>
+      <w:pPr>
+        <w:tabs>
+          <w:tab w:val="left" w:pos="3030"/>
+        </w:tabs>
+      </w:pPr>
+    </w:p>
+    <w:p>
+      <w:pPr>
+        <w:tabs>
+          <w:tab w:val="left" w:pos="3030"/>
+        </w:tabs>
+      </w:pPr>
+    </w:p>
+    <w:p>
+      <w:pPr>
+        <w:tabs>
+          <w:tab w:val="left" w:pos="3030"/>
+        </w:tabs>
+      </w:pPr>
+    </w:p>
+    <w:p>
+      <w:pPr>
+        <w:tabs>
+          <w:tab w:val="left" w:pos="3030"/>
+        </w:tabs>
+      </w:pPr>
+    </w:p>
+    <w:p>
+      <w:pPr>
+        <w:tabs>
+          <w:tab w:val="left" w:pos="3030"/>
+        </w:tabs>
+      </w:pPr>
+    </w:p>
+    <w:p>
+      <w:pPr>
+        <w:tabs>
+          <w:tab w:val="left" w:pos="3030"/>
+        </w:tabs>
+      </w:pPr>
+    </w:p>
+    <w:p>
+      <w:pPr>
+        <w:tabs>
+          <w:tab w:val="left" w:pos="3030"/>
+        </w:tabs>
+      </w:pPr>
+    </w:p>
+    <w:p>
+      <w:pPr>
+        <w:tabs>
+          <w:tab w:val="left" w:pos="3030"/>
+        </w:tabs>
+      </w:pPr>
+    </w:p>
+    <w:p>
+      <w:pPr>
+        <w:tabs>
+          <w:tab w:val="left" w:pos="3030"/>
+        </w:tabs>
+      </w:pPr>
+    </w:p>
     <w:p>
       <w:pPr>
         <w:tabs>
@@ -11465,7 +11943,7 @@
           </mc:Choice>
           <mc:Fallback>
             <w:pict>
-              <v:shape w14:anchorId="1A87195B" id="Text Box 195" o:spid="_x0000_s1048" type="#_x0000_t202" style="position:absolute;margin-left:23.8pt;margin-top:17.8pt;width:119.25pt;height:55.5pt;z-index:251774976;visibility:visible;mso-wrap-style:square;mso-width-percent:0;mso-height-percent:0;mso-wrap-distance-left:9pt;mso-wrap-distance-top:0;mso-wrap-distance-right:9pt;mso-wrap-distance-bottom:0;mso-position-horizontal:absolute;mso-position-horizontal-relative:page;mso-position-vertical:absolute;mso-position-vertical-relative:text;mso-width-percent:0;mso-height-percent:0;mso-width-relative:margin;mso-height-relative:margin;v-text-anchor:top" o:gfxdata="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" filled="f" stroked="f" strokeweight=".5pt">
+              <v:shape w14:anchorId="1A87195B" id="Text Box 195" o:spid="_x0000_s1048" type="#_x0000_t202" style="position:absolute;margin-left:23.8pt;margin-top:17.8pt;width:119.25pt;height:55.5pt;z-index:251774976;visibility:visible;mso-wrap-style:square;mso-width-percent:0;mso-height-percent:0;mso-wrap-distance-left:9pt;mso-wrap-distance-top:0;mso-wrap-distance-right:9pt;mso-wrap-distance-bottom:0;mso-position-horizontal:absolute;mso-position-horizontal-relative:page;mso-position-vertical:absolute;mso-position-vertical-relative:text;mso-width-percent:0;mso-height-percent:0;mso-width-relative:margin;mso-height-relative:margin;v-text-anchor:top" o:gfxdata="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" filled="f" stroked="f" strokeweight=".5pt">
                 <v:textbox>
                   <w:txbxContent>
                     <w:p>
@@ -11660,7 +12138,6 @@
         <w:rPr>
           <w:noProof/>
         </w:rPr>
-        <w:lastRenderedPageBreak/>
         <mc:AlternateContent>
           <mc:Choice Requires="wps">
             <w:drawing>
@@ -12019,7 +12496,7 @@
           </mc:Choice>
           <mc:Fallback>
             <w:pict>
-              <v:shape w14:anchorId="57F6F3ED" id="Text Box 197" o:spid="_x0000_s1050" type="#_x0000_t202" style="position:absolute;margin-left:456.4pt;margin-top:6.85pt;width:119.25pt;height:55.5pt;z-index:251777024;visibility:visible;mso-wrap-style:square;mso-width-percent:0;mso-height-percent:0;mso-wrap-distance-left:9pt;mso-wrap-distance-top:0;mso-wrap-distance-right:9pt;mso-wrap-distance-bottom:0;mso-position-horizontal:absolute;mso-position-horizontal-relative:page;mso-position-vertical:absolute;mso-position-vertical-relative:text;mso-width-percent:0;mso-height-percent:0;mso-width-relative:margin;mso-height-relative:margin;v-text-anchor:top" o:gfxdata="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" filled="f" stroked="f" strokeweight=".5pt">
+              <v:shape w14:anchorId="57F6F3ED" id="Text Box 197" o:spid="_x0000_s1050" type="#_x0000_t202" style="position:absolute;margin-left:456.4pt;margin-top:6.85pt;width:119.25pt;height:55.5pt;z-index:251777024;visibility:visible;mso-wrap-style:square;mso-width-percent:0;mso-height-percent:0;mso-wrap-distance-left:9pt;mso-wrap-distance-top:0;mso-wrap-distance-right:9pt;mso-wrap-distance-bottom:0;mso-position-horizontal:absolute;mso-position-horizontal-relative:page;mso-position-vertical:absolute;mso-position-vertical-relative:text;mso-width-percent:0;mso-height-percent:0;mso-width-relative:margin;mso-height-relative:margin;v-text-anchor:top" o:gfxdata="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" filled="f" stroked="f" strokeweight=".5pt">
                 <v:textbox>
                   <w:txbxContent>
                     <w:p>
@@ -13832,15 +14309,15 @@
         <w:annotationRef/>
       </w:r>
       <w:r>
-        <w:t xml:space="preserve">This will be one of your system parts: e.g. Login, Record Bookings, </w:t>
+        <w:t xml:space="preserve">This will be one of your system parts: </w:t>
       </w:r>
       <w:proofErr w:type="gramStart"/>
       <w:r>
-        <w:t>Amend ,</w:t>
+        <w:t>e.g.</w:t>
       </w:r>
       <w:proofErr w:type="gramEnd"/>
       <w:r>
-        <w:t xml:space="preserve"> … etc.</w:t>
+        <w:t xml:space="preserve"> Login, Record Bookings, Amend , … etc.</w:t>
       </w:r>
     </w:p>
     <w:p>
@@ -14101,7 +14578,80 @@
             <w:szCs w:val="22"/>
             <w:u w:val="single"/>
           </w:rPr>
-          <w:t>https://isaaccomput</w:t>
+          <w:t>https://isaaccomputerscience.org/concepts/prog_cwk_design_ocr?topic=software_project</w:t>
+        </w:r>
+      </w:hyperlink>
+    </w:p>
+    <w:p>
+      <w:pPr>
+        <w:pStyle w:val="CommentText"/>
+      </w:pPr>
+    </w:p>
+    <w:p>
+      <w:pPr>
+        <w:pStyle w:val="CommentText"/>
+      </w:pPr>
+    </w:p>
+  </w:comment>
+  <w:comment w:id="64" w:author="Abd Alkareem Issa (AAI)" w:date="2020-04-02T13:36:00Z" w:initials="A">
+    <w:p>
+      <w:pPr>
+        <w:pStyle w:val="CommentText"/>
+      </w:pPr>
+      <w:r>
+        <w:rPr>
+          <w:rStyle w:val="CommentReference"/>
+        </w:rPr>
+        <w:annotationRef/>
+      </w:r>
+    </w:p>
+    <w:p>
+      <w:pPr>
+        <w:pStyle w:val="CommentText"/>
+      </w:pPr>
+    </w:p>
+    <w:p>
+      <w:pPr>
+        <w:pStyle w:val="CommentText"/>
+      </w:pPr>
+      <w:r>
+        <w:t>Here you add a test plan how you will test this part (</w:t>
+      </w:r>
+      <w:proofErr w:type="gramStart"/>
+      <w:r>
+        <w:t>e.g.</w:t>
+      </w:r>
+      <w:proofErr w:type="gramEnd"/>
+      <w:r>
+        <w:t xml:space="preserve"> How you will test LOGIN  part of the project. You need to justify the tests and use wide range of test data </w:t>
+      </w:r>
+    </w:p>
+    <w:p>
+      <w:pPr>
+        <w:pStyle w:val="CommentText"/>
+      </w:pPr>
+      <w:r>
+        <w:t>see some examples first</w:t>
+      </w:r>
+    </w:p>
+    <w:p>
+      <w:pPr>
+        <w:pStyle w:val="CommentText"/>
+      </w:pPr>
+    </w:p>
+    <w:p>
+      <w:pPr>
+        <w:pStyle w:val="CommentText"/>
+      </w:pPr>
+      <w:hyperlink r:id="rId10" w:history="1">
+        <w:r>
+          <w:rPr>
+            <w:color w:val="0000FF"/>
+            <w:sz w:val="22"/>
+            <w:szCs w:val="22"/>
+            <w:u w:val="single"/>
+          </w:rPr>
+          <w:t>https://isaa</w:t>
         </w:r>
         <w:r>
           <w:rPr>
@@ -14110,7 +14660,7 @@
             <w:szCs w:val="22"/>
             <w:u w:val="single"/>
           </w:rPr>
-          <w:t>e</w:t>
+          <w:t>c</w:t>
         </w:r>
         <w:r>
           <w:rPr>
@@ -14119,98 +14669,7 @@
             <w:szCs w:val="22"/>
             <w:u w:val="single"/>
           </w:rPr>
-          <w:t>rscience.org/concepts/prog_cwk_design_ocr?topic=software_project</w:t>
-        </w:r>
-      </w:hyperlink>
-    </w:p>
-    <w:p>
-      <w:pPr>
-        <w:pStyle w:val="CommentText"/>
-      </w:pPr>
-    </w:p>
-    <w:p>
-      <w:pPr>
-        <w:pStyle w:val="CommentText"/>
-      </w:pPr>
-    </w:p>
-  </w:comment>
-  <w:comment w:id="64" w:author="Abd Alkareem Issa (AAI)" w:date="2020-04-02T13:36:00Z" w:initials="A">
-    <w:p>
-      <w:pPr>
-        <w:pStyle w:val="CommentText"/>
-      </w:pPr>
-      <w:r>
-        <w:rPr>
-          <w:rStyle w:val="CommentReference"/>
-        </w:rPr>
-        <w:annotationRef/>
-      </w:r>
-    </w:p>
-    <w:p>
-      <w:pPr>
-        <w:pStyle w:val="CommentText"/>
-      </w:pPr>
-    </w:p>
-    <w:p>
-      <w:pPr>
-        <w:pStyle w:val="CommentText"/>
-      </w:pPr>
-      <w:r>
-        <w:t xml:space="preserve">Here you add a test plan how you will test this part (e.g. How you will test </w:t>
-      </w:r>
-      <w:proofErr w:type="gramStart"/>
-      <w:r>
-        <w:t>LOGIN  part</w:t>
-      </w:r>
-      <w:proofErr w:type="gramEnd"/>
-      <w:r>
-        <w:t xml:space="preserve"> of the project. You need to justify the tests and use wide range of test data </w:t>
-      </w:r>
-    </w:p>
-    <w:p>
-      <w:pPr>
-        <w:pStyle w:val="CommentText"/>
-      </w:pPr>
-      <w:r>
-        <w:t>see some examples first</w:t>
-      </w:r>
-    </w:p>
-    <w:p>
-      <w:pPr>
-        <w:pStyle w:val="CommentText"/>
-      </w:pPr>
-    </w:p>
-    <w:p>
-      <w:pPr>
-        <w:pStyle w:val="CommentText"/>
-      </w:pPr>
-      <w:hyperlink r:id="rId10" w:history="1">
-        <w:r>
-          <w:rPr>
-            <w:color w:val="0000FF"/>
-            <w:sz w:val="22"/>
-            <w:szCs w:val="22"/>
-            <w:u w:val="single"/>
-          </w:rPr>
-          <w:t>https://isaaccomputerscience.org/concepts/prog_cwk_design_ocr?t</w:t>
-        </w:r>
-        <w:r>
-          <w:rPr>
-            <w:color w:val="0000FF"/>
-            <w:sz w:val="22"/>
-            <w:szCs w:val="22"/>
-            <w:u w:val="single"/>
-          </w:rPr>
-          <w:t>o</w:t>
-        </w:r>
-        <w:r>
-          <w:rPr>
-            <w:color w:val="0000FF"/>
-            <w:sz w:val="22"/>
-            <w:szCs w:val="22"/>
-            <w:u w:val="single"/>
-          </w:rPr>
-          <w:t>pic=software_project</w:t>
+          <w:t>computerscience.org/concepts/prog_cwk_design_ocr?topic=software_project</w:t>
         </w:r>
       </w:hyperlink>
     </w:p>
@@ -19575,6 +20034,12 @@
 </file>
 
 <file path=customXml/item1.xml><?xml version="1.0" encoding="utf-8"?>
+<p:properties xmlns:p="http://schemas.microsoft.com/office/2006/metadata/properties" xmlns:xsi="http://www.w3.org/2001/XMLSchema-instance" xmlns:pc="http://schemas.microsoft.com/office/infopath/2007/PartnerControls">
+  <documentManagement/>
+</p:properties>
+</file>
+
+<file path=customXml/item2.xml><?xml version="1.0" encoding="utf-8"?>
 <ct:contentTypeSchema xmlns:ct="http://schemas.microsoft.com/office/2006/metadata/contentType" xmlns:ma="http://schemas.microsoft.com/office/2006/metadata/properties/metaAttributes" ct:_="" ma:_="" ma:contentTypeName="Document" ma:contentTypeID="0x010100063BD6EE56A0204FA792441F00C9EBE1" ma:contentTypeVersion="11" ma:contentTypeDescription="Create a new document." ma:contentTypeScope="" ma:versionID="a4abf7e3f517c05036a09409b6652f9f">
   <xsd:schema xmlns:xsd="http://www.w3.org/2001/XMLSchema" xmlns:xs="http://www.w3.org/2001/XMLSchema" xmlns:p="http://schemas.microsoft.com/office/2006/metadata/properties" xmlns:ns2="3f762fc8-479f-44ce-a55c-7ed0b3ead49b" xmlns:ns3="cbe63c59-b3b2-47e8-9c6a-d21f16573b77" targetNamespace="http://schemas.microsoft.com/office/2006/metadata/properties" ma:root="true" ma:fieldsID="4a4dababbf5d6edfaf2823062e8b14d4" ns2:_="" ns3:_="">
     <xsd:import namespace="3f762fc8-479f-44ce-a55c-7ed0b3ead49b"/>
@@ -19785,17 +20250,7 @@
 </ct:contentTypeSchema>
 </file>
 
-<file path=customXml/item2.xml><?xml version="1.0" encoding="utf-8"?>
-<p:properties xmlns:p="http://schemas.microsoft.com/office/2006/metadata/properties" xmlns:xsi="http://www.w3.org/2001/XMLSchema-instance" xmlns:pc="http://schemas.microsoft.com/office/infopath/2007/PartnerControls">
-  <documentManagement/>
-</p:properties>
-</file>
-
 <file path=customXml/item3.xml><?xml version="1.0" encoding="utf-8"?>
-<b:Sources xmlns:b="http://schemas.openxmlformats.org/officeDocument/2006/bibliography" xmlns="http://schemas.openxmlformats.org/officeDocument/2006/bibliography" SelectedStyle="\APASixthEditionOfficeOnline.xsl" StyleName="APA" Version="6"/>
-</file>
-
-<file path=customXml/item4.xml><?xml version="1.0" encoding="utf-8"?>
 <?mso-contentType ?>
 <FormTemplates xmlns="http://schemas.microsoft.com/sharepoint/v3/contenttype/forms">
   <Display>DocumentLibraryForm</Display>
@@ -19804,7 +20259,20 @@
 </FormTemplates>
 </file>
 
+<file path=customXml/item4.xml><?xml version="1.0" encoding="utf-8"?>
+<b:Sources xmlns:b="http://schemas.openxmlformats.org/officeDocument/2006/bibliography" xmlns="http://schemas.openxmlformats.org/officeDocument/2006/bibliography" SelectedStyle="\APASixthEditionOfficeOnline.xsl" StyleName="APA" Version="6"/>
+</file>
+
 <file path=customXml/itemProps1.xml><?xml version="1.0" encoding="utf-8"?>
+<ds:datastoreItem xmlns:ds="http://schemas.openxmlformats.org/officeDocument/2006/customXml" ds:itemID="{FAF28F1A-4D9D-4982-8135-35265E69ABFF}">
+  <ds:schemaRefs>
+    <ds:schemaRef ds:uri="http://schemas.microsoft.com/office/2006/metadata/properties"/>
+    <ds:schemaRef ds:uri="http://schemas.microsoft.com/office/infopath/2007/PartnerControls"/>
+  </ds:schemaRefs>
+</ds:datastoreItem>
+</file>
+
+<file path=customXml/itemProps2.xml><?xml version="1.0" encoding="utf-8"?>
 <ds:datastoreItem xmlns:ds="http://schemas.openxmlformats.org/officeDocument/2006/customXml" ds:itemID="{EE8F0A26-9127-4A0A-BF1D-DFF7A8795307}">
   <ds:schemaRefs>
     <ds:schemaRef ds:uri="http://schemas.microsoft.com/office/2006/metadata/contentType"/>
@@ -19823,27 +20291,18 @@
 </ds:datastoreItem>
 </file>
 
-<file path=customXml/itemProps2.xml><?xml version="1.0" encoding="utf-8"?>
-<ds:datastoreItem xmlns:ds="http://schemas.openxmlformats.org/officeDocument/2006/customXml" ds:itemID="{FAF28F1A-4D9D-4982-8135-35265E69ABFF}">
+<file path=customXml/itemProps3.xml><?xml version="1.0" encoding="utf-8"?>
+<ds:datastoreItem xmlns:ds="http://schemas.openxmlformats.org/officeDocument/2006/customXml" ds:itemID="{CDBE4880-74B7-456D-A519-5D2CBFB7B011}">
   <ds:schemaRefs>
-    <ds:schemaRef ds:uri="http://schemas.microsoft.com/office/2006/metadata/properties"/>
-    <ds:schemaRef ds:uri="http://schemas.microsoft.com/office/infopath/2007/PartnerControls"/>
+    <ds:schemaRef ds:uri="http://schemas.microsoft.com/sharepoint/v3/contenttype/forms"/>
   </ds:schemaRefs>
 </ds:datastoreItem>
 </file>
 
-<file path=customXml/itemProps3.xml><?xml version="1.0" encoding="utf-8"?>
+<file path=customXml/itemProps4.xml><?xml version="1.0" encoding="utf-8"?>
 <ds:datastoreItem xmlns:ds="http://schemas.openxmlformats.org/officeDocument/2006/customXml" ds:itemID="{251475EA-D3D1-4388-B03D-77A536B9512F}">
   <ds:schemaRefs>
     <ds:schemaRef ds:uri="http://schemas.openxmlformats.org/officeDocument/2006/bibliography"/>
   </ds:schemaRefs>
 </ds:datastoreItem>
-</file>
-
-<file path=customXml/itemProps4.xml><?xml version="1.0" encoding="utf-8"?>
-<ds:datastoreItem xmlns:ds="http://schemas.openxmlformats.org/officeDocument/2006/customXml" ds:itemID="{CDBE4880-74B7-456D-A519-5D2CBFB7B011}">
-  <ds:schemaRefs>
-    <ds:schemaRef ds:uri="http://schemas.microsoft.com/sharepoint/v3/contenttype/forms"/>
-  </ds:schemaRefs>
-</ds:datastoreItem>
 </file>
</xml_diff>

<commit_message>
Added more sprites to diagram
</commit_message>
<xml_diff>
--- a/Report/Louis_Pattern_design.docx
+++ b/Report/Louis_Pattern_design.docx
@@ -148,8 +148,8 @@
         <w:br w:type="page"/>
       </w:r>
     </w:p>
-    <w:bookmarkStart w:id="10" w:name="_Toc516474195" w:displacedByCustomXml="next"/>
-    <w:bookmarkStart w:id="11" w:name="_Toc462393437" w:displacedByCustomXml="next"/>
+    <w:bookmarkStart w:id="10" w:name="_Toc462393437" w:displacedByCustomXml="next"/>
+    <w:bookmarkStart w:id="11" w:name="_Toc516474195" w:displacedByCustomXml="next"/>
     <w:sdt>
       <w:sdtPr>
         <w:rPr>
@@ -7354,6 +7354,22 @@
           <w:szCs w:val="26"/>
         </w:rPr>
       </w:pPr>
+    </w:p>
+    <w:p>
+      <w:r>
+        <w:t>Sprites class diagram:</w:t>
+      </w:r>
+    </w:p>
+    <w:p>
+      <w:pPr>
+        <w:rPr>
+          <w:rFonts w:asciiTheme="majorHAnsi" w:eastAsiaTheme="majorEastAsia" w:hAnsiTheme="majorHAnsi" w:cstheme="majorBidi"/>
+          <w:b/>
+          <w:color w:val="002060"/>
+          <w:sz w:val="32"/>
+          <w:szCs w:val="26"/>
+        </w:rPr>
+      </w:pPr>
       <w:r>
         <w:rPr>
           <w:noProof/>
@@ -7434,6 +7450,97 @@
     <w:p/>
     <w:p/>
     <w:p/>
+    <w:p>
+      <w:r>
+        <w:rPr>
+          <w:noProof/>
+        </w:rPr>
+        <w:lastRenderedPageBreak/>
+        <w:drawing>
+          <wp:anchor distT="0" distB="0" distL="114300" distR="114300" simplePos="0" relativeHeight="251812864" behindDoc="1" locked="0" layoutInCell="1" allowOverlap="1" wp14:anchorId="43485B20" wp14:editId="4B7080EC">
+            <wp:simplePos x="0" y="0"/>
+            <wp:positionH relativeFrom="column">
+              <wp:posOffset>-771525</wp:posOffset>
+            </wp:positionH>
+            <wp:positionV relativeFrom="paragraph">
+              <wp:posOffset>342900</wp:posOffset>
+            </wp:positionV>
+            <wp:extent cx="6720095" cy="2571750"/>
+            <wp:effectExtent l="0" t="0" r="5080" b="0"/>
+            <wp:wrapNone/>
+            <wp:docPr id="216" name="Picture 216"/>
+            <wp:cNvGraphicFramePr>
+              <a:graphicFrameLocks xmlns:a="http://schemas.openxmlformats.org/drawingml/2006/main" noChangeAspect="1"/>
+            </wp:cNvGraphicFramePr>
+            <a:graphic xmlns:a="http://schemas.openxmlformats.org/drawingml/2006/main">
+              <a:graphicData uri="http://schemas.openxmlformats.org/drawingml/2006/picture">
+                <pic:pic xmlns:pic="http://schemas.openxmlformats.org/drawingml/2006/picture">
+                  <pic:nvPicPr>
+                    <pic:cNvPr id="0" name="Picture 1"/>
+                    <pic:cNvPicPr>
+                      <a:picLocks noChangeAspect="1" noChangeArrowheads="1"/>
+                    </pic:cNvPicPr>
+                  </pic:nvPicPr>
+                  <pic:blipFill>
+                    <a:blip r:embed="rId22">
+                      <a:extLst>
+                        <a:ext uri="{28A0092B-C50C-407E-A947-70E740481C1C}">
+                          <a14:useLocalDpi xmlns:a14="http://schemas.microsoft.com/office/drawing/2010/main" val="0"/>
+                        </a:ext>
+                      </a:extLst>
+                    </a:blip>
+                    <a:srcRect/>
+                    <a:stretch>
+                      <a:fillRect/>
+                    </a:stretch>
+                  </pic:blipFill>
+                  <pic:spPr bwMode="auto">
+                    <a:xfrm>
+                      <a:off x="0" y="0"/>
+                      <a:ext cx="6720095" cy="2571750"/>
+                    </a:xfrm>
+                    <a:prstGeom prst="rect">
+                      <a:avLst/>
+                    </a:prstGeom>
+                    <a:noFill/>
+                    <a:ln>
+                      <a:noFill/>
+                    </a:ln>
+                  </pic:spPr>
+                </pic:pic>
+              </a:graphicData>
+            </a:graphic>
+          </wp:anchor>
+        </w:drawing>
+      </w:r>
+      <w:r>
+        <w:t xml:space="preserve">Sprites class diagram </w:t>
+      </w:r>
+      <w:r>
+        <w:t>cont.:</w:t>
+      </w:r>
+    </w:p>
+    <w:p/>
+    <w:p>
+      <w:pPr>
+        <w:rPr>
+          <w:noProof/>
+        </w:rPr>
+      </w:pPr>
+    </w:p>
+    <w:p>
+      <w:pPr>
+        <w:rPr>
+          <w:noProof/>
+        </w:rPr>
+      </w:pPr>
+    </w:p>
+    <w:p/>
+    <w:p/>
+    <w:p/>
+    <w:p/>
+    <w:p/>
+    <w:p/>
     <w:p/>
     <w:p/>
     <w:p>
@@ -7447,7 +7554,6 @@
         </w:rPr>
       </w:pPr>
       <w:r>
-        <w:lastRenderedPageBreak/>
         <w:t xml:space="preserve">I have decided to use classes in my project for a number of reasons. I found it to be extremely useful in the game section especially because there is often a large number of objects that need to be created and displayed on the screen at the same time. This is because a single class can be used as a template to create a large number of </w:t>
       </w:r>
       <w:r>
@@ -7491,94 +7597,6 @@
       <w:r>
         <w:t>) method for every sprite, they each inherit this from the pygame sprite class.</w:t>
       </w:r>
-    </w:p>
-    <w:p>
-      <w:pPr>
-        <w:rPr>
-          <w:rFonts w:asciiTheme="majorHAnsi" w:eastAsiaTheme="majorEastAsia" w:hAnsiTheme="majorHAnsi" w:cstheme="majorBidi"/>
-          <w:b/>
-          <w:color w:val="002060"/>
-          <w:sz w:val="32"/>
-          <w:szCs w:val="26"/>
-        </w:rPr>
-      </w:pPr>
-    </w:p>
-    <w:p>
-      <w:pPr>
-        <w:rPr>
-          <w:rFonts w:asciiTheme="majorHAnsi" w:eastAsiaTheme="majorEastAsia" w:hAnsiTheme="majorHAnsi" w:cstheme="majorBidi"/>
-          <w:b/>
-          <w:color w:val="002060"/>
-          <w:sz w:val="32"/>
-          <w:szCs w:val="26"/>
-        </w:rPr>
-      </w:pPr>
-    </w:p>
-    <w:p>
-      <w:pPr>
-        <w:rPr>
-          <w:rFonts w:asciiTheme="majorHAnsi" w:eastAsiaTheme="majorEastAsia" w:hAnsiTheme="majorHAnsi" w:cstheme="majorBidi"/>
-          <w:b/>
-          <w:color w:val="002060"/>
-          <w:sz w:val="32"/>
-          <w:szCs w:val="26"/>
-        </w:rPr>
-      </w:pPr>
-    </w:p>
-    <w:p>
-      <w:pPr>
-        <w:rPr>
-          <w:rFonts w:asciiTheme="majorHAnsi" w:eastAsiaTheme="majorEastAsia" w:hAnsiTheme="majorHAnsi" w:cstheme="majorBidi"/>
-          <w:b/>
-          <w:color w:val="002060"/>
-          <w:sz w:val="32"/>
-          <w:szCs w:val="26"/>
-        </w:rPr>
-      </w:pPr>
-    </w:p>
-    <w:p>
-      <w:pPr>
-        <w:rPr>
-          <w:rFonts w:asciiTheme="majorHAnsi" w:eastAsiaTheme="majorEastAsia" w:hAnsiTheme="majorHAnsi" w:cstheme="majorBidi"/>
-          <w:b/>
-          <w:color w:val="002060"/>
-          <w:sz w:val="32"/>
-          <w:szCs w:val="26"/>
-        </w:rPr>
-      </w:pPr>
-    </w:p>
-    <w:p>
-      <w:pPr>
-        <w:rPr>
-          <w:rFonts w:asciiTheme="majorHAnsi" w:eastAsiaTheme="majorEastAsia" w:hAnsiTheme="majorHAnsi" w:cstheme="majorBidi"/>
-          <w:b/>
-          <w:color w:val="002060"/>
-          <w:sz w:val="32"/>
-          <w:szCs w:val="26"/>
-        </w:rPr>
-      </w:pPr>
-    </w:p>
-    <w:p>
-      <w:pPr>
-        <w:rPr>
-          <w:rFonts w:asciiTheme="majorHAnsi" w:eastAsiaTheme="majorEastAsia" w:hAnsiTheme="majorHAnsi" w:cstheme="majorBidi"/>
-          <w:b/>
-          <w:color w:val="002060"/>
-          <w:sz w:val="32"/>
-          <w:szCs w:val="26"/>
-        </w:rPr>
-      </w:pPr>
-    </w:p>
-    <w:p>
-      <w:pPr>
-        <w:rPr>
-          <w:rFonts w:asciiTheme="majorHAnsi" w:eastAsiaTheme="majorEastAsia" w:hAnsiTheme="majorHAnsi" w:cstheme="majorBidi"/>
-          <w:b/>
-          <w:color w:val="002060"/>
-          <w:sz w:val="32"/>
-          <w:szCs w:val="26"/>
-        </w:rPr>
-      </w:pPr>
     </w:p>
     <w:p>
       <w:pPr>
@@ -9535,7 +9553,7 @@
                     </pic:cNvPicPr>
                   </pic:nvPicPr>
                   <pic:blipFill rotWithShape="1">
-                    <a:blip r:embed="rId22">
+                    <a:blip r:embed="rId23">
                       <a:extLst>
                         <a:ext uri="{28A0092B-C50C-407E-A947-70E740481C1C}">
                           <a14:useLocalDpi xmlns:a14="http://schemas.microsoft.com/office/drawing/2010/main" val="0"/>
@@ -10949,7 +10967,7 @@
                     </pic:cNvPicPr>
                   </pic:nvPicPr>
                   <pic:blipFill>
-                    <a:blip r:embed="rId23">
+                    <a:blip r:embed="rId24">
                       <a:extLst>
                         <a:ext uri="{28A0092B-C50C-407E-A947-70E740481C1C}">
                           <a14:useLocalDpi xmlns:a14="http://schemas.microsoft.com/office/drawing/2010/main" val="0"/>
@@ -12000,7 +12018,7 @@
                     </pic:cNvPicPr>
                   </pic:nvPicPr>
                   <pic:blipFill>
-                    <a:blip r:embed="rId24">
+                    <a:blip r:embed="rId25">
                       <a:extLst>
                         <a:ext uri="{28A0092B-C50C-407E-A947-70E740481C1C}">
                           <a14:useLocalDpi xmlns:a14="http://schemas.microsoft.com/office/drawing/2010/main" val="0"/>
@@ -14348,7 +14366,7 @@
                     <pic:cNvPicPr/>
                   </pic:nvPicPr>
                   <pic:blipFill rotWithShape="1">
-                    <a:blip r:embed="rId25">
+                    <a:blip r:embed="rId26">
                       <a:extLst>
                         <a:ext uri="{28A0092B-C50C-407E-A947-70E740481C1C}">
                           <a14:useLocalDpi xmlns:a14="http://schemas.microsoft.com/office/drawing/2010/main" val="0"/>
@@ -15323,7 +15341,7 @@
                     <pic:cNvPicPr/>
                   </pic:nvPicPr>
                   <pic:blipFill>
-                    <a:blip r:embed="rId26">
+                    <a:blip r:embed="rId27">
                       <a:extLst>
                         <a:ext uri="{28A0092B-C50C-407E-A947-70E740481C1C}">
                           <a14:useLocalDpi xmlns:a14="http://schemas.microsoft.com/office/drawing/2010/main" val="0"/>
@@ -15949,7 +15967,7 @@
                     <pic:cNvPicPr/>
                   </pic:nvPicPr>
                   <pic:blipFill>
-                    <a:blip r:embed="rId27">
+                    <a:blip r:embed="rId28">
                       <a:extLst>
                         <a:ext uri="{28A0092B-C50C-407E-A947-70E740481C1C}">
                           <a14:useLocalDpi xmlns:a14="http://schemas.microsoft.com/office/drawing/2010/main" val="0"/>
@@ -16107,8 +16125,8 @@
       </w:pPr>
     </w:p>
     <w:sectPr>
-      <w:headerReference w:type="default" r:id="rId28"/>
-      <w:footerReference w:type="default" r:id="rId29"/>
+      <w:headerReference w:type="default" r:id="rId29"/>
+      <w:footerReference w:type="default" r:id="rId30"/>
       <w:pgSz w:w="11906" w:h="16838"/>
       <w:pgMar w:top="1440" w:right="1440" w:bottom="1440" w:left="1440" w:header="708" w:footer="708" w:gutter="0"/>
       <w:cols w:space="708"/>
@@ -23443,6 +23461,15 @@
 </file>
 
 <file path=customXml/item1.xml><?xml version="1.0" encoding="utf-8"?>
+<?mso-contentType ?>
+<FormTemplates xmlns="http://schemas.microsoft.com/sharepoint/v3/contenttype/forms">
+  <Display>DocumentLibraryForm</Display>
+  <Edit>DocumentLibraryForm</Edit>
+  <New>DocumentLibraryForm</New>
+</FormTemplates>
+</file>
+
+<file path=customXml/item2.xml><?xml version="1.0" encoding="utf-8"?>
 <ct:contentTypeSchema xmlns:ct="http://schemas.microsoft.com/office/2006/metadata/contentType" xmlns:ma="http://schemas.microsoft.com/office/2006/metadata/properties/metaAttributes" ct:_="" ma:_="" ma:contentTypeName="Document" ma:contentTypeID="0x010100063BD6EE56A0204FA792441F00C9EBE1" ma:contentTypeVersion="11" ma:contentTypeDescription="Create a new document." ma:contentTypeScope="" ma:versionID="a4abf7e3f517c05036a09409b6652f9f">
   <xsd:schema xmlns:xsd="http://www.w3.org/2001/XMLSchema" xmlns:xs="http://www.w3.org/2001/XMLSchema" xmlns:p="http://schemas.microsoft.com/office/2006/metadata/properties" xmlns:ns2="3f762fc8-479f-44ce-a55c-7ed0b3ead49b" xmlns:ns3="cbe63c59-b3b2-47e8-9c6a-d21f16573b77" targetNamespace="http://schemas.microsoft.com/office/2006/metadata/properties" ma:root="true" ma:fieldsID="4a4dababbf5d6edfaf2823062e8b14d4" ns2:_="" ns3:_="">
     <xsd:import namespace="3f762fc8-479f-44ce-a55c-7ed0b3ead49b"/>
@@ -23653,26 +23680,25 @@
 </ct:contentTypeSchema>
 </file>
 
-<file path=customXml/item2.xml><?xml version="1.0" encoding="utf-8"?>
-<?mso-contentType ?>
-<FormTemplates xmlns="http://schemas.microsoft.com/sharepoint/v3/contenttype/forms">
-  <Display>DocumentLibraryForm</Display>
-  <Edit>DocumentLibraryForm</Edit>
-  <New>DocumentLibraryForm</New>
-</FormTemplates>
-</file>
-
 <file path=customXml/item3.xml><?xml version="1.0" encoding="utf-8"?>
-<b:Sources xmlns:b="http://schemas.openxmlformats.org/officeDocument/2006/bibliography" xmlns="http://schemas.openxmlformats.org/officeDocument/2006/bibliography" SelectedStyle="\APASixthEditionOfficeOnline.xsl" StyleName="APA" Version="6"/>
-</file>
-
-<file path=customXml/item4.xml><?xml version="1.0" encoding="utf-8"?>
 <p:properties xmlns:p="http://schemas.microsoft.com/office/2006/metadata/properties" xmlns:xsi="http://www.w3.org/2001/XMLSchema-instance" xmlns:pc="http://schemas.microsoft.com/office/infopath/2007/PartnerControls">
   <documentManagement/>
 </p:properties>
 </file>
 
+<file path=customXml/item4.xml><?xml version="1.0" encoding="utf-8"?>
+<b:Sources xmlns:b="http://schemas.openxmlformats.org/officeDocument/2006/bibliography" xmlns="http://schemas.openxmlformats.org/officeDocument/2006/bibliography" SelectedStyle="\APASixthEditionOfficeOnline.xsl" StyleName="APA" Version="6"/>
+</file>
+
 <file path=customXml/itemProps1.xml><?xml version="1.0" encoding="utf-8"?>
+<ds:datastoreItem xmlns:ds="http://schemas.openxmlformats.org/officeDocument/2006/customXml" ds:itemID="{CDBE4880-74B7-456D-A519-5D2CBFB7B011}">
+  <ds:schemaRefs>
+    <ds:schemaRef ds:uri="http://schemas.microsoft.com/sharepoint/v3/contenttype/forms"/>
+  </ds:schemaRefs>
+</ds:datastoreItem>
+</file>
+
+<file path=customXml/itemProps2.xml><?xml version="1.0" encoding="utf-8"?>
 <ds:datastoreItem xmlns:ds="http://schemas.openxmlformats.org/officeDocument/2006/customXml" ds:itemID="{EE8F0A26-9127-4A0A-BF1D-DFF7A8795307}">
   <ds:schemaRefs>
     <ds:schemaRef ds:uri="http://schemas.microsoft.com/office/2006/metadata/contentType"/>
@@ -23691,27 +23717,19 @@
 </ds:datastoreItem>
 </file>
 
-<file path=customXml/itemProps2.xml><?xml version="1.0" encoding="utf-8"?>
-<ds:datastoreItem xmlns:ds="http://schemas.openxmlformats.org/officeDocument/2006/customXml" ds:itemID="{CDBE4880-74B7-456D-A519-5D2CBFB7B011}">
-  <ds:schemaRefs>
-    <ds:schemaRef ds:uri="http://schemas.microsoft.com/sharepoint/v3/contenttype/forms"/>
-  </ds:schemaRefs>
-</ds:datastoreItem>
-</file>
-
 <file path=customXml/itemProps3.xml><?xml version="1.0" encoding="utf-8"?>
-<ds:datastoreItem xmlns:ds="http://schemas.openxmlformats.org/officeDocument/2006/customXml" ds:itemID="{251475EA-D3D1-4388-B03D-77A536B9512F}">
-  <ds:schemaRefs>
-    <ds:schemaRef ds:uri="http://schemas.openxmlformats.org/officeDocument/2006/bibliography"/>
-  </ds:schemaRefs>
-</ds:datastoreItem>
-</file>
-
-<file path=customXml/itemProps4.xml><?xml version="1.0" encoding="utf-8"?>
 <ds:datastoreItem xmlns:ds="http://schemas.openxmlformats.org/officeDocument/2006/customXml" ds:itemID="{FAF28F1A-4D9D-4982-8135-35265E69ABFF}">
   <ds:schemaRefs>
     <ds:schemaRef ds:uri="http://schemas.microsoft.com/office/2006/metadata/properties"/>
     <ds:schemaRef ds:uri="http://schemas.microsoft.com/office/infopath/2007/PartnerControls"/>
   </ds:schemaRefs>
 </ds:datastoreItem>
+</file>
+
+<file path=customXml/itemProps4.xml><?xml version="1.0" encoding="utf-8"?>
+<ds:datastoreItem xmlns:ds="http://schemas.openxmlformats.org/officeDocument/2006/customXml" ds:itemID="{251475EA-D3D1-4388-B03D-77A536B9512F}">
+  <ds:schemaRefs>
+    <ds:schemaRef ds:uri="http://schemas.openxmlformats.org/officeDocument/2006/bibliography"/>
+  </ds:schemaRefs>
+</ds:datastoreItem>
 </file>
</xml_diff>

<commit_message>
Updated main menu and added more diagrams to design.
</commit_message>
<xml_diff>
--- a/Report/Louis_Pattern_design.docx
+++ b/Report/Louis_Pattern_design.docx
@@ -148,8 +148,8 @@
         <w:br w:type="page"/>
       </w:r>
     </w:p>
-    <w:bookmarkStart w:id="10" w:name="_Toc462393437" w:displacedByCustomXml="next"/>
-    <w:bookmarkStart w:id="11" w:name="_Toc516474195" w:displacedByCustomXml="next"/>
+    <w:bookmarkStart w:id="10" w:name="_Toc516474195" w:displacedByCustomXml="next"/>
+    <w:bookmarkStart w:id="11" w:name="_Toc462393437" w:displacedByCustomXml="next"/>
     <w:sdt>
       <w:sdtPr>
         <w:rPr>
@@ -10681,7 +10681,13 @@
     <w:p>
       <w:r>
         <w:tab/>
-        <w:t>If table == “Admins”:</w:t>
+        <w:t>I</w:t>
+      </w:r>
+      <w:r>
+        <w:t>F</w:t>
+      </w:r>
+      <w:r>
+        <w:t xml:space="preserve"> table == “Admins”:</w:t>
       </w:r>
     </w:p>
     <w:p>
@@ -10725,7 +10731,9 @@
     <w:p>
       <w:r>
         <w:tab/>
-        <w:t>End If</w:t>
+      </w:r>
+      <w:r>
+        <w:t>ENDIF</w:t>
       </w:r>
     </w:p>
     <w:p/>
@@ -10734,7 +10742,13 @@
         <w:ind w:left="720"/>
       </w:pPr>
       <w:r>
-        <w:t>For row in records:</w:t>
+        <w:t>F</w:t>
+      </w:r>
+      <w:r>
+        <w:t>OR each</w:t>
+      </w:r>
+      <w:r>
+        <w:t xml:space="preserve"> row in records:</w:t>
       </w:r>
     </w:p>
     <w:p>
@@ -10792,6 +10806,14 @@
         <w:ind w:left="720"/>
       </w:pPr>
       <w:r>
+        <w:t>ENDFOR</w:t>
+      </w:r>
+    </w:p>
+    <w:p>
+      <w:pPr>
+        <w:ind w:left="720"/>
+      </w:pPr>
+      <w:r>
         <w:t>// Entire table linearly searched without a match – not found</w:t>
       </w:r>
     </w:p>
@@ -10841,7 +10863,13 @@
     <w:p>
       <w:r>
         <w:tab/>
-        <w:t>If search (username, password, “Users”):</w:t>
+        <w:t>I</w:t>
+      </w:r>
+      <w:r>
+        <w:t>F</w:t>
+      </w:r>
+      <w:r>
+        <w:t xml:space="preserve"> search (username, password, “Users”):</w:t>
       </w:r>
     </w:p>
     <w:p>
@@ -10865,12 +10893,11 @@
     <w:p>
       <w:r>
         <w:tab/>
-      </w:r>
-      <w:proofErr w:type="spellStart"/>
-      <w:r>
-        <w:t>Elif</w:t>
-      </w:r>
-      <w:proofErr w:type="spellEnd"/>
+        <w:t>E</w:t>
+      </w:r>
+      <w:r>
+        <w:t>LIF</w:t>
+      </w:r>
       <w:r>
         <w:t xml:space="preserve"> search (username, password, “Admins”):</w:t>
       </w:r>
@@ -10896,7 +10923,13 @@
     <w:p>
       <w:r>
         <w:tab/>
-        <w:t>Else:</w:t>
+        <w:t>E</w:t>
+      </w:r>
+      <w:r>
+        <w:t>LSE</w:t>
+      </w:r>
+      <w:r>
+        <w:t>:</w:t>
       </w:r>
     </w:p>
     <w:p>
@@ -10915,6 +10948,12 @@
       <w:r>
         <w:tab/>
         <w:t>Show error message</w:t>
+      </w:r>
+    </w:p>
+    <w:p>
+      <w:r>
+        <w:tab/>
+        <w:t>ENDIF</w:t>
       </w:r>
     </w:p>
     <w:p>
@@ -11719,7 +11758,11 @@
               </w:tabs>
             </w:pPr>
             <w:r>
-              <w:t>Attempt to log in with both boxes empty</w:t>
+              <w:t xml:space="preserve">Attempt to log in with </w:t>
+            </w:r>
+            <w:r>
+              <w:lastRenderedPageBreak/>
+              <w:t>both boxes empty</w:t>
             </w:r>
           </w:p>
         </w:tc>
@@ -11734,6 +11777,7 @@
               </w:tabs>
             </w:pPr>
             <w:r>
+              <w:lastRenderedPageBreak/>
               <w:t>Username = “”</w:t>
             </w:r>
           </w:p>
@@ -11789,7 +11833,11 @@
               </w:tabs>
             </w:pPr>
             <w:r>
-              <w:t xml:space="preserve">To log in, username and password cannot be empty </w:t>
+              <w:t xml:space="preserve">To log in, username and password </w:t>
+            </w:r>
+            <w:r>
+              <w:lastRenderedPageBreak/>
+              <w:t xml:space="preserve">cannot be empty </w:t>
             </w:r>
           </w:p>
         </w:tc>
@@ -12987,6 +13035,7 @@
     <w:p/>
     <w:p>
       <w:r>
+        <w:lastRenderedPageBreak/>
         <w:t>Function</w:t>
       </w:r>
       <w:r>
@@ -13035,7 +13084,6 @@
     </w:p>
     <w:p>
       <w:r>
-        <w:lastRenderedPageBreak/>
         <w:tab/>
       </w:r>
       <w:r>
@@ -13139,7 +13187,13 @@
         <w:ind w:firstLine="284"/>
       </w:pPr>
       <w:r>
-        <w:t xml:space="preserve">If </w:t>
+        <w:t>I</w:t>
+      </w:r>
+      <w:r>
+        <w:t>F</w:t>
+      </w:r>
+      <w:r>
+        <w:t xml:space="preserve"> </w:t>
       </w:r>
       <w:proofErr w:type="spellStart"/>
       <w:r>
@@ -13204,7 +13258,13 @@
         <w:ind w:firstLine="284"/>
       </w:pPr>
       <w:r>
-        <w:t>Else:</w:t>
+        <w:t>E</w:t>
+      </w:r>
+      <w:r>
+        <w:t>LSE</w:t>
+      </w:r>
+      <w:r>
+        <w:t>:</w:t>
       </w:r>
     </w:p>
     <w:p>
@@ -13221,7 +13281,10 @@
         <w:ind w:firstLine="284"/>
       </w:pPr>
       <w:r>
-        <w:t xml:space="preserve">End if </w:t>
+        <w:t>E</w:t>
+      </w:r>
+      <w:r>
+        <w:t>NDIF</w:t>
       </w:r>
     </w:p>
     <w:p>
@@ -13357,7 +13420,11 @@
           </w:tcPr>
           <w:p>
             <w:r>
-              <w:t>Attempt to create a user with valid username and password. The re-entered password matches the password.</w:t>
+              <w:t xml:space="preserve">Attempt to create a user with valid username and password. The re-entered password </w:t>
+            </w:r>
+            <w:r>
+              <w:lastRenderedPageBreak/>
+              <w:t>matches the password.</w:t>
             </w:r>
           </w:p>
         </w:tc>
@@ -13367,6 +13434,7 @@
           </w:tcPr>
           <w:p>
             <w:r>
+              <w:lastRenderedPageBreak/>
               <w:t>Username = “Entered_user1”</w:t>
             </w:r>
           </w:p>
@@ -13437,11 +13505,7 @@
           </w:tcPr>
           <w:p>
             <w:r>
-              <w:t xml:space="preserve">Attempt to create a user with valid username and </w:t>
-            </w:r>
-            <w:r>
-              <w:lastRenderedPageBreak/>
-              <w:t>password but re-entered password does not match.</w:t>
+              <w:t>Attempt to create a user with valid username and password but re-entered password does not match.</w:t>
             </w:r>
           </w:p>
         </w:tc>
@@ -13451,13 +13515,11 @@
           </w:tcPr>
           <w:p>
             <w:r>
-              <w:lastRenderedPageBreak/>
               <w:t>Username = “Entered_user2”</w:t>
             </w:r>
           </w:p>
           <w:p>
             <w:r>
-              <w:lastRenderedPageBreak/>
               <w:t>Password = “testpassword01”</w:t>
             </w:r>
           </w:p>
@@ -13486,7 +13548,6 @@
           </w:tcPr>
           <w:p>
             <w:r>
-              <w:lastRenderedPageBreak/>
               <w:t>Invalid</w:t>
             </w:r>
           </w:p>
@@ -13497,11 +13558,7 @@
           </w:tcPr>
           <w:p>
             <w:r>
-              <w:t xml:space="preserve">“Passwords do not </w:t>
-            </w:r>
-            <w:r>
-              <w:lastRenderedPageBreak/>
-              <w:t>match” error message.</w:t>
+              <w:t>“Passwords do not match” error message.</w:t>
             </w:r>
           </w:p>
         </w:tc>
@@ -13511,12 +13568,7 @@
           </w:tcPr>
           <w:p>
             <w:r>
-              <w:lastRenderedPageBreak/>
-              <w:t xml:space="preserve">Confirmation password must be the same as </w:t>
-            </w:r>
-            <w:r>
-              <w:lastRenderedPageBreak/>
-              <w:t>the original password.</w:t>
+              <w:t>Confirmation password must be the same as the original password.</w:t>
             </w:r>
           </w:p>
         </w:tc>
@@ -13528,7 +13580,6 @@
           </w:tcPr>
           <w:p>
             <w:r>
-              <w:lastRenderedPageBreak/>
               <w:t>2.2b</w:t>
             </w:r>
           </w:p>
@@ -14058,6 +14109,7 @@
           </w:tcPr>
           <w:p>
             <w:r>
+              <w:lastRenderedPageBreak/>
               <w:t>2.</w:t>
             </w:r>
             <w:r>
@@ -14097,7 +14149,6 @@
           </w:p>
           <w:p>
             <w:r>
-              <w:lastRenderedPageBreak/>
               <w:t>(</w:t>
             </w:r>
             <w:proofErr w:type="gramStart"/>
@@ -14126,7 +14177,6 @@
           </w:tcPr>
           <w:p>
             <w:r>
-              <w:lastRenderedPageBreak/>
               <w:t>Valid</w:t>
             </w:r>
           </w:p>
@@ -14147,11 +14197,7 @@
           </w:tcPr>
           <w:p>
             <w:r>
-              <w:t xml:space="preserve">The password does not have to be unique because it is </w:t>
-            </w:r>
-            <w:r>
-              <w:lastRenderedPageBreak/>
-              <w:t>not the primary key.</w:t>
+              <w:t>The password does not have to be unique because it is not the primary key.</w:t>
             </w:r>
           </w:p>
         </w:tc>
@@ -14220,7 +14266,13 @@
       </w:pPr>
       <w:bookmarkStart w:id="72" w:name="_Toc116642037"/>
       <w:r>
-        <w:t>2.5.3.1 Form Design and Layout</w:t>
+        <w:t xml:space="preserve">2.5.3.1 </w:t>
+      </w:r>
+      <w:r>
+        <w:t>Main Game</w:t>
+      </w:r>
+      <w:r>
+        <w:t xml:space="preserve"> Design and Layout</w:t>
       </w:r>
       <w:bookmarkEnd w:id="72"/>
     </w:p>
@@ -14236,9 +14288,10 @@
     <w:p/>
     <w:p>
       <w:r>
-        <w:t>This menu is navigated with keyboard alone rather than mouse and keyboard in the previous menus. Therefore, it is important to indicate which menu option is currently selected (indicated here by the bold line). A button is pressed by space or enter when it is selected.</w:t>
-      </w:r>
-    </w:p>
+        <w:t>This menu is navigated with keyboard alone rather than mouse and keyboard in the previous menus. Therefore, it is important to indicate which menu option is currently selected (indicated here by the bold line). A button is pressed by space or enter when it is selected</w:t>
+      </w:r>
+    </w:p>
+    <w:p/>
     <w:p/>
     <w:p>
       <w:r>
@@ -14248,7 +14301,7 @@
         <mc:AlternateContent>
           <mc:Choice Requires="wps">
             <w:drawing>
-              <wp:anchor distT="0" distB="0" distL="114300" distR="114300" simplePos="0" relativeHeight="251784192" behindDoc="0" locked="0" layoutInCell="1" allowOverlap="1" wp14:anchorId="2558305D" wp14:editId="6B3D2B65">
+              <wp:anchor distT="0" distB="0" distL="114300" distR="114300" simplePos="0" relativeHeight="251784192" behindDoc="0" locked="0" layoutInCell="1" allowOverlap="1" wp14:anchorId="2558305D" wp14:editId="109EEB0F">
                 <wp:simplePos x="0" y="0"/>
                 <wp:positionH relativeFrom="column">
                   <wp:posOffset>5517515</wp:posOffset>
@@ -14419,16 +14472,16 @@
         <mc:AlternateContent>
           <mc:Choice Requires="wps">
             <w:drawing>
-              <wp:anchor distT="0" distB="0" distL="114300" distR="114300" simplePos="0" relativeHeight="251783168" behindDoc="0" locked="0" layoutInCell="1" allowOverlap="1" wp14:anchorId="7E29F6E1" wp14:editId="26C49D95">
+              <wp:anchor distT="0" distB="0" distL="114300" distR="114300" simplePos="0" relativeHeight="251783168" behindDoc="0" locked="0" layoutInCell="1" allowOverlap="1" wp14:anchorId="7E29F6E1" wp14:editId="06750A2D">
                 <wp:simplePos x="0" y="0"/>
                 <wp:positionH relativeFrom="column">
-                  <wp:posOffset>3424682</wp:posOffset>
+                  <wp:posOffset>3238499</wp:posOffset>
                 </wp:positionH>
                 <wp:positionV relativeFrom="paragraph">
-                  <wp:posOffset>205765</wp:posOffset>
+                  <wp:posOffset>210184</wp:posOffset>
                 </wp:positionV>
-                <wp:extent cx="2163776" cy="629031"/>
-                <wp:effectExtent l="19050" t="0" r="27305" b="76200"/>
+                <wp:extent cx="2353945" cy="714375"/>
+                <wp:effectExtent l="38100" t="0" r="27305" b="66675"/>
                 <wp:wrapNone/>
                 <wp:docPr id="196" name="Straight Arrow Connector 196"/>
                 <wp:cNvGraphicFramePr/>
@@ -14439,7 +14492,7 @@
                       <wps:spPr>
                         <a:xfrm flipH="1">
                           <a:off x="0" y="0"/>
-                          <a:ext cx="2163776" cy="629031"/>
+                          <a:ext cx="2353945" cy="714375"/>
                         </a:xfrm>
                         <a:prstGeom prst="straightConnector1">
                           <a:avLst/>
@@ -14477,11 +14530,11 @@
           </mc:Choice>
           <mc:Fallback>
             <w:pict>
-              <v:shapetype w14:anchorId="39D63653" id="_x0000_t32" coordsize="21600,21600" o:spt="32" o:oned="t" path="m,l21600,21600e" filled="f">
+              <v:shapetype w14:anchorId="3EF4539B" id="_x0000_t32" coordsize="21600,21600" o:spt="32" o:oned="t" path="m,l21600,21600e" filled="f">
                 <v:path arrowok="t" fillok="f" o:connecttype="none"/>
                 <o:lock v:ext="edit" shapetype="t"/>
               </v:shapetype>
-              <v:shape id="Straight Arrow Connector 196" o:spid="_x0000_s1026" type="#_x0000_t32" style="position:absolute;margin-left:269.65pt;margin-top:16.2pt;width:170.4pt;height:49.55pt;flip:x;z-index:251783168;visibility:visible;mso-wrap-style:square;mso-width-percent:0;mso-height-percent:0;mso-wrap-distance-left:9pt;mso-wrap-distance-top:0;mso-wrap-distance-right:9pt;mso-wrap-distance-bottom:0;mso-position-horizontal:absolute;mso-position-horizontal-relative:text;mso-position-vertical:absolute;mso-position-vertical-relative:text;mso-width-percent:0;mso-height-percent:0;mso-width-relative:margin;mso-height-relative:margin" o:gfxdata="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" strokecolor="black [3200]" strokeweight=".5pt">
+              <v:shape id="Straight Arrow Connector 196" o:spid="_x0000_s1026" type="#_x0000_t32" style="position:absolute;margin-left:255pt;margin-top:16.55pt;width:185.35pt;height:56.25pt;flip:x;z-index:251783168;visibility:visible;mso-wrap-style:square;mso-width-percent:0;mso-height-percent:0;mso-wrap-distance-left:9pt;mso-wrap-distance-top:0;mso-wrap-distance-right:9pt;mso-wrap-distance-bottom:0;mso-position-horizontal:absolute;mso-position-horizontal-relative:text;mso-position-vertical:absolute;mso-position-vertical-relative:text;mso-width-percent:0;mso-height-percent:0;mso-width-relative:margin;mso-height-relative:margin" o:gfxdata="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" strokecolor="black [3200]" strokeweight=".5pt">
                 <v:stroke endarrow="block" joinstyle="miter"/>
               </v:shape>
             </w:pict>
@@ -14497,7 +14550,7 @@
         <mc:AlternateContent>
           <mc:Choice Requires="wps">
             <w:drawing>
-              <wp:anchor distT="0" distB="0" distL="114300" distR="114300" simplePos="0" relativeHeight="251796480" behindDoc="0" locked="0" layoutInCell="1" allowOverlap="1" wp14:anchorId="4D5B9CB0" wp14:editId="13C62298">
+              <wp:anchor distT="0" distB="0" distL="114300" distR="114300" simplePos="0" relativeHeight="251796480" behindDoc="0" locked="0" layoutInCell="1" allowOverlap="1" wp14:anchorId="4D5B9CB0" wp14:editId="5FE964E6">
                 <wp:simplePos x="0" y="0"/>
                 <wp:positionH relativeFrom="column">
                   <wp:posOffset>-476250</wp:posOffset>
@@ -14696,6 +14749,78 @@
         <mc:AlternateContent>
           <mc:Choice Requires="wps">
             <w:drawing>
+              <wp:anchor distT="0" distB="0" distL="114300" distR="114300" simplePos="0" relativeHeight="251814912" behindDoc="0" locked="0" layoutInCell="1" allowOverlap="1" wp14:anchorId="5AC17E4E" wp14:editId="1B3F9D19">
+                <wp:simplePos x="0" y="0"/>
+                <wp:positionH relativeFrom="column">
+                  <wp:posOffset>3419475</wp:posOffset>
+                </wp:positionH>
+                <wp:positionV relativeFrom="paragraph">
+                  <wp:posOffset>219710</wp:posOffset>
+                </wp:positionV>
+                <wp:extent cx="1790700" cy="2028825"/>
+                <wp:effectExtent l="38100" t="38100" r="19050" b="28575"/>
+                <wp:wrapNone/>
+                <wp:docPr id="207" name="Straight Arrow Connector 207"/>
+                <wp:cNvGraphicFramePr/>
+                <a:graphic xmlns:a="http://schemas.openxmlformats.org/drawingml/2006/main">
+                  <a:graphicData uri="http://schemas.microsoft.com/office/word/2010/wordprocessingShape">
+                    <wps:wsp>
+                      <wps:cNvCnPr/>
+                      <wps:spPr>
+                        <a:xfrm flipH="1" flipV="1">
+                          <a:off x="0" y="0"/>
+                          <a:ext cx="1790700" cy="2028825"/>
+                        </a:xfrm>
+                        <a:prstGeom prst="straightConnector1">
+                          <a:avLst/>
+                        </a:prstGeom>
+                        <a:ln>
+                          <a:tailEnd type="triangle"/>
+                        </a:ln>
+                      </wps:spPr>
+                      <wps:style>
+                        <a:lnRef idx="1">
+                          <a:schemeClr val="dk1"/>
+                        </a:lnRef>
+                        <a:fillRef idx="0">
+                          <a:schemeClr val="dk1"/>
+                        </a:fillRef>
+                        <a:effectRef idx="0">
+                          <a:schemeClr val="dk1"/>
+                        </a:effectRef>
+                        <a:fontRef idx="minor">
+                          <a:schemeClr val="tx1"/>
+                        </a:fontRef>
+                      </wps:style>
+                      <wps:bodyPr/>
+                    </wps:wsp>
+                  </a:graphicData>
+                </a:graphic>
+                <wp14:sizeRelH relativeFrom="margin">
+                  <wp14:pctWidth>0</wp14:pctWidth>
+                </wp14:sizeRelH>
+                <wp14:sizeRelV relativeFrom="margin">
+                  <wp14:pctHeight>0</wp14:pctHeight>
+                </wp14:sizeRelV>
+              </wp:anchor>
+            </w:drawing>
+          </mc:Choice>
+          <mc:Fallback>
+            <w:pict>
+              <v:shape w14:anchorId="36BAD531" id="Straight Arrow Connector 207" o:spid="_x0000_s1026" type="#_x0000_t32" style="position:absolute;margin-left:269.25pt;margin-top:17.3pt;width:141pt;height:159.75pt;flip:x y;z-index:251814912;visibility:visible;mso-wrap-style:square;mso-width-percent:0;mso-height-percent:0;mso-wrap-distance-left:9pt;mso-wrap-distance-top:0;mso-wrap-distance-right:9pt;mso-wrap-distance-bottom:0;mso-position-horizontal:absolute;mso-position-horizontal-relative:text;mso-position-vertical:absolute;mso-position-vertical-relative:text;mso-width-percent:0;mso-height-percent:0;mso-width-relative:margin;mso-height-relative:margin" o:gfxdata="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" strokecolor="black [3200]" strokeweight=".5pt">
+                <v:stroke endarrow="block" joinstyle="miter"/>
+              </v:shape>
+            </w:pict>
+          </mc:Fallback>
+        </mc:AlternateContent>
+      </w:r>
+      <w:r>
+        <w:rPr>
+          <w:noProof/>
+        </w:rPr>
+        <mc:AlternateContent>
+          <mc:Choice Requires="wps">
+            <w:drawing>
               <wp:anchor distT="0" distB="0" distL="114300" distR="114300" simplePos="0" relativeHeight="251794432" behindDoc="0" locked="0" layoutInCell="1" allowOverlap="1" wp14:anchorId="6A324C35" wp14:editId="79D5F887">
                 <wp:simplePos x="0" y="0"/>
                 <wp:positionH relativeFrom="column">
@@ -14770,7 +14895,7 @@
         <mc:AlternateContent>
           <mc:Choice Requires="wps">
             <w:drawing>
-              <wp:anchor distT="0" distB="0" distL="114300" distR="114300" simplePos="0" relativeHeight="251786240" behindDoc="0" locked="0" layoutInCell="1" allowOverlap="1" wp14:anchorId="36BF4331" wp14:editId="10CF7ABB">
+              <wp:anchor distT="0" distB="0" distL="114300" distR="114300" simplePos="0" relativeHeight="251786240" behindDoc="0" locked="0" layoutInCell="1" allowOverlap="1" wp14:anchorId="36BF4331" wp14:editId="73879A0D">
                 <wp:simplePos x="0" y="0"/>
                 <wp:positionH relativeFrom="column">
                   <wp:posOffset>3420263</wp:posOffset>
@@ -14828,7 +14953,7 @@
           </mc:Choice>
           <mc:Fallback>
             <w:pict>
-              <v:shape w14:anchorId="5886E7A1" id="Straight Arrow Connector 200" o:spid="_x0000_s1026" type="#_x0000_t32" style="position:absolute;margin-left:269.3pt;margin-top:.3pt;width:173.6pt;height:12.65pt;flip:x;z-index:251786240;visibility:visible;mso-wrap-style:square;mso-width-percent:0;mso-height-percent:0;mso-wrap-distance-left:9pt;mso-wrap-distance-top:0;mso-wrap-distance-right:9pt;mso-wrap-distance-bottom:0;mso-position-horizontal:absolute;mso-position-horizontal-relative:text;mso-position-vertical:absolute;mso-position-vertical-relative:text;mso-width-percent:0;mso-height-percent:0;mso-width-relative:margin;mso-height-relative:margin" o:gfxdata="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" strokecolor="black [3200]" strokeweight=".5pt">
+              <v:shape w14:anchorId="5E5B7AE8" id="Straight Arrow Connector 200" o:spid="_x0000_s1026" type="#_x0000_t32" style="position:absolute;margin-left:269.3pt;margin-top:.3pt;width:173.6pt;height:12.65pt;flip:x;z-index:251786240;visibility:visible;mso-wrap-style:square;mso-width-percent:0;mso-height-percent:0;mso-wrap-distance-left:9pt;mso-wrap-distance-top:0;mso-wrap-distance-right:9pt;mso-wrap-distance-bottom:0;mso-position-horizontal:absolute;mso-position-horizontal-relative:text;mso-position-vertical:absolute;mso-position-vertical-relative:text;mso-width-percent:0;mso-height-percent:0;mso-width-relative:margin;mso-height-relative:margin" o:gfxdata="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" strokecolor="black [3200]" strokeweight=".5pt">
                 <v:stroke endarrow="block" joinstyle="miter"/>
               </v:shape>
             </w:pict>
@@ -14845,7 +14970,7 @@
         <mc:AlternateContent>
           <mc:Choice Requires="wps">
             <w:drawing>
-              <wp:anchor distT="0" distB="0" distL="114300" distR="114300" simplePos="0" relativeHeight="251792384" behindDoc="0" locked="0" layoutInCell="1" allowOverlap="1" wp14:anchorId="30D71B6D" wp14:editId="78B4FB6D">
+              <wp:anchor distT="0" distB="0" distL="114300" distR="114300" simplePos="0" relativeHeight="251792384" behindDoc="0" locked="0" layoutInCell="1" allowOverlap="1" wp14:anchorId="30D71B6D" wp14:editId="68783931">
                 <wp:simplePos x="0" y="0"/>
                 <wp:positionH relativeFrom="page">
                   <wp:posOffset>365760</wp:posOffset>
@@ -15039,6 +15164,1331 @@
     </w:p>
     <w:p/>
     <w:p/>
+    <w:p>
+      <w:r>
+        <w:rPr>
+          <w:noProof/>
+        </w:rPr>
+        <mc:AlternateContent>
+          <mc:Choice Requires="wps">
+            <w:drawing>
+              <wp:anchor distT="0" distB="0" distL="114300" distR="114300" simplePos="0" relativeHeight="251816960" behindDoc="0" locked="0" layoutInCell="1" allowOverlap="1" wp14:anchorId="248A8613" wp14:editId="1F8AE1C9">
+                <wp:simplePos x="0" y="0"/>
+                <wp:positionH relativeFrom="column">
+                  <wp:posOffset>5229225</wp:posOffset>
+                </wp:positionH>
+                <wp:positionV relativeFrom="paragraph">
+                  <wp:posOffset>258445</wp:posOffset>
+                </wp:positionV>
+                <wp:extent cx="1068019" cy="1024128"/>
+                <wp:effectExtent l="0" t="0" r="0" b="5080"/>
+                <wp:wrapNone/>
+                <wp:docPr id="217" name="Text Box 217"/>
+                <wp:cNvGraphicFramePr/>
+                <a:graphic xmlns:a="http://schemas.openxmlformats.org/drawingml/2006/main">
+                  <a:graphicData uri="http://schemas.microsoft.com/office/word/2010/wordprocessingShape">
+                    <wps:wsp>
+                      <wps:cNvSpPr txBox="1"/>
+                      <wps:spPr>
+                        <a:xfrm>
+                          <a:off x="0" y="0"/>
+                          <a:ext cx="1068019" cy="1024128"/>
+                        </a:xfrm>
+                        <a:prstGeom prst="rect">
+                          <a:avLst/>
+                        </a:prstGeom>
+                        <a:noFill/>
+                        <a:ln w="6350">
+                          <a:noFill/>
+                        </a:ln>
+                      </wps:spPr>
+                      <wps:txbx>
+                        <w:txbxContent>
+                          <w:p>
+                            <w:pPr>
+                              <w:rPr>
+                                <w:lang w:val="en-US"/>
+                              </w:rPr>
+                            </w:pPr>
+                            <w:r>
+                              <w:rPr>
+                                <w:lang w:val="en-US"/>
+                              </w:rPr>
+                              <w:t>Currently selected option will have different animation</w:t>
+                            </w:r>
+                          </w:p>
+                        </w:txbxContent>
+                      </wps:txbx>
+                      <wps:bodyPr rot="0" spcFirstLastPara="0" vertOverflow="overflow" horzOverflow="overflow" vert="horz" wrap="square" lIns="91440" tIns="45720" rIns="91440" bIns="45720" numCol="1" spcCol="0" rtlCol="0" fromWordArt="0" anchor="t" anchorCtr="0" forceAA="0" compatLnSpc="1">
+                        <a:prstTxWarp prst="textNoShape">
+                          <a:avLst/>
+                        </a:prstTxWarp>
+                        <a:noAutofit/>
+                      </wps:bodyPr>
+                    </wps:wsp>
+                  </a:graphicData>
+                </a:graphic>
+                <wp14:sizeRelH relativeFrom="margin">
+                  <wp14:pctWidth>0</wp14:pctWidth>
+                </wp14:sizeRelH>
+                <wp14:sizeRelV relativeFrom="margin">
+                  <wp14:pctHeight>0</wp14:pctHeight>
+                </wp14:sizeRelV>
+              </wp:anchor>
+            </w:drawing>
+          </mc:Choice>
+          <mc:Fallback>
+            <w:pict>
+              <v:shape w14:anchorId="248A8613" id="Text Box 217" o:spid="_x0000_s1055" type="#_x0000_t202" style="position:absolute;margin-left:411.75pt;margin-top:20.35pt;width:84.1pt;height:80.65pt;z-index:251816960;visibility:visible;mso-wrap-style:square;mso-width-percent:0;mso-height-percent:0;mso-wrap-distance-left:9pt;mso-wrap-distance-top:0;mso-wrap-distance-right:9pt;mso-wrap-distance-bottom:0;mso-position-horizontal:absolute;mso-position-horizontal-relative:text;mso-position-vertical:absolute;mso-position-vertical-relative:text;mso-width-percent:0;mso-height-percent:0;mso-width-relative:margin;mso-height-relative:margin;v-text-anchor:top" o:gfxdata="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" filled="f" stroked="f" strokeweight=".5pt">
+                <v:textbox>
+                  <w:txbxContent>
+                    <w:p>
+                      <w:pPr>
+                        <w:rPr>
+                          <w:lang w:val="en-US"/>
+                        </w:rPr>
+                      </w:pPr>
+                      <w:r>
+                        <w:rPr>
+                          <w:lang w:val="en-US"/>
+                        </w:rPr>
+                        <w:t>Currently selected option will have different animation</w:t>
+                      </w:r>
+                    </w:p>
+                  </w:txbxContent>
+                </v:textbox>
+              </v:shape>
+            </w:pict>
+          </mc:Fallback>
+        </mc:AlternateContent>
+      </w:r>
+    </w:p>
+    <w:p/>
+    <w:p/>
+    <w:p/>
+    <w:p/>
+    <w:p/>
+    <w:p/>
+    <w:p/>
+    <w:p/>
+    <w:p/>
+    <w:p/>
+    <w:p/>
+    <w:p>
+      <w:pPr>
+        <w:pStyle w:val="Heading5"/>
+      </w:pPr>
+      <w:r>
+        <w:t>Game settings menu</w:t>
+      </w:r>
+    </w:p>
+    <w:p>
+      <w:pPr>
+        <w:rPr>
+          <w:noProof/>
+        </w:rPr>
+      </w:pPr>
+    </w:p>
+    <w:p>
+      <w:pPr>
+        <w:rPr>
+          <w:noProof/>
+        </w:rPr>
+      </w:pPr>
+    </w:p>
+    <w:p>
+      <w:r>
+        <w:rPr>
+          <w:noProof/>
+        </w:rPr>
+        <mc:AlternateContent>
+          <mc:Choice Requires="wps">
+            <w:drawing>
+              <wp:anchor distT="0" distB="0" distL="114300" distR="114300" simplePos="0" relativeHeight="251822080" behindDoc="0" locked="0" layoutInCell="1" allowOverlap="1" wp14:anchorId="1DE20A9C" wp14:editId="4511B481">
+                <wp:simplePos x="0" y="0"/>
+                <wp:positionH relativeFrom="column">
+                  <wp:posOffset>5514975</wp:posOffset>
+                </wp:positionH>
+                <wp:positionV relativeFrom="paragraph">
+                  <wp:posOffset>6985</wp:posOffset>
+                </wp:positionV>
+                <wp:extent cx="1114425" cy="742950"/>
+                <wp:effectExtent l="0" t="0" r="0" b="0"/>
+                <wp:wrapNone/>
+                <wp:docPr id="221" name="Text Box 221"/>
+                <wp:cNvGraphicFramePr/>
+                <a:graphic xmlns:a="http://schemas.openxmlformats.org/drawingml/2006/main">
+                  <a:graphicData uri="http://schemas.microsoft.com/office/word/2010/wordprocessingShape">
+                    <wps:wsp>
+                      <wps:cNvSpPr txBox="1"/>
+                      <wps:spPr>
+                        <a:xfrm>
+                          <a:off x="0" y="0"/>
+                          <a:ext cx="1114425" cy="742950"/>
+                        </a:xfrm>
+                        <a:prstGeom prst="rect">
+                          <a:avLst/>
+                        </a:prstGeom>
+                        <a:noFill/>
+                        <a:ln w="6350">
+                          <a:noFill/>
+                        </a:ln>
+                      </wps:spPr>
+                      <wps:txbx>
+                        <w:txbxContent>
+                          <w:p>
+                            <w:pPr>
+                              <w:rPr>
+                                <w:lang w:val="en-US"/>
+                              </w:rPr>
+                            </w:pPr>
+                            <w:r>
+                              <w:rPr>
+                                <w:lang w:val="en-US"/>
+                              </w:rPr>
+                              <w:t>Arrow indicates currently selected option</w:t>
+                            </w:r>
+                          </w:p>
+                        </w:txbxContent>
+                      </wps:txbx>
+                      <wps:bodyPr rot="0" spcFirstLastPara="0" vertOverflow="overflow" horzOverflow="overflow" vert="horz" wrap="square" lIns="91440" tIns="45720" rIns="91440" bIns="45720" numCol="1" spcCol="0" rtlCol="0" fromWordArt="0" anchor="t" anchorCtr="0" forceAA="0" compatLnSpc="1">
+                        <a:prstTxWarp prst="textNoShape">
+                          <a:avLst/>
+                        </a:prstTxWarp>
+                        <a:noAutofit/>
+                      </wps:bodyPr>
+                    </wps:wsp>
+                  </a:graphicData>
+                </a:graphic>
+                <wp14:sizeRelH relativeFrom="margin">
+                  <wp14:pctWidth>0</wp14:pctWidth>
+                </wp14:sizeRelH>
+                <wp14:sizeRelV relativeFrom="margin">
+                  <wp14:pctHeight>0</wp14:pctHeight>
+                </wp14:sizeRelV>
+              </wp:anchor>
+            </w:drawing>
+          </mc:Choice>
+          <mc:Fallback>
+            <w:pict>
+              <v:shape w14:anchorId="1DE20A9C" id="Text Box 221" o:spid="_x0000_s1056" type="#_x0000_t202" style="position:absolute;margin-left:434.25pt;margin-top:.55pt;width:87.75pt;height:58.5pt;z-index:251822080;visibility:visible;mso-wrap-style:square;mso-width-percent:0;mso-height-percent:0;mso-wrap-distance-left:9pt;mso-wrap-distance-top:0;mso-wrap-distance-right:9pt;mso-wrap-distance-bottom:0;mso-position-horizontal:absolute;mso-position-horizontal-relative:text;mso-position-vertical:absolute;mso-position-vertical-relative:text;mso-width-percent:0;mso-height-percent:0;mso-width-relative:margin;mso-height-relative:margin;v-text-anchor:top" o:gfxdata="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" filled="f" stroked="f" strokeweight=".5pt">
+                <v:textbox>
+                  <w:txbxContent>
+                    <w:p>
+                      <w:pPr>
+                        <w:rPr>
+                          <w:lang w:val="en-US"/>
+                        </w:rPr>
+                      </w:pPr>
+                      <w:r>
+                        <w:rPr>
+                          <w:lang w:val="en-US"/>
+                        </w:rPr>
+                        <w:t>Arrow indicates currently selected option</w:t>
+                      </w:r>
+                    </w:p>
+                  </w:txbxContent>
+                </v:textbox>
+              </v:shape>
+            </w:pict>
+          </mc:Fallback>
+        </mc:AlternateContent>
+      </w:r>
+      <w:r>
+        <w:rPr>
+          <w:noProof/>
+        </w:rPr>
+        <w:drawing>
+          <wp:anchor distT="0" distB="0" distL="114300" distR="114300" simplePos="0" relativeHeight="251817984" behindDoc="1" locked="0" layoutInCell="1" allowOverlap="1" wp14:anchorId="50E31469" wp14:editId="71E5A98E">
+            <wp:simplePos x="0" y="0"/>
+            <wp:positionH relativeFrom="margin">
+              <wp:align>center</wp:align>
+            </wp:positionH>
+            <wp:positionV relativeFrom="paragraph">
+              <wp:posOffset>25400</wp:posOffset>
+            </wp:positionV>
+            <wp:extent cx="4822567" cy="3495675"/>
+            <wp:effectExtent l="0" t="0" r="0" b="0"/>
+            <wp:wrapNone/>
+            <wp:docPr id="219" name="Picture 219"/>
+            <wp:cNvGraphicFramePr>
+              <a:graphicFrameLocks xmlns:a="http://schemas.openxmlformats.org/drawingml/2006/main" noChangeAspect="1"/>
+            </wp:cNvGraphicFramePr>
+            <a:graphic xmlns:a="http://schemas.openxmlformats.org/drawingml/2006/main">
+              <a:graphicData uri="http://schemas.openxmlformats.org/drawingml/2006/picture">
+                <pic:pic xmlns:pic="http://schemas.openxmlformats.org/drawingml/2006/picture">
+                  <pic:nvPicPr>
+                    <pic:cNvPr id="0" name="Picture 1"/>
+                    <pic:cNvPicPr>
+                      <a:picLocks noChangeAspect="1" noChangeArrowheads="1"/>
+                    </pic:cNvPicPr>
+                  </pic:nvPicPr>
+                  <pic:blipFill>
+                    <a:blip r:embed="rId27">
+                      <a:extLst>
+                        <a:ext uri="{28A0092B-C50C-407E-A947-70E740481C1C}">
+                          <a14:useLocalDpi xmlns:a14="http://schemas.microsoft.com/office/drawing/2010/main" val="0"/>
+                        </a:ext>
+                      </a:extLst>
+                    </a:blip>
+                    <a:srcRect/>
+                    <a:stretch>
+                      <a:fillRect/>
+                    </a:stretch>
+                  </pic:blipFill>
+                  <pic:spPr bwMode="auto">
+                    <a:xfrm>
+                      <a:off x="0" y="0"/>
+                      <a:ext cx="4822567" cy="3495675"/>
+                    </a:xfrm>
+                    <a:prstGeom prst="rect">
+                      <a:avLst/>
+                    </a:prstGeom>
+                    <a:noFill/>
+                    <a:ln>
+                      <a:noFill/>
+                    </a:ln>
+                  </pic:spPr>
+                </pic:pic>
+              </a:graphicData>
+            </a:graphic>
+            <wp14:sizeRelH relativeFrom="margin">
+              <wp14:pctWidth>0</wp14:pctWidth>
+            </wp14:sizeRelH>
+            <wp14:sizeRelV relativeFrom="margin">
+              <wp14:pctHeight>0</wp14:pctHeight>
+            </wp14:sizeRelV>
+          </wp:anchor>
+        </w:drawing>
+      </w:r>
+    </w:p>
+    <w:p>
+      <w:pPr>
+        <w:rPr>
+          <w:noProof/>
+        </w:rPr>
+      </w:pPr>
+      <w:r>
+        <w:rPr>
+          <w:noProof/>
+        </w:rPr>
+        <mc:AlternateContent>
+          <mc:Choice Requires="wps">
+            <w:drawing>
+              <wp:anchor distT="0" distB="0" distL="114300" distR="114300" simplePos="0" relativeHeight="251820032" behindDoc="0" locked="0" layoutInCell="1" allowOverlap="1" wp14:anchorId="04AA9B4E" wp14:editId="7F674A1A">
+                <wp:simplePos x="0" y="0"/>
+                <wp:positionH relativeFrom="margin">
+                  <wp:posOffset>3790950</wp:posOffset>
+                </wp:positionH>
+                <wp:positionV relativeFrom="paragraph">
+                  <wp:posOffset>149860</wp:posOffset>
+                </wp:positionV>
+                <wp:extent cx="1752600" cy="657225"/>
+                <wp:effectExtent l="38100" t="0" r="19050" b="66675"/>
+                <wp:wrapNone/>
+                <wp:docPr id="220" name="Straight Arrow Connector 220"/>
+                <wp:cNvGraphicFramePr/>
+                <a:graphic xmlns:a="http://schemas.openxmlformats.org/drawingml/2006/main">
+                  <a:graphicData uri="http://schemas.microsoft.com/office/word/2010/wordprocessingShape">
+                    <wps:wsp>
+                      <wps:cNvCnPr/>
+                      <wps:spPr>
+                        <a:xfrm flipH="1">
+                          <a:off x="0" y="0"/>
+                          <a:ext cx="1752600" cy="657225"/>
+                        </a:xfrm>
+                        <a:prstGeom prst="straightConnector1">
+                          <a:avLst/>
+                        </a:prstGeom>
+                        <a:ln>
+                          <a:tailEnd type="triangle"/>
+                        </a:ln>
+                      </wps:spPr>
+                      <wps:style>
+                        <a:lnRef idx="1">
+                          <a:schemeClr val="dk1"/>
+                        </a:lnRef>
+                        <a:fillRef idx="0">
+                          <a:schemeClr val="dk1"/>
+                        </a:fillRef>
+                        <a:effectRef idx="0">
+                          <a:schemeClr val="dk1"/>
+                        </a:effectRef>
+                        <a:fontRef idx="minor">
+                          <a:schemeClr val="tx1"/>
+                        </a:fontRef>
+                      </wps:style>
+                      <wps:bodyPr/>
+                    </wps:wsp>
+                  </a:graphicData>
+                </a:graphic>
+                <wp14:sizeRelH relativeFrom="margin">
+                  <wp14:pctWidth>0</wp14:pctWidth>
+                </wp14:sizeRelH>
+                <wp14:sizeRelV relativeFrom="margin">
+                  <wp14:pctHeight>0</wp14:pctHeight>
+                </wp14:sizeRelV>
+              </wp:anchor>
+            </w:drawing>
+          </mc:Choice>
+          <mc:Fallback>
+            <w:pict>
+              <v:shape w14:anchorId="3F5440DB" id="Straight Arrow Connector 220" o:spid="_x0000_s1026" type="#_x0000_t32" style="position:absolute;margin-left:298.5pt;margin-top:11.8pt;width:138pt;height:51.75pt;flip:x;z-index:251820032;visibility:visible;mso-wrap-style:square;mso-width-percent:0;mso-height-percent:0;mso-wrap-distance-left:9pt;mso-wrap-distance-top:0;mso-wrap-distance-right:9pt;mso-wrap-distance-bottom:0;mso-position-horizontal:absolute;mso-position-horizontal-relative:margin;mso-position-vertical:absolute;mso-position-vertical-relative:text;mso-width-percent:0;mso-height-percent:0;mso-width-relative:margin;mso-height-relative:margin" o:gfxdata="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" strokecolor="black [3200]" strokeweight=".5pt">
+                <v:stroke endarrow="block" joinstyle="miter"/>
+                <w10:wrap anchorx="margin"/>
+              </v:shape>
+            </w:pict>
+          </mc:Fallback>
+        </mc:AlternateContent>
+      </w:r>
+    </w:p>
+    <w:p/>
+    <w:p/>
+    <w:p/>
+    <w:p/>
+    <w:p>
+      <w:r>
+        <w:rPr>
+          <w:noProof/>
+        </w:rPr>
+        <mc:AlternateContent>
+          <mc:Choice Requires="wps">
+            <w:drawing>
+              <wp:anchor distT="0" distB="0" distL="114300" distR="114300" simplePos="0" relativeHeight="251826176" behindDoc="0" locked="0" layoutInCell="1" allowOverlap="1" wp14:anchorId="22FD3166" wp14:editId="587A20FD">
+                <wp:simplePos x="0" y="0"/>
+                <wp:positionH relativeFrom="page">
+                  <wp:align>right</wp:align>
+                </wp:positionH>
+                <wp:positionV relativeFrom="paragraph">
+                  <wp:posOffset>179070</wp:posOffset>
+                </wp:positionV>
+                <wp:extent cx="1209675" cy="1819275"/>
+                <wp:effectExtent l="0" t="0" r="0" b="0"/>
+                <wp:wrapNone/>
+                <wp:docPr id="223" name="Text Box 223"/>
+                <wp:cNvGraphicFramePr/>
+                <a:graphic xmlns:a="http://schemas.openxmlformats.org/drawingml/2006/main">
+                  <a:graphicData uri="http://schemas.microsoft.com/office/word/2010/wordprocessingShape">
+                    <wps:wsp>
+                      <wps:cNvSpPr txBox="1"/>
+                      <wps:spPr>
+                        <a:xfrm>
+                          <a:off x="0" y="0"/>
+                          <a:ext cx="1209675" cy="1819275"/>
+                        </a:xfrm>
+                        <a:prstGeom prst="rect">
+                          <a:avLst/>
+                        </a:prstGeom>
+                        <a:noFill/>
+                        <a:ln w="6350">
+                          <a:noFill/>
+                        </a:ln>
+                      </wps:spPr>
+                      <wps:txbx>
+                        <w:txbxContent>
+                          <w:p>
+                            <w:pPr>
+                              <w:rPr>
+                                <w:lang w:val="en-US"/>
+                              </w:rPr>
+                            </w:pPr>
+                            <w:r>
+                              <w:rPr>
+                                <w:lang w:val="en-US"/>
+                              </w:rPr>
+                              <w:t xml:space="preserve">When any setting is selected the </w:t>
+                            </w:r>
+                            <w:proofErr w:type="spellStart"/>
+                            <w:r>
+                              <w:rPr>
+                                <w:lang w:val="en-US"/>
+                              </w:rPr>
+                              <w:t>save_</w:t>
+                            </w:r>
+                            <w:proofErr w:type="gramStart"/>
+                            <w:r>
+                              <w:rPr>
+                                <w:lang w:val="en-US"/>
+                              </w:rPr>
+                              <w:t>setting</w:t>
+                            </w:r>
+                            <w:proofErr w:type="spellEnd"/>
+                            <w:r>
+                              <w:rPr>
+                                <w:lang w:val="en-US"/>
+                              </w:rPr>
+                              <w:t>(</w:t>
+                            </w:r>
+                            <w:proofErr w:type="gramEnd"/>
+                            <w:r>
+                              <w:rPr>
+                                <w:lang w:val="en-US"/>
+                              </w:rPr>
+                              <w:t>) function is called. This updates the text file that stores the game’s settings.</w:t>
+                            </w:r>
+                          </w:p>
+                        </w:txbxContent>
+                      </wps:txbx>
+                      <wps:bodyPr rot="0" spcFirstLastPara="0" vertOverflow="overflow" horzOverflow="overflow" vert="horz" wrap="square" lIns="91440" tIns="45720" rIns="91440" bIns="45720" numCol="1" spcCol="0" rtlCol="0" fromWordArt="0" anchor="t" anchorCtr="0" forceAA="0" compatLnSpc="1">
+                        <a:prstTxWarp prst="textNoShape">
+                          <a:avLst/>
+                        </a:prstTxWarp>
+                        <a:noAutofit/>
+                      </wps:bodyPr>
+                    </wps:wsp>
+                  </a:graphicData>
+                </a:graphic>
+                <wp14:sizeRelH relativeFrom="margin">
+                  <wp14:pctWidth>0</wp14:pctWidth>
+                </wp14:sizeRelH>
+                <wp14:sizeRelV relativeFrom="margin">
+                  <wp14:pctHeight>0</wp14:pctHeight>
+                </wp14:sizeRelV>
+              </wp:anchor>
+            </w:drawing>
+          </mc:Choice>
+          <mc:Fallback>
+            <w:pict>
+              <v:shape w14:anchorId="22FD3166" id="Text Box 223" o:spid="_x0000_s1057" type="#_x0000_t202" style="position:absolute;margin-left:44.05pt;margin-top:14.1pt;width:95.25pt;height:143.25pt;z-index:251826176;visibility:visible;mso-wrap-style:square;mso-width-percent:0;mso-height-percent:0;mso-wrap-distance-left:9pt;mso-wrap-distance-top:0;mso-wrap-distance-right:9pt;mso-wrap-distance-bottom:0;mso-position-horizontal:right;mso-position-horizontal-relative:page;mso-position-vertical:absolute;mso-position-vertical-relative:text;mso-width-percent:0;mso-height-percent:0;mso-width-relative:margin;mso-height-relative:margin;v-text-anchor:top" o:gfxdata="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" filled="f" stroked="f" strokeweight=".5pt">
+                <v:textbox>
+                  <w:txbxContent>
+                    <w:p>
+                      <w:pPr>
+                        <w:rPr>
+                          <w:lang w:val="en-US"/>
+                        </w:rPr>
+                      </w:pPr>
+                      <w:r>
+                        <w:rPr>
+                          <w:lang w:val="en-US"/>
+                        </w:rPr>
+                        <w:t xml:space="preserve">When any setting is selected the </w:t>
+                      </w:r>
+                      <w:proofErr w:type="spellStart"/>
+                      <w:r>
+                        <w:rPr>
+                          <w:lang w:val="en-US"/>
+                        </w:rPr>
+                        <w:t>save_</w:t>
+                      </w:r>
+                      <w:proofErr w:type="gramStart"/>
+                      <w:r>
+                        <w:rPr>
+                          <w:lang w:val="en-US"/>
+                        </w:rPr>
+                        <w:t>setting</w:t>
+                      </w:r>
+                      <w:proofErr w:type="spellEnd"/>
+                      <w:r>
+                        <w:rPr>
+                          <w:lang w:val="en-US"/>
+                        </w:rPr>
+                        <w:t>(</w:t>
+                      </w:r>
+                      <w:proofErr w:type="gramEnd"/>
+                      <w:r>
+                        <w:rPr>
+                          <w:lang w:val="en-US"/>
+                        </w:rPr>
+                        <w:t>) function is called. This updates the text file that stores the game’s settings.</w:t>
+                      </w:r>
+                    </w:p>
+                  </w:txbxContent>
+                </v:textbox>
+                <w10:wrap anchorx="page"/>
+              </v:shape>
+            </w:pict>
+          </mc:Fallback>
+        </mc:AlternateContent>
+      </w:r>
+      <w:r>
+        <w:rPr>
+          <w:noProof/>
+        </w:rPr>
+        <mc:AlternateContent>
+          <mc:Choice Requires="wps">
+            <w:drawing>
+              <wp:anchor distT="0" distB="0" distL="114300" distR="114300" simplePos="0" relativeHeight="251827200" behindDoc="0" locked="0" layoutInCell="1" allowOverlap="1" wp14:anchorId="7DDC5CE3" wp14:editId="25474700">
+                <wp:simplePos x="0" y="0"/>
+                <wp:positionH relativeFrom="column">
+                  <wp:posOffset>3914775</wp:posOffset>
+                </wp:positionH>
+                <wp:positionV relativeFrom="paragraph">
+                  <wp:posOffset>102869</wp:posOffset>
+                </wp:positionV>
+                <wp:extent cx="1495425" cy="638175"/>
+                <wp:effectExtent l="0" t="0" r="28575" b="28575"/>
+                <wp:wrapNone/>
+                <wp:docPr id="224" name="Straight Connector 224"/>
+                <wp:cNvGraphicFramePr/>
+                <a:graphic xmlns:a="http://schemas.openxmlformats.org/drawingml/2006/main">
+                  <a:graphicData uri="http://schemas.microsoft.com/office/word/2010/wordprocessingShape">
+                    <wps:wsp>
+                      <wps:cNvCnPr/>
+                      <wps:spPr>
+                        <a:xfrm flipH="1" flipV="1">
+                          <a:off x="0" y="0"/>
+                          <a:ext cx="1495425" cy="638175"/>
+                        </a:xfrm>
+                        <a:prstGeom prst="line">
+                          <a:avLst/>
+                        </a:prstGeom>
+                        <a:ln w="12700"/>
+                      </wps:spPr>
+                      <wps:style>
+                        <a:lnRef idx="1">
+                          <a:schemeClr val="dk1"/>
+                        </a:lnRef>
+                        <a:fillRef idx="0">
+                          <a:schemeClr val="dk1"/>
+                        </a:fillRef>
+                        <a:effectRef idx="0">
+                          <a:schemeClr val="dk1"/>
+                        </a:effectRef>
+                        <a:fontRef idx="minor">
+                          <a:schemeClr val="tx1"/>
+                        </a:fontRef>
+                      </wps:style>
+                      <wps:bodyPr/>
+                    </wps:wsp>
+                  </a:graphicData>
+                </a:graphic>
+                <wp14:sizeRelH relativeFrom="margin">
+                  <wp14:pctWidth>0</wp14:pctWidth>
+                </wp14:sizeRelH>
+                <wp14:sizeRelV relativeFrom="margin">
+                  <wp14:pctHeight>0</wp14:pctHeight>
+                </wp14:sizeRelV>
+              </wp:anchor>
+            </w:drawing>
+          </mc:Choice>
+          <mc:Fallback>
+            <w:pict>
+              <v:line w14:anchorId="3E9817C9" id="Straight Connector 224" o:spid="_x0000_s1026" style="position:absolute;flip:x y;z-index:251827200;visibility:visible;mso-wrap-style:square;mso-width-percent:0;mso-height-percent:0;mso-wrap-distance-left:9pt;mso-wrap-distance-top:0;mso-wrap-distance-right:9pt;mso-wrap-distance-bottom:0;mso-position-horizontal:absolute;mso-position-horizontal-relative:text;mso-position-vertical:absolute;mso-position-vertical-relative:text;mso-width-percent:0;mso-height-percent:0;mso-width-relative:margin;mso-height-relative:margin" from="308.25pt,8.1pt" to="426pt,58.35pt" o:gfxdata="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" strokecolor="black [3200]" strokeweight="1pt">
+                <v:stroke joinstyle="miter"/>
+              </v:line>
+            </w:pict>
+          </mc:Fallback>
+        </mc:AlternateContent>
+      </w:r>
+    </w:p>
+    <w:p/>
+    <w:p>
+      <w:r>
+        <w:rPr>
+          <w:noProof/>
+        </w:rPr>
+        <mc:AlternateContent>
+          <mc:Choice Requires="wps">
+            <w:drawing>
+              <wp:anchor distT="0" distB="0" distL="114300" distR="114300" simplePos="0" relativeHeight="251829248" behindDoc="0" locked="0" layoutInCell="1" allowOverlap="1" wp14:anchorId="148A29E0" wp14:editId="3DCC1E4E">
+                <wp:simplePos x="0" y="0"/>
+                <wp:positionH relativeFrom="margin">
+                  <wp:posOffset>1362075</wp:posOffset>
+                </wp:positionH>
+                <wp:positionV relativeFrom="paragraph">
+                  <wp:posOffset>264794</wp:posOffset>
+                </wp:positionV>
+                <wp:extent cx="533400" cy="1295400"/>
+                <wp:effectExtent l="0" t="38100" r="57150" b="19050"/>
+                <wp:wrapNone/>
+                <wp:docPr id="225" name="Straight Arrow Connector 225"/>
+                <wp:cNvGraphicFramePr/>
+                <a:graphic xmlns:a="http://schemas.openxmlformats.org/drawingml/2006/main">
+                  <a:graphicData uri="http://schemas.microsoft.com/office/word/2010/wordprocessingShape">
+                    <wps:wsp>
+                      <wps:cNvCnPr/>
+                      <wps:spPr>
+                        <a:xfrm flipV="1">
+                          <a:off x="0" y="0"/>
+                          <a:ext cx="533400" cy="1295400"/>
+                        </a:xfrm>
+                        <a:prstGeom prst="straightConnector1">
+                          <a:avLst/>
+                        </a:prstGeom>
+                        <a:ln>
+                          <a:tailEnd type="triangle"/>
+                        </a:ln>
+                      </wps:spPr>
+                      <wps:style>
+                        <a:lnRef idx="1">
+                          <a:schemeClr val="dk1"/>
+                        </a:lnRef>
+                        <a:fillRef idx="0">
+                          <a:schemeClr val="dk1"/>
+                        </a:fillRef>
+                        <a:effectRef idx="0">
+                          <a:schemeClr val="dk1"/>
+                        </a:effectRef>
+                        <a:fontRef idx="minor">
+                          <a:schemeClr val="tx1"/>
+                        </a:fontRef>
+                      </wps:style>
+                      <wps:bodyPr/>
+                    </wps:wsp>
+                  </a:graphicData>
+                </a:graphic>
+                <wp14:sizeRelH relativeFrom="margin">
+                  <wp14:pctWidth>0</wp14:pctWidth>
+                </wp14:sizeRelH>
+                <wp14:sizeRelV relativeFrom="margin">
+                  <wp14:pctHeight>0</wp14:pctHeight>
+                </wp14:sizeRelV>
+              </wp:anchor>
+            </w:drawing>
+          </mc:Choice>
+          <mc:Fallback>
+            <w:pict>
+              <v:shape w14:anchorId="36D7153E" id="Straight Arrow Connector 225" o:spid="_x0000_s1026" type="#_x0000_t32" style="position:absolute;margin-left:107.25pt;margin-top:20.85pt;width:42pt;height:102pt;flip:y;z-index:251829248;visibility:visible;mso-wrap-style:square;mso-width-percent:0;mso-height-percent:0;mso-wrap-distance-left:9pt;mso-wrap-distance-top:0;mso-wrap-distance-right:9pt;mso-wrap-distance-bottom:0;mso-position-horizontal:absolute;mso-position-horizontal-relative:margin;mso-position-vertical:absolute;mso-position-vertical-relative:text;mso-width-percent:0;mso-height-percent:0;mso-width-relative:margin;mso-height-relative:margin" o:gfxdata="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" strokecolor="black [3200]" strokeweight=".5pt">
+                <v:stroke endarrow="block" joinstyle="miter"/>
+                <w10:wrap anchorx="margin"/>
+              </v:shape>
+            </w:pict>
+          </mc:Fallback>
+        </mc:AlternateContent>
+      </w:r>
+    </w:p>
+    <w:p/>
+    <w:p/>
+    <w:p/>
+    <w:p/>
+    <w:p>
+      <w:r>
+        <w:rPr>
+          <w:noProof/>
+        </w:rPr>
+        <mc:AlternateContent>
+          <mc:Choice Requires="wps">
+            <w:drawing>
+              <wp:anchor distT="0" distB="0" distL="114300" distR="114300" simplePos="0" relativeHeight="251831296" behindDoc="0" locked="0" layoutInCell="1" allowOverlap="1" wp14:anchorId="5B892C2D" wp14:editId="683CDB63">
+                <wp:simplePos x="0" y="0"/>
+                <wp:positionH relativeFrom="page">
+                  <wp:posOffset>1219199</wp:posOffset>
+                </wp:positionH>
+                <wp:positionV relativeFrom="paragraph">
+                  <wp:posOffset>179705</wp:posOffset>
+                </wp:positionV>
+                <wp:extent cx="2257425" cy="895350"/>
+                <wp:effectExtent l="0" t="0" r="0" b="0"/>
+                <wp:wrapNone/>
+                <wp:docPr id="226" name="Text Box 226"/>
+                <wp:cNvGraphicFramePr/>
+                <a:graphic xmlns:a="http://schemas.openxmlformats.org/drawingml/2006/main">
+                  <a:graphicData uri="http://schemas.microsoft.com/office/word/2010/wordprocessingShape">
+                    <wps:wsp>
+                      <wps:cNvSpPr txBox="1"/>
+                      <wps:spPr>
+                        <a:xfrm>
+                          <a:off x="0" y="0"/>
+                          <a:ext cx="2257425" cy="895350"/>
+                        </a:xfrm>
+                        <a:prstGeom prst="rect">
+                          <a:avLst/>
+                        </a:prstGeom>
+                        <a:noFill/>
+                        <a:ln w="6350">
+                          <a:noFill/>
+                        </a:ln>
+                      </wps:spPr>
+                      <wps:txbx>
+                        <w:txbxContent>
+                          <w:p>
+                            <w:pPr>
+                              <w:rPr>
+                                <w:lang w:val="en-US"/>
+                              </w:rPr>
+                            </w:pPr>
+                            <w:r>
+                              <w:rPr>
+                                <w:lang w:val="en-US"/>
+                              </w:rPr>
+                              <w:t xml:space="preserve">When the </w:t>
+                            </w:r>
+                            <w:r>
+                              <w:rPr>
+                                <w:lang w:val="en-US"/>
+                              </w:rPr>
+                              <w:t xml:space="preserve">resolution is changed the </w:t>
+                            </w:r>
+                            <w:proofErr w:type="gramStart"/>
+                            <w:r>
+                              <w:rPr>
+                                <w:lang w:val="en-US"/>
+                              </w:rPr>
+                              <w:t>restart(</w:t>
+                            </w:r>
+                            <w:proofErr w:type="gramEnd"/>
+                            <w:r>
+                              <w:rPr>
+                                <w:lang w:val="en-US"/>
+                              </w:rPr>
+                              <w:t>) function is called as the window must be recreated for resolution change to take effect.</w:t>
+                            </w:r>
+                          </w:p>
+                        </w:txbxContent>
+                      </wps:txbx>
+                      <wps:bodyPr rot="0" spcFirstLastPara="0" vertOverflow="overflow" horzOverflow="overflow" vert="horz" wrap="square" lIns="91440" tIns="45720" rIns="91440" bIns="45720" numCol="1" spcCol="0" rtlCol="0" fromWordArt="0" anchor="t" anchorCtr="0" forceAA="0" compatLnSpc="1">
+                        <a:prstTxWarp prst="textNoShape">
+                          <a:avLst/>
+                        </a:prstTxWarp>
+                        <a:noAutofit/>
+                      </wps:bodyPr>
+                    </wps:wsp>
+                  </a:graphicData>
+                </a:graphic>
+                <wp14:sizeRelH relativeFrom="margin">
+                  <wp14:pctWidth>0</wp14:pctWidth>
+                </wp14:sizeRelH>
+                <wp14:sizeRelV relativeFrom="margin">
+                  <wp14:pctHeight>0</wp14:pctHeight>
+                </wp14:sizeRelV>
+              </wp:anchor>
+            </w:drawing>
+          </mc:Choice>
+          <mc:Fallback>
+            <w:pict>
+              <v:shape w14:anchorId="5B892C2D" id="Text Box 226" o:spid="_x0000_s1058" type="#_x0000_t202" style="position:absolute;margin-left:96pt;margin-top:14.15pt;width:177.75pt;height:70.5pt;z-index:251831296;visibility:visible;mso-wrap-style:square;mso-width-percent:0;mso-height-percent:0;mso-wrap-distance-left:9pt;mso-wrap-distance-top:0;mso-wrap-distance-right:9pt;mso-wrap-distance-bottom:0;mso-position-horizontal:absolute;mso-position-horizontal-relative:page;mso-position-vertical:absolute;mso-position-vertical-relative:text;mso-width-percent:0;mso-height-percent:0;mso-width-relative:margin;mso-height-relative:margin;v-text-anchor:top" o:gfxdata="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" filled="f" stroked="f" strokeweight=".5pt">
+                <v:textbox>
+                  <w:txbxContent>
+                    <w:p>
+                      <w:pPr>
+                        <w:rPr>
+                          <w:lang w:val="en-US"/>
+                        </w:rPr>
+                      </w:pPr>
+                      <w:r>
+                        <w:rPr>
+                          <w:lang w:val="en-US"/>
+                        </w:rPr>
+                        <w:t xml:space="preserve">When the </w:t>
+                      </w:r>
+                      <w:r>
+                        <w:rPr>
+                          <w:lang w:val="en-US"/>
+                        </w:rPr>
+                        <w:t xml:space="preserve">resolution is changed the </w:t>
+                      </w:r>
+                      <w:proofErr w:type="gramStart"/>
+                      <w:r>
+                        <w:rPr>
+                          <w:lang w:val="en-US"/>
+                        </w:rPr>
+                        <w:t>restart(</w:t>
+                      </w:r>
+                      <w:proofErr w:type="gramEnd"/>
+                      <w:r>
+                        <w:rPr>
+                          <w:lang w:val="en-US"/>
+                        </w:rPr>
+                        <w:t>) function is called as the window must be recreated for resolution change to take effect.</w:t>
+                      </w:r>
+                    </w:p>
+                  </w:txbxContent>
+                </v:textbox>
+                <w10:wrap anchorx="page"/>
+              </v:shape>
+            </w:pict>
+          </mc:Fallback>
+        </mc:AlternateContent>
+      </w:r>
+    </w:p>
+    <w:p/>
+    <w:p/>
+    <w:p/>
+    <w:p/>
+    <w:p/>
+    <w:p/>
+    <w:p/>
+    <w:p/>
+    <w:p/>
+    <w:p/>
+    <w:p/>
+    <w:p/>
+    <w:p/>
+    <w:p>
+      <w:pPr>
+        <w:pStyle w:val="Heading5"/>
+        <w:rPr>
+          <w:noProof/>
+        </w:rPr>
+      </w:pPr>
+      <w:r>
+        <w:rPr>
+          <w:noProof/>
+        </w:rPr>
+        <w:lastRenderedPageBreak/>
+        <w:t>Highscores Menu</w:t>
+      </w:r>
+    </w:p>
+    <w:p/>
+    <w:p/>
+    <w:p>
+      <w:r>
+        <w:rPr>
+          <w:noProof/>
+        </w:rPr>
+        <w:drawing>
+          <wp:anchor distT="0" distB="0" distL="114300" distR="114300" simplePos="0" relativeHeight="251832320" behindDoc="1" locked="0" layoutInCell="1" allowOverlap="1" wp14:anchorId="71D9BE3B" wp14:editId="75D983AA">
+            <wp:simplePos x="0" y="0"/>
+            <wp:positionH relativeFrom="margin">
+              <wp:align>center</wp:align>
+            </wp:positionH>
+            <wp:positionV relativeFrom="paragraph">
+              <wp:posOffset>9525</wp:posOffset>
+            </wp:positionV>
+            <wp:extent cx="5000625" cy="3600450"/>
+            <wp:effectExtent l="0" t="0" r="9525" b="0"/>
+            <wp:wrapNone/>
+            <wp:docPr id="228" name="Picture 228"/>
+            <wp:cNvGraphicFramePr>
+              <a:graphicFrameLocks xmlns:a="http://schemas.openxmlformats.org/drawingml/2006/main" noChangeAspect="1"/>
+            </wp:cNvGraphicFramePr>
+            <a:graphic xmlns:a="http://schemas.openxmlformats.org/drawingml/2006/main">
+              <a:graphicData uri="http://schemas.openxmlformats.org/drawingml/2006/picture">
+                <pic:pic xmlns:pic="http://schemas.openxmlformats.org/drawingml/2006/picture">
+                  <pic:nvPicPr>
+                    <pic:cNvPr id="0" name="Picture 2"/>
+                    <pic:cNvPicPr>
+                      <a:picLocks noChangeAspect="1" noChangeArrowheads="1"/>
+                    </pic:cNvPicPr>
+                  </pic:nvPicPr>
+                  <pic:blipFill>
+                    <a:blip r:embed="rId28">
+                      <a:extLst>
+                        <a:ext uri="{28A0092B-C50C-407E-A947-70E740481C1C}">
+                          <a14:useLocalDpi xmlns:a14="http://schemas.microsoft.com/office/drawing/2010/main" val="0"/>
+                        </a:ext>
+                      </a:extLst>
+                    </a:blip>
+                    <a:srcRect/>
+                    <a:stretch>
+                      <a:fillRect/>
+                    </a:stretch>
+                  </pic:blipFill>
+                  <pic:spPr bwMode="auto">
+                    <a:xfrm>
+                      <a:off x="0" y="0"/>
+                      <a:ext cx="5000625" cy="3600450"/>
+                    </a:xfrm>
+                    <a:prstGeom prst="rect">
+                      <a:avLst/>
+                    </a:prstGeom>
+                    <a:noFill/>
+                    <a:ln>
+                      <a:noFill/>
+                    </a:ln>
+                  </pic:spPr>
+                </pic:pic>
+              </a:graphicData>
+            </a:graphic>
+          </wp:anchor>
+        </w:drawing>
+      </w:r>
+    </w:p>
+    <w:p/>
+    <w:p/>
+    <w:p/>
+    <w:p/>
+    <w:p/>
+    <w:p>
+      <w:r>
+        <w:rPr>
+          <w:noProof/>
+        </w:rPr>
+        <mc:AlternateContent>
+          <mc:Choice Requires="wps">
+            <w:drawing>
+              <wp:anchor distT="0" distB="0" distL="114300" distR="114300" simplePos="0" relativeHeight="251834368" behindDoc="0" locked="0" layoutInCell="1" allowOverlap="1" wp14:anchorId="38FE0895" wp14:editId="14ED14A9">
+                <wp:simplePos x="0" y="0"/>
+                <wp:positionH relativeFrom="margin">
+                  <wp:posOffset>4419599</wp:posOffset>
+                </wp:positionH>
+                <wp:positionV relativeFrom="paragraph">
+                  <wp:posOffset>226694</wp:posOffset>
+                </wp:positionV>
+                <wp:extent cx="1114425" cy="1600200"/>
+                <wp:effectExtent l="38100" t="38100" r="28575" b="19050"/>
+                <wp:wrapNone/>
+                <wp:docPr id="229" name="Straight Arrow Connector 229"/>
+                <wp:cNvGraphicFramePr/>
+                <a:graphic xmlns:a="http://schemas.openxmlformats.org/drawingml/2006/main">
+                  <a:graphicData uri="http://schemas.microsoft.com/office/word/2010/wordprocessingShape">
+                    <wps:wsp>
+                      <wps:cNvCnPr/>
+                      <wps:spPr>
+                        <a:xfrm flipH="1" flipV="1">
+                          <a:off x="0" y="0"/>
+                          <a:ext cx="1114425" cy="1600200"/>
+                        </a:xfrm>
+                        <a:prstGeom prst="straightConnector1">
+                          <a:avLst/>
+                        </a:prstGeom>
+                        <a:ln>
+                          <a:tailEnd type="triangle"/>
+                        </a:ln>
+                      </wps:spPr>
+                      <wps:style>
+                        <a:lnRef idx="1">
+                          <a:schemeClr val="dk1"/>
+                        </a:lnRef>
+                        <a:fillRef idx="0">
+                          <a:schemeClr val="dk1"/>
+                        </a:fillRef>
+                        <a:effectRef idx="0">
+                          <a:schemeClr val="dk1"/>
+                        </a:effectRef>
+                        <a:fontRef idx="minor">
+                          <a:schemeClr val="tx1"/>
+                        </a:fontRef>
+                      </wps:style>
+                      <wps:bodyPr/>
+                    </wps:wsp>
+                  </a:graphicData>
+                </a:graphic>
+                <wp14:sizeRelH relativeFrom="margin">
+                  <wp14:pctWidth>0</wp14:pctWidth>
+                </wp14:sizeRelH>
+                <wp14:sizeRelV relativeFrom="margin">
+                  <wp14:pctHeight>0</wp14:pctHeight>
+                </wp14:sizeRelV>
+              </wp:anchor>
+            </w:drawing>
+          </mc:Choice>
+          <mc:Fallback>
+            <w:pict>
+              <v:shape w14:anchorId="1317ACD7" id="Straight Arrow Connector 229" o:spid="_x0000_s1026" type="#_x0000_t32" style="position:absolute;margin-left:348pt;margin-top:17.85pt;width:87.75pt;height:126pt;flip:x y;z-index:251834368;visibility:visible;mso-wrap-style:square;mso-width-percent:0;mso-height-percent:0;mso-wrap-distance-left:9pt;mso-wrap-distance-top:0;mso-wrap-distance-right:9pt;mso-wrap-distance-bottom:0;mso-position-horizontal:absolute;mso-position-horizontal-relative:margin;mso-position-vertical:absolute;mso-position-vertical-relative:text;mso-width-percent:0;mso-height-percent:0;mso-width-relative:margin;mso-height-relative:margin" o:gfxdata="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" strokecolor="black [3200]" strokeweight=".5pt">
+                <v:stroke endarrow="block" joinstyle="miter"/>
+                <w10:wrap anchorx="margin"/>
+              </v:shape>
+            </w:pict>
+          </mc:Fallback>
+        </mc:AlternateContent>
+      </w:r>
+    </w:p>
+    <w:p/>
+    <w:p/>
+    <w:p/>
+    <w:p>
+      <w:r>
+        <w:rPr>
+          <w:noProof/>
+        </w:rPr>
+        <mc:AlternateContent>
+          <mc:Choice Requires="wps">
+            <w:drawing>
+              <wp:anchor distT="0" distB="0" distL="114300" distR="114300" simplePos="0" relativeHeight="251838464" behindDoc="0" locked="0" layoutInCell="1" allowOverlap="1" wp14:anchorId="133B63A2" wp14:editId="3B80898E">
+                <wp:simplePos x="0" y="0"/>
+                <wp:positionH relativeFrom="margin">
+                  <wp:posOffset>1485900</wp:posOffset>
+                </wp:positionH>
+                <wp:positionV relativeFrom="paragraph">
+                  <wp:posOffset>45719</wp:posOffset>
+                </wp:positionV>
+                <wp:extent cx="838200" cy="1000125"/>
+                <wp:effectExtent l="0" t="38100" r="57150" b="28575"/>
+                <wp:wrapNone/>
+                <wp:docPr id="231" name="Straight Arrow Connector 231"/>
+                <wp:cNvGraphicFramePr/>
+                <a:graphic xmlns:a="http://schemas.openxmlformats.org/drawingml/2006/main">
+                  <a:graphicData uri="http://schemas.microsoft.com/office/word/2010/wordprocessingShape">
+                    <wps:wsp>
+                      <wps:cNvCnPr/>
+                      <wps:spPr>
+                        <a:xfrm flipV="1">
+                          <a:off x="0" y="0"/>
+                          <a:ext cx="838200" cy="1000125"/>
+                        </a:xfrm>
+                        <a:prstGeom prst="straightConnector1">
+                          <a:avLst/>
+                        </a:prstGeom>
+                        <a:ln>
+                          <a:tailEnd type="triangle"/>
+                        </a:ln>
+                      </wps:spPr>
+                      <wps:style>
+                        <a:lnRef idx="1">
+                          <a:schemeClr val="dk1"/>
+                        </a:lnRef>
+                        <a:fillRef idx="0">
+                          <a:schemeClr val="dk1"/>
+                        </a:fillRef>
+                        <a:effectRef idx="0">
+                          <a:schemeClr val="dk1"/>
+                        </a:effectRef>
+                        <a:fontRef idx="minor">
+                          <a:schemeClr val="tx1"/>
+                        </a:fontRef>
+                      </wps:style>
+                      <wps:bodyPr/>
+                    </wps:wsp>
+                  </a:graphicData>
+                </a:graphic>
+                <wp14:sizeRelH relativeFrom="margin">
+                  <wp14:pctWidth>0</wp14:pctWidth>
+                </wp14:sizeRelH>
+                <wp14:sizeRelV relativeFrom="margin">
+                  <wp14:pctHeight>0</wp14:pctHeight>
+                </wp14:sizeRelV>
+              </wp:anchor>
+            </w:drawing>
+          </mc:Choice>
+          <mc:Fallback>
+            <w:pict>
+              <v:shape w14:anchorId="77650307" id="Straight Arrow Connector 231" o:spid="_x0000_s1026" type="#_x0000_t32" style="position:absolute;margin-left:117pt;margin-top:3.6pt;width:66pt;height:78.75pt;flip:y;z-index:251838464;visibility:visible;mso-wrap-style:square;mso-width-percent:0;mso-height-percent:0;mso-wrap-distance-left:9pt;mso-wrap-distance-top:0;mso-wrap-distance-right:9pt;mso-wrap-distance-bottom:0;mso-position-horizontal:absolute;mso-position-horizontal-relative:margin;mso-position-vertical:absolute;mso-position-vertical-relative:text;mso-width-percent:0;mso-height-percent:0;mso-width-relative:margin;mso-height-relative:margin" o:gfxdata="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" strokecolor="black [3200]" strokeweight=".5pt">
+                <v:stroke endarrow="block" joinstyle="miter"/>
+                <w10:wrap anchorx="margin"/>
+              </v:shape>
+            </w:pict>
+          </mc:Fallback>
+        </mc:AlternateContent>
+      </w:r>
+    </w:p>
+    <w:p/>
+    <w:p>
+      <w:r>
+        <w:rPr>
+          <w:noProof/>
+        </w:rPr>
+        <mc:AlternateContent>
+          <mc:Choice Requires="wps">
+            <w:drawing>
+              <wp:anchor distT="0" distB="0" distL="114300" distR="114300" simplePos="0" relativeHeight="251836416" behindDoc="0" locked="0" layoutInCell="1" allowOverlap="1" wp14:anchorId="2C19DAFA" wp14:editId="37BB2CF5">
+                <wp:simplePos x="0" y="0"/>
+                <wp:positionH relativeFrom="page">
+                  <wp:align>right</wp:align>
+                </wp:positionH>
+                <wp:positionV relativeFrom="paragraph">
+                  <wp:posOffset>151130</wp:posOffset>
+                </wp:positionV>
+                <wp:extent cx="1943100" cy="895350"/>
+                <wp:effectExtent l="0" t="0" r="0" b="0"/>
+                <wp:wrapNone/>
+                <wp:docPr id="230" name="Text Box 230"/>
+                <wp:cNvGraphicFramePr/>
+                <a:graphic xmlns:a="http://schemas.openxmlformats.org/drawingml/2006/main">
+                  <a:graphicData uri="http://schemas.microsoft.com/office/word/2010/wordprocessingShape">
+                    <wps:wsp>
+                      <wps:cNvSpPr txBox="1"/>
+                      <wps:spPr>
+                        <a:xfrm>
+                          <a:off x="0" y="0"/>
+                          <a:ext cx="1943100" cy="895350"/>
+                        </a:xfrm>
+                        <a:prstGeom prst="rect">
+                          <a:avLst/>
+                        </a:prstGeom>
+                        <a:noFill/>
+                        <a:ln w="6350">
+                          <a:noFill/>
+                        </a:ln>
+                      </wps:spPr>
+                      <wps:txbx>
+                        <w:txbxContent>
+                          <w:p>
+                            <w:pPr>
+                              <w:rPr>
+                                <w:lang w:val="en-US"/>
+                              </w:rPr>
+                            </w:pPr>
+                            <w:proofErr w:type="spellStart"/>
+                            <w:r>
+                              <w:rPr>
+                                <w:lang w:val="en-US"/>
+                              </w:rPr>
+                              <w:t>get_</w:t>
+                            </w:r>
+                            <w:proofErr w:type="gramStart"/>
+                            <w:r>
+                              <w:rPr>
+                                <w:lang w:val="en-US"/>
+                              </w:rPr>
+                              <w:t>scores</w:t>
+                            </w:r>
+                            <w:proofErr w:type="spellEnd"/>
+                            <w:r>
+                              <w:rPr>
+                                <w:lang w:val="en-US"/>
+                              </w:rPr>
+                              <w:t>(</w:t>
+                            </w:r>
+                            <w:proofErr w:type="gramEnd"/>
+                            <w:r>
+                              <w:rPr>
+                                <w:lang w:val="en-US"/>
+                              </w:rPr>
+                              <w:t>) function is used to read the scores from the table in descending order.</w:t>
+                            </w:r>
+                          </w:p>
+                        </w:txbxContent>
+                      </wps:txbx>
+                      <wps:bodyPr rot="0" spcFirstLastPara="0" vertOverflow="overflow" horzOverflow="overflow" vert="horz" wrap="square" lIns="91440" tIns="45720" rIns="91440" bIns="45720" numCol="1" spcCol="0" rtlCol="0" fromWordArt="0" anchor="t" anchorCtr="0" forceAA="0" compatLnSpc="1">
+                        <a:prstTxWarp prst="textNoShape">
+                          <a:avLst/>
+                        </a:prstTxWarp>
+                        <a:noAutofit/>
+                      </wps:bodyPr>
+                    </wps:wsp>
+                  </a:graphicData>
+                </a:graphic>
+                <wp14:sizeRelH relativeFrom="margin">
+                  <wp14:pctWidth>0</wp14:pctWidth>
+                </wp14:sizeRelH>
+                <wp14:sizeRelV relativeFrom="margin">
+                  <wp14:pctHeight>0</wp14:pctHeight>
+                </wp14:sizeRelV>
+              </wp:anchor>
+            </w:drawing>
+          </mc:Choice>
+          <mc:Fallback>
+            <w:pict>
+              <v:shape w14:anchorId="2C19DAFA" id="Text Box 230" o:spid="_x0000_s1059" type="#_x0000_t202" style="position:absolute;margin-left:101.8pt;margin-top:11.9pt;width:153pt;height:70.5pt;z-index:251836416;visibility:visible;mso-wrap-style:square;mso-width-percent:0;mso-height-percent:0;mso-wrap-distance-left:9pt;mso-wrap-distance-top:0;mso-wrap-distance-right:9pt;mso-wrap-distance-bottom:0;mso-position-horizontal:right;mso-position-horizontal-relative:page;mso-position-vertical:absolute;mso-position-vertical-relative:text;mso-width-percent:0;mso-height-percent:0;mso-width-relative:margin;mso-height-relative:margin;v-text-anchor:top" o:gfxdata="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" filled="f" stroked="f" strokeweight=".5pt">
+                <v:textbox>
+                  <w:txbxContent>
+                    <w:p>
+                      <w:pPr>
+                        <w:rPr>
+                          <w:lang w:val="en-US"/>
+                        </w:rPr>
+                      </w:pPr>
+                      <w:proofErr w:type="spellStart"/>
+                      <w:r>
+                        <w:rPr>
+                          <w:lang w:val="en-US"/>
+                        </w:rPr>
+                        <w:t>get_</w:t>
+                      </w:r>
+                      <w:proofErr w:type="gramStart"/>
+                      <w:r>
+                        <w:rPr>
+                          <w:lang w:val="en-US"/>
+                        </w:rPr>
+                        <w:t>scores</w:t>
+                      </w:r>
+                      <w:proofErr w:type="spellEnd"/>
+                      <w:r>
+                        <w:rPr>
+                          <w:lang w:val="en-US"/>
+                        </w:rPr>
+                        <w:t>(</w:t>
+                      </w:r>
+                      <w:proofErr w:type="gramEnd"/>
+                      <w:r>
+                        <w:rPr>
+                          <w:lang w:val="en-US"/>
+                        </w:rPr>
+                        <w:t>) function is used to read the scores from the table in descending order.</w:t>
+                      </w:r>
+                    </w:p>
+                  </w:txbxContent>
+                </v:textbox>
+                <w10:wrap anchorx="page"/>
+              </v:shape>
+            </w:pict>
+          </mc:Fallback>
+        </mc:AlternateContent>
+      </w:r>
+    </w:p>
+    <w:p>
+      <w:r>
+        <w:rPr>
+          <w:noProof/>
+        </w:rPr>
+        <mc:AlternateContent>
+          <mc:Choice Requires="wps">
+            <w:drawing>
+              <wp:anchor distT="0" distB="0" distL="114300" distR="114300" simplePos="0" relativeHeight="251840512" behindDoc="0" locked="0" layoutInCell="1" allowOverlap="1" wp14:anchorId="0DBE8F65" wp14:editId="7678FEF6">
+                <wp:simplePos x="0" y="0"/>
+                <wp:positionH relativeFrom="page">
+                  <wp:posOffset>1133475</wp:posOffset>
+                </wp:positionH>
+                <wp:positionV relativeFrom="paragraph">
+                  <wp:posOffset>208280</wp:posOffset>
+                </wp:positionV>
+                <wp:extent cx="1943100" cy="895350"/>
+                <wp:effectExtent l="0" t="0" r="0" b="0"/>
+                <wp:wrapNone/>
+                <wp:docPr id="232" name="Text Box 232"/>
+                <wp:cNvGraphicFramePr/>
+                <a:graphic xmlns:a="http://schemas.openxmlformats.org/drawingml/2006/main">
+                  <a:graphicData uri="http://schemas.microsoft.com/office/word/2010/wordprocessingShape">
+                    <wps:wsp>
+                      <wps:cNvSpPr txBox="1"/>
+                      <wps:spPr>
+                        <a:xfrm>
+                          <a:off x="0" y="0"/>
+                          <a:ext cx="1943100" cy="895350"/>
+                        </a:xfrm>
+                        <a:prstGeom prst="rect">
+                          <a:avLst/>
+                        </a:prstGeom>
+                        <a:noFill/>
+                        <a:ln w="6350">
+                          <a:noFill/>
+                        </a:ln>
+                      </wps:spPr>
+                      <wps:txbx>
+                        <w:txbxContent>
+                          <w:p>
+                            <w:pPr>
+                              <w:rPr>
+                                <w:lang w:val="en-US"/>
+                              </w:rPr>
+                            </w:pPr>
+                            <w:r>
+                              <w:rPr>
+                                <w:lang w:val="en-US"/>
+                              </w:rPr>
+                              <w:t>If there is less than 5 scores in the table then black spaces will be shown like this.</w:t>
+                            </w:r>
+                          </w:p>
+                        </w:txbxContent>
+                      </wps:txbx>
+                      <wps:bodyPr rot="0" spcFirstLastPara="0" vertOverflow="overflow" horzOverflow="overflow" vert="horz" wrap="square" lIns="91440" tIns="45720" rIns="91440" bIns="45720" numCol="1" spcCol="0" rtlCol="0" fromWordArt="0" anchor="t" anchorCtr="0" forceAA="0" compatLnSpc="1">
+                        <a:prstTxWarp prst="textNoShape">
+                          <a:avLst/>
+                        </a:prstTxWarp>
+                        <a:noAutofit/>
+                      </wps:bodyPr>
+                    </wps:wsp>
+                  </a:graphicData>
+                </a:graphic>
+                <wp14:sizeRelH relativeFrom="margin">
+                  <wp14:pctWidth>0</wp14:pctWidth>
+                </wp14:sizeRelH>
+                <wp14:sizeRelV relativeFrom="margin">
+                  <wp14:pctHeight>0</wp14:pctHeight>
+                </wp14:sizeRelV>
+              </wp:anchor>
+            </w:drawing>
+          </mc:Choice>
+          <mc:Fallback>
+            <w:pict>
+              <v:shape w14:anchorId="0DBE8F65" id="Text Box 232" o:spid="_x0000_s1060" type="#_x0000_t202" style="position:absolute;margin-left:89.25pt;margin-top:16.4pt;width:153pt;height:70.5pt;z-index:251840512;visibility:visible;mso-wrap-style:square;mso-width-percent:0;mso-height-percent:0;mso-wrap-distance-left:9pt;mso-wrap-distance-top:0;mso-wrap-distance-right:9pt;mso-wrap-distance-bottom:0;mso-position-horizontal:absolute;mso-position-horizontal-relative:page;mso-position-vertical:absolute;mso-position-vertical-relative:text;mso-width-percent:0;mso-height-percent:0;mso-width-relative:margin;mso-height-relative:margin;v-text-anchor:top" o:gfxdata="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" filled="f" stroked="f" strokeweight=".5pt">
+                <v:textbox>
+                  <w:txbxContent>
+                    <w:p>
+                      <w:pPr>
+                        <w:rPr>
+                          <w:lang w:val="en-US"/>
+                        </w:rPr>
+                      </w:pPr>
+                      <w:r>
+                        <w:rPr>
+                          <w:lang w:val="en-US"/>
+                        </w:rPr>
+                        <w:t>If there is less than 5 scores in the table then black spaces will be shown like this.</w:t>
+                      </w:r>
+                    </w:p>
+                  </w:txbxContent>
+                </v:textbox>
+                <w10:wrap anchorx="page"/>
+              </v:shape>
+            </w:pict>
+          </mc:Fallback>
+        </mc:AlternateContent>
+      </w:r>
+    </w:p>
+    <w:p/>
     <w:p/>
     <w:p/>
     <w:p/>
@@ -15063,9 +16513,10 @@
         </w:numPr>
       </w:pPr>
       <w:r>
-        <w:t>Validation functions are not needed for this section because the user only interacts with buttons on the menu using the arrows and enter key. The user does not manually enter text into a text entry box like in the previous sections so less validations is needed.</w:t>
-      </w:r>
-    </w:p>
+        <w:t>Validation functions are not needed for this section because the user only interacts with buttons on the menu using the arrows and enter key. The user does not manually enter text into a text entry box like in the previous sections so less validation is needed.</w:t>
+      </w:r>
+    </w:p>
+    <w:p/>
     <w:p/>
     <w:p/>
     <w:p/>
@@ -15093,6 +16544,81 @@
       <w:proofErr w:type="spellEnd"/>
     </w:p>
     <w:p/>
+    <w:p>
+      <w:r>
+        <w:t xml:space="preserve">Procedure </w:t>
+      </w:r>
+      <w:proofErr w:type="spellStart"/>
+      <w:r>
+        <w:t>get_</w:t>
+      </w:r>
+      <w:proofErr w:type="gramStart"/>
+      <w:r>
+        <w:t>scores</w:t>
+      </w:r>
+      <w:proofErr w:type="spellEnd"/>
+      <w:r>
+        <w:t>(</w:t>
+      </w:r>
+      <w:proofErr w:type="gramEnd"/>
+      <w:r>
+        <w:t>):</w:t>
+      </w:r>
+    </w:p>
+    <w:p>
+      <w:r>
+        <w:tab/>
+        <w:t>Set scores to empty list</w:t>
+      </w:r>
+    </w:p>
+    <w:p>
+      <w:pPr>
+        <w:ind w:firstLine="720"/>
+      </w:pPr>
+      <w:r>
+        <w:t>execute SQL:</w:t>
+      </w:r>
+      <w:r>
+        <w:t xml:space="preserve"> </w:t>
+      </w:r>
+      <w:r>
+        <w:t>SELECT * FROM Highscores ORDER BY Score DESC</w:t>
+      </w:r>
+    </w:p>
+    <w:p>
+      <w:r>
+        <w:tab/>
+      </w:r>
+      <w:r>
+        <w:t>FOR each row in records:</w:t>
+      </w:r>
+    </w:p>
+    <w:p>
+      <w:r>
+        <w:tab/>
+      </w:r>
+      <w:r>
+        <w:tab/>
+        <w:t>Append to scores row[2]</w:t>
+      </w:r>
+    </w:p>
+    <w:p>
+      <w:r>
+        <w:tab/>
+        <w:t>ENDFOR</w:t>
+      </w:r>
+    </w:p>
+    <w:p>
+      <w:r>
+        <w:tab/>
+        <w:t>RETURN scores</w:t>
+      </w:r>
+    </w:p>
+    <w:p>
+      <w:r>
+        <w:t>End Procedure</w:t>
+      </w:r>
+    </w:p>
     <w:p/>
     <w:p/>
     <w:p/>
@@ -15341,7 +16867,7 @@
                     <pic:cNvPicPr/>
                   </pic:nvPicPr>
                   <pic:blipFill>
-                    <a:blip r:embed="rId27">
+                    <a:blip r:embed="rId29">
                       <a:extLst>
                         <a:ext uri="{28A0092B-C50C-407E-A947-70E740481C1C}">
                           <a14:useLocalDpi xmlns:a14="http://schemas.microsoft.com/office/drawing/2010/main" val="0"/>
@@ -15477,7 +17003,7 @@
           </mc:Choice>
           <mc:Fallback>
             <w:pict>
-              <v:shape w14:anchorId="1651ECF5" id="Text Box 215" o:spid="_x0000_s1055" type="#_x0000_t202" style="position:absolute;margin-left:-33.3pt;margin-top:354.85pt;width:102.55pt;height:67.9pt;z-index:251811840;visibility:visible;mso-wrap-style:square;mso-width-percent:0;mso-height-percent:0;mso-wrap-distance-left:9pt;mso-wrap-distance-top:0;mso-wrap-distance-right:9pt;mso-wrap-distance-bottom:0;mso-position-horizontal:absolute;mso-position-horizontal-relative:text;mso-position-vertical:absolute;mso-position-vertical-relative:text;mso-width-percent:0;mso-height-percent:0;mso-width-relative:margin;mso-height-relative:margin;v-text-anchor:top" o:gfxdata="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" filled="f" stroked="f" strokeweight=".5pt">
+              <v:shape w14:anchorId="1651ECF5" id="Text Box 215" o:spid="_x0000_s1061" type="#_x0000_t202" style="position:absolute;margin-left:-33.3pt;margin-top:354.85pt;width:102.55pt;height:67.9pt;z-index:251811840;visibility:visible;mso-wrap-style:square;mso-width-percent:0;mso-height-percent:0;mso-wrap-distance-left:9pt;mso-wrap-distance-top:0;mso-wrap-distance-right:9pt;mso-wrap-distance-bottom:0;mso-position-horizontal:absolute;mso-position-horizontal-relative:text;mso-position-vertical:absolute;mso-position-vertical-relative:text;mso-width-percent:0;mso-height-percent:0;mso-width-relative:margin;mso-height-relative:margin;v-text-anchor:top" o:gfxdata="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" filled="f" stroked="f" strokeweight=".5pt">
                 <v:textbox>
                   <w:txbxContent>
                     <w:p>
@@ -15678,7 +17204,7 @@
           </mc:Choice>
           <mc:Fallback>
             <w:pict>
-              <v:shape w14:anchorId="53502B59" id="Text Box 213" o:spid="_x0000_s1056" type="#_x0000_t202" style="position:absolute;margin-left:-49.6pt;margin-top:290.3pt;width:102.55pt;height:42.8pt;z-index:251807744;visibility:visible;mso-wrap-style:square;mso-width-percent:0;mso-height-percent:0;mso-wrap-distance-left:9pt;mso-wrap-distance-top:0;mso-wrap-distance-right:9pt;mso-wrap-distance-bottom:0;mso-position-horizontal:absolute;mso-position-horizontal-relative:text;mso-position-vertical:absolute;mso-position-vertical-relative:text;mso-width-percent:0;mso-height-percent:0;mso-width-relative:margin;mso-height-relative:margin;v-text-anchor:top" o:gfxdata="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" filled="f" stroked="f" strokeweight=".5pt">
+              <v:shape w14:anchorId="53502B59" id="Text Box 213" o:spid="_x0000_s1062" type="#_x0000_t202" style="position:absolute;margin-left:-49.6pt;margin-top:290.3pt;width:102.55pt;height:42.8pt;z-index:251807744;visibility:visible;mso-wrap-style:square;mso-width-percent:0;mso-height-percent:0;mso-wrap-distance-left:9pt;mso-wrap-distance-top:0;mso-wrap-distance-right:9pt;mso-wrap-distance-bottom:0;mso-position-horizontal:absolute;mso-position-horizontal-relative:text;mso-position-vertical:absolute;mso-position-vertical-relative:text;mso-width-percent:0;mso-height-percent:0;mso-width-relative:margin;mso-height-relative:margin;v-text-anchor:top" o:gfxdata="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" filled="f" stroked="f" strokeweight=".5pt">
                 <v:textbox>
                   <w:txbxContent>
                     <w:p>
@@ -15772,7 +17298,7 @@
           </mc:Choice>
           <mc:Fallback>
             <w:pict>
-              <v:shape w14:anchorId="38EE0E08" id="Text Box 211" o:spid="_x0000_s1057" type="#_x0000_t202" style="position:absolute;margin-left:-40.8pt;margin-top:82.4pt;width:102.55pt;height:54.3pt;z-index:251803648;visibility:visible;mso-wrap-style:square;mso-width-percent:0;mso-wrap-distance-left:9pt;mso-wrap-distance-top:0;mso-wrap-distance-right:9pt;mso-wrap-distance-bottom:0;mso-position-horizontal:absolute;mso-position-horizontal-relative:text;mso-position-vertical:absolute;mso-position-vertical-relative:text;mso-width-percent:0;mso-width-relative:margin;v-text-anchor:top" o:gfxdata="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" filled="f" stroked="f" strokeweight=".5pt">
+              <v:shape w14:anchorId="38EE0E08" id="Text Box 211" o:spid="_x0000_s1063" type="#_x0000_t202" style="position:absolute;margin-left:-40.8pt;margin-top:82.4pt;width:102.55pt;height:54.3pt;z-index:251803648;visibility:visible;mso-wrap-style:square;mso-width-percent:0;mso-wrap-distance-left:9pt;mso-wrap-distance-top:0;mso-wrap-distance-right:9pt;mso-wrap-distance-bottom:0;mso-position-horizontal:absolute;mso-position-horizontal-relative:text;mso-position-vertical:absolute;mso-position-vertical-relative:text;mso-width-percent:0;mso-width-relative:margin;v-text-anchor:top" o:gfxdata="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" filled="f" stroked="f" strokeweight=".5pt">
                 <v:textbox>
                   <w:txbxContent>
                     <w:p>
@@ -15967,7 +17493,7 @@
                     <pic:cNvPicPr/>
                   </pic:nvPicPr>
                   <pic:blipFill>
-                    <a:blip r:embed="rId28">
+                    <a:blip r:embed="rId30">
                       <a:extLst>
                         <a:ext uri="{28A0092B-C50C-407E-A947-70E740481C1C}">
                           <a14:useLocalDpi xmlns:a14="http://schemas.microsoft.com/office/drawing/2010/main" val="0"/>
@@ -16047,6 +17573,9 @@
       <w:r>
         <w:t xml:space="preserve"> DROP Table Highscores </w:t>
       </w:r>
+      <w:r>
+        <w:t xml:space="preserve"> // The table is deleted and re-created in order to reset</w:t>
+      </w:r>
     </w:p>
     <w:p>
       <w:r>
@@ -16125,8 +17654,8 @@
       </w:pPr>
     </w:p>
     <w:sectPr>
-      <w:headerReference w:type="default" r:id="rId29"/>
-      <w:footerReference w:type="default" r:id="rId30"/>
+      <w:headerReference w:type="default" r:id="rId31"/>
+      <w:footerReference w:type="default" r:id="rId32"/>
       <w:pgSz w:w="11906" w:h="16838"/>
       <w:pgMar w:top="1440" w:right="1440" w:bottom="1440" w:left="1440" w:header="708" w:footer="708" w:gutter="0"/>
       <w:cols w:space="708"/>
@@ -16593,7 +18122,19 @@
           <w:rPr>
             <w:rStyle w:val="Hyperlink"/>
           </w:rPr>
-          <w:t>https://creately.com/lp/state-machine-diagram-tool/</w:t>
+          <w:t>https</w:t>
+        </w:r>
+        <w:r>
+          <w:rPr>
+            <w:rStyle w:val="Hyperlink"/>
+          </w:rPr>
+          <w:t>:</w:t>
+        </w:r>
+        <w:r>
+          <w:rPr>
+            <w:rStyle w:val="Hyperlink"/>
+          </w:rPr>
+          <w:t>//creately.com/lp/state-machine-diagram-tool/</w:t>
         </w:r>
       </w:hyperlink>
     </w:p>
@@ -23461,15 +25002,6 @@
 </file>
 
 <file path=customXml/item1.xml><?xml version="1.0" encoding="utf-8"?>
-<?mso-contentType ?>
-<FormTemplates xmlns="http://schemas.microsoft.com/sharepoint/v3/contenttype/forms">
-  <Display>DocumentLibraryForm</Display>
-  <Edit>DocumentLibraryForm</Edit>
-  <New>DocumentLibraryForm</New>
-</FormTemplates>
-</file>
-
-<file path=customXml/item2.xml><?xml version="1.0" encoding="utf-8"?>
 <ct:contentTypeSchema xmlns:ct="http://schemas.microsoft.com/office/2006/metadata/contentType" xmlns:ma="http://schemas.microsoft.com/office/2006/metadata/properties/metaAttributes" ct:_="" ma:_="" ma:contentTypeName="Document" ma:contentTypeID="0x010100063BD6EE56A0204FA792441F00C9EBE1" ma:contentTypeVersion="11" ma:contentTypeDescription="Create a new document." ma:contentTypeScope="" ma:versionID="a4abf7e3f517c05036a09409b6652f9f">
   <xsd:schema xmlns:xsd="http://www.w3.org/2001/XMLSchema" xmlns:xs="http://www.w3.org/2001/XMLSchema" xmlns:p="http://schemas.microsoft.com/office/2006/metadata/properties" xmlns:ns2="3f762fc8-479f-44ce-a55c-7ed0b3ead49b" xmlns:ns3="cbe63c59-b3b2-47e8-9c6a-d21f16573b77" targetNamespace="http://schemas.microsoft.com/office/2006/metadata/properties" ma:root="true" ma:fieldsID="4a4dababbf5d6edfaf2823062e8b14d4" ns2:_="" ns3:_="">
     <xsd:import namespace="3f762fc8-479f-44ce-a55c-7ed0b3ead49b"/>
@@ -23680,25 +25212,26 @@
 </ct:contentTypeSchema>
 </file>
 
+<file path=customXml/item2.xml><?xml version="1.0" encoding="utf-8"?>
+<?mso-contentType ?>
+<FormTemplates xmlns="http://schemas.microsoft.com/sharepoint/v3/contenttype/forms">
+  <Display>DocumentLibraryForm</Display>
+  <Edit>DocumentLibraryForm</Edit>
+  <New>DocumentLibraryForm</New>
+</FormTemplates>
+</file>
+
 <file path=customXml/item3.xml><?xml version="1.0" encoding="utf-8"?>
+<b:Sources xmlns:b="http://schemas.openxmlformats.org/officeDocument/2006/bibliography" xmlns="http://schemas.openxmlformats.org/officeDocument/2006/bibliography" SelectedStyle="\APASixthEditionOfficeOnline.xsl" StyleName="APA" Version="6"/>
+</file>
+
+<file path=customXml/item4.xml><?xml version="1.0" encoding="utf-8"?>
 <p:properties xmlns:p="http://schemas.microsoft.com/office/2006/metadata/properties" xmlns:xsi="http://www.w3.org/2001/XMLSchema-instance" xmlns:pc="http://schemas.microsoft.com/office/infopath/2007/PartnerControls">
   <documentManagement/>
 </p:properties>
 </file>
 
-<file path=customXml/item4.xml><?xml version="1.0" encoding="utf-8"?>
-<b:Sources xmlns:b="http://schemas.openxmlformats.org/officeDocument/2006/bibliography" xmlns="http://schemas.openxmlformats.org/officeDocument/2006/bibliography" SelectedStyle="\APASixthEditionOfficeOnline.xsl" StyleName="APA" Version="6"/>
-</file>
-
 <file path=customXml/itemProps1.xml><?xml version="1.0" encoding="utf-8"?>
-<ds:datastoreItem xmlns:ds="http://schemas.openxmlformats.org/officeDocument/2006/customXml" ds:itemID="{CDBE4880-74B7-456D-A519-5D2CBFB7B011}">
-  <ds:schemaRefs>
-    <ds:schemaRef ds:uri="http://schemas.microsoft.com/sharepoint/v3/contenttype/forms"/>
-  </ds:schemaRefs>
-</ds:datastoreItem>
-</file>
-
-<file path=customXml/itemProps2.xml><?xml version="1.0" encoding="utf-8"?>
 <ds:datastoreItem xmlns:ds="http://schemas.openxmlformats.org/officeDocument/2006/customXml" ds:itemID="{EE8F0A26-9127-4A0A-BF1D-DFF7A8795307}">
   <ds:schemaRefs>
     <ds:schemaRef ds:uri="http://schemas.microsoft.com/office/2006/metadata/contentType"/>
@@ -23717,19 +25250,27 @@
 </ds:datastoreItem>
 </file>
 
+<file path=customXml/itemProps2.xml><?xml version="1.0" encoding="utf-8"?>
+<ds:datastoreItem xmlns:ds="http://schemas.openxmlformats.org/officeDocument/2006/customXml" ds:itemID="{CDBE4880-74B7-456D-A519-5D2CBFB7B011}">
+  <ds:schemaRefs>
+    <ds:schemaRef ds:uri="http://schemas.microsoft.com/sharepoint/v3/contenttype/forms"/>
+  </ds:schemaRefs>
+</ds:datastoreItem>
+</file>
+
 <file path=customXml/itemProps3.xml><?xml version="1.0" encoding="utf-8"?>
+<ds:datastoreItem xmlns:ds="http://schemas.openxmlformats.org/officeDocument/2006/customXml" ds:itemID="{251475EA-D3D1-4388-B03D-77A536B9512F}">
+  <ds:schemaRefs>
+    <ds:schemaRef ds:uri="http://schemas.openxmlformats.org/officeDocument/2006/bibliography"/>
+  </ds:schemaRefs>
+</ds:datastoreItem>
+</file>
+
+<file path=customXml/itemProps4.xml><?xml version="1.0" encoding="utf-8"?>
 <ds:datastoreItem xmlns:ds="http://schemas.openxmlformats.org/officeDocument/2006/customXml" ds:itemID="{FAF28F1A-4D9D-4982-8135-35265E69ABFF}">
   <ds:schemaRefs>
     <ds:schemaRef ds:uri="http://schemas.microsoft.com/office/2006/metadata/properties"/>
     <ds:schemaRef ds:uri="http://schemas.microsoft.com/office/infopath/2007/PartnerControls"/>
   </ds:schemaRefs>
 </ds:datastoreItem>
-</file>
-
-<file path=customXml/itemProps4.xml><?xml version="1.0" encoding="utf-8"?>
-<ds:datastoreItem xmlns:ds="http://schemas.openxmlformats.org/officeDocument/2006/customXml" ds:itemID="{251475EA-D3D1-4388-B03D-77A536B9512F}">
-  <ds:schemaRefs>
-    <ds:schemaRef ds:uri="http://schemas.openxmlformats.org/officeDocument/2006/bibliography"/>
-  </ds:schemaRefs>
-</ds:datastoreItem>
 </file>
</xml_diff>

<commit_message>
Combine all into one document
</commit_message>
<xml_diff>
--- a/Report/Louis_Pattern_design.docx
+++ b/Report/Louis_Pattern_design.docx
@@ -148,8 +148,8 @@
         <w:br w:type="page"/>
       </w:r>
     </w:p>
-    <w:bookmarkStart w:id="10" w:name="_Toc462393437" w:displacedByCustomXml="next"/>
-    <w:bookmarkStart w:id="11" w:name="_Toc516474195" w:displacedByCustomXml="next"/>
+    <w:bookmarkStart w:id="5" w:name="_Toc516474195" w:displacedByCustomXml="next"/>
+    <w:bookmarkStart w:id="6" w:name="_Toc462393437" w:displacedByCustomXml="next"/>
     <w:sdt>
       <w:sdtPr>
         <w:rPr>
@@ -2816,8 +2816,8 @@
       <w:pPr>
         <w:pStyle w:val="Heading2"/>
       </w:pPr>
-      <w:bookmarkStart w:id="12" w:name="_Toc116642013"/>
-      <w:commentRangeStart w:id="13"/>
+      <w:bookmarkStart w:id="7" w:name="_Toc116642013"/>
+      <w:commentRangeStart w:id="8"/>
       <w:r>
         <w:t>2</w:t>
       </w:r>
@@ -2827,9 +2827,9 @@
       <w:r>
         <w:t>Introduction</w:t>
       </w:r>
-      <w:bookmarkEnd w:id="11"/>
-      <w:bookmarkEnd w:id="10"/>
-      <w:commentRangeEnd w:id="13"/>
+      <w:bookmarkEnd w:id="6"/>
+      <w:bookmarkEnd w:id="5"/>
+      <w:commentRangeEnd w:id="8"/>
       <w:r>
         <w:rPr>
           <w:rStyle w:val="CommentReference"/>
@@ -2837,9 +2837,9 @@
           <w:b w:val="0"/>
           <w:color w:val="auto"/>
         </w:rPr>
-        <w:commentReference w:id="13"/>
-      </w:r>
-      <w:bookmarkEnd w:id="12"/>
+        <w:commentReference w:id="8"/>
+      </w:r>
+      <w:bookmarkEnd w:id="7"/>
     </w:p>
     <w:p>
       <w:r>
@@ -2874,7 +2874,7 @@
           <w:noProof/>
         </w:rPr>
       </w:pPr>
-      <w:bookmarkStart w:id="14" w:name="_Toc462393438"/>
+      <w:bookmarkStart w:id="9" w:name="_Toc462393438"/>
       <w:r>
         <w:rPr>
           <w:noProof/>
@@ -2964,9 +2964,9 @@
       <w:pPr>
         <w:pStyle w:val="Heading2"/>
       </w:pPr>
-      <w:bookmarkStart w:id="15" w:name="_Toc516474196"/>
-      <w:bookmarkStart w:id="16" w:name="_Toc116642014"/>
-      <w:commentRangeStart w:id="17"/>
+      <w:bookmarkStart w:id="10" w:name="_Toc516474196"/>
+      <w:bookmarkStart w:id="11" w:name="_Toc116642014"/>
+      <w:commentRangeStart w:id="12"/>
       <w:r>
         <w:lastRenderedPageBreak/>
         <w:t>2</w:t>
@@ -2980,9 +2980,9 @@
       <w:r>
         <w:t>Decomposition of the problem</w:t>
       </w:r>
-      <w:bookmarkEnd w:id="14"/>
-      <w:bookmarkEnd w:id="15"/>
-      <w:commentRangeEnd w:id="17"/>
+      <w:bookmarkEnd w:id="9"/>
+      <w:bookmarkEnd w:id="10"/>
+      <w:commentRangeEnd w:id="12"/>
       <w:r>
         <w:rPr>
           <w:rStyle w:val="CommentReference"/>
@@ -2990,9 +2990,9 @@
           <w:b w:val="0"/>
           <w:color w:val="auto"/>
         </w:rPr>
-        <w:commentReference w:id="17"/>
-      </w:r>
-      <w:bookmarkEnd w:id="16"/>
+        <w:commentReference w:id="12"/>
+      </w:r>
+      <w:bookmarkEnd w:id="11"/>
     </w:p>
     <w:p/>
     <w:p>
@@ -3032,12 +3032,12 @@
       <w:pPr>
         <w:pStyle w:val="Heading3"/>
       </w:pPr>
-      <w:bookmarkStart w:id="18" w:name="_Toc116642015"/>
-      <w:commentRangeStart w:id="19"/>
+      <w:bookmarkStart w:id="13" w:name="_Toc116642015"/>
+      <w:commentRangeStart w:id="14"/>
       <w:r>
         <w:t>2.2.1 Decomposition Diagram</w:t>
       </w:r>
-      <w:commentRangeEnd w:id="19"/>
+      <w:commentRangeEnd w:id="14"/>
       <w:r>
         <w:rPr>
           <w:rStyle w:val="CommentReference"/>
@@ -3045,9 +3045,9 @@
           <w:b w:val="0"/>
           <w:color w:val="auto"/>
         </w:rPr>
-        <w:commentReference w:id="19"/>
-      </w:r>
-      <w:bookmarkEnd w:id="18"/>
+        <w:commentReference w:id="14"/>
+      </w:r>
+      <w:bookmarkEnd w:id="13"/>
     </w:p>
     <w:p/>
     <w:p>
@@ -6371,15 +6371,15 @@
       <w:r>
         <w:t xml:space="preserve"> </w:t>
       </w:r>
-      <w:bookmarkStart w:id="20" w:name="_Toc116642016"/>
+      <w:bookmarkStart w:id="15" w:name="_Toc116642016"/>
       <w:r>
         <w:t xml:space="preserve">2.2.2 </w:t>
       </w:r>
-      <w:commentRangeStart w:id="21"/>
+      <w:commentRangeStart w:id="16"/>
       <w:r>
         <w:t>Data Flow Diagram</w:t>
       </w:r>
-      <w:commentRangeEnd w:id="21"/>
+      <w:commentRangeEnd w:id="16"/>
       <w:r>
         <w:rPr>
           <w:rStyle w:val="CommentReference"/>
@@ -6387,9 +6387,9 @@
           <w:b w:val="0"/>
           <w:color w:val="auto"/>
         </w:rPr>
-        <w:commentReference w:id="21"/>
-      </w:r>
-      <w:bookmarkEnd w:id="20"/>
+        <w:commentReference w:id="16"/>
+      </w:r>
+      <w:bookmarkEnd w:id="15"/>
     </w:p>
     <w:p/>
     <w:p>
@@ -6559,12 +6559,12 @@
       <w:pPr>
         <w:pStyle w:val="Heading3"/>
       </w:pPr>
-      <w:bookmarkStart w:id="22" w:name="_Toc116642017"/>
-      <w:commentRangeStart w:id="23"/>
+      <w:bookmarkStart w:id="17" w:name="_Toc116642017"/>
+      <w:commentRangeStart w:id="18"/>
       <w:r>
         <w:t>2.2.3 Input Process Output</w:t>
       </w:r>
-      <w:commentRangeEnd w:id="23"/>
+      <w:commentRangeEnd w:id="18"/>
       <w:r>
         <w:rPr>
           <w:rStyle w:val="CommentReference"/>
@@ -6572,9 +6572,9 @@
           <w:b w:val="0"/>
           <w:color w:val="auto"/>
         </w:rPr>
-        <w:commentReference w:id="23"/>
-      </w:r>
-      <w:bookmarkEnd w:id="22"/>
+        <w:commentReference w:id="18"/>
+      </w:r>
+      <w:bookmarkEnd w:id="17"/>
     </w:p>
     <w:p>
       <w:r>
@@ -6925,9 +6925,9 @@
       <w:pPr>
         <w:pStyle w:val="Heading2"/>
       </w:pPr>
-      <w:bookmarkStart w:id="24" w:name="_Toc462393439"/>
-      <w:bookmarkStart w:id="25" w:name="_Toc516474197"/>
-      <w:bookmarkStart w:id="26" w:name="_Toc116642018"/>
+      <w:bookmarkStart w:id="19" w:name="_Toc462393439"/>
+      <w:bookmarkStart w:id="20" w:name="_Toc516474197"/>
+      <w:bookmarkStart w:id="21" w:name="_Toc116642018"/>
       <w:r>
         <w:lastRenderedPageBreak/>
         <w:t>2</w:t>
@@ -6938,8 +6938,8 @@
       <w:r>
         <w:t xml:space="preserve"> </w:t>
       </w:r>
-      <w:bookmarkEnd w:id="24"/>
-      <w:bookmarkEnd w:id="25"/>
+      <w:bookmarkEnd w:id="19"/>
+      <w:bookmarkEnd w:id="20"/>
       <w:r>
         <w:t xml:space="preserve">How </w:t>
       </w:r>
@@ -6949,7 +6949,7 @@
       <w:r>
         <w:t>Linked</w:t>
       </w:r>
-      <w:bookmarkEnd w:id="26"/>
+      <w:bookmarkEnd w:id="21"/>
       <w:r>
         <w:t xml:space="preserve"> </w:t>
       </w:r>
@@ -6961,20 +6961,20 @@
       <w:pPr>
         <w:pStyle w:val="Heading3"/>
       </w:pPr>
-      <w:bookmarkStart w:id="27" w:name="_Toc116642019"/>
-      <w:commentRangeStart w:id="28"/>
+      <w:bookmarkStart w:id="22" w:name="_Toc116642019"/>
+      <w:commentRangeStart w:id="23"/>
       <w:r>
         <w:t>2.3.1 State Diagram of the different forms/parts</w:t>
       </w:r>
-      <w:bookmarkEnd w:id="27"/>
-    </w:p>
-    <w:commentRangeEnd w:id="28"/>
+      <w:bookmarkEnd w:id="22"/>
+    </w:p>
+    <w:commentRangeEnd w:id="23"/>
     <w:p>
       <w:r>
         <w:rPr>
           <w:rStyle w:val="CommentReference"/>
         </w:rPr>
-        <w:commentReference w:id="28"/>
+        <w:commentReference w:id="23"/>
       </w:r>
     </w:p>
     <w:p>
@@ -7150,12 +7150,12 @@
       <w:pPr>
         <w:pStyle w:val="Heading3"/>
       </w:pPr>
-      <w:bookmarkStart w:id="29" w:name="_Toc116642020"/>
+      <w:bookmarkStart w:id="24" w:name="_Toc116642020"/>
       <w:proofErr w:type="gramStart"/>
       <w:r>
         <w:t xml:space="preserve">2.3.2  </w:t>
       </w:r>
-      <w:commentRangeStart w:id="30"/>
+      <w:commentRangeStart w:id="25"/>
       <w:r>
         <w:t>How</w:t>
       </w:r>
@@ -7169,7 +7169,7 @@
       <w:r>
         <w:t xml:space="preserve"> </w:t>
       </w:r>
-      <w:commentRangeEnd w:id="30"/>
+      <w:commentRangeEnd w:id="25"/>
       <w:r>
         <w:rPr>
           <w:rStyle w:val="CommentReference"/>
@@ -7177,9 +7177,9 @@
           <w:b w:val="0"/>
           <w:color w:val="auto"/>
         </w:rPr>
-        <w:commentReference w:id="30"/>
-      </w:r>
-      <w:bookmarkEnd w:id="29"/>
+        <w:commentReference w:id="25"/>
+      </w:r>
+      <w:bookmarkEnd w:id="24"/>
     </w:p>
     <w:p>
       <w:r>
@@ -7704,9 +7704,9 @@
       <w:pPr>
         <w:pStyle w:val="Heading2"/>
       </w:pPr>
-      <w:bookmarkStart w:id="31" w:name="_Toc516474198"/>
-      <w:bookmarkStart w:id="32" w:name="_Toc116642021"/>
-      <w:commentRangeStart w:id="33"/>
+      <w:bookmarkStart w:id="26" w:name="_Toc516474198"/>
+      <w:bookmarkStart w:id="27" w:name="_Toc116642021"/>
+      <w:commentRangeStart w:id="28"/>
       <w:r>
         <w:lastRenderedPageBreak/>
         <w:t xml:space="preserve">2.4 </w:t>
@@ -7714,8 +7714,8 @@
       <w:r>
         <w:t>Database Design</w:t>
       </w:r>
-      <w:bookmarkEnd w:id="31"/>
-      <w:commentRangeEnd w:id="33"/>
+      <w:bookmarkEnd w:id="26"/>
+      <w:commentRangeEnd w:id="28"/>
       <w:r>
         <w:rPr>
           <w:rStyle w:val="CommentReference"/>
@@ -7723,12 +7723,12 @@
           <w:b w:val="0"/>
           <w:color w:val="auto"/>
         </w:rPr>
-        <w:commentReference w:id="33"/>
-      </w:r>
-      <w:bookmarkEnd w:id="32"/>
-    </w:p>
-    <w:p>
-      <w:bookmarkStart w:id="34" w:name="_Toc516474199"/>
+        <w:commentReference w:id="28"/>
+      </w:r>
+      <w:bookmarkEnd w:id="27"/>
+    </w:p>
+    <w:p>
+      <w:bookmarkStart w:id="29" w:name="_Toc516474199"/>
       <w:r>
         <w:t xml:space="preserve">I will use a database </w:t>
       </w:r>
@@ -7788,16 +7788,16 @@
       <w:pPr>
         <w:pStyle w:val="Heading3"/>
       </w:pPr>
-      <w:bookmarkStart w:id="35" w:name="_Toc116642022"/>
-      <w:commentRangeStart w:id="36"/>
+      <w:bookmarkStart w:id="30" w:name="_Toc116642022"/>
+      <w:commentRangeStart w:id="31"/>
       <w:r>
         <w:t>2.4.1 Normalisation</w:t>
       </w:r>
-      <w:bookmarkEnd w:id="34"/>
+      <w:bookmarkEnd w:id="29"/>
       <w:r>
         <w:t xml:space="preserve"> </w:t>
       </w:r>
-      <w:commentRangeEnd w:id="36"/>
+      <w:commentRangeEnd w:id="31"/>
       <w:r>
         <w:rPr>
           <w:rStyle w:val="CommentReference"/>
@@ -7805,9 +7805,9 @@
           <w:b w:val="0"/>
           <w:color w:val="auto"/>
         </w:rPr>
-        <w:commentReference w:id="36"/>
-      </w:r>
-      <w:bookmarkEnd w:id="35"/>
+        <w:commentReference w:id="31"/>
+      </w:r>
+      <w:bookmarkEnd w:id="30"/>
     </w:p>
     <w:p/>
     <w:p>
@@ -7818,7 +7818,7 @@
           <w:numId w:val="33"/>
         </w:numPr>
       </w:pPr>
-      <w:bookmarkStart w:id="37" w:name="_Toc516474200"/>
+      <w:bookmarkStart w:id="32" w:name="_Toc516474200"/>
       <w:r>
         <w:t>The database is in first normal form because</w:t>
       </w:r>
@@ -7877,9 +7877,9 @@
       <w:pPr>
         <w:pStyle w:val="Heading3"/>
       </w:pPr>
-      <w:bookmarkStart w:id="38" w:name="_Toc116642023"/>
-      <w:commentRangeStart w:id="39"/>
-      <w:commentRangeStart w:id="40"/>
+      <w:bookmarkStart w:id="33" w:name="_Toc116642023"/>
+      <w:commentRangeStart w:id="34"/>
+      <w:commentRangeStart w:id="35"/>
       <w:r>
         <w:t>2.4.2</w:t>
       </w:r>
@@ -7889,12 +7889,12 @@
       <w:r>
         <w:t>Data Dictionary</w:t>
       </w:r>
-      <w:bookmarkEnd w:id="37"/>
+      <w:bookmarkEnd w:id="32"/>
       <w:r>
         <w:t xml:space="preserve"> </w:t>
       </w:r>
-      <w:bookmarkStart w:id="41" w:name="_Toc516474201"/>
-      <w:commentRangeEnd w:id="39"/>
+      <w:bookmarkStart w:id="36" w:name="_Toc516474201"/>
+      <w:commentRangeEnd w:id="34"/>
       <w:r>
         <w:rPr>
           <w:rStyle w:val="CommentReference"/>
@@ -7902,9 +7902,9 @@
           <w:b w:val="0"/>
           <w:color w:val="auto"/>
         </w:rPr>
-        <w:commentReference w:id="39"/>
-      </w:r>
-      <w:commentRangeEnd w:id="40"/>
+        <w:commentReference w:id="34"/>
+      </w:r>
+      <w:commentRangeEnd w:id="35"/>
       <w:r>
         <w:rPr>
           <w:rStyle w:val="CommentReference"/>
@@ -7912,9 +7912,9 @@
           <w:b w:val="0"/>
           <w:color w:val="auto"/>
         </w:rPr>
-        <w:commentReference w:id="40"/>
-      </w:r>
-      <w:bookmarkEnd w:id="38"/>
+        <w:commentReference w:id="35"/>
+      </w:r>
+      <w:bookmarkEnd w:id="33"/>
     </w:p>
     <w:p>
       <w:r>
@@ -8566,16 +8566,16 @@
       <w:pPr>
         <w:pStyle w:val="Heading3"/>
       </w:pPr>
-      <w:bookmarkStart w:id="42" w:name="_Toc116642024"/>
-      <w:commentRangeStart w:id="43"/>
+      <w:bookmarkStart w:id="37" w:name="_Toc116642024"/>
+      <w:commentRangeStart w:id="38"/>
       <w:r>
         <w:t>2.4.3 Entity Relationship Diagram</w:t>
       </w:r>
-      <w:bookmarkEnd w:id="41"/>
+      <w:bookmarkEnd w:id="36"/>
       <w:r>
         <w:t xml:space="preserve"> </w:t>
       </w:r>
-      <w:commentRangeEnd w:id="43"/>
+      <w:commentRangeEnd w:id="38"/>
       <w:r>
         <w:rPr>
           <w:rStyle w:val="CommentReference"/>
@@ -8583,9 +8583,9 @@
           <w:b w:val="0"/>
           <w:color w:val="auto"/>
         </w:rPr>
-        <w:commentReference w:id="43"/>
-      </w:r>
-      <w:bookmarkEnd w:id="42"/>
+        <w:commentReference w:id="38"/>
+      </w:r>
+      <w:bookmarkEnd w:id="37"/>
     </w:p>
     <w:p/>
     <w:p/>
@@ -9257,17 +9257,17 @@
       <w:pPr>
         <w:pStyle w:val="Heading3"/>
       </w:pPr>
-      <w:bookmarkStart w:id="44" w:name="_Toc516474202"/>
-      <w:bookmarkStart w:id="45" w:name="_Toc116642025"/>
-      <w:commentRangeStart w:id="46"/>
+      <w:bookmarkStart w:id="39" w:name="_Toc516474202"/>
+      <w:bookmarkStart w:id="40" w:name="_Toc116642025"/>
+      <w:commentRangeStart w:id="41"/>
       <w:r>
         <w:t>2.4.4 SQL Pseudocode</w:t>
       </w:r>
-      <w:bookmarkEnd w:id="44"/>
+      <w:bookmarkEnd w:id="39"/>
       <w:r>
         <w:t xml:space="preserve"> </w:t>
       </w:r>
-      <w:commentRangeEnd w:id="46"/>
+      <w:commentRangeEnd w:id="41"/>
       <w:r>
         <w:rPr>
           <w:rStyle w:val="CommentReference"/>
@@ -9275,9 +9275,9 @@
           <w:b w:val="0"/>
           <w:color w:val="auto"/>
         </w:rPr>
-        <w:commentReference w:id="46"/>
-      </w:r>
-      <w:bookmarkEnd w:id="45"/>
+        <w:commentReference w:id="41"/>
+      </w:r>
+      <w:bookmarkEnd w:id="40"/>
     </w:p>
     <w:p/>
     <w:p>
@@ -9375,14 +9375,14 @@
       <w:r>
         <w:tab/>
       </w:r>
-      <w:bookmarkStart w:id="47" w:name="_Toc516474203"/>
+      <w:bookmarkStart w:id="42" w:name="_Toc516474203"/>
     </w:p>
     <w:p>
       <w:pPr>
         <w:pStyle w:val="Heading2"/>
       </w:pPr>
-      <w:bookmarkStart w:id="48" w:name="_Toc116642026"/>
-      <w:commentRangeStart w:id="49"/>
+      <w:bookmarkStart w:id="43" w:name="_Toc116642026"/>
+      <w:commentRangeStart w:id="44"/>
       <w:r>
         <w:t xml:space="preserve">2.5 </w:t>
       </w:r>
@@ -9395,7 +9395,7 @@
       <w:r>
         <w:t>of the Solution</w:t>
       </w:r>
-      <w:commentRangeEnd w:id="49"/>
+      <w:commentRangeEnd w:id="44"/>
       <w:r>
         <w:rPr>
           <w:rStyle w:val="CommentReference"/>
@@ -9403,13 +9403,13 @@
           <w:b w:val="0"/>
           <w:color w:val="auto"/>
         </w:rPr>
-        <w:commentReference w:id="49"/>
-      </w:r>
-      <w:bookmarkEnd w:id="48"/>
-    </w:p>
-    <w:p/>
-    <w:p>
-      <w:commentRangeStart w:id="50"/>
+        <w:commentReference w:id="44"/>
+      </w:r>
+      <w:bookmarkEnd w:id="43"/>
+    </w:p>
+    <w:p/>
+    <w:p>
+      <w:commentRangeStart w:id="45"/>
       <w:r>
         <w:t>2.5.1 Part ONE</w:t>
       </w:r>
@@ -9419,15 +9419,15 @@
       <w:r>
         <w:t xml:space="preserve">:   </w:t>
       </w:r>
-      <w:commentRangeEnd w:id="50"/>
+      <w:commentRangeEnd w:id="45"/>
       <w:r>
         <w:rPr>
           <w:rStyle w:val="CommentReference"/>
         </w:rPr>
-        <w:commentReference w:id="50"/>
-      </w:r>
-      <w:bookmarkStart w:id="51" w:name="_Toc516474204"/>
-      <w:bookmarkEnd w:id="47"/>
+        <w:commentReference w:id="45"/>
+      </w:r>
+      <w:bookmarkStart w:id="46" w:name="_Toc516474204"/>
+      <w:bookmarkEnd w:id="42"/>
     </w:p>
     <w:p>
       <w:r>
@@ -9446,8 +9446,8 @@
       <w:pPr>
         <w:pStyle w:val="Heading3"/>
       </w:pPr>
-      <w:bookmarkStart w:id="52" w:name="_Toc116642027"/>
-      <w:commentRangeStart w:id="53"/>
+      <w:bookmarkStart w:id="47" w:name="_Toc116642027"/>
+      <w:commentRangeStart w:id="48"/>
       <w:r>
         <w:t>2.5.1</w:t>
       </w:r>
@@ -9457,8 +9457,8 @@
       <w:r>
         <w:t xml:space="preserve"> Form Design and Layout</w:t>
       </w:r>
-      <w:bookmarkEnd w:id="51"/>
-      <w:commentRangeEnd w:id="53"/>
+      <w:bookmarkEnd w:id="46"/>
+      <w:commentRangeEnd w:id="48"/>
       <w:r>
         <w:rPr>
           <w:rStyle w:val="CommentReference"/>
@@ -9466,9 +9466,9 @@
           <w:b w:val="0"/>
           <w:color w:val="auto"/>
         </w:rPr>
-        <w:commentReference w:id="53"/>
-      </w:r>
-      <w:bookmarkEnd w:id="52"/>
+        <w:commentReference w:id="48"/>
+      </w:r>
+      <w:bookmarkEnd w:id="47"/>
     </w:p>
     <w:p/>
     <w:p>
@@ -10325,9 +10325,9 @@
       <w:pPr>
         <w:pStyle w:val="Heading3"/>
       </w:pPr>
-      <w:bookmarkStart w:id="54" w:name="_Toc516474205"/>
-      <w:bookmarkStart w:id="55" w:name="_Toc116642028"/>
-      <w:commentRangeStart w:id="56"/>
+      <w:bookmarkStart w:id="49" w:name="_Toc516474205"/>
+      <w:bookmarkStart w:id="50" w:name="_Toc116642028"/>
+      <w:commentRangeStart w:id="51"/>
       <w:r>
         <w:t>2.5.</w:t>
       </w:r>
@@ -10343,11 +10343,11 @@
       <w:r>
         <w:t>Validation</w:t>
       </w:r>
-      <w:bookmarkEnd w:id="54"/>
+      <w:bookmarkEnd w:id="49"/>
       <w:r>
         <w:t xml:space="preserve"> rules</w:t>
       </w:r>
-      <w:commentRangeEnd w:id="56"/>
+      <w:commentRangeEnd w:id="51"/>
       <w:r>
         <w:rPr>
           <w:rStyle w:val="CommentReference"/>
@@ -10355,9 +10355,9 @@
           <w:b w:val="0"/>
           <w:color w:val="auto"/>
         </w:rPr>
-        <w:commentReference w:id="56"/>
-      </w:r>
-      <w:bookmarkEnd w:id="55"/>
+        <w:commentReference w:id="51"/>
+      </w:r>
+      <w:bookmarkEnd w:id="50"/>
     </w:p>
     <w:p/>
     <w:tbl>
@@ -10555,12 +10555,12 @@
       <w:pPr>
         <w:pStyle w:val="Heading3"/>
       </w:pPr>
-      <w:commentRangeStart w:id="57"/>
+      <w:commentRangeStart w:id="52"/>
       <w:r>
         <w:t xml:space="preserve"> </w:t>
       </w:r>
-      <w:bookmarkStart w:id="58" w:name="_Toc516474206"/>
-      <w:bookmarkStart w:id="59" w:name="_Toc116642029"/>
+      <w:bookmarkStart w:id="53" w:name="_Toc516474206"/>
+      <w:bookmarkStart w:id="54" w:name="_Toc116642029"/>
       <w:r>
         <w:t>2.5.</w:t>
       </w:r>
@@ -10576,7 +10576,7 @@
       <w:r>
         <w:t>Algorithms</w:t>
       </w:r>
-      <w:bookmarkEnd w:id="58"/>
+      <w:bookmarkEnd w:id="53"/>
       <w:r>
         <w:t xml:space="preserve"> and </w:t>
       </w:r>
@@ -10584,7 +10584,7 @@
       <w:r>
         <w:t>PseudoCode</w:t>
       </w:r>
-      <w:commentRangeEnd w:id="57"/>
+      <w:commentRangeEnd w:id="52"/>
       <w:proofErr w:type="spellEnd"/>
       <w:r>
         <w:rPr>
@@ -10593,9 +10593,9 @@
           <w:b w:val="0"/>
           <w:color w:val="auto"/>
         </w:rPr>
-        <w:commentReference w:id="57"/>
-      </w:r>
-      <w:bookmarkEnd w:id="59"/>
+        <w:commentReference w:id="52"/>
+      </w:r>
+      <w:bookmarkEnd w:id="54"/>
     </w:p>
     <w:p/>
     <w:p/>
@@ -11027,9 +11027,9 @@
       <w:pPr>
         <w:pStyle w:val="Heading3"/>
       </w:pPr>
-      <w:bookmarkStart w:id="60" w:name="_Toc516474207"/>
-      <w:bookmarkStart w:id="61" w:name="_Toc116642030"/>
-      <w:commentRangeStart w:id="62"/>
+      <w:bookmarkStart w:id="55" w:name="_Toc516474207"/>
+      <w:bookmarkStart w:id="56" w:name="_Toc116642030"/>
+      <w:commentRangeStart w:id="57"/>
       <w:proofErr w:type="gramStart"/>
       <w:r>
         <w:t xml:space="preserve">2.5.1.4 </w:t>
@@ -11047,14 +11047,14 @@
       <w:r>
         <w:t>Data Structures</w:t>
       </w:r>
-      <w:bookmarkEnd w:id="60"/>
+      <w:bookmarkEnd w:id="55"/>
       <w:r>
         <w:t xml:space="preserve"> </w:t>
       </w:r>
       <w:r>
         <w:t xml:space="preserve">/Classes  </w:t>
       </w:r>
-      <w:commentRangeEnd w:id="62"/>
+      <w:commentRangeEnd w:id="57"/>
       <w:r>
         <w:rPr>
           <w:rStyle w:val="CommentReference"/>
@@ -11062,9 +11062,9 @@
           <w:b w:val="0"/>
           <w:color w:val="auto"/>
         </w:rPr>
-        <w:commentReference w:id="62"/>
-      </w:r>
-      <w:bookmarkEnd w:id="61"/>
+        <w:commentReference w:id="57"/>
+      </w:r>
+      <w:bookmarkEnd w:id="56"/>
     </w:p>
     <w:p>
       <w:pPr>
@@ -11195,8 +11195,8 @@
       <w:pPr>
         <w:pStyle w:val="Heading3"/>
       </w:pPr>
-      <w:bookmarkStart w:id="63" w:name="_Toc116642031"/>
-      <w:commentRangeStart w:id="64"/>
+      <w:bookmarkStart w:id="58" w:name="_Toc116642031"/>
+      <w:commentRangeStart w:id="59"/>
       <w:proofErr w:type="gramStart"/>
       <w:r>
         <w:t>2.5.1.5  Test</w:t>
@@ -11205,7 +11205,7 @@
       <w:r>
         <w:t xml:space="preserve"> Plan for PART ONE</w:t>
       </w:r>
-      <w:commentRangeEnd w:id="64"/>
+      <w:commentRangeEnd w:id="59"/>
       <w:r>
         <w:rPr>
           <w:rStyle w:val="CommentReference"/>
@@ -11213,9 +11213,9 @@
           <w:b w:val="0"/>
           <w:color w:val="auto"/>
         </w:rPr>
-        <w:commentReference w:id="64"/>
-      </w:r>
-      <w:bookmarkEnd w:id="63"/>
+        <w:commentReference w:id="59"/>
+      </w:r>
+      <w:bookmarkEnd w:id="58"/>
     </w:p>
     <w:p>
       <w:pPr>
@@ -11938,27 +11938,27 @@
     </w:p>
     <w:p/>
     <w:p>
-      <w:commentRangeStart w:id="65"/>
+      <w:commentRangeStart w:id="60"/>
       <w:r>
         <w:t xml:space="preserve">2.5.2 Part TWO:   </w:t>
       </w:r>
-      <w:commentRangeEnd w:id="65"/>
+      <w:commentRangeEnd w:id="60"/>
       <w:r>
         <w:rPr>
           <w:rStyle w:val="CommentReference"/>
         </w:rPr>
-        <w:commentReference w:id="65"/>
+        <w:commentReference w:id="60"/>
       </w:r>
     </w:p>
     <w:p>
       <w:pPr>
         <w:pStyle w:val="Heading3"/>
       </w:pPr>
-      <w:bookmarkStart w:id="66" w:name="_Toc116642032"/>
+      <w:bookmarkStart w:id="61" w:name="_Toc116642032"/>
       <w:r>
         <w:t>2.5.2.1 Form Design and Layout</w:t>
       </w:r>
-      <w:bookmarkEnd w:id="66"/>
+      <w:bookmarkEnd w:id="61"/>
     </w:p>
     <w:p/>
     <w:p>
@@ -12738,11 +12738,11 @@
       <w:pPr>
         <w:pStyle w:val="Heading3"/>
       </w:pPr>
-      <w:bookmarkStart w:id="67" w:name="_Toc116642033"/>
+      <w:bookmarkStart w:id="62" w:name="_Toc116642033"/>
       <w:r>
         <w:t>2.5.2.2 Justification of Validation rules</w:t>
       </w:r>
-      <w:bookmarkEnd w:id="67"/>
+      <w:bookmarkEnd w:id="62"/>
     </w:p>
     <w:p/>
     <w:tbl>
@@ -12955,7 +12955,7 @@
       <w:r>
         <w:t xml:space="preserve"> </w:t>
       </w:r>
-      <w:bookmarkStart w:id="68" w:name="_Toc116642034"/>
+      <w:bookmarkStart w:id="63" w:name="_Toc116642034"/>
       <w:r>
         <w:t xml:space="preserve">2.5.2. 3 Algorithms and </w:t>
       </w:r>
@@ -12963,7 +12963,7 @@
       <w:r>
         <w:t>PseudoCode</w:t>
       </w:r>
-      <w:bookmarkEnd w:id="68"/>
+      <w:bookmarkEnd w:id="63"/>
       <w:proofErr w:type="spellEnd"/>
     </w:p>
     <w:p/>
@@ -13042,14 +13042,14 @@
       <w:r>
         <w:tab/>
       </w:r>
-      <w:bookmarkStart w:id="69" w:name="_Hlk120265206"/>
+      <w:bookmarkStart w:id="64" w:name="_Hlk120265206"/>
       <w:r>
         <w:t xml:space="preserve">execute SQL: </w:t>
       </w:r>
       <w:r>
         <w:t>insert into Users (Username, Password)</w:t>
       </w:r>
-      <w:bookmarkEnd w:id="69"/>
+      <w:bookmarkEnd w:id="64"/>
     </w:p>
     <w:p>
       <w:r>
@@ -13232,14 +13232,14 @@
       <w:pPr>
         <w:pStyle w:val="Heading3"/>
       </w:pPr>
-      <w:bookmarkStart w:id="70" w:name="_Toc116642036"/>
+      <w:bookmarkStart w:id="65" w:name="_Toc116642036"/>
       <w:r>
         <w:t>2.5.1.5 Test</w:t>
       </w:r>
       <w:r>
         <w:t xml:space="preserve"> Plan for PART TWO</w:t>
       </w:r>
-      <w:bookmarkEnd w:id="70"/>
+      <w:bookmarkEnd w:id="65"/>
     </w:p>
     <w:p/>
     <w:p/>
@@ -14183,7 +14183,7 @@
     </w:p>
     <w:p/>
     <w:p>
-      <w:commentRangeStart w:id="71"/>
+      <w:commentRangeStart w:id="66"/>
       <w:r>
         <w:t>2.5.3 Part THREE</w:t>
       </w:r>
@@ -14193,19 +14193,19 @@
       <w:r>
         <w:t xml:space="preserve">:   </w:t>
       </w:r>
-      <w:commentRangeEnd w:id="71"/>
+      <w:commentRangeEnd w:id="66"/>
       <w:r>
         <w:rPr>
           <w:rStyle w:val="CommentReference"/>
         </w:rPr>
-        <w:commentReference w:id="71"/>
+        <w:commentReference w:id="66"/>
       </w:r>
     </w:p>
     <w:p>
       <w:pPr>
         <w:pStyle w:val="Heading3"/>
       </w:pPr>
-      <w:bookmarkStart w:id="72" w:name="_Toc116642037"/>
+      <w:bookmarkStart w:id="67" w:name="_Toc116642037"/>
       <w:r>
         <w:t xml:space="preserve">2.5.3.1 </w:t>
       </w:r>
@@ -14215,7 +14215,7 @@
       <w:r>
         <w:t xml:space="preserve"> Design and Layout</w:t>
       </w:r>
-      <w:bookmarkEnd w:id="72"/>
+      <w:bookmarkEnd w:id="67"/>
     </w:p>
     <w:p/>
     <w:p>
@@ -16434,11 +16434,11 @@
       <w:pPr>
         <w:pStyle w:val="Heading3"/>
       </w:pPr>
-      <w:bookmarkStart w:id="73" w:name="_Toc116642038"/>
+      <w:bookmarkStart w:id="68" w:name="_Toc116642038"/>
       <w:r>
         <w:t>2.5.3.2 Justification of Validation rules</w:t>
       </w:r>
-      <w:bookmarkEnd w:id="73"/>
+      <w:bookmarkEnd w:id="68"/>
     </w:p>
     <w:p/>
     <w:p/>
@@ -16712,7 +16712,7 @@
       <w:r>
         <w:t xml:space="preserve"> </w:t>
       </w:r>
-      <w:bookmarkStart w:id="74" w:name="_Toc116642039"/>
+      <w:bookmarkStart w:id="69" w:name="_Toc116642039"/>
       <w:r>
         <w:t xml:space="preserve">2.5.3. 3 Algorithms and </w:t>
       </w:r>
@@ -16720,7 +16720,7 @@
       <w:r>
         <w:t>PseudoCode</w:t>
       </w:r>
-      <w:bookmarkEnd w:id="74"/>
+      <w:bookmarkEnd w:id="69"/>
       <w:proofErr w:type="spellEnd"/>
     </w:p>
     <w:p/>
@@ -17103,11 +17103,17 @@
     <w:p/>
     <w:p/>
     <w:p/>
+    <w:p/>
+    <w:p/>
+    <w:p/>
+    <w:p/>
+    <w:p/>
+    <w:p/>
     <w:p>
       <w:pPr>
         <w:pStyle w:val="Heading3"/>
       </w:pPr>
-      <w:bookmarkStart w:id="75" w:name="_Toc116642040"/>
+      <w:bookmarkStart w:id="70" w:name="_Toc116642040"/>
       <w:proofErr w:type="gramStart"/>
       <w:r>
         <w:t>2.5.3.4  Key</w:t>
@@ -17116,7 +17122,7 @@
       <w:r>
         <w:t xml:space="preserve"> Variables/Data Structures /Classes</w:t>
       </w:r>
-      <w:bookmarkEnd w:id="75"/>
+      <w:bookmarkEnd w:id="70"/>
       <w:r>
         <w:t xml:space="preserve">  </w:t>
       </w:r>
@@ -17275,7 +17281,7 @@
       <w:pPr>
         <w:pStyle w:val="Heading3"/>
       </w:pPr>
-      <w:bookmarkStart w:id="76" w:name="_Toc116642041"/>
+      <w:bookmarkStart w:id="71" w:name="_Toc116642041"/>
       <w:proofErr w:type="gramStart"/>
       <w:r>
         <w:t>2.5.1.5  Test</w:t>
@@ -17284,7 +17290,7 @@
       <w:r>
         <w:t xml:space="preserve"> Plan for PART THREE</w:t>
       </w:r>
-      <w:bookmarkEnd w:id="76"/>
+      <w:bookmarkEnd w:id="71"/>
     </w:p>
     <w:p/>
     <w:tbl>
@@ -17469,7 +17475,7 @@
       <w:pPr>
         <w:pStyle w:val="Heading3"/>
       </w:pPr>
-      <w:commentRangeStart w:id="77"/>
+      <w:commentRangeStart w:id="72"/>
       <w:r>
         <w:lastRenderedPageBreak/>
         <w:t>2.5.4 Part FOUR</w:t>
@@ -17486,12 +17492,12 @@
       <w:r>
         <w:t xml:space="preserve">   </w:t>
       </w:r>
-      <w:commentRangeEnd w:id="77"/>
+      <w:commentRangeEnd w:id="72"/>
       <w:r>
         <w:rPr>
           <w:rStyle w:val="CommentReference"/>
         </w:rPr>
-        <w:commentReference w:id="77"/>
+        <w:commentReference w:id="72"/>
       </w:r>
     </w:p>
     <w:p/>
@@ -17509,11 +17515,11 @@
       <w:pPr>
         <w:pStyle w:val="Heading3"/>
       </w:pPr>
-      <w:bookmarkStart w:id="78" w:name="_Toc116642042"/>
+      <w:bookmarkStart w:id="73" w:name="_Toc116642042"/>
       <w:r>
         <w:t>2.5.4.1 Form Design and Layout</w:t>
       </w:r>
-      <w:bookmarkEnd w:id="78"/>
+      <w:bookmarkEnd w:id="73"/>
     </w:p>
     <w:p/>
     <w:p>
@@ -18424,7 +18430,7 @@
       <w:pPr>
         <w:pStyle w:val="Heading3"/>
       </w:pPr>
-      <w:bookmarkStart w:id="79" w:name="_Toc116642044"/>
+      <w:bookmarkStart w:id="74" w:name="_Toc116642044"/>
       <w:r>
         <w:t>2.5.4.</w:t>
       </w:r>
@@ -18438,7 +18444,7 @@
       <w:r>
         <w:t>PseudoCode</w:t>
       </w:r>
-      <w:bookmarkEnd w:id="79"/>
+      <w:bookmarkEnd w:id="74"/>
       <w:proofErr w:type="spellEnd"/>
     </w:p>
     <w:p/>
@@ -18565,9 +18571,9 @@
       <w:pPr>
         <w:pStyle w:val="Heading3"/>
       </w:pPr>
-      <w:bookmarkStart w:id="80" w:name="_Toc516474208"/>
-      <w:bookmarkStart w:id="81" w:name="_Toc116642047"/>
-      <w:bookmarkStart w:id="82" w:name="_Toc116642046"/>
+      <w:bookmarkStart w:id="75" w:name="_Toc116642046"/>
+      <w:bookmarkStart w:id="76" w:name="_Toc516474208"/>
+      <w:bookmarkStart w:id="77" w:name="_Toc116642047"/>
       <w:proofErr w:type="gramStart"/>
       <w:r>
         <w:t>2.5.1.5  Test</w:t>
@@ -18576,7 +18582,7 @@
       <w:r>
         <w:t xml:space="preserve"> Plan for PART FOUR</w:t>
       </w:r>
-      <w:bookmarkEnd w:id="82"/>
+      <w:bookmarkEnd w:id="75"/>
     </w:p>
     <w:p/>
     <w:tbl>
@@ -20265,18 +20271,18 @@
       <w:pPr>
         <w:pStyle w:val="Heading2"/>
       </w:pPr>
-      <w:commentRangeStart w:id="83"/>
+      <w:commentRangeStart w:id="78"/>
       <w:r>
         <w:t xml:space="preserve">2.6 </w:t>
       </w:r>
       <w:r>
         <w:t>Stakeholders involvement</w:t>
       </w:r>
-      <w:bookmarkEnd w:id="80"/>
+      <w:bookmarkEnd w:id="76"/>
       <w:r>
         <w:t xml:space="preserve"> </w:t>
       </w:r>
-      <w:commentRangeEnd w:id="83"/>
+      <w:commentRangeEnd w:id="78"/>
       <w:r>
         <w:rPr>
           <w:rStyle w:val="CommentReference"/>
@@ -20284,9 +20290,9 @@
           <w:b w:val="0"/>
           <w:color w:val="auto"/>
         </w:rPr>
-        <w:commentReference w:id="83"/>
-      </w:r>
-      <w:bookmarkEnd w:id="81"/>
+        <w:commentReference w:id="78"/>
+      </w:r>
+      <w:bookmarkEnd w:id="77"/>
     </w:p>
     <w:p/>
     <w:p>
@@ -21000,9 +21006,9 @@
       <w:r>
         <w:br w:type="page"/>
       </w:r>
-      <w:bookmarkStart w:id="84" w:name="_Toc462393446"/>
-      <w:bookmarkStart w:id="85" w:name="_Toc516474210"/>
-      <w:bookmarkStart w:id="86" w:name="_Toc116642048"/>
+      <w:bookmarkStart w:id="79" w:name="_Toc462393446"/>
+      <w:bookmarkStart w:id="80" w:name="_Toc516474210"/>
+      <w:bookmarkStart w:id="81" w:name="_Toc116642048"/>
     </w:p>
     <w:p>
       <w:pPr>
@@ -21091,7 +21097,7 @@
       <w:pPr>
         <w:pStyle w:val="Heading3"/>
       </w:pPr>
-      <w:commentRangeStart w:id="87"/>
+      <w:commentRangeStart w:id="82"/>
       <w:r>
         <w:t>2</w:t>
       </w:r>
@@ -21104,22 +21110,22 @@
       <w:r>
         <w:t xml:space="preserve"> Testing </w:t>
       </w:r>
-      <w:bookmarkEnd w:id="84"/>
+      <w:bookmarkEnd w:id="79"/>
       <w:r>
         <w:t xml:space="preserve">plan </w:t>
       </w:r>
-      <w:bookmarkEnd w:id="85"/>
+      <w:bookmarkEnd w:id="80"/>
       <w:r>
         <w:t xml:space="preserve">to inform evaluation </w:t>
       </w:r>
-      <w:commentRangeEnd w:id="87"/>
+      <w:commentRangeEnd w:id="82"/>
       <w:r>
         <w:rPr>
           <w:rStyle w:val="CommentReference"/>
         </w:rPr>
-        <w:commentReference w:id="87"/>
-      </w:r>
-      <w:bookmarkEnd w:id="86"/>
+        <w:commentReference w:id="82"/>
+      </w:r>
+      <w:bookmarkEnd w:id="81"/>
     </w:p>
     <w:p/>
     <w:p>
@@ -21613,7 +21619,7 @@
 
 <file path=word/comments.xml><?xml version="1.0" encoding="utf-8"?>
 <w:comments xmlns:wpc="http://schemas.microsoft.com/office/word/2010/wordprocessingCanvas" xmlns:cx="http://schemas.microsoft.com/office/drawing/2014/chartex" xmlns:cx1="http://schemas.microsoft.com/office/drawing/2015/9/8/chartex" xmlns:cx2="http://schemas.microsoft.com/office/drawing/2015/10/21/chartex" xmlns:cx3="http://schemas.microsoft.com/office/drawing/2016/5/9/chartex" xmlns:cx4="http://schemas.microsoft.com/office/drawing/2016/5/10/chartex" xmlns:cx5="http://schemas.microsoft.com/office/drawing/2016/5/11/chartex" xmlns:cx6="http://schemas.microsoft.com/office/drawing/2016/5/12/chartex" xmlns:cx7="http://schemas.microsoft.com/office/drawing/2016/5/13/chartex" xmlns:cx8="http://schemas.microsoft.com/office/drawing/2016/5/14/chartex" xmlns:mc="http://schemas.openxmlformats.org/markup-compatibility/2006" xmlns:aink="http://schemas.microsoft.com/office/drawing/2016/ink" xmlns:am3d="http://schemas.microsoft.com/office/drawing/2017/model3d" xmlns:o="urn:schemas-microsoft-com:office:office" xmlns:r="http://schemas.openxmlformats.org/officeDocument/2006/relationships" xmlns:m="http://schemas.openxmlformats.org/officeDocument/2006/math" xmlns:v="urn:schemas-microsoft-com:vml" xmlns:wp14="http://schemas.microsoft.com/office/word/2010/wordprocessingDrawing" xmlns:wp="http://schemas.openxmlformats.org/drawingml/2006/wordprocessingDrawing" xmlns:w10="urn:schemas-microsoft-com:office:word" xmlns:w="http://schemas.openxmlformats.org/wordprocessingml/2006/main" xmlns:w14="http://schemas.microsoft.com/office/word/2010/wordml" xmlns:w15="http://schemas.microsoft.com/office/word/2012/wordml" xmlns:w16cex="http://schemas.microsoft.com/office/word/2018/wordml/cex" xmlns:w16cid="http://schemas.microsoft.com/office/word/2016/wordml/cid" xmlns:w16="http://schemas.microsoft.com/office/word/2018/wordml" xmlns:w16sdtdh="http://schemas.microsoft.com/office/word/2020/wordml/sdtdatahash" xmlns:w16se="http://schemas.microsoft.com/office/word/2015/wordml/symex" xmlns:wpg="http://schemas.microsoft.com/office/word/2010/wordprocessingGroup" xmlns:wpi="http://schemas.microsoft.com/office/word/2010/wordprocessingInk" xmlns:wne="http://schemas.microsoft.com/office/word/2006/wordml" xmlns:wps="http://schemas.microsoft.com/office/word/2010/wordprocessingShape" mc:Ignorable="w14 w15 w16se w16cid w16 w16cex w16sdtdh wp14">
-  <w:comment w:id="13" w:author="Abd Alkareem Issa (AAI)" w:date="2020-04-02T12:26:00Z" w:initials="A">
+  <w:comment w:id="8" w:author="Abd Alkareem Issa (AAI)" w:date="2020-04-02T12:26:00Z" w:initials="A">
     <w:p>
       <w:pPr>
         <w:pStyle w:val="CommentText"/>
@@ -21757,7 +21763,7 @@
       </w:pPr>
     </w:p>
   </w:comment>
-  <w:comment w:id="17" w:author="Abd Alkareem Issa (AAI)" w:date="2020-04-02T13:17:00Z" w:initials="A">
+  <w:comment w:id="12" w:author="Abd Alkareem Issa (AAI)" w:date="2020-04-02T13:17:00Z" w:initials="A">
     <w:p>
       <w:pPr>
         <w:pStyle w:val="CommentText"/>
@@ -21875,7 +21881,7 @@
       </w:pPr>
     </w:p>
   </w:comment>
-  <w:comment w:id="19" w:author="Abd Alkareem Issa (AAI)" w:date="2020-04-02T12:26:00Z" w:initials="A">
+  <w:comment w:id="14" w:author="Abd Alkareem Issa (AAI)" w:date="2020-04-02T12:26:00Z" w:initials="A">
     <w:p>
       <w:pPr>
         <w:pStyle w:val="CommentText"/>
@@ -21911,7 +21917,7 @@
       </w:pPr>
     </w:p>
   </w:comment>
-  <w:comment w:id="21" w:author="Abd Alkareem Issa (AAI)" w:date="2020-04-02T12:24:00Z" w:initials="A">
+  <w:comment w:id="16" w:author="Abd Alkareem Issa (AAI)" w:date="2020-04-02T12:24:00Z" w:initials="A">
     <w:p>
       <w:pPr>
         <w:pStyle w:val="CommentText"/>
@@ -21976,7 +21982,7 @@
       </w:pPr>
     </w:p>
   </w:comment>
-  <w:comment w:id="23" w:author="Abd Alkareem Issa (AAI)" w:date="2022-07-08T13:45:00Z" w:initials="AAI(">
+  <w:comment w:id="18" w:author="Abd Alkareem Issa (AAI)" w:date="2022-07-08T13:45:00Z" w:initials="AAI(">
     <w:p>
       <w:pPr>
         <w:pStyle w:val="CommentText"/>
@@ -22008,7 +22014,7 @@
       </w:r>
     </w:p>
   </w:comment>
-  <w:comment w:id="28" w:author="Abd Alkareem Issa (AAI)" w:date="2020-04-02T12:29:00Z" w:initials="A">
+  <w:comment w:id="23" w:author="Abd Alkareem Issa (AAI)" w:date="2020-04-02T12:29:00Z" w:initials="A">
     <w:p>
       <w:pPr>
         <w:pStyle w:val="CommentText"/>
@@ -22110,7 +22116,7 @@
       </w:r>
     </w:p>
   </w:comment>
-  <w:comment w:id="30" w:author="Abd Alkareem Issa (AAI)" w:date="2020-04-02T12:31:00Z" w:initials="A">
+  <w:comment w:id="25" w:author="Abd Alkareem Issa (AAI)" w:date="2020-04-02T12:31:00Z" w:initials="A">
     <w:p>
       <w:pPr>
         <w:pStyle w:val="CommentText"/>
@@ -22204,7 +22210,7 @@
       </w:r>
     </w:p>
   </w:comment>
-  <w:comment w:id="33" w:author="Abd Alkareem Issa (AAI)" w:date="2020-04-02T12:33:00Z" w:initials="A">
+  <w:comment w:id="28" w:author="Abd Alkareem Issa (AAI)" w:date="2020-04-02T12:33:00Z" w:initials="A">
     <w:p>
       <w:pPr>
         <w:pStyle w:val="CommentText"/>
@@ -22256,7 +22262,7 @@
       </w:pPr>
     </w:p>
   </w:comment>
-  <w:comment w:id="36" w:author="Abd Alkareem Issa (AAI)" w:date="2020-04-02T13:15:00Z" w:initials="A">
+  <w:comment w:id="31" w:author="Abd Alkareem Issa (AAI)" w:date="2020-04-02T13:15:00Z" w:initials="A">
     <w:p>
       <w:pPr>
         <w:pStyle w:val="CommentText"/>
@@ -22277,7 +22283,7 @@
       </w:r>
     </w:p>
   </w:comment>
-  <w:comment w:id="39" w:author="Abd Alkareem Issa (AAI)" w:date="2020-04-02T12:37:00Z" w:initials="A">
+  <w:comment w:id="34" w:author="Abd Alkareem Issa (AAI)" w:date="2020-04-02T12:37:00Z" w:initials="A">
     <w:tbl>
       <w:tblPr>
         <w:tblStyle w:val="TableGrid1"/>
@@ -22369,7 +22375,7 @@
       </w:pPr>
     </w:p>
   </w:comment>
-  <w:comment w:id="40" w:author="Abd Alkareem Issa (AAI)" w:date="2022-07-08T14:18:00Z" w:initials="AAI(">
+  <w:comment w:id="35" w:author="Abd Alkareem Issa (AAI)" w:date="2022-07-08T14:18:00Z" w:initials="AAI(">
     <w:p>
       <w:pPr>
         <w:pStyle w:val="CommentText"/>
@@ -22416,7 +22422,7 @@
       </w:pPr>
     </w:p>
   </w:comment>
-  <w:comment w:id="43" w:author="Abd Alkareem Issa (AAI)" w:date="2020-04-02T13:15:00Z" w:initials="A">
+  <w:comment w:id="38" w:author="Abd Alkareem Issa (AAI)" w:date="2020-04-02T13:15:00Z" w:initials="A">
     <w:p>
       <w:pPr>
         <w:pStyle w:val="CommentText"/>
@@ -22437,7 +22443,7 @@
       </w:r>
     </w:p>
   </w:comment>
-  <w:comment w:id="46" w:author="Abd Alkareem Issa (AAI)" w:date="2020-04-02T12:39:00Z" w:initials="A">
+  <w:comment w:id="41" w:author="Abd Alkareem Issa (AAI)" w:date="2020-04-02T12:39:00Z" w:initials="A">
     <w:p>
       <w:pPr>
         <w:pStyle w:val="CommentText"/>
@@ -22938,7 +22944,7 @@
       </w:r>
     </w:p>
   </w:comment>
-  <w:comment w:id="49" w:author="Abd Alkareem Issa (AAI)" w:date="2020-04-02T13:21:00Z" w:initials="A">
+  <w:comment w:id="44" w:author="Abd Alkareem Issa (AAI)" w:date="2020-04-02T13:21:00Z" w:initials="A">
     <w:p>
       <w:pPr>
         <w:pStyle w:val="CommentText"/>
@@ -22988,7 +22994,7 @@
       </w:r>
     </w:p>
   </w:comment>
-  <w:comment w:id="50" w:author="Abd Alkareem Issa (AAI)" w:date="2020-04-02T13:31:00Z" w:initials="A">
+  <w:comment w:id="45" w:author="Abd Alkareem Issa (AAI)" w:date="2020-04-02T13:31:00Z" w:initials="A">
     <w:p>
       <w:pPr>
         <w:pStyle w:val="CommentText"/>
@@ -23025,7 +23031,7 @@
       </w:r>
     </w:p>
   </w:comment>
-  <w:comment w:id="53" w:author="Abd Alkareem Issa (AAI)" w:date="2020-04-02T13:31:00Z" w:initials="A">
+  <w:comment w:id="48" w:author="Abd Alkareem Issa (AAI)" w:date="2020-04-02T13:31:00Z" w:initials="A">
     <w:p>
       <w:pPr>
         <w:pStyle w:val="CommentText"/>
@@ -23041,7 +23047,7 @@
       </w:r>
     </w:p>
   </w:comment>
-  <w:comment w:id="56" w:author="Abd Alkareem Issa (AAI)" w:date="2020-04-02T13:25:00Z" w:initials="A">
+  <w:comment w:id="51" w:author="Abd Alkareem Issa (AAI)" w:date="2020-04-02T13:25:00Z" w:initials="A">
     <w:p>
       <w:pPr>
         <w:pStyle w:val="CommentText"/>
@@ -23114,7 +23120,7 @@
       </w:pPr>
     </w:p>
   </w:comment>
-  <w:comment w:id="57" w:author="Abd Alkareem Issa (AAI)" w:date="2020-04-02T13:41:00Z" w:initials="A">
+  <w:comment w:id="52" w:author="Abd Alkareem Issa (AAI)" w:date="2020-04-02T13:41:00Z" w:initials="A">
     <w:p>
       <w:pPr>
         <w:pStyle w:val="CommentText"/>
@@ -23224,7 +23230,7 @@
       </w:pPr>
     </w:p>
   </w:comment>
-  <w:comment w:id="62" w:author="Abd Alkareem Issa (AAI)" w:date="2020-04-02T13:41:00Z" w:initials="A">
+  <w:comment w:id="57" w:author="Abd Alkareem Issa (AAI)" w:date="2020-04-02T13:41:00Z" w:initials="A">
     <w:p>
       <w:pPr>
         <w:pStyle w:val="CommentText"/>
@@ -23289,7 +23295,7 @@
       </w:pPr>
     </w:p>
   </w:comment>
-  <w:comment w:id="64" w:author="Abd Alkareem Issa (AAI)" w:date="2020-04-02T13:36:00Z" w:initials="A">
+  <w:comment w:id="59" w:author="Abd Alkareem Issa (AAI)" w:date="2020-04-02T13:36:00Z" w:initials="A">
     <w:p>
       <w:pPr>
         <w:pStyle w:val="CommentText"/>
@@ -23352,7 +23358,7 @@
       </w:hyperlink>
     </w:p>
   </w:comment>
-  <w:comment w:id="65" w:author="Abd Alkareem Issa (AAI)" w:date="2020-04-02T13:31:00Z" w:initials="A">
+  <w:comment w:id="60" w:author="Abd Alkareem Issa (AAI)" w:date="2020-04-02T13:31:00Z" w:initials="A">
     <w:p>
       <w:pPr>
         <w:pStyle w:val="CommentText"/>
@@ -23368,7 +23374,7 @@
       </w:r>
     </w:p>
   </w:comment>
-  <w:comment w:id="71" w:author="Abd Alkareem Issa (AAI)" w:date="2020-04-02T13:31:00Z" w:initials="A">
+  <w:comment w:id="66" w:author="Abd Alkareem Issa (AAI)" w:date="2020-04-02T13:31:00Z" w:initials="A">
     <w:p>
       <w:pPr>
         <w:pStyle w:val="CommentText"/>
@@ -23384,7 +23390,7 @@
       </w:r>
     </w:p>
   </w:comment>
-  <w:comment w:id="77" w:author="Abd Alkareem Issa (AAI)" w:date="2020-04-02T13:32:00Z" w:initials="A">
+  <w:comment w:id="72" w:author="Abd Alkareem Issa (AAI)" w:date="2020-04-02T13:32:00Z" w:initials="A">
     <w:p>
       <w:pPr>
         <w:pStyle w:val="CommentText"/>
@@ -23408,7 +23414,7 @@
       </w:r>
     </w:p>
   </w:comment>
-  <w:comment w:id="83" w:author="Abd Alkareem Issa (AAI)" w:date="2020-04-02T13:43:00Z" w:initials="A">
+  <w:comment w:id="78" w:author="Abd Alkareem Issa (AAI)" w:date="2020-04-02T13:43:00Z" w:initials="A">
     <w:p>
       <w:pPr>
         <w:pStyle w:val="CommentText"/>
@@ -23463,7 +23469,7 @@
       </w:r>
     </w:p>
   </w:comment>
-  <w:comment w:id="87" w:author="Abd Alkareem Issa (AAI)" w:date="2020-04-02T13:38:00Z" w:initials="A">
+  <w:comment w:id="82" w:author="Abd Alkareem Issa (AAI)" w:date="2020-04-02T13:38:00Z" w:initials="A">
     <w:p>
       <w:pPr>
         <w:pStyle w:val="CommentText"/>
@@ -28838,6 +28844,16 @@
 </file>
 
 <file path=customXml/item2.xml><?xml version="1.0" encoding="utf-8"?>
+<b:Sources xmlns:b="http://schemas.openxmlformats.org/officeDocument/2006/bibliography" xmlns="http://schemas.openxmlformats.org/officeDocument/2006/bibliography" SelectedStyle="\APASixthEditionOfficeOnline.xsl" StyleName="APA" Version="6"/>
+</file>
+
+<file path=customXml/item3.xml><?xml version="1.0" encoding="utf-8"?>
+<p:properties xmlns:p="http://schemas.microsoft.com/office/2006/metadata/properties" xmlns:xsi="http://www.w3.org/2001/XMLSchema-instance" xmlns:pc="http://schemas.microsoft.com/office/infopath/2007/PartnerControls">
+  <documentManagement/>
+</p:properties>
+</file>
+
+<file path=customXml/item4.xml><?xml version="1.0" encoding="utf-8"?>
 <ct:contentTypeSchema xmlns:ct="http://schemas.microsoft.com/office/2006/metadata/contentType" xmlns:ma="http://schemas.microsoft.com/office/2006/metadata/properties/metaAttributes" ct:_="" ma:_="" ma:contentTypeName="Document" ma:contentTypeID="0x010100063BD6EE56A0204FA792441F00C9EBE1" ma:contentTypeVersion="11" ma:contentTypeDescription="Create a new document." ma:contentTypeScope="" ma:versionID="a4abf7e3f517c05036a09409b6652f9f">
   <xsd:schema xmlns:xsd="http://www.w3.org/2001/XMLSchema" xmlns:xs="http://www.w3.org/2001/XMLSchema" xmlns:p="http://schemas.microsoft.com/office/2006/metadata/properties" xmlns:ns2="3f762fc8-479f-44ce-a55c-7ed0b3ead49b" xmlns:ns3="cbe63c59-b3b2-47e8-9c6a-d21f16573b77" targetNamespace="http://schemas.microsoft.com/office/2006/metadata/properties" ma:root="true" ma:fieldsID="4a4dababbf5d6edfaf2823062e8b14d4" ns2:_="" ns3:_="">
     <xsd:import namespace="3f762fc8-479f-44ce-a55c-7ed0b3ead49b"/>
@@ -29048,16 +29064,6 @@
 </ct:contentTypeSchema>
 </file>
 
-<file path=customXml/item3.xml><?xml version="1.0" encoding="utf-8"?>
-<p:properties xmlns:p="http://schemas.microsoft.com/office/2006/metadata/properties" xmlns:xsi="http://www.w3.org/2001/XMLSchema-instance" xmlns:pc="http://schemas.microsoft.com/office/infopath/2007/PartnerControls">
-  <documentManagement/>
-</p:properties>
-</file>
-
-<file path=customXml/item4.xml><?xml version="1.0" encoding="utf-8"?>
-<b:Sources xmlns:b="http://schemas.openxmlformats.org/officeDocument/2006/bibliography" xmlns="http://schemas.openxmlformats.org/officeDocument/2006/bibliography" SelectedStyle="\APASixthEditionOfficeOnline.xsl" StyleName="APA" Version="6"/>
-</file>
-
 <file path=customXml/itemProps1.xml><?xml version="1.0" encoding="utf-8"?>
 <ds:datastoreItem xmlns:ds="http://schemas.openxmlformats.org/officeDocument/2006/customXml" ds:itemID="{CDBE4880-74B7-456D-A519-5D2CBFB7B011}">
   <ds:schemaRefs>
@@ -29067,6 +29073,23 @@
 </file>
 
 <file path=customXml/itemProps2.xml><?xml version="1.0" encoding="utf-8"?>
+<ds:datastoreItem xmlns:ds="http://schemas.openxmlformats.org/officeDocument/2006/customXml" ds:itemID="{251475EA-D3D1-4388-B03D-77A536B9512F}">
+  <ds:schemaRefs>
+    <ds:schemaRef ds:uri="http://schemas.openxmlformats.org/officeDocument/2006/bibliography"/>
+  </ds:schemaRefs>
+</ds:datastoreItem>
+</file>
+
+<file path=customXml/itemProps3.xml><?xml version="1.0" encoding="utf-8"?>
+<ds:datastoreItem xmlns:ds="http://schemas.openxmlformats.org/officeDocument/2006/customXml" ds:itemID="{FAF28F1A-4D9D-4982-8135-35265E69ABFF}">
+  <ds:schemaRefs>
+    <ds:schemaRef ds:uri="http://schemas.microsoft.com/office/2006/metadata/properties"/>
+    <ds:schemaRef ds:uri="http://schemas.microsoft.com/office/infopath/2007/PartnerControls"/>
+  </ds:schemaRefs>
+</ds:datastoreItem>
+</file>
+
+<file path=customXml/itemProps4.xml><?xml version="1.0" encoding="utf-8"?>
 <ds:datastoreItem xmlns:ds="http://schemas.openxmlformats.org/officeDocument/2006/customXml" ds:itemID="{EE8F0A26-9127-4A0A-BF1D-DFF7A8795307}">
   <ds:schemaRefs>
     <ds:schemaRef ds:uri="http://schemas.microsoft.com/office/2006/metadata/contentType"/>
@@ -29083,21 +29106,4 @@
     <ds:schemaRef ds:uri="http://schemas.microsoft.com/internal/obd"/>
   </ds:schemaRefs>
 </ds:datastoreItem>
-</file>
-
-<file path=customXml/itemProps3.xml><?xml version="1.0" encoding="utf-8"?>
-<ds:datastoreItem xmlns:ds="http://schemas.openxmlformats.org/officeDocument/2006/customXml" ds:itemID="{FAF28F1A-4D9D-4982-8135-35265E69ABFF}">
-  <ds:schemaRefs>
-    <ds:schemaRef ds:uri="http://schemas.microsoft.com/office/2006/metadata/properties"/>
-    <ds:schemaRef ds:uri="http://schemas.microsoft.com/office/infopath/2007/PartnerControls"/>
-  </ds:schemaRefs>
-</ds:datastoreItem>
-</file>
-
-<file path=customXml/itemProps4.xml><?xml version="1.0" encoding="utf-8"?>
-<ds:datastoreItem xmlns:ds="http://schemas.openxmlformats.org/officeDocument/2006/customXml" ds:itemID="{251475EA-D3D1-4388-B03D-77A536B9512F}">
-  <ds:schemaRefs>
-    <ds:schemaRef ds:uri="http://schemas.openxmlformats.org/officeDocument/2006/bibliography"/>
-  </ds:schemaRefs>
-</ds:datastoreItem>
 </file>
</xml_diff>